<commit_message>
update user guide - set ranorex license
</commit_message>
<xml_diff>
--- a/Documentation/EMC NFV Installation Automation - User Guide.docx
+++ b/Documentation/EMC NFV Installation Automation - User Guide.docx
@@ -56,21 +56,11 @@
       <w:r>
         <w:t xml:space="preserve">ersion </w:t>
       </w:r>
-      <w:r>
-        <w:fldChar w:fldCharType="begin"/>
-      </w:r>
-      <w:r>
-        <w:instrText xml:space="preserve"> KEYWORDS   </w:instrText>
-      </w:r>
-      <w:r>
-        <w:fldChar w:fldCharType="separate"/>
-      </w:r>
-      <w:r>
-        <w:t>1.0.0</w:t>
-      </w:r>
-      <w:r>
-        <w:fldChar w:fldCharType="end"/>
-      </w:r>
+      <w:fldSimple w:instr=" KEYWORDS   ">
+        <w:r>
+          <w:t>1.0.0</w:t>
+        </w:r>
+      </w:fldSimple>
     </w:p>
     <w:p>
       <w:pPr>
@@ -159,7 +149,7 @@
       <w:r>
         <w:fldChar w:fldCharType="separate"/>
       </w:r>
-      <w:hyperlink w:anchor="_Toc453194805" w:history="1">
+      <w:hyperlink w:anchor="_Toc454211937" w:history="1">
         <w:r>
           <w:rPr>
             <w:rStyle w:val="Hyperlink"/>
@@ -204,7 +194,7 @@
             <w:noProof/>
             <w:webHidden/>
           </w:rPr>
-          <w:instrText xml:space="preserve"> PAGEREF _Toc453194805 \h </w:instrText>
+          <w:instrText xml:space="preserve"> PAGEREF _Toc454211937 \h </w:instrText>
         </w:r>
         <w:r>
           <w:rPr>
@@ -251,7 +241,7 @@
           <w:szCs w:val="22"/>
         </w:rPr>
       </w:pPr>
-      <w:hyperlink w:anchor="_Toc453194806" w:history="1">
+      <w:hyperlink w:anchor="_Toc454211938" w:history="1">
         <w:r>
           <w:rPr>
             <w:rStyle w:val="Hyperlink"/>
@@ -296,7 +286,7 @@
             <w:noProof/>
             <w:webHidden/>
           </w:rPr>
-          <w:instrText xml:space="preserve"> PAGEREF _Toc453194806 \h </w:instrText>
+          <w:instrText xml:space="preserve"> PAGEREF _Toc454211938 \h </w:instrText>
         </w:r>
         <w:r>
           <w:rPr>
@@ -341,7 +331,7 @@
           <w:color w:val="auto"/>
         </w:rPr>
       </w:pPr>
-      <w:hyperlink w:anchor="_Toc453194807" w:history="1">
+      <w:hyperlink w:anchor="_Toc454211939" w:history="1">
         <w:r>
           <w:rPr>
             <w:rStyle w:val="Hyperlink"/>
@@ -384,7 +374,7 @@
             <w:noProof/>
             <w:webHidden/>
           </w:rPr>
-          <w:instrText xml:space="preserve"> PAGEREF _Toc453194807 \h </w:instrText>
+          <w:instrText xml:space="preserve"> PAGEREF _Toc454211939 \h </w:instrText>
         </w:r>
         <w:r>
           <w:rPr>
@@ -429,7 +419,7 @@
           <w:color w:val="auto"/>
         </w:rPr>
       </w:pPr>
-      <w:hyperlink w:anchor="_Toc453194808" w:history="1">
+      <w:hyperlink w:anchor="_Toc454211940" w:history="1">
         <w:r>
           <w:rPr>
             <w:rStyle w:val="Hyperlink"/>
@@ -472,7 +462,7 @@
             <w:noProof/>
             <w:webHidden/>
           </w:rPr>
-          <w:instrText xml:space="preserve"> PAGEREF _Toc453194808 \h </w:instrText>
+          <w:instrText xml:space="preserve"> PAGEREF _Toc454211940 \h </w:instrText>
         </w:r>
         <w:r>
           <w:rPr>
@@ -517,7 +507,7 @@
           <w:color w:val="auto"/>
         </w:rPr>
       </w:pPr>
-      <w:hyperlink w:anchor="_Toc453194809" w:history="1">
+      <w:hyperlink w:anchor="_Toc454211941" w:history="1">
         <w:r>
           <w:rPr>
             <w:rStyle w:val="Hyperlink"/>
@@ -560,7 +550,7 @@
             <w:noProof/>
             <w:webHidden/>
           </w:rPr>
-          <w:instrText xml:space="preserve"> PAGEREF _Toc453194809 \h </w:instrText>
+          <w:instrText xml:space="preserve"> PAGEREF _Toc454211941 \h </w:instrText>
         </w:r>
         <w:r>
           <w:rPr>
@@ -604,7 +594,7 @@
           <w:color w:val="auto"/>
         </w:rPr>
       </w:pPr>
-      <w:hyperlink w:anchor="_Toc453194810" w:history="1">
+      <w:hyperlink w:anchor="_Toc454211942" w:history="1">
         <w:r>
           <w:rPr>
             <w:rStyle w:val="Hyperlink"/>
@@ -646,7 +636,7 @@
             <w:noProof/>
             <w:webHidden/>
           </w:rPr>
-          <w:instrText xml:space="preserve"> PAGEREF _Toc453194810 \h </w:instrText>
+          <w:instrText xml:space="preserve"> PAGEREF _Toc454211942 \h </w:instrText>
         </w:r>
         <w:r>
           <w:rPr>
@@ -690,7 +680,7 @@
           <w:color w:val="auto"/>
         </w:rPr>
       </w:pPr>
-      <w:hyperlink w:anchor="_Toc453194811" w:history="1">
+      <w:hyperlink w:anchor="_Toc454211943" w:history="1">
         <w:r>
           <w:rPr>
             <w:rStyle w:val="Hyperlink"/>
@@ -711,7 +701,7 @@
             <w:rStyle w:val="Hyperlink"/>
             <w:noProof/>
           </w:rPr>
-          <w:t>Installing CloudShell license token</w:t>
+          <w:t>Installing Ranorex license token</w:t>
         </w:r>
         <w:r>
           <w:rPr>
@@ -732,7 +722,7 @@
             <w:noProof/>
             <w:webHidden/>
           </w:rPr>
-          <w:instrText xml:space="preserve"> PAGEREF _Toc453194811 \h </w:instrText>
+          <w:instrText xml:space="preserve"> PAGEREF _Toc454211943 \h </w:instrText>
         </w:r>
         <w:r>
           <w:rPr>
@@ -776,7 +766,7 @@
           <w:color w:val="auto"/>
         </w:rPr>
       </w:pPr>
-      <w:hyperlink w:anchor="_Toc453194812" w:history="1">
+      <w:hyperlink w:anchor="_Toc454211944" w:history="1">
         <w:r>
           <w:rPr>
             <w:rStyle w:val="Hyperlink"/>
@@ -797,6 +787,92 @@
             <w:rStyle w:val="Hyperlink"/>
             <w:noProof/>
           </w:rPr>
+          <w:t>Installing CloudShell license token</w:t>
+        </w:r>
+        <w:r>
+          <w:rPr>
+            <w:noProof/>
+            <w:webHidden/>
+          </w:rPr>
+          <w:tab/>
+        </w:r>
+        <w:r>
+          <w:rPr>
+            <w:noProof/>
+            <w:webHidden/>
+          </w:rPr>
+          <w:fldChar w:fldCharType="begin"/>
+        </w:r>
+        <w:r>
+          <w:rPr>
+            <w:noProof/>
+            <w:webHidden/>
+          </w:rPr>
+          <w:instrText xml:space="preserve"> PAGEREF _Toc454211944 \h </w:instrText>
+        </w:r>
+        <w:r>
+          <w:rPr>
+            <w:noProof/>
+            <w:webHidden/>
+          </w:rPr>
+        </w:r>
+        <w:r>
+          <w:rPr>
+            <w:noProof/>
+            <w:webHidden/>
+          </w:rPr>
+          <w:fldChar w:fldCharType="separate"/>
+        </w:r>
+        <w:r>
+          <w:rPr>
+            <w:noProof/>
+            <w:webHidden/>
+          </w:rPr>
+          <w:t>9</w:t>
+        </w:r>
+        <w:r>
+          <w:rPr>
+            <w:noProof/>
+            <w:webHidden/>
+          </w:rPr>
+          <w:fldChar w:fldCharType="end"/>
+        </w:r>
+      </w:hyperlink>
+    </w:p>
+    <w:p>
+      <w:pPr>
+        <w:pStyle w:val="TOC3"/>
+        <w:tabs>
+          <w:tab w:val="left" w:pos="1320"/>
+          <w:tab w:val="right" w:leader="dot" w:pos="8630"/>
+        </w:tabs>
+        <w:rPr>
+          <w:rFonts w:eastAsiaTheme="minorEastAsia" w:cstheme="minorBidi"/>
+          <w:noProof/>
+          <w:color w:val="auto"/>
+        </w:rPr>
+      </w:pPr>
+      <w:hyperlink w:anchor="_Toc454211945" w:history="1">
+        <w:r>
+          <w:rPr>
+            <w:rStyle w:val="Hyperlink"/>
+            <w:noProof/>
+          </w:rPr>
+          <w:t>2.3.4</w:t>
+        </w:r>
+        <w:r>
+          <w:rPr>
+            <w:rFonts w:eastAsiaTheme="minorEastAsia" w:cstheme="minorBidi"/>
+            <w:noProof/>
+            <w:color w:val="auto"/>
+          </w:rPr>
+          <w:tab/>
+        </w:r>
+        <w:r>
+          <w:rPr>
+            <w:rStyle w:val="Hyperlink"/>
+            <w:noProof/>
+          </w:rPr>
           <w:t>CloudShell Services overview</w:t>
         </w:r>
         <w:r>
@@ -818,7 +894,7 @@
             <w:noProof/>
             <w:webHidden/>
           </w:rPr>
-          <w:instrText xml:space="preserve"> PAGEREF _Toc453194812 \h </w:instrText>
+          <w:instrText xml:space="preserve"> PAGEREF _Toc454211945 \h </w:instrText>
         </w:r>
         <w:r>
           <w:rPr>
@@ -863,7 +939,7 @@
           <w:color w:val="auto"/>
         </w:rPr>
       </w:pPr>
-      <w:hyperlink w:anchor="_Toc453194813" w:history="1">
+      <w:hyperlink w:anchor="_Toc454211946" w:history="1">
         <w:r>
           <w:rPr>
             <w:rStyle w:val="Hyperlink"/>
@@ -906,7 +982,7 @@
             <w:noProof/>
             <w:webHidden/>
           </w:rPr>
-          <w:instrText xml:space="preserve"> PAGEREF _Toc453194813 \h </w:instrText>
+          <w:instrText xml:space="preserve"> PAGEREF _Toc454211946 \h </w:instrText>
         </w:r>
         <w:r>
           <w:rPr>
@@ -926,7 +1002,7 @@
             <w:noProof/>
             <w:webHidden/>
           </w:rPr>
-          <w:t>10</w:t>
+          <w:t>11</w:t>
         </w:r>
         <w:r>
           <w:rPr>
@@ -951,7 +1027,7 @@
           <w:color w:val="auto"/>
         </w:rPr>
       </w:pPr>
-      <w:hyperlink w:anchor="_Toc453194814" w:history="1">
+      <w:hyperlink w:anchor="_Toc454211947" w:history="1">
         <w:r>
           <w:rPr>
             <w:rStyle w:val="Hyperlink"/>
@@ -994,7 +1070,7 @@
             <w:noProof/>
             <w:webHidden/>
           </w:rPr>
-          <w:instrText xml:space="preserve"> PAGEREF _Toc453194814 \h </w:instrText>
+          <w:instrText xml:space="preserve"> PAGEREF _Toc454211947 \h </w:instrText>
         </w:r>
         <w:r>
           <w:rPr>
@@ -1014,7 +1090,7 @@
             <w:noProof/>
             <w:webHidden/>
           </w:rPr>
-          <w:t>12</w:t>
+          <w:t>13</w:t>
         </w:r>
         <w:r>
           <w:rPr>
@@ -1038,7 +1114,7 @@
           <w:color w:val="auto"/>
         </w:rPr>
       </w:pPr>
-      <w:hyperlink w:anchor="_Toc453194815" w:history="1">
+      <w:hyperlink w:anchor="_Toc454211948" w:history="1">
         <w:r>
           <w:rPr>
             <w:rStyle w:val="Hyperlink"/>
@@ -1080,7 +1156,7 @@
             <w:noProof/>
             <w:webHidden/>
           </w:rPr>
-          <w:instrText xml:space="preserve"> PAGEREF _Toc453194815 \h </w:instrText>
+          <w:instrText xml:space="preserve"> PAGEREF _Toc454211948 \h </w:instrText>
         </w:r>
         <w:r>
           <w:rPr>
@@ -1100,7 +1176,7 @@
             <w:noProof/>
             <w:webHidden/>
           </w:rPr>
-          <w:t>12</w:t>
+          <w:t>13</w:t>
         </w:r>
         <w:r>
           <w:rPr>
@@ -1124,7 +1200,7 @@
           <w:color w:val="auto"/>
         </w:rPr>
       </w:pPr>
-      <w:hyperlink w:anchor="_Toc453194816" w:history="1">
+      <w:hyperlink w:anchor="_Toc454211949" w:history="1">
         <w:r>
           <w:rPr>
             <w:rStyle w:val="Hyperlink"/>
@@ -1166,7 +1242,7 @@
             <w:noProof/>
             <w:webHidden/>
           </w:rPr>
-          <w:instrText xml:space="preserve"> PAGEREF _Toc453194816 \h </w:instrText>
+          <w:instrText xml:space="preserve"> PAGEREF _Toc454211949 \h </w:instrText>
         </w:r>
         <w:r>
           <w:rPr>
@@ -1186,7 +1262,7 @@
             <w:noProof/>
             <w:webHidden/>
           </w:rPr>
-          <w:t>12</w:t>
+          <w:t>13</w:t>
         </w:r>
         <w:r>
           <w:rPr>
@@ -1211,7 +1287,7 @@
           <w:color w:val="auto"/>
         </w:rPr>
       </w:pPr>
-      <w:hyperlink w:anchor="_Toc453194817" w:history="1">
+      <w:hyperlink w:anchor="_Toc454211950" w:history="1">
         <w:r>
           <w:rPr>
             <w:rStyle w:val="Hyperlink"/>
@@ -1254,7 +1330,7 @@
             <w:noProof/>
             <w:webHidden/>
           </w:rPr>
-          <w:instrText xml:space="preserve"> PAGEREF _Toc453194817 \h </w:instrText>
+          <w:instrText xml:space="preserve"> PAGEREF _Toc454211950 \h </w:instrText>
         </w:r>
         <w:r>
           <w:rPr>
@@ -1274,7 +1350,7 @@
             <w:noProof/>
             <w:webHidden/>
           </w:rPr>
-          <w:t>13</w:t>
+          <w:t>14</w:t>
         </w:r>
         <w:r>
           <w:rPr>
@@ -1299,7 +1375,7 @@
           <w:color w:val="auto"/>
         </w:rPr>
       </w:pPr>
-      <w:hyperlink w:anchor="_Toc453194818" w:history="1">
+      <w:hyperlink w:anchor="_Toc454211951" w:history="1">
         <w:r>
           <w:rPr>
             <w:rStyle w:val="Hyperlink"/>
@@ -1342,7 +1418,7 @@
             <w:noProof/>
             <w:webHidden/>
           </w:rPr>
-          <w:instrText xml:space="preserve"> PAGEREF _Toc453194818 \h </w:instrText>
+          <w:instrText xml:space="preserve"> PAGEREF _Toc454211951 \h </w:instrText>
         </w:r>
         <w:r>
           <w:rPr>
@@ -1362,7 +1438,7 @@
             <w:noProof/>
             <w:webHidden/>
           </w:rPr>
-          <w:t>14</w:t>
+          <w:t>15</w:t>
         </w:r>
         <w:r>
           <w:rPr>
@@ -1387,7 +1463,7 @@
           <w:color w:val="auto"/>
         </w:rPr>
       </w:pPr>
-      <w:hyperlink w:anchor="_Toc453194819" w:history="1">
+      <w:hyperlink w:anchor="_Toc454211952" w:history="1">
         <w:r>
           <w:rPr>
             <w:rStyle w:val="Hyperlink"/>
@@ -1430,7 +1506,7 @@
             <w:noProof/>
             <w:webHidden/>
           </w:rPr>
-          <w:instrText xml:space="preserve"> PAGEREF _Toc453194819 \h </w:instrText>
+          <w:instrText xml:space="preserve"> PAGEREF _Toc454211952 \h </w:instrText>
         </w:r>
         <w:r>
           <w:rPr>
@@ -1450,7 +1526,7 @@
             <w:noProof/>
             <w:webHidden/>
           </w:rPr>
-          <w:t>14</w:t>
+          <w:t>15</w:t>
         </w:r>
         <w:r>
           <w:rPr>
@@ -1477,7 +1553,7 @@
           <w:szCs w:val="22"/>
         </w:rPr>
       </w:pPr>
-      <w:hyperlink w:anchor="_Toc453194820" w:history="1">
+      <w:hyperlink w:anchor="_Toc454211953" w:history="1">
         <w:r>
           <w:rPr>
             <w:rStyle w:val="Hyperlink"/>
@@ -1522,7 +1598,7 @@
             <w:noProof/>
             <w:webHidden/>
           </w:rPr>
-          <w:instrText xml:space="preserve"> PAGEREF _Toc453194820 \h </w:instrText>
+          <w:instrText xml:space="preserve"> PAGEREF _Toc454211953 \h </w:instrText>
         </w:r>
         <w:r>
           <w:rPr>
@@ -1542,7 +1618,7 @@
             <w:noProof/>
             <w:webHidden/>
           </w:rPr>
-          <w:t>17</w:t>
+          <w:t>18</w:t>
         </w:r>
         <w:r>
           <w:rPr>
@@ -1567,7 +1643,7 @@
           <w:color w:val="auto"/>
         </w:rPr>
       </w:pPr>
-      <w:hyperlink w:anchor="_Toc453194821" w:history="1">
+      <w:hyperlink w:anchor="_Toc454211954" w:history="1">
         <w:r>
           <w:rPr>
             <w:rStyle w:val="Hyperlink"/>
@@ -1610,7 +1686,7 @@
             <w:noProof/>
             <w:webHidden/>
           </w:rPr>
-          <w:instrText xml:space="preserve"> PAGEREF _Toc453194821 \h </w:instrText>
+          <w:instrText xml:space="preserve"> PAGEREF _Toc454211954 \h </w:instrText>
         </w:r>
         <w:r>
           <w:rPr>
@@ -1630,7 +1706,7 @@
             <w:noProof/>
             <w:webHidden/>
           </w:rPr>
-          <w:t>17</w:t>
+          <w:t>18</w:t>
         </w:r>
         <w:r>
           <w:rPr>
@@ -1657,7 +1733,7 @@
           <w:szCs w:val="22"/>
         </w:rPr>
       </w:pPr>
-      <w:hyperlink w:anchor="_Toc453194822" w:history="1">
+      <w:hyperlink w:anchor="_Toc454211955" w:history="1">
         <w:r>
           <w:rPr>
             <w:rStyle w:val="Hyperlink"/>
@@ -1702,7 +1778,7 @@
             <w:noProof/>
             <w:webHidden/>
           </w:rPr>
-          <w:instrText xml:space="preserve"> PAGEREF _Toc453194822 \h </w:instrText>
+          <w:instrText xml:space="preserve"> PAGEREF _Toc454211955 \h </w:instrText>
         </w:r>
         <w:r>
           <w:rPr>
@@ -1722,7 +1798,7 @@
             <w:noProof/>
             <w:webHidden/>
           </w:rPr>
-          <w:t>18</w:t>
+          <w:t>19</w:t>
         </w:r>
         <w:r>
           <w:rPr>
@@ -1747,7 +1823,7 @@
           <w:color w:val="auto"/>
         </w:rPr>
       </w:pPr>
-      <w:hyperlink w:anchor="_Toc453194823" w:history="1">
+      <w:hyperlink w:anchor="_Toc454211956" w:history="1">
         <w:r>
           <w:rPr>
             <w:rStyle w:val="Hyperlink"/>
@@ -1790,7 +1866,7 @@
             <w:noProof/>
             <w:webHidden/>
           </w:rPr>
-          <w:instrText xml:space="preserve"> PAGEREF _Toc453194823 \h </w:instrText>
+          <w:instrText xml:space="preserve"> PAGEREF _Toc454211956 \h </w:instrText>
         </w:r>
         <w:r>
           <w:rPr>
@@ -1810,7 +1886,7 @@
             <w:noProof/>
             <w:webHidden/>
           </w:rPr>
-          <w:t>18</w:t>
+          <w:t>19</w:t>
         </w:r>
         <w:r>
           <w:rPr>
@@ -1835,7 +1911,7 @@
           <w:color w:val="auto"/>
         </w:rPr>
       </w:pPr>
-      <w:hyperlink w:anchor="_Toc453194824" w:history="1">
+      <w:hyperlink w:anchor="_Toc454211957" w:history="1">
         <w:r>
           <w:rPr>
             <w:rStyle w:val="Hyperlink"/>
@@ -1878,7 +1954,7 @@
             <w:noProof/>
             <w:webHidden/>
           </w:rPr>
-          <w:instrText xml:space="preserve"> PAGEREF _Toc453194824 \h </w:instrText>
+          <w:instrText xml:space="preserve"> PAGEREF _Toc454211957 \h </w:instrText>
         </w:r>
         <w:r>
           <w:rPr>
@@ -1898,7 +1974,7 @@
             <w:noProof/>
             <w:webHidden/>
           </w:rPr>
-          <w:t>18</w:t>
+          <w:t>19</w:t>
         </w:r>
         <w:r>
           <w:rPr>
@@ -1923,7 +1999,7 @@
           <w:color w:val="auto"/>
         </w:rPr>
       </w:pPr>
-      <w:hyperlink w:anchor="_Toc453194825" w:history="1">
+      <w:hyperlink w:anchor="_Toc454211958" w:history="1">
         <w:r>
           <w:rPr>
             <w:rStyle w:val="Hyperlink"/>
@@ -1966,7 +2042,7 @@
             <w:noProof/>
             <w:webHidden/>
           </w:rPr>
-          <w:instrText xml:space="preserve"> PAGEREF _Toc453194825 \h </w:instrText>
+          <w:instrText xml:space="preserve"> PAGEREF _Toc454211958 \h </w:instrText>
         </w:r>
         <w:r>
           <w:rPr>
@@ -1986,7 +2062,7 @@
             <w:noProof/>
             <w:webHidden/>
           </w:rPr>
-          <w:t>21</w:t>
+          <w:t>22</w:t>
         </w:r>
         <w:r>
           <w:rPr>
@@ -2010,7 +2086,7 @@
           <w:color w:val="auto"/>
         </w:rPr>
       </w:pPr>
-      <w:hyperlink w:anchor="_Toc453194826" w:history="1">
+      <w:hyperlink w:anchor="_Toc454211959" w:history="1">
         <w:r>
           <w:rPr>
             <w:rStyle w:val="Hyperlink"/>
@@ -2052,7 +2128,7 @@
             <w:noProof/>
             <w:webHidden/>
           </w:rPr>
-          <w:instrText xml:space="preserve"> PAGEREF _Toc453194826 \h </w:instrText>
+          <w:instrText xml:space="preserve"> PAGEREF _Toc454211959 \h </w:instrText>
         </w:r>
         <w:r>
           <w:rPr>
@@ -2097,7 +2173,7 @@
           <w:color w:val="auto"/>
         </w:rPr>
       </w:pPr>
-      <w:hyperlink w:anchor="_Toc453194827" w:history="1">
+      <w:hyperlink w:anchor="_Toc454211960" w:history="1">
         <w:r>
           <w:rPr>
             <w:rStyle w:val="Hyperlink"/>
@@ -2140,7 +2216,7 @@
             <w:noProof/>
             <w:webHidden/>
           </w:rPr>
-          <w:instrText xml:space="preserve"> PAGEREF _Toc453194827 \h </w:instrText>
+          <w:instrText xml:space="preserve"> PAGEREF _Toc454211960 \h </w:instrText>
         </w:r>
         <w:r>
           <w:rPr>
@@ -2184,7 +2260,7 @@
           <w:color w:val="auto"/>
         </w:rPr>
       </w:pPr>
-      <w:hyperlink w:anchor="_Toc453194828" w:history="1">
+      <w:hyperlink w:anchor="_Toc454211961" w:history="1">
         <w:r>
           <w:rPr>
             <w:rStyle w:val="Hyperlink"/>
@@ -2226,7 +2302,7 @@
             <w:noProof/>
             <w:webHidden/>
           </w:rPr>
-          <w:instrText xml:space="preserve"> PAGEREF _Toc453194828 \h </w:instrText>
+          <w:instrText xml:space="preserve"> PAGEREF _Toc454211961 \h </w:instrText>
         </w:r>
         <w:r>
           <w:rPr>
@@ -2246,7 +2322,7 @@
             <w:noProof/>
             <w:webHidden/>
           </w:rPr>
-          <w:t>23</w:t>
+          <w:t>24</w:t>
         </w:r>
         <w:r>
           <w:rPr>
@@ -2271,7 +2347,7 @@
           <w:color w:val="auto"/>
         </w:rPr>
       </w:pPr>
-      <w:hyperlink w:anchor="_Toc453194829" w:history="1">
+      <w:hyperlink w:anchor="_Toc454211962" w:history="1">
         <w:r>
           <w:rPr>
             <w:rStyle w:val="Hyperlink"/>
@@ -2314,7 +2390,7 @@
             <w:noProof/>
             <w:webHidden/>
           </w:rPr>
-          <w:instrText xml:space="preserve"> PAGEREF _Toc453194829 \h </w:instrText>
+          <w:instrText xml:space="preserve"> PAGEREF _Toc454211962 \h </w:instrText>
         </w:r>
         <w:r>
           <w:rPr>
@@ -2358,7 +2434,7 @@
           <w:color w:val="auto"/>
         </w:rPr>
       </w:pPr>
-      <w:hyperlink w:anchor="_Toc453194830" w:history="1">
+      <w:hyperlink w:anchor="_Toc454211963" w:history="1">
         <w:r>
           <w:rPr>
             <w:rStyle w:val="Hyperlink"/>
@@ -2400,7 +2476,7 @@
             <w:noProof/>
             <w:webHidden/>
           </w:rPr>
-          <w:instrText xml:space="preserve"> PAGEREF _Toc453194830 \h </w:instrText>
+          <w:instrText xml:space="preserve"> PAGEREF _Toc454211963 \h </w:instrText>
         </w:r>
         <w:r>
           <w:rPr>
@@ -2444,7 +2520,7 @@
           <w:color w:val="auto"/>
         </w:rPr>
       </w:pPr>
-      <w:hyperlink w:anchor="_Toc453194831" w:history="1">
+      <w:hyperlink w:anchor="_Toc454211964" w:history="1">
         <w:r>
           <w:rPr>
             <w:rStyle w:val="Hyperlink"/>
@@ -2486,7 +2562,7 @@
             <w:noProof/>
             <w:webHidden/>
           </w:rPr>
-          <w:instrText xml:space="preserve"> PAGEREF _Toc453194831 \h </w:instrText>
+          <w:instrText xml:space="preserve"> PAGEREF _Toc454211964 \h </w:instrText>
         </w:r>
         <w:r>
           <w:rPr>
@@ -2506,7 +2582,7 @@
             <w:noProof/>
             <w:webHidden/>
           </w:rPr>
-          <w:t>25</w:t>
+          <w:t>26</w:t>
         </w:r>
         <w:r>
           <w:rPr>
@@ -2531,7 +2607,7 @@
           <w:color w:val="auto"/>
         </w:rPr>
       </w:pPr>
-      <w:hyperlink w:anchor="_Toc453194832" w:history="1">
+      <w:hyperlink w:anchor="_Toc454211965" w:history="1">
         <w:r>
           <w:rPr>
             <w:rStyle w:val="Hyperlink"/>
@@ -2574,7 +2650,7 @@
             <w:noProof/>
             <w:webHidden/>
           </w:rPr>
-          <w:instrText xml:space="preserve"> PAGEREF _Toc453194832 \h </w:instrText>
+          <w:instrText xml:space="preserve"> PAGEREF _Toc454211965 \h </w:instrText>
         </w:r>
         <w:r>
           <w:rPr>
@@ -2619,7 +2695,7 @@
           <w:color w:val="auto"/>
         </w:rPr>
       </w:pPr>
-      <w:hyperlink w:anchor="_Toc453194833" w:history="1">
+      <w:hyperlink w:anchor="_Toc454211966" w:history="1">
         <w:r>
           <w:rPr>
             <w:rStyle w:val="Hyperlink"/>
@@ -2662,7 +2738,7 @@
             <w:noProof/>
             <w:webHidden/>
           </w:rPr>
-          <w:instrText xml:space="preserve"> PAGEREF _Toc453194833 \h </w:instrText>
+          <w:instrText xml:space="preserve"> PAGEREF _Toc454211966 \h </w:instrText>
         </w:r>
         <w:r>
           <w:rPr>
@@ -2682,7 +2758,7 @@
             <w:noProof/>
             <w:webHidden/>
           </w:rPr>
-          <w:t>26</w:t>
+          <w:t>27</w:t>
         </w:r>
         <w:r>
           <w:rPr>
@@ -2707,7 +2783,7 @@
           <w:color w:val="auto"/>
         </w:rPr>
       </w:pPr>
-      <w:hyperlink w:anchor="_Toc453194834" w:history="1">
+      <w:hyperlink w:anchor="_Toc454211967" w:history="1">
         <w:r>
           <w:rPr>
             <w:rStyle w:val="Hyperlink"/>
@@ -2750,7 +2826,7 @@
             <w:noProof/>
             <w:webHidden/>
           </w:rPr>
-          <w:instrText xml:space="preserve"> PAGEREF _Toc453194834 \h </w:instrText>
+          <w:instrText xml:space="preserve"> PAGEREF _Toc454211967 \h </w:instrText>
         </w:r>
         <w:r>
           <w:rPr>
@@ -2797,7 +2873,7 @@
           <w:szCs w:val="22"/>
         </w:rPr>
       </w:pPr>
-      <w:hyperlink w:anchor="_Toc453194835" w:history="1">
+      <w:hyperlink w:anchor="_Toc454211968" w:history="1">
         <w:r>
           <w:rPr>
             <w:rStyle w:val="Hyperlink"/>
@@ -2842,7 +2918,7 @@
             <w:noProof/>
             <w:webHidden/>
           </w:rPr>
-          <w:instrText xml:space="preserve"> PAGEREF _Toc453194835 \h </w:instrText>
+          <w:instrText xml:space="preserve"> PAGEREF _Toc454211968 \h </w:instrText>
         </w:r>
         <w:r>
           <w:rPr>
@@ -2862,7 +2938,7 @@
             <w:noProof/>
             <w:webHidden/>
           </w:rPr>
-          <w:t>28</w:t>
+          <w:t>29</w:t>
         </w:r>
         <w:r>
           <w:rPr>
@@ -2889,7 +2965,7 @@
           <w:szCs w:val="22"/>
         </w:rPr>
       </w:pPr>
-      <w:hyperlink w:anchor="_Toc453194836" w:history="1">
+      <w:hyperlink w:anchor="_Toc454211969" w:history="1">
         <w:r>
           <w:rPr>
             <w:rStyle w:val="Hyperlink"/>
@@ -2934,7 +3010,7 @@
             <w:noProof/>
             <w:webHidden/>
           </w:rPr>
-          <w:instrText xml:space="preserve"> PAGEREF _Toc453194836 \h </w:instrText>
+          <w:instrText xml:space="preserve"> PAGEREF _Toc454211969 \h </w:instrText>
         </w:r>
         <w:r>
           <w:rPr>
@@ -2954,7 +3030,7 @@
             <w:noProof/>
             <w:webHidden/>
           </w:rPr>
-          <w:t>29</w:t>
+          <w:t>30</w:t>
         </w:r>
         <w:r>
           <w:rPr>
@@ -2979,7 +3055,7 @@
           <w:color w:val="auto"/>
         </w:rPr>
       </w:pPr>
-      <w:hyperlink w:anchor="_Toc453194837" w:history="1">
+      <w:hyperlink w:anchor="_Toc454211970" w:history="1">
         <w:r>
           <w:rPr>
             <w:rStyle w:val="Hyperlink"/>
@@ -3022,7 +3098,7 @@
             <w:noProof/>
             <w:webHidden/>
           </w:rPr>
-          <w:instrText xml:space="preserve"> PAGEREF _Toc453194837 \h </w:instrText>
+          <w:instrText xml:space="preserve"> PAGEREF _Toc454211970 \h </w:instrText>
         </w:r>
         <w:r>
           <w:rPr>
@@ -3042,159 +3118,7 @@
             <w:noProof/>
             <w:webHidden/>
           </w:rPr>
-          <w:t>30</w:t>
-        </w:r>
-        <w:r>
-          <w:rPr>
-            <w:noProof/>
-            <w:webHidden/>
-          </w:rPr>
-          <w:fldChar w:fldCharType="end"/>
-        </w:r>
-      </w:hyperlink>
-    </w:p>
-    <w:p>
-      <w:pPr>
-        <w:pStyle w:val="TOC2"/>
-        <w:tabs>
-          <w:tab w:val="left" w:pos="660"/>
-          <w:tab w:val="right" w:leader="dot" w:pos="8630"/>
-        </w:tabs>
-        <w:rPr>
-          <w:rFonts w:eastAsiaTheme="minorEastAsia" w:cstheme="minorBidi"/>
-          <w:b w:val="0"/>
-          <w:noProof/>
-          <w:color w:val="auto"/>
-        </w:rPr>
-      </w:pPr>
-      <w:hyperlink w:anchor="_Toc453194838" w:history="1">
-        <w:r>
-          <w:rPr>
-            <w:rFonts w:eastAsiaTheme="minorEastAsia" w:cstheme="minorBidi"/>
-            <w:b w:val="0"/>
-            <w:noProof/>
-            <w:color w:val="auto"/>
-          </w:rPr>
-          <w:tab/>
-        </w:r>
-        <w:r>
-          <w:rPr>
-            <w:rStyle w:val="Hyperlink"/>
-            <w:noProof/>
-          </w:rPr>
-          <w:t>Updating a script file</w:t>
-        </w:r>
-        <w:r>
-          <w:rPr>
-            <w:noProof/>
-            <w:webHidden/>
-          </w:rPr>
-          <w:tab/>
-        </w:r>
-        <w:r>
-          <w:rPr>
-            <w:noProof/>
-            <w:webHidden/>
-          </w:rPr>
-          <w:fldChar w:fldCharType="begin"/>
-        </w:r>
-        <w:r>
-          <w:rPr>
-            <w:noProof/>
-            <w:webHidden/>
-          </w:rPr>
-          <w:instrText xml:space="preserve"> PAGEREF _Toc453194838 \h </w:instrText>
-        </w:r>
-        <w:r>
-          <w:rPr>
-            <w:noProof/>
-            <w:webHidden/>
-          </w:rPr>
-        </w:r>
-        <w:r>
-          <w:rPr>
-            <w:noProof/>
-            <w:webHidden/>
-          </w:rPr>
-          <w:fldChar w:fldCharType="separate"/>
-        </w:r>
-        <w:r>
-          <w:rPr>
-            <w:noProof/>
-            <w:webHidden/>
-          </w:rPr>
-          <w:t>30</w:t>
-        </w:r>
-        <w:r>
-          <w:rPr>
-            <w:noProof/>
-            <w:webHidden/>
-          </w:rPr>
-          <w:fldChar w:fldCharType="end"/>
-        </w:r>
-      </w:hyperlink>
-    </w:p>
-    <w:p>
-      <w:pPr>
-        <w:pStyle w:val="TOC2"/>
-        <w:tabs>
-          <w:tab w:val="right" w:leader="dot" w:pos="8630"/>
-        </w:tabs>
-        <w:rPr>
-          <w:rFonts w:eastAsiaTheme="minorEastAsia" w:cstheme="minorBidi"/>
-          <w:b w:val="0"/>
-          <w:noProof/>
-          <w:color w:val="auto"/>
-        </w:rPr>
-      </w:pPr>
-      <w:hyperlink w:anchor="_Toc453194839" w:history="1">
-        <w:r>
-          <w:rPr>
-            <w:rStyle w:val="Hyperlink"/>
-            <w:noProof/>
-          </w:rPr>
-          <w:t>6.2</w:t>
-        </w:r>
-        <w:r>
-          <w:rPr>
-            <w:noProof/>
-            <w:webHidden/>
-          </w:rPr>
-          <w:tab/>
-        </w:r>
-        <w:r>
-          <w:rPr>
-            <w:noProof/>
-            <w:webHidden/>
-          </w:rPr>
-          <w:fldChar w:fldCharType="begin"/>
-        </w:r>
-        <w:r>
-          <w:rPr>
-            <w:noProof/>
-            <w:webHidden/>
-          </w:rPr>
-          <w:instrText xml:space="preserve"> PAGEREF _Toc453194839 \h </w:instrText>
-        </w:r>
-        <w:r>
-          <w:rPr>
-            <w:noProof/>
-            <w:webHidden/>
-          </w:rPr>
-        </w:r>
-        <w:r>
-          <w:rPr>
-            <w:noProof/>
-            <w:webHidden/>
-          </w:rPr>
-          <w:fldChar w:fldCharType="separate"/>
-        </w:r>
-        <w:r>
-          <w:rPr>
-            <w:noProof/>
-            <w:webHidden/>
-          </w:rPr>
-          <w:t>30</w:t>
+          <w:t>31</w:t>
         </w:r>
         <w:r>
           <w:rPr>
@@ -3219,13 +3143,13 @@
           <w:color w:val="auto"/>
         </w:rPr>
       </w:pPr>
-      <w:hyperlink w:anchor="_Toc453194840" w:history="1">
+      <w:hyperlink w:anchor="_Toc454211971" w:history="1">
         <w:r>
           <w:rPr>
             <w:rStyle w:val="Hyperlink"/>
             <w:noProof/>
           </w:rPr>
-          <w:t>6.3</w:t>
+          <w:t>6.2</w:t>
         </w:r>
         <w:r>
           <w:rPr>
@@ -3241,6 +3165,94 @@
             <w:rStyle w:val="Hyperlink"/>
             <w:noProof/>
           </w:rPr>
+          <w:t>Updating a script file</w:t>
+        </w:r>
+        <w:r>
+          <w:rPr>
+            <w:noProof/>
+            <w:webHidden/>
+          </w:rPr>
+          <w:tab/>
+        </w:r>
+        <w:r>
+          <w:rPr>
+            <w:noProof/>
+            <w:webHidden/>
+          </w:rPr>
+          <w:fldChar w:fldCharType="begin"/>
+        </w:r>
+        <w:r>
+          <w:rPr>
+            <w:noProof/>
+            <w:webHidden/>
+          </w:rPr>
+          <w:instrText xml:space="preserve"> PAGEREF _Toc454211971 \h </w:instrText>
+        </w:r>
+        <w:r>
+          <w:rPr>
+            <w:noProof/>
+            <w:webHidden/>
+          </w:rPr>
+        </w:r>
+        <w:r>
+          <w:rPr>
+            <w:noProof/>
+            <w:webHidden/>
+          </w:rPr>
+          <w:fldChar w:fldCharType="separate"/>
+        </w:r>
+        <w:r>
+          <w:rPr>
+            <w:noProof/>
+            <w:webHidden/>
+          </w:rPr>
+          <w:t>31</w:t>
+        </w:r>
+        <w:r>
+          <w:rPr>
+            <w:noProof/>
+            <w:webHidden/>
+          </w:rPr>
+          <w:fldChar w:fldCharType="end"/>
+        </w:r>
+      </w:hyperlink>
+    </w:p>
+    <w:p>
+      <w:pPr>
+        <w:pStyle w:val="TOC2"/>
+        <w:tabs>
+          <w:tab w:val="left" w:pos="880"/>
+          <w:tab w:val="right" w:leader="dot" w:pos="8630"/>
+        </w:tabs>
+        <w:rPr>
+          <w:rFonts w:eastAsiaTheme="minorEastAsia" w:cstheme="minorBidi"/>
+          <w:b w:val="0"/>
+          <w:noProof/>
+          <w:color w:val="auto"/>
+        </w:rPr>
+      </w:pPr>
+      <w:hyperlink w:anchor="_Toc454211972" w:history="1">
+        <w:r>
+          <w:rPr>
+            <w:rStyle w:val="Hyperlink"/>
+            <w:noProof/>
+          </w:rPr>
+          <w:t>6.3</w:t>
+        </w:r>
+        <w:r>
+          <w:rPr>
+            <w:rFonts w:eastAsiaTheme="minorEastAsia" w:cstheme="minorBidi"/>
+            <w:b w:val="0"/>
+            <w:noProof/>
+            <w:color w:val="auto"/>
+          </w:rPr>
+          <w:tab/>
+        </w:r>
+        <w:r>
+          <w:rPr>
+            <w:rStyle w:val="Hyperlink"/>
+            <w:noProof/>
+          </w:rPr>
           <w:t>Updating a driver</w:t>
         </w:r>
         <w:r>
@@ -3262,7 +3274,7 @@
             <w:noProof/>
             <w:webHidden/>
           </w:rPr>
-          <w:instrText xml:space="preserve"> PAGEREF _Toc453194840 \h </w:instrText>
+          <w:instrText xml:space="preserve"> PAGEREF _Toc454211972 \h </w:instrText>
         </w:r>
         <w:r>
           <w:rPr>
@@ -3282,7 +3294,7 @@
             <w:noProof/>
             <w:webHidden/>
           </w:rPr>
-          <w:t>30</w:t>
+          <w:t>31</w:t>
         </w:r>
         <w:r>
           <w:rPr>
@@ -3309,7 +3321,7 @@
           <w:szCs w:val="22"/>
         </w:rPr>
       </w:pPr>
-      <w:hyperlink w:anchor="_Toc453194841" w:history="1">
+      <w:hyperlink w:anchor="_Toc454211973" w:history="1">
         <w:r>
           <w:rPr>
             <w:rStyle w:val="Hyperlink"/>
@@ -3354,7 +3366,7 @@
             <w:noProof/>
             <w:webHidden/>
           </w:rPr>
-          <w:instrText xml:space="preserve"> PAGEREF _Toc453194841 \h </w:instrText>
+          <w:instrText xml:space="preserve"> PAGEREF _Toc454211973 \h </w:instrText>
         </w:r>
         <w:r>
           <w:rPr>
@@ -3374,7 +3386,7 @@
             <w:noProof/>
             <w:webHidden/>
           </w:rPr>
-          <w:t>32</w:t>
+          <w:t>33</w:t>
         </w:r>
         <w:r>
           <w:rPr>
@@ -3399,7 +3411,7 @@
           <w:color w:val="auto"/>
         </w:rPr>
       </w:pPr>
-      <w:hyperlink w:anchor="_Toc453194842" w:history="1">
+      <w:hyperlink w:anchor="_Toc454211974" w:history="1">
         <w:r>
           <w:rPr>
             <w:rStyle w:val="Hyperlink"/>
@@ -3442,7 +3454,7 @@
             <w:noProof/>
             <w:webHidden/>
           </w:rPr>
-          <w:instrText xml:space="preserve"> PAGEREF _Toc453194842 \h </w:instrText>
+          <w:instrText xml:space="preserve"> PAGEREF _Toc454211974 \h </w:instrText>
         </w:r>
         <w:r>
           <w:rPr>
@@ -3462,7 +3474,7 @@
             <w:noProof/>
             <w:webHidden/>
           </w:rPr>
-          <w:t>32</w:t>
+          <w:t>33</w:t>
         </w:r>
         <w:r>
           <w:rPr>
@@ -3487,7 +3499,7 @@
           <w:color w:val="auto"/>
         </w:rPr>
       </w:pPr>
-      <w:hyperlink w:anchor="_Toc453194843" w:history="1">
+      <w:hyperlink w:anchor="_Toc454211975" w:history="1">
         <w:r>
           <w:rPr>
             <w:rStyle w:val="Hyperlink"/>
@@ -3530,7 +3542,7 @@
             <w:noProof/>
             <w:webHidden/>
           </w:rPr>
-          <w:instrText xml:space="preserve"> PAGEREF _Toc453194843 \h </w:instrText>
+          <w:instrText xml:space="preserve"> PAGEREF _Toc454211975 \h </w:instrText>
         </w:r>
         <w:r>
           <w:rPr>
@@ -3550,7 +3562,7 @@
             <w:noProof/>
             <w:webHidden/>
           </w:rPr>
-          <w:t>33</w:t>
+          <w:t>34</w:t>
         </w:r>
         <w:r>
           <w:rPr>
@@ -3575,7 +3587,7 @@
           <w:color w:val="auto"/>
         </w:rPr>
       </w:pPr>
-      <w:hyperlink w:anchor="_Toc453194844" w:history="1">
+      <w:hyperlink w:anchor="_Toc454211976" w:history="1">
         <w:r>
           <w:rPr>
             <w:rStyle w:val="Hyperlink"/>
@@ -3618,7 +3630,7 @@
             <w:noProof/>
             <w:webHidden/>
           </w:rPr>
-          <w:instrText xml:space="preserve"> PAGEREF _Toc453194844 \h </w:instrText>
+          <w:instrText xml:space="preserve"> PAGEREF _Toc454211976 \h </w:instrText>
         </w:r>
         <w:r>
           <w:rPr>
@@ -3638,7 +3650,7 @@
             <w:noProof/>
             <w:webHidden/>
           </w:rPr>
-          <w:t>33</w:t>
+          <w:t>34</w:t>
         </w:r>
         <w:r>
           <w:rPr>
@@ -3663,7 +3675,7 @@
           <w:color w:val="auto"/>
         </w:rPr>
       </w:pPr>
-      <w:hyperlink w:anchor="_Toc453194845" w:history="1">
+      <w:hyperlink w:anchor="_Toc454211977" w:history="1">
         <w:r>
           <w:rPr>
             <w:rStyle w:val="Hyperlink"/>
@@ -3706,7 +3718,7 @@
             <w:noProof/>
             <w:webHidden/>
           </w:rPr>
-          <w:instrText xml:space="preserve"> PAGEREF _Toc453194845 \h </w:instrText>
+          <w:instrText xml:space="preserve"> PAGEREF _Toc454211977 \h </w:instrText>
         </w:r>
         <w:r>
           <w:rPr>
@@ -3726,7 +3738,7 @@
             <w:noProof/>
             <w:webHidden/>
           </w:rPr>
-          <w:t>34</w:t>
+          <w:t>35</w:t>
         </w:r>
         <w:r>
           <w:rPr>
@@ -3753,7 +3765,7 @@
           <w:szCs w:val="22"/>
         </w:rPr>
       </w:pPr>
-      <w:hyperlink w:anchor="_Toc453194846" w:history="1">
+      <w:hyperlink w:anchor="_Toc454211978" w:history="1">
         <w:r>
           <w:rPr>
             <w:rStyle w:val="Hyperlink"/>
@@ -3798,7 +3810,7 @@
             <w:noProof/>
             <w:webHidden/>
           </w:rPr>
-          <w:instrText xml:space="preserve"> PAGEREF _Toc453194846 \h </w:instrText>
+          <w:instrText xml:space="preserve"> PAGEREF _Toc454211978 \h </w:instrText>
         </w:r>
         <w:r>
           <w:rPr>
@@ -3818,7 +3830,7 @@
             <w:noProof/>
             <w:webHidden/>
           </w:rPr>
-          <w:t>35</w:t>
+          <w:t>36</w:t>
         </w:r>
         <w:r>
           <w:rPr>
@@ -3845,7 +3857,7 @@
           <w:szCs w:val="22"/>
         </w:rPr>
       </w:pPr>
-      <w:hyperlink w:anchor="_Toc453194847" w:history="1">
+      <w:hyperlink w:anchor="_Toc454211979" w:history="1">
         <w:r>
           <w:rPr>
             <w:rStyle w:val="Hyperlink"/>
@@ -3890,7 +3902,7 @@
             <w:noProof/>
             <w:webHidden/>
           </w:rPr>
-          <w:instrText xml:space="preserve"> PAGEREF _Toc453194847 \h </w:instrText>
+          <w:instrText xml:space="preserve"> PAGEREF _Toc454211979 \h </w:instrText>
         </w:r>
         <w:r>
           <w:rPr>
@@ -3910,7 +3922,7 @@
             <w:noProof/>
             <w:webHidden/>
           </w:rPr>
-          <w:t>36</w:t>
+          <w:t>37</w:t>
         </w:r>
         <w:r>
           <w:rPr>
@@ -3936,7 +3948,7 @@
           <w:szCs w:val="22"/>
         </w:rPr>
       </w:pPr>
-      <w:hyperlink w:anchor="_Toc453194848" w:history="1">
+      <w:hyperlink w:anchor="_Toc454211980" w:history="1">
         <w:r>
           <w:rPr>
             <w:rStyle w:val="Hyperlink"/>
@@ -3963,7 +3975,7 @@
             <w:noProof/>
             <w:webHidden/>
           </w:rPr>
-          <w:instrText xml:space="preserve"> PAGEREF _Toc453194848 \h </w:instrText>
+          <w:instrText xml:space="preserve"> PAGEREF _Toc454211980 \h </w:instrText>
         </w:r>
         <w:r>
           <w:rPr>
@@ -3983,7 +3995,7 @@
             <w:noProof/>
             <w:webHidden/>
           </w:rPr>
-          <w:t>37</w:t>
+          <w:t>38</w:t>
         </w:r>
         <w:r>
           <w:rPr>
@@ -4002,7 +4014,7 @@
         <w:lastRenderedPageBreak/>
         <w:fldChar w:fldCharType="end"/>
       </w:r>
-      <w:bookmarkStart w:id="3" w:name="_Toc453194805"/>
+      <w:bookmarkStart w:id="3" w:name="_Toc454211937"/>
       <w:r>
         <w:t>Overview</w:t>
       </w:r>
@@ -4133,7 +4145,7 @@
       <w:pPr>
         <w:pStyle w:val="Heading1"/>
       </w:pPr>
-      <w:bookmarkStart w:id="4" w:name="_Toc453194806"/>
+      <w:bookmarkStart w:id="4" w:name="_Toc454211938"/>
       <w:r>
         <w:lastRenderedPageBreak/>
         <w:t>Package Content</w:t>
@@ -4182,7 +4194,7 @@
       <w:bookmarkStart w:id="6" w:name="_Supporting_Drivers_1"/>
       <w:bookmarkStart w:id="7" w:name="_Supporting_Drivers_2"/>
       <w:bookmarkStart w:id="8" w:name="_Supporting_Drivers_3"/>
-      <w:bookmarkStart w:id="9" w:name="_Toc453194807"/>
+      <w:bookmarkStart w:id="9" w:name="_Toc454211939"/>
       <w:bookmarkEnd w:id="5"/>
       <w:bookmarkEnd w:id="6"/>
       <w:bookmarkEnd w:id="7"/>
@@ -4240,6 +4252,8 @@
       <w:r>
         <w:t>SIO VCD NSX</w:t>
       </w:r>
+      <w:bookmarkStart w:id="10" w:name="_GoBack"/>
+      <w:bookmarkEnd w:id="10"/>
     </w:p>
     <w:p>
       <w:pPr>
@@ -4279,17 +4293,17 @@
       <w:pPr>
         <w:pStyle w:val="Heading2"/>
       </w:pPr>
-      <w:bookmarkStart w:id="10" w:name="_Orchestration_Driver"/>
-      <w:bookmarkStart w:id="11" w:name="_Orchestration_Driver_1"/>
-      <w:bookmarkStart w:id="12" w:name="_Orchestration_Driver_2"/>
-      <w:bookmarkStart w:id="13" w:name="_Toc453194808"/>
-      <w:bookmarkEnd w:id="10"/>
+      <w:bookmarkStart w:id="11" w:name="_Orchestration_Driver"/>
+      <w:bookmarkStart w:id="12" w:name="_Orchestration_Driver_1"/>
+      <w:bookmarkStart w:id="13" w:name="_Orchestration_Driver_2"/>
+      <w:bookmarkStart w:id="14" w:name="_Toc454211940"/>
       <w:bookmarkEnd w:id="11"/>
       <w:bookmarkEnd w:id="12"/>
+      <w:bookmarkEnd w:id="13"/>
       <w:r>
         <w:t>Quick Start</w:t>
       </w:r>
-      <w:bookmarkEnd w:id="13"/>
+      <w:bookmarkEnd w:id="14"/>
     </w:p>
     <w:p>
       <w:pPr>
@@ -4752,11 +4766,11 @@
       <w:pPr>
         <w:pStyle w:val="Heading2"/>
       </w:pPr>
-      <w:bookmarkStart w:id="14" w:name="_Toc453194809"/>
+      <w:bookmarkStart w:id="15" w:name="_Toc454211941"/>
       <w:r>
         <w:t>Deploying the CloudShell appliance</w:t>
       </w:r>
-      <w:bookmarkEnd w:id="14"/>
+      <w:bookmarkEnd w:id="15"/>
     </w:p>
     <w:p>
       <w:pPr>
@@ -5102,11 +5116,11 @@
         <w:pStyle w:val="Heading3"/>
         <w:ind w:left="810" w:hanging="810"/>
       </w:pPr>
-      <w:bookmarkStart w:id="15" w:name="_Toc453194810"/>
+      <w:bookmarkStart w:id="16" w:name="_Toc454211942"/>
       <w:r>
         <w:t>Configuring CloudShell VM</w:t>
       </w:r>
-      <w:bookmarkEnd w:id="15"/>
+      <w:bookmarkEnd w:id="16"/>
     </w:p>
     <w:p>
       <w:pPr>
@@ -5358,7 +5372,47 @@
     </w:p>
     <w:p>
       <w:pPr>
-        <w:pStyle w:val="nnormal"/>
+        <w:pStyle w:val="Heading3"/>
+        <w:rPr>
+          <w:noProof/>
+        </w:rPr>
+      </w:pPr>
+      <w:r>
+        <w:rPr>
+          <w:noProof/>
+        </w:rPr>
+        <w:t xml:space="preserve">  </w:t>
+      </w:r>
+      <w:bookmarkStart w:id="17" w:name="_Toc454211943"/>
+      <w:r>
+        <w:rPr>
+          <w:noProof/>
+        </w:rPr>
+        <w:t>Installing Ranorex license token</w:t>
+      </w:r>
+      <w:bookmarkEnd w:id="17"/>
+    </w:p>
+    <w:p>
+      <w:pPr>
+        <w:pStyle w:val="nnormal"/>
+        <w:rPr>
+          <w:noProof/>
+        </w:rPr>
+      </w:pPr>
+      <w:r>
+        <w:rPr>
+          <w:noProof/>
+        </w:rPr>
+        <w:t>A Ranorex license needs to be assigned as well, using the following procedure:</w:t>
+      </w:r>
+    </w:p>
+    <w:p>
+      <w:pPr>
+        <w:pStyle w:val="nnormal"/>
+        <w:numPr>
+          <w:ilvl w:val="0"/>
+          <w:numId w:val="49"/>
+        </w:numPr>
         <w:rPr>
           <w:rFonts w:cs="Arial"/>
           <w:color w:val="666766"/>
@@ -5370,7 +5424,95 @@
         <w:rPr>
           <w:noProof/>
         </w:rPr>
-        <w:tab/>
+        <w:t>Open “Ranorex Licensing”</w:t>
+      </w:r>
+      <w:r>
+        <w:rPr>
+          <w:noProof/>
+        </w:rPr>
+        <w:br/>
+      </w:r>
+      <w:r>
+        <w:rPr>
+          <w:noProof/>
+        </w:rPr>
+        <w:drawing>
+          <wp:inline distT="0" distB="0" distL="0" distR="0" wp14:anchorId="6AE7012B" wp14:editId="3B24CB74">
+            <wp:extent cx="5287113" cy="4115374"/>
+            <wp:effectExtent l="0" t="0" r="8890" b="0"/>
+            <wp:docPr id="31" name="Picture 31"/>
+            <wp:cNvGraphicFramePr>
+              <a:graphicFrameLocks xmlns:a="http://schemas.openxmlformats.org/drawingml/2006/main" noChangeAspect="1"/>
+            </wp:cNvGraphicFramePr>
+            <a:graphic xmlns:a="http://schemas.openxmlformats.org/drawingml/2006/main">
+              <a:graphicData uri="http://schemas.openxmlformats.org/drawingml/2006/picture">
+                <pic:pic xmlns:pic="http://schemas.openxmlformats.org/drawingml/2006/picture">
+                  <pic:nvPicPr>
+                    <pic:cNvPr id="1" name=""/>
+                    <pic:cNvPicPr/>
+                  </pic:nvPicPr>
+                  <pic:blipFill>
+                    <a:blip r:embed="rId19"/>
+                    <a:stretch>
+                      <a:fillRect/>
+                    </a:stretch>
+                  </pic:blipFill>
+                  <pic:spPr>
+                    <a:xfrm>
+                      <a:off x="0" y="0"/>
+                      <a:ext cx="5287113" cy="4115374"/>
+                    </a:xfrm>
+                    <a:prstGeom prst="rect">
+                      <a:avLst/>
+                    </a:prstGeom>
+                  </pic:spPr>
+                </pic:pic>
+              </a:graphicData>
+            </a:graphic>
+          </wp:inline>
+        </w:drawing>
+      </w:r>
+    </w:p>
+    <w:p>
+      <w:pPr>
+        <w:pStyle w:val="nnormal"/>
+        <w:numPr>
+          <w:ilvl w:val="0"/>
+          <w:numId w:val="49"/>
+        </w:numPr>
+        <w:rPr>
+          <w:rFonts w:cs="Arial"/>
+          <w:color w:val="666766"/>
+          <w:sz w:val="18"/>
+          <w:shd w:val="clear" w:color="auto" w:fill="FFFFFF"/>
+        </w:rPr>
+      </w:pPr>
+      <w:r>
+        <w:rPr>
+          <w:noProof/>
+        </w:rPr>
+        <w:t>Paste the Ranorex license key and click Install.</w:t>
+      </w:r>
+    </w:p>
+    <w:p>
+      <w:pPr>
+        <w:pStyle w:val="nnormal"/>
+        <w:numPr>
+          <w:ilvl w:val="0"/>
+          <w:numId w:val="49"/>
+        </w:numPr>
+        <w:rPr>
+          <w:rFonts w:cs="Arial"/>
+          <w:color w:val="666766"/>
+          <w:sz w:val="18"/>
+          <w:shd w:val="clear" w:color="auto" w:fill="FFFFFF"/>
+        </w:rPr>
+      </w:pPr>
+      <w:r>
+        <w:rPr>
+          <w:noProof/>
+        </w:rPr>
+        <w:t xml:space="preserve">Once approved, click OK. </w:t>
       </w:r>
       <w:r>
         <w:rPr>
@@ -5396,11 +5538,12 @@
         <w:pStyle w:val="Heading3"/>
         <w:ind w:left="900" w:hanging="900"/>
       </w:pPr>
-      <w:bookmarkStart w:id="16" w:name="_Toc453194811"/>
-      <w:r>
+      <w:bookmarkStart w:id="18" w:name="_Toc454211944"/>
+      <w:r>
+        <w:lastRenderedPageBreak/>
         <w:t>Installing CloudShell license token</w:t>
       </w:r>
-      <w:bookmarkEnd w:id="16"/>
+      <w:bookmarkEnd w:id="18"/>
     </w:p>
     <w:p>
       <w:pPr>
@@ -5443,7 +5586,7 @@
                     <pic:cNvPicPr/>
                   </pic:nvPicPr>
                   <pic:blipFill>
-                    <a:blip r:embed="rId19"/>
+                    <a:blip r:embed="rId20"/>
                     <a:stretch>
                       <a:fillRect/>
                     </a:stretch>
@@ -5487,12 +5630,11 @@
         <w:pStyle w:val="Heading3"/>
         <w:ind w:left="810" w:hanging="810"/>
       </w:pPr>
-      <w:bookmarkStart w:id="17" w:name="_Toc453194812"/>
-      <w:r>
-        <w:lastRenderedPageBreak/>
+      <w:bookmarkStart w:id="19" w:name="_Toc454211945"/>
+      <w:r>
         <w:t>CloudShell Services overview</w:t>
       </w:r>
-      <w:bookmarkEnd w:id="17"/>
+      <w:bookmarkEnd w:id="19"/>
     </w:p>
     <w:p>
       <w:pPr>
@@ -5565,6 +5707,7 @@
         <w:ind w:left="990" w:hanging="990"/>
       </w:pPr>
       <w:r>
+        <w:lastRenderedPageBreak/>
         <w:t>CloudShell Portal IIS Express</w:t>
       </w:r>
     </w:p>
@@ -5649,7 +5792,7 @@
                     </pic:cNvPicPr>
                   </pic:nvPicPr>
                   <pic:blipFill>
-                    <a:blip r:embed="rId20">
+                    <a:blip r:embed="rId21">
                       <a:extLst>
                         <a:ext uri="{28A0092B-C50C-407E-A947-70E740481C1C}">
                           <a14:useLocalDpi xmlns:a14="http://schemas.microsoft.com/office/drawing/2010/main" val="0"/>
@@ -5807,12 +5950,12 @@
       <w:pPr>
         <w:pStyle w:val="Heading2"/>
       </w:pPr>
-      <w:bookmarkStart w:id="18" w:name="_Toc453194813"/>
+      <w:bookmarkStart w:id="20" w:name="_Toc454211946"/>
       <w:r>
         <w:lastRenderedPageBreak/>
         <w:t>CloudShell Portal</w:t>
       </w:r>
-      <w:bookmarkEnd w:id="18"/>
+      <w:bookmarkEnd w:id="20"/>
     </w:p>
     <w:p>
       <w:pPr>
@@ -5847,7 +5990,7 @@
                     <pic:cNvPicPr/>
                   </pic:nvPicPr>
                   <pic:blipFill>
-                    <a:blip r:embed="rId21"/>
+                    <a:blip r:embed="rId22"/>
                     <a:stretch>
                       <a:fillRect/>
                     </a:stretch>
@@ -5950,7 +6093,7 @@
                     </pic:cNvPicPr>
                   </pic:nvPicPr>
                   <pic:blipFill>
-                    <a:blip r:embed="rId22">
+                    <a:blip r:embed="rId23">
                       <a:extLst>
                         <a:ext uri="{28A0092B-C50C-407E-A947-70E740481C1C}">
                           <a14:useLocalDpi xmlns:a14="http://schemas.microsoft.com/office/drawing/2010/main" val="0"/>
@@ -6033,7 +6176,7 @@
                     <pic:cNvPicPr/>
                   </pic:nvPicPr>
                   <pic:blipFill>
-                    <a:blip r:embed="rId23"/>
+                    <a:blip r:embed="rId24"/>
                     <a:stretch>
                       <a:fillRect/>
                     </a:stretch>
@@ -6091,7 +6234,7 @@
                     </pic:cNvPicPr>
                   </pic:nvPicPr>
                   <pic:blipFill>
-                    <a:blip r:embed="rId24">
+                    <a:blip r:embed="rId25">
                       <a:extLst>
                         <a:ext uri="{28A0092B-C50C-407E-A947-70E740481C1C}">
                           <a14:useLocalDpi xmlns:a14="http://schemas.microsoft.com/office/drawing/2010/main" val="0"/>
@@ -6175,7 +6318,7 @@
                     <pic:cNvPicPr/>
                   </pic:nvPicPr>
                   <pic:blipFill>
-                    <a:blip r:embed="rId25"/>
+                    <a:blip r:embed="rId26"/>
                     <a:stretch>
                       <a:fillRect/>
                     </a:stretch>
@@ -6201,11 +6344,11 @@
         <w:pStyle w:val="Heading2"/>
         <w:ind w:left="630" w:hanging="630"/>
       </w:pPr>
-      <w:bookmarkStart w:id="19" w:name="_Toc453194814"/>
+      <w:bookmarkStart w:id="21" w:name="_Toc454211947"/>
       <w:r>
         <w:t>Importing the NFV Package and configuring Python</w:t>
       </w:r>
-      <w:bookmarkEnd w:id="19"/>
+      <w:bookmarkEnd w:id="21"/>
     </w:p>
     <w:p>
       <w:pPr>
@@ -6222,11 +6365,11 @@
       <w:r>
         <w:t xml:space="preserve"> </w:t>
       </w:r>
-      <w:bookmarkStart w:id="20" w:name="_Toc453194815"/>
+      <w:bookmarkStart w:id="22" w:name="_Toc454211948"/>
       <w:r>
         <w:t>Inserting Python site-packages</w:t>
       </w:r>
-      <w:bookmarkEnd w:id="20"/>
+      <w:bookmarkEnd w:id="22"/>
     </w:p>
     <w:p>
       <w:pPr>
@@ -6295,11 +6438,11 @@
         <w:pStyle w:val="Heading3"/>
         <w:ind w:left="810" w:hanging="810"/>
       </w:pPr>
-      <w:bookmarkStart w:id="21" w:name="_Toc453194816"/>
+      <w:bookmarkStart w:id="23" w:name="_Toc454211949"/>
       <w:r>
         <w:t>Importing the NFV Solution package to CloudShell portal</w:t>
       </w:r>
-      <w:bookmarkEnd w:id="21"/>
+      <w:bookmarkEnd w:id="23"/>
     </w:p>
     <w:p>
       <w:pPr>
@@ -6355,7 +6498,7 @@
                     <pic:cNvPicPr/>
                   </pic:nvPicPr>
                   <pic:blipFill>
-                    <a:blip r:embed="rId26"/>
+                    <a:blip r:embed="rId27"/>
                     <a:stretch>
                       <a:fillRect/>
                     </a:stretch>
@@ -6408,11 +6551,11 @@
       <w:pPr>
         <w:pStyle w:val="Heading2"/>
       </w:pPr>
-      <w:bookmarkStart w:id="22" w:name="_Toc453194817"/>
+      <w:bookmarkStart w:id="24" w:name="_Toc454211950"/>
       <w:r>
         <w:t>Inputs spreadsheet</w:t>
       </w:r>
-      <w:bookmarkEnd w:id="22"/>
+      <w:bookmarkEnd w:id="24"/>
     </w:p>
     <w:p>
       <w:pPr>
@@ -6456,7 +6599,7 @@
                     <pic:cNvPicPr/>
                   </pic:nvPicPr>
                   <pic:blipFill>
-                    <a:blip r:embed="rId27"/>
+                    <a:blip r:embed="rId28"/>
                     <a:stretch>
                       <a:fillRect/>
                     </a:stretch>
@@ -6531,12 +6674,12 @@
       <w:pPr>
         <w:pStyle w:val="Heading2"/>
       </w:pPr>
-      <w:bookmarkStart w:id="23" w:name="_Toc453194818"/>
+      <w:bookmarkStart w:id="25" w:name="_Toc454211951"/>
       <w:r>
         <w:lastRenderedPageBreak/>
         <w:t>Logs</w:t>
       </w:r>
-      <w:bookmarkEnd w:id="23"/>
+      <w:bookmarkEnd w:id="25"/>
     </w:p>
     <w:p>
       <w:pPr>
@@ -6694,11 +6837,11 @@
       <w:pPr>
         <w:pStyle w:val="Heading2"/>
       </w:pPr>
-      <w:bookmarkStart w:id="24" w:name="_Toc453194819"/>
+      <w:bookmarkStart w:id="26" w:name="_Toc454211952"/>
       <w:r>
         <w:t>Executing in steps</w:t>
       </w:r>
-      <w:bookmarkEnd w:id="24"/>
+      <w:bookmarkEnd w:id="26"/>
     </w:p>
     <w:p>
       <w:pPr>
@@ -6769,7 +6912,7 @@
                     <pic:cNvPicPr/>
                   </pic:nvPicPr>
                   <pic:blipFill>
-                    <a:blip r:embed="rId28"/>
+                    <a:blip r:embed="rId29"/>
                     <a:stretch>
                       <a:fillRect/>
                     </a:stretch>
@@ -6846,7 +6989,7 @@
                     <pic:cNvPicPr/>
                   </pic:nvPicPr>
                   <pic:blipFill>
-                    <a:blip r:embed="rId29"/>
+                    <a:blip r:embed="rId30"/>
                     <a:stretch>
                       <a:fillRect/>
                     </a:stretch>
@@ -6892,7 +7035,7 @@
                     <pic:cNvPicPr/>
                   </pic:nvPicPr>
                   <pic:blipFill>
-                    <a:blip r:embed="rId30"/>
+                    <a:blip r:embed="rId31"/>
                     <a:stretch>
                       <a:fillRect/>
                     </a:stretch>
@@ -6955,7 +7098,7 @@
                     <pic:cNvPicPr/>
                   </pic:nvPicPr>
                   <pic:blipFill>
-                    <a:blip r:embed="rId31"/>
+                    <a:blip r:embed="rId32"/>
                     <a:stretch>
                       <a:fillRect/>
                     </a:stretch>
@@ -7001,7 +7144,7 @@
                     <pic:cNvPicPr/>
                   </pic:nvPicPr>
                   <pic:blipFill>
-                    <a:blip r:embed="rId32"/>
+                    <a:blip r:embed="rId33"/>
                     <a:stretch>
                       <a:fillRect/>
                     </a:stretch>
@@ -7031,13 +7174,13 @@
       <w:pPr>
         <w:pStyle w:val="Heading1"/>
       </w:pPr>
-      <w:bookmarkStart w:id="25" w:name="_Toc351902881"/>
-      <w:bookmarkStart w:id="26" w:name="_Toc354056683"/>
-      <w:bookmarkStart w:id="27" w:name="_Toc183505668"/>
-      <w:bookmarkStart w:id="28" w:name="_Toc204410912"/>
-      <w:bookmarkStart w:id="29" w:name="_Toc333422504"/>
-      <w:bookmarkStart w:id="30" w:name="_Toc333422511"/>
-      <w:bookmarkStart w:id="31" w:name="_Toc453194820"/>
+      <w:bookmarkStart w:id="27" w:name="_Toc351902881"/>
+      <w:bookmarkStart w:id="28" w:name="_Toc354056683"/>
+      <w:bookmarkStart w:id="29" w:name="_Toc183505668"/>
+      <w:bookmarkStart w:id="30" w:name="_Toc204410912"/>
+      <w:bookmarkStart w:id="31" w:name="_Toc333422504"/>
+      <w:bookmarkStart w:id="32" w:name="_Toc333422511"/>
+      <w:bookmarkStart w:id="33" w:name="_Toc454211953"/>
       <w:bookmarkEnd w:id="0"/>
       <w:r>
         <w:lastRenderedPageBreak/>
@@ -7046,22 +7189,22 @@
       <w:r>
         <w:t>ompatibility</w:t>
       </w:r>
-      <w:bookmarkEnd w:id="25"/>
-      <w:bookmarkEnd w:id="26"/>
-      <w:bookmarkEnd w:id="31"/>
+      <w:bookmarkEnd w:id="27"/>
+      <w:bookmarkEnd w:id="28"/>
+      <w:bookmarkEnd w:id="33"/>
     </w:p>
     <w:p>
       <w:pPr>
         <w:pStyle w:val="Heading2"/>
       </w:pPr>
-      <w:bookmarkStart w:id="32" w:name="_Toc453194821"/>
+      <w:bookmarkStart w:id="34" w:name="_Toc454211954"/>
       <w:r>
         <w:t>CloudShell</w:t>
       </w:r>
       <w:r>
         <w:t xml:space="preserve"> compatibility</w:t>
       </w:r>
-      <w:bookmarkEnd w:id="32"/>
+      <w:bookmarkEnd w:id="34"/>
     </w:p>
     <w:p>
       <w:pPr>
@@ -7171,8 +7314,6 @@
         </w:rPr>
         <w:t xml:space="preserve"> 1.32</w:t>
       </w:r>
-      <w:bookmarkStart w:id="33" w:name="_GoBack"/>
-      <w:bookmarkEnd w:id="33"/>
     </w:p>
     <w:p>
       <w:pPr>
@@ -7468,7 +7609,7 @@
       <w:pPr>
         <w:pStyle w:val="Heading1"/>
       </w:pPr>
-      <w:bookmarkStart w:id="34" w:name="_Toc453194822"/>
+      <w:bookmarkStart w:id="35" w:name="_Toc454211955"/>
       <w:r>
         <w:lastRenderedPageBreak/>
         <w:t>Technical</w:t>
@@ -7476,7 +7617,7 @@
       <w:r>
         <w:t xml:space="preserve"> Guide</w:t>
       </w:r>
-      <w:bookmarkEnd w:id="34"/>
+      <w:bookmarkEnd w:id="35"/>
     </w:p>
     <w:p>
       <w:r>
@@ -7487,13 +7628,13 @@
       <w:pPr>
         <w:pStyle w:val="Heading2"/>
       </w:pPr>
-      <w:bookmarkStart w:id="35" w:name="_Toc444692085"/>
-      <w:bookmarkStart w:id="36" w:name="_Toc453194823"/>
+      <w:bookmarkStart w:id="36" w:name="_Toc444692085"/>
+      <w:bookmarkStart w:id="37" w:name="_Toc454211956"/>
       <w:r>
         <w:t>Main Workflow</w:t>
       </w:r>
-      <w:bookmarkEnd w:id="35"/>
       <w:bookmarkEnd w:id="36"/>
+      <w:bookmarkEnd w:id="37"/>
     </w:p>
     <w:p>
       <w:pPr>
@@ -7687,13 +7828,13 @@
       <w:pPr>
         <w:pStyle w:val="Heading2"/>
       </w:pPr>
-      <w:bookmarkStart w:id="37" w:name="_Toc444692083"/>
-      <w:bookmarkStart w:id="38" w:name="_Toc453194824"/>
+      <w:bookmarkStart w:id="38" w:name="_Toc444692083"/>
+      <w:bookmarkStart w:id="39" w:name="_Toc454211957"/>
       <w:r>
         <w:t>Shells &amp; Functions</w:t>
       </w:r>
-      <w:bookmarkEnd w:id="37"/>
       <w:bookmarkEnd w:id="38"/>
+      <w:bookmarkEnd w:id="39"/>
     </w:p>
     <w:p/>
     <w:tbl>
@@ -13203,11 +13344,11 @@
       <w:pPr>
         <w:pStyle w:val="Heading2"/>
       </w:pPr>
-      <w:bookmarkStart w:id="39" w:name="_Toc453194825"/>
+      <w:bookmarkStart w:id="40" w:name="_Toc454211958"/>
       <w:r>
         <w:t>vCenter Configuration</w:t>
       </w:r>
-      <w:bookmarkEnd w:id="39"/>
+      <w:bookmarkEnd w:id="40"/>
     </w:p>
     <w:p>
       <w:pPr>
@@ -13300,11 +13441,11 @@
       <w:r>
         <w:t xml:space="preserve"> </w:t>
       </w:r>
-      <w:bookmarkStart w:id="40" w:name="_Toc453194826"/>
+      <w:bookmarkStart w:id="41" w:name="_Toc454211959"/>
       <w:r>
         <w:t>vCenter Configuration breakdown</w:t>
       </w:r>
-      <w:bookmarkEnd w:id="40"/>
+      <w:bookmarkEnd w:id="41"/>
     </w:p>
     <w:p>
       <w:pPr>
@@ -13433,11 +13574,11 @@
       <w:pPr>
         <w:pStyle w:val="Heading2"/>
       </w:pPr>
-      <w:bookmarkStart w:id="41" w:name="_Toc453194827"/>
+      <w:bookmarkStart w:id="42" w:name="_Toc454211960"/>
       <w:r>
         <w:t>Versa configuration &amp; workflow</w:t>
       </w:r>
-      <w:bookmarkEnd w:id="41"/>
+      <w:bookmarkEnd w:id="42"/>
     </w:p>
     <w:p>
       <w:pPr>
@@ -13487,7 +13628,7 @@
                     <pic:cNvPicPr/>
                   </pic:nvPicPr>
                   <pic:blipFill>
-                    <a:blip r:embed="rId33"/>
+                    <a:blip r:embed="rId34"/>
                     <a:stretch>
                       <a:fillRect/>
                     </a:stretch>
@@ -13553,7 +13694,7 @@
             <wp:cNvGraphicFramePr/>
             <a:graphic xmlns:a="http://schemas.openxmlformats.org/drawingml/2006/main">
               <a:graphicData uri="http://schemas.openxmlformats.org/drawingml/2006/diagram">
-                <dgm:relIds xmlns:dgm="http://schemas.openxmlformats.org/drawingml/2006/diagram" xmlns:r="http://schemas.openxmlformats.org/officeDocument/2006/relationships" r:dm="rId34" r:lo="rId35" r:qs="rId36" r:cs="rId37"/>
+                <dgm:relIds xmlns:dgm="http://schemas.openxmlformats.org/drawingml/2006/diagram" xmlns:r="http://schemas.openxmlformats.org/officeDocument/2006/relationships" r:dm="rId35" r:lo="rId36" r:qs="rId37" r:cs="rId38"/>
               </a:graphicData>
             </a:graphic>
           </wp:inline>
@@ -13583,11 +13724,11 @@
         <w:lastRenderedPageBreak/>
         <w:t xml:space="preserve"> </w:t>
       </w:r>
-      <w:bookmarkStart w:id="42" w:name="_Toc453194828"/>
+      <w:bookmarkStart w:id="43" w:name="_Toc454211961"/>
       <w:r>
         <w:t>Versa Configuration breakdown</w:t>
       </w:r>
-      <w:bookmarkEnd w:id="42"/>
+      <w:bookmarkEnd w:id="43"/>
     </w:p>
     <w:p>
       <w:pPr>
@@ -14275,11 +14416,11 @@
       <w:pPr>
         <w:pStyle w:val="Heading2"/>
       </w:pPr>
-      <w:bookmarkStart w:id="43" w:name="_Toc453194829"/>
+      <w:bookmarkStart w:id="44" w:name="_Toc454211962"/>
       <w:r>
         <w:t>Nagios</w:t>
       </w:r>
-      <w:bookmarkEnd w:id="43"/>
+      <w:bookmarkEnd w:id="44"/>
       <w:r>
         <w:t xml:space="preserve"> </w:t>
       </w:r>
@@ -14367,11 +14508,11 @@
         <w:pStyle w:val="Heading3"/>
         <w:ind w:left="810" w:hanging="810"/>
       </w:pPr>
-      <w:bookmarkStart w:id="44" w:name="_Toc453194830"/>
+      <w:bookmarkStart w:id="45" w:name="_Toc454211963"/>
       <w:r>
         <w:t>Nagios relationship with CloudShell</w:t>
       </w:r>
-      <w:bookmarkEnd w:id="44"/>
+      <w:bookmarkEnd w:id="45"/>
     </w:p>
     <w:p>
       <w:pPr>
@@ -14411,11 +14552,11 @@
         </w:tabs>
         <w:ind w:left="810" w:hanging="810"/>
       </w:pPr>
-      <w:bookmarkStart w:id="45" w:name="_Toc453194831"/>
+      <w:bookmarkStart w:id="46" w:name="_Toc454211964"/>
       <w:r>
         <w:t>Quick overview on Nagios component &amp; how-to</w:t>
       </w:r>
-      <w:bookmarkEnd w:id="45"/>
+      <w:bookmarkEnd w:id="46"/>
     </w:p>
     <w:p>
       <w:pPr>
@@ -14562,12 +14703,12 @@
       <w:pPr>
         <w:pStyle w:val="Heading2"/>
       </w:pPr>
-      <w:bookmarkStart w:id="46" w:name="_Toc453194832"/>
+      <w:bookmarkStart w:id="47" w:name="_Toc454211965"/>
       <w:proofErr w:type="spellStart"/>
       <w:r>
         <w:t>vROPS</w:t>
       </w:r>
-      <w:bookmarkEnd w:id="46"/>
+      <w:bookmarkEnd w:id="47"/>
       <w:proofErr w:type="spellEnd"/>
     </w:p>
     <w:p>
@@ -14816,7 +14957,7 @@
       <w:pPr>
         <w:pStyle w:val="Heading2"/>
       </w:pPr>
-      <w:bookmarkStart w:id="47" w:name="_Toc453194833"/>
+      <w:bookmarkStart w:id="48" w:name="_Toc454211966"/>
       <w:proofErr w:type="spellStart"/>
       <w:r>
         <w:t>vLog</w:t>
@@ -14825,7 +14966,7 @@
       <w:r>
         <w:t xml:space="preserve"> Insight</w:t>
       </w:r>
-      <w:bookmarkEnd w:id="47"/>
+      <w:bookmarkEnd w:id="48"/>
     </w:p>
     <w:p>
       <w:pPr>
@@ -15093,11 +15234,11 @@
       <w:pPr>
         <w:pStyle w:val="Heading2"/>
       </w:pPr>
-      <w:bookmarkStart w:id="48" w:name="_Toc453194834"/>
+      <w:bookmarkStart w:id="49" w:name="_Toc454211967"/>
       <w:r>
         <w:t>NSX</w:t>
       </w:r>
-      <w:bookmarkEnd w:id="48"/>
+      <w:bookmarkEnd w:id="49"/>
     </w:p>
     <w:p>
       <w:pPr>
@@ -15366,12 +15507,12 @@
       <w:pPr>
         <w:pStyle w:val="Heading1"/>
       </w:pPr>
-      <w:bookmarkStart w:id="49" w:name="_Toc453194835"/>
+      <w:bookmarkStart w:id="50" w:name="_Toc454211968"/>
       <w:r>
         <w:lastRenderedPageBreak/>
         <w:t>Relevant HW/SW compatibility</w:t>
       </w:r>
-      <w:bookmarkEnd w:id="49"/>
+      <w:bookmarkEnd w:id="50"/>
     </w:p>
     <w:p>
       <w:pPr>
@@ -15498,12 +15639,12 @@
       <w:pPr>
         <w:pStyle w:val="Heading1"/>
       </w:pPr>
-      <w:bookmarkStart w:id="50" w:name="_Toc453194836"/>
+      <w:bookmarkStart w:id="51" w:name="_Toc454211969"/>
       <w:r>
         <w:lastRenderedPageBreak/>
         <w:t>Managing scripts and drivers</w:t>
       </w:r>
-      <w:bookmarkEnd w:id="50"/>
+      <w:bookmarkEnd w:id="51"/>
     </w:p>
     <w:p>
       <w:pPr>
@@ -15519,13 +15660,13 @@
       <w:pPr>
         <w:pStyle w:val="nnormal"/>
       </w:pPr>
-      <w:bookmarkStart w:id="51" w:name="_Toc354056032"/>
-      <w:bookmarkStart w:id="52" w:name="_Toc354056685"/>
-      <w:bookmarkStart w:id="53" w:name="_Toc333422506"/>
-      <w:bookmarkEnd w:id="27"/>
-      <w:bookmarkEnd w:id="28"/>
+      <w:bookmarkStart w:id="52" w:name="_Toc354056032"/>
+      <w:bookmarkStart w:id="53" w:name="_Toc354056685"/>
+      <w:bookmarkStart w:id="54" w:name="_Toc333422506"/>
       <w:bookmarkEnd w:id="29"/>
       <w:bookmarkEnd w:id="30"/>
+      <w:bookmarkEnd w:id="31"/>
+      <w:bookmarkEnd w:id="32"/>
       <w:r>
         <w:t>All the scripts and drivers are managed by system administrators.</w:t>
       </w:r>
@@ -15543,61 +15684,15 @@
         <w:pStyle w:val="nnormal"/>
       </w:pPr>
       <w:r>
+        <w:rPr>
+          <w:noProof/>
+          <w:lang w:eastAsia="en-US"/>
+        </w:rPr>
         <w:drawing>
           <wp:inline distT="0" distB="0" distL="0" distR="0" wp14:anchorId="39181070" wp14:editId="6B3B73F3">
             <wp:extent cx="4848902" cy="523948"/>
             <wp:effectExtent l="0" t="0" r="8890" b="9525"/>
             <wp:docPr id="10" name="Picture 10"/>
-            <wp:cNvGraphicFramePr>
-              <a:graphicFrameLocks xmlns:a="http://schemas.openxmlformats.org/drawingml/2006/main" noChangeAspect="1"/>
-            </wp:cNvGraphicFramePr>
-            <a:graphic xmlns:a="http://schemas.openxmlformats.org/drawingml/2006/main">
-              <a:graphicData uri="http://schemas.openxmlformats.org/drawingml/2006/picture">
-                <pic:pic xmlns:pic="http://schemas.openxmlformats.org/drawingml/2006/picture">
-                  <pic:nvPicPr>
-                    <pic:cNvPr id="1" name=""/>
-                    <pic:cNvPicPr/>
-                  </pic:nvPicPr>
-                  <pic:blipFill>
-                    <a:blip r:embed="rId39"/>
-                    <a:stretch>
-                      <a:fillRect/>
-                    </a:stretch>
-                  </pic:blipFill>
-                  <pic:spPr>
-                    <a:xfrm>
-                      <a:off x="0" y="0"/>
-                      <a:ext cx="4848902" cy="523948"/>
-                    </a:xfrm>
-                    <a:prstGeom prst="rect">
-                      <a:avLst/>
-                    </a:prstGeom>
-                  </pic:spPr>
-                </pic:pic>
-              </a:graphicData>
-            </a:graphic>
-          </wp:inline>
-        </w:drawing>
-      </w:r>
-    </w:p>
-    <w:p>
-      <w:pPr>
-        <w:pStyle w:val="nnormal"/>
-      </w:pPr>
-      <w:r>
-        <w:t>There, under the Automation sub-menu on the left, you’ll be able to manage both the environment drivers/scripts and the resource drivers/scripts.</w:t>
-      </w:r>
-    </w:p>
-    <w:p>
-      <w:pPr>
-        <w:pStyle w:val="nnormal"/>
-      </w:pPr>
-      <w:r>
-        <w:drawing>
-          <wp:inline distT="0" distB="0" distL="0" distR="0" wp14:anchorId="21376C4C" wp14:editId="6642746D">
-            <wp:extent cx="2229161" cy="1267002"/>
-            <wp:effectExtent l="0" t="0" r="0" b="9525"/>
-            <wp:docPr id="11" name="Picture 11"/>
             <wp:cNvGraphicFramePr>
               <a:graphicFrameLocks xmlns:a="http://schemas.openxmlformats.org/drawingml/2006/main" noChangeAspect="1"/>
             </wp:cNvGraphicFramePr>
@@ -15617,7 +15712,7 @@
                   <pic:spPr>
                     <a:xfrm>
                       <a:off x="0" y="0"/>
-                      <a:ext cx="2229161" cy="1267002"/>
+                      <a:ext cx="4848902" cy="523948"/>
                     </a:xfrm>
                     <a:prstGeom prst="rect">
                       <a:avLst/>
@@ -15635,25 +15730,23 @@
         <w:pStyle w:val="nnormal"/>
       </w:pPr>
       <w:r>
-        <w:t>For each script/driver, you can open the properties page</w:t>
-      </w:r>
-      <w:r>
-        <w:t xml:space="preserve"> (either by clicking on the script name, or by the Edit option in the context menu on the right side of each script). This allows </w:t>
-      </w:r>
-      <w:r>
-        <w:t>you to edit their name/alias/description/version:</w:t>
-      </w:r>
-    </w:p>
-    <w:p>
-      <w:pPr>
-        <w:pStyle w:val="nnormal"/>
-      </w:pPr>
-      <w:r>
+        <w:t>There, under the Automation sub-menu on the left, you’ll be able to manage both the environment drivers/scripts and the resource drivers/scripts.</w:t>
+      </w:r>
+    </w:p>
+    <w:p>
+      <w:pPr>
+        <w:pStyle w:val="nnormal"/>
+      </w:pPr>
+      <w:r>
+        <w:rPr>
+          <w:noProof/>
+          <w:lang w:eastAsia="en-US"/>
+        </w:rPr>
         <w:drawing>
-          <wp:inline distT="0" distB="0" distL="0" distR="0" wp14:anchorId="6450B81A" wp14:editId="6BF78327">
-            <wp:extent cx="3458311" cy="3768918"/>
-            <wp:effectExtent l="0" t="0" r="8890" b="3175"/>
-            <wp:docPr id="21" name="Picture 21"/>
+          <wp:inline distT="0" distB="0" distL="0" distR="0" wp14:anchorId="21376C4C" wp14:editId="6642746D">
+            <wp:extent cx="2229161" cy="1267002"/>
+            <wp:effectExtent l="0" t="0" r="0" b="9525"/>
+            <wp:docPr id="11" name="Picture 11"/>
             <wp:cNvGraphicFramePr>
               <a:graphicFrameLocks xmlns:a="http://schemas.openxmlformats.org/drawingml/2006/main" noChangeAspect="1"/>
             </wp:cNvGraphicFramePr>
@@ -15673,7 +15766,7 @@
                   <pic:spPr>
                     <a:xfrm>
                       <a:off x="0" y="0"/>
-                      <a:ext cx="3467112" cy="3778509"/>
+                      <a:ext cx="2229161" cy="1267002"/>
                     </a:xfrm>
                     <a:prstGeom prst="rect">
                       <a:avLst/>
@@ -15691,68 +15784,29 @@
         <w:pStyle w:val="nnormal"/>
       </w:pPr>
       <w:r>
+        <w:t>For each script/driver, you can open the properties page</w:t>
+      </w:r>
+      <w:r>
+        <w:t xml:space="preserve"> (either by clicking on the script name, or by the Edit option in the context menu on the right side of each script). This allows </w:t>
+      </w:r>
+      <w:r>
+        <w:t>you to edit their name/alias/description/version:</w:t>
+      </w:r>
+    </w:p>
+    <w:p>
+      <w:pPr>
+        <w:pStyle w:val="nnormal"/>
+      </w:pPr>
+      <w:r>
         <w:rPr>
-          <w:b/>
-          <w:bCs/>
+          <w:noProof/>
+          <w:lang w:eastAsia="en-US"/>
         </w:rPr>
-        <w:lastRenderedPageBreak/>
-        <w:t>Note:</w:t>
-      </w:r>
-      <w:r>
-        <w:t xml:space="preserve"> the environment driver is using the names of the scripts to execute the commands in a correct sequence. You should not change the name of the scripts without updating the environment driver as well.</w:t>
-      </w:r>
-      <w:r>
-        <w:br/>
-        <w:t>Changing the alias, description, category and version does not affect the automation.</w:t>
-      </w:r>
-    </w:p>
-    <w:p>
-      <w:pPr>
-        <w:pStyle w:val="nnormal"/>
-      </w:pPr>
-    </w:p>
-    <w:p>
-      <w:pPr>
-        <w:pStyle w:val="Heading2"/>
-      </w:pPr>
-      <w:bookmarkStart w:id="54" w:name="_Toc453194837"/>
-      <w:r>
-        <w:t>Downloading a script</w:t>
-      </w:r>
-      <w:r>
-        <w:t>/driver</w:t>
-      </w:r>
-      <w:r>
-        <w:t xml:space="preserve"> file from CloudShell</w:t>
-      </w:r>
-      <w:bookmarkEnd w:id="54"/>
-    </w:p>
-    <w:p>
-      <w:pPr>
-        <w:pStyle w:val="nnormal"/>
-      </w:pPr>
-      <w:r>
-        <w:t>Each row in the scripts/</w:t>
-      </w:r>
-      <w:proofErr w:type="spellStart"/>
-      <w:r>
-        <w:t>drivers</w:t>
-      </w:r>
-      <w:proofErr w:type="spellEnd"/>
-      <w:r>
-        <w:t xml:space="preserve"> window has a context menu on the right side, that allows you to download the script/driver:</w:t>
-      </w:r>
-    </w:p>
-    <w:p>
-      <w:pPr>
-        <w:pStyle w:val="nnormal"/>
-      </w:pPr>
-      <w:r>
         <w:drawing>
-          <wp:inline distT="0" distB="0" distL="0" distR="0" wp14:anchorId="2A531CC9" wp14:editId="6D3A5E4F">
-            <wp:extent cx="6362963" cy="978011"/>
-            <wp:effectExtent l="0" t="0" r="0" b="0"/>
-            <wp:docPr id="28" name="Picture 28"/>
+          <wp:inline distT="0" distB="0" distL="0" distR="0" wp14:anchorId="6450B81A" wp14:editId="6BF78327">
+            <wp:extent cx="3458311" cy="3768918"/>
+            <wp:effectExtent l="0" t="0" r="8890" b="3175"/>
+            <wp:docPr id="21" name="Picture 21"/>
             <wp:cNvGraphicFramePr>
               <a:graphicFrameLocks xmlns:a="http://schemas.openxmlformats.org/drawingml/2006/main" noChangeAspect="1"/>
             </wp:cNvGraphicFramePr>
@@ -15772,7 +15826,7 @@
                   <pic:spPr>
                     <a:xfrm>
                       <a:off x="0" y="0"/>
-                      <a:ext cx="6406989" cy="984778"/>
+                      <a:ext cx="3467112" cy="3778509"/>
                     </a:xfrm>
                     <a:prstGeom prst="rect">
                       <a:avLst/>
@@ -15787,98 +15841,75 @@
     </w:p>
     <w:p>
       <w:pPr>
+        <w:pStyle w:val="nnormal"/>
+      </w:pPr>
+      <w:r>
+        <w:rPr>
+          <w:b/>
+          <w:bCs/>
+        </w:rPr>
+        <w:lastRenderedPageBreak/>
+        <w:t>Note:</w:t>
+      </w:r>
+      <w:r>
+        <w:t xml:space="preserve"> the environment driver is using the names of the scripts to execute the commands in a correct sequence. You should not change the name of the scripts without updating the environment driver as well.</w:t>
+      </w:r>
+      <w:r>
+        <w:br/>
+        <w:t>Changing the alias, description, category and version does not affect the automation.</w:t>
+      </w:r>
+    </w:p>
+    <w:p>
+      <w:pPr>
+        <w:pStyle w:val="nnormal"/>
+      </w:pPr>
+    </w:p>
+    <w:p>
+      <w:pPr>
         <w:pStyle w:val="Heading2"/>
       </w:pPr>
-      <w:bookmarkStart w:id="55" w:name="_Toc453194838"/>
-      <w:r>
-        <w:t>Updating a script file</w:t>
+      <w:bookmarkStart w:id="55" w:name="_Toc454211970"/>
+      <w:r>
+        <w:t>Downloading a script</w:t>
+      </w:r>
+      <w:r>
+        <w:t>/driver</w:t>
+      </w:r>
+      <w:r>
+        <w:t xml:space="preserve"> file from CloudShell</w:t>
       </w:r>
       <w:bookmarkEnd w:id="55"/>
-      <w:r>
-        <w:t xml:space="preserve"> </w:t>
-      </w:r>
-      <w:bookmarkStart w:id="56" w:name="_Toc453194839"/>
-      <w:bookmarkEnd w:id="56"/>
-    </w:p>
-    <w:p>
-      <w:pPr>
-        <w:pStyle w:val="nnormal"/>
-      </w:pPr>
-      <w:r>
-        <w:t>If you got a new version of a script file, or would like to update one of the script files, open the properties windows of that script as shown above, then press on the browse button in the “Script file” field and select a .</w:t>
+    </w:p>
+    <w:p>
+      <w:pPr>
+        <w:pStyle w:val="nnormal"/>
+      </w:pPr>
+      <w:r>
+        <w:t>Each row in the scripts/</w:t>
       </w:r>
       <w:proofErr w:type="spellStart"/>
       <w:r>
-        <w:t>py</w:t>
+        <w:t>drivers</w:t>
       </w:r>
       <w:proofErr w:type="spellEnd"/>
       <w:r>
-        <w:t xml:space="preserve"> or .zip file.</w:t>
-      </w:r>
-    </w:p>
-    <w:p>
-      <w:pPr>
-        <w:pStyle w:val="nnormal"/>
-      </w:pPr>
-      <w:r>
-        <w:t>When</w:t>
-      </w:r>
-      <w:r>
-        <w:t xml:space="preserve"> done, click on the Save button to upload the new file.</w:t>
-      </w:r>
-    </w:p>
-    <w:p>
-      <w:pPr>
-        <w:pStyle w:val="Heading2"/>
-      </w:pPr>
-      <w:bookmarkStart w:id="57" w:name="_Toc453194840"/>
-      <w:r>
-        <w:t>Updating a driver</w:t>
-      </w:r>
-      <w:bookmarkEnd w:id="57"/>
-    </w:p>
-    <w:p>
-      <w:pPr>
-        <w:pStyle w:val="nnormal"/>
-      </w:pPr>
-      <w:r>
-        <w:t>To create a new version of a driver, you’ll need access to the project files to be able to open, modify and compile the project in CloudShell Authoring.</w:t>
-      </w:r>
-    </w:p>
-    <w:p>
-      <w:pPr>
-        <w:pStyle w:val="nnormal"/>
-      </w:pPr>
-      <w:r>
-        <w:t xml:space="preserve">The latest projects and scripts are available in a private </w:t>
-      </w:r>
-      <w:proofErr w:type="spellStart"/>
-      <w:r>
-        <w:t>github</w:t>
-      </w:r>
-      <w:proofErr w:type="spellEnd"/>
-      <w:r>
-        <w:t xml:space="preserve"> repository, and you’ll need to get access to this repository first.</w:t>
-      </w:r>
-    </w:p>
-    <w:p>
-      <w:pPr>
-        <w:pStyle w:val="nnormal"/>
-      </w:pPr>
-      <w:r>
-        <w:t>Once you got access to such a driver project, you’ll be able to open it in CloudShell Authoring, and when done modifying the driver, you’ll be able to compile it:</w:t>
-      </w:r>
-    </w:p>
-    <w:p>
-      <w:pPr>
-        <w:pStyle w:val="nnormal"/>
-      </w:pPr>
-      <w:r>
+        <w:t xml:space="preserve"> window has a context menu on the right side, that allows you to download the script/driver:</w:t>
+      </w:r>
+    </w:p>
+    <w:p>
+      <w:pPr>
+        <w:pStyle w:val="nnormal"/>
+      </w:pPr>
+      <w:r>
+        <w:rPr>
+          <w:noProof/>
+          <w:lang w:eastAsia="en-US"/>
+        </w:rPr>
         <w:drawing>
-          <wp:inline distT="0" distB="0" distL="0" distR="0" wp14:anchorId="784FBE3B" wp14:editId="2641D7B8">
-            <wp:extent cx="2676899" cy="1057423"/>
-            <wp:effectExtent l="0" t="0" r="0" b="9525"/>
-            <wp:docPr id="29" name="Picture 29"/>
+          <wp:inline distT="0" distB="0" distL="0" distR="0" wp14:anchorId="2A531CC9" wp14:editId="6D3A5E4F">
+            <wp:extent cx="6362963" cy="978011"/>
+            <wp:effectExtent l="0" t="0" r="0" b="0"/>
+            <wp:docPr id="28" name="Picture 28"/>
             <wp:cNvGraphicFramePr>
               <a:graphicFrameLocks xmlns:a="http://schemas.openxmlformats.org/drawingml/2006/main" noChangeAspect="1"/>
             </wp:cNvGraphicFramePr>
@@ -15898,7 +15929,7 @@
                   <pic:spPr>
                     <a:xfrm>
                       <a:off x="0" y="0"/>
-                      <a:ext cx="2676899" cy="1057423"/>
+                      <a:ext cx="6406989" cy="984778"/>
                     </a:xfrm>
                     <a:prstGeom prst="rect">
                       <a:avLst/>
@@ -15913,50 +15944,100 @@
     </w:p>
     <w:p>
       <w:pPr>
-        <w:pStyle w:val="nnormal"/>
-      </w:pPr>
-      <w:r>
-        <w:t>This will create a new folder with the compiled project (a .</w:t>
+        <w:pStyle w:val="Heading2"/>
+      </w:pPr>
+      <w:bookmarkStart w:id="56" w:name="_Toc454211971"/>
+      <w:r>
+        <w:t>Updating a script file</w:t>
+      </w:r>
+      <w:bookmarkEnd w:id="56"/>
+      <w:r>
+        <w:t xml:space="preserve"> </w:t>
+      </w:r>
+    </w:p>
+    <w:p>
+      <w:pPr>
+        <w:pStyle w:val="nnormal"/>
+      </w:pPr>
+      <w:r>
+        <w:t>If you got a new version of a script file, or would like to update one of the script files, open the properties windows of that script as shown above, then press on the browse button in the “Script file” field and select a .</w:t>
       </w:r>
       <w:proofErr w:type="spellStart"/>
       <w:r>
-        <w:t>dll</w:t>
+        <w:t>py</w:t>
       </w:r>
       <w:proofErr w:type="spellEnd"/>
       <w:r>
-        <w:t xml:space="preserve"> or .exe file, depends on the project type).</w:t>
-      </w:r>
-    </w:p>
-    <w:p>
-      <w:pPr>
-        <w:pStyle w:val="nnormal"/>
-      </w:pPr>
-      <w:r>
-        <w:t>Once the new version of the driver was compiled, you’</w:t>
-      </w:r>
-      <w:r>
-        <w:t xml:space="preserve">ll be able to upload it to the portal. </w:t>
-      </w:r>
-    </w:p>
-    <w:p>
-      <w:pPr>
-        <w:pStyle w:val="nnormal"/>
-      </w:pPr>
-      <w:r>
-        <w:lastRenderedPageBreak/>
-        <w:t>Make sure that you first show the resource/environment drivers list by selecting “Drivers” in the “Show” drop down:</w:t>
-      </w:r>
-    </w:p>
-    <w:p>
-      <w:pPr>
-        <w:pStyle w:val="nnormal"/>
-      </w:pPr>
-      <w:r>
+        <w:t xml:space="preserve"> or .zip file.</w:t>
+      </w:r>
+    </w:p>
+    <w:p>
+      <w:pPr>
+        <w:pStyle w:val="nnormal"/>
+      </w:pPr>
+      <w:r>
+        <w:t>When</w:t>
+      </w:r>
+      <w:r>
+        <w:t xml:space="preserve"> done, click on the Save button to upload the new file.</w:t>
+      </w:r>
+    </w:p>
+    <w:p>
+      <w:pPr>
+        <w:pStyle w:val="Heading2"/>
+      </w:pPr>
+      <w:bookmarkStart w:id="57" w:name="_Toc454211972"/>
+      <w:r>
+        <w:t>Updating a driver</w:t>
+      </w:r>
+      <w:bookmarkEnd w:id="57"/>
+    </w:p>
+    <w:p>
+      <w:pPr>
+        <w:pStyle w:val="nnormal"/>
+      </w:pPr>
+      <w:r>
+        <w:t>To create a new version of a driver, you’ll need access to the project files to be able to open, modify and compile the project in CloudShell Authoring.</w:t>
+      </w:r>
+    </w:p>
+    <w:p>
+      <w:pPr>
+        <w:pStyle w:val="nnormal"/>
+      </w:pPr>
+      <w:r>
+        <w:t xml:space="preserve">The latest projects and scripts are available in a private </w:t>
+      </w:r>
+      <w:proofErr w:type="spellStart"/>
+      <w:r>
+        <w:t>github</w:t>
+      </w:r>
+      <w:proofErr w:type="spellEnd"/>
+      <w:r>
+        <w:t xml:space="preserve"> repository, and you’ll need to get access to this repository first.</w:t>
+      </w:r>
+    </w:p>
+    <w:p>
+      <w:pPr>
+        <w:pStyle w:val="nnormal"/>
+      </w:pPr>
+      <w:r>
+        <w:t>Once you got access to such a driver project, you’ll be able to open it in CloudShell Authoring, and when done modifying the driver, you’ll be able to compile it:</w:t>
+      </w:r>
+    </w:p>
+    <w:p>
+      <w:pPr>
+        <w:pStyle w:val="nnormal"/>
+      </w:pPr>
+      <w:r>
+        <w:rPr>
+          <w:noProof/>
+          <w:lang w:eastAsia="en-US"/>
+        </w:rPr>
         <w:drawing>
-          <wp:inline distT="0" distB="0" distL="0" distR="0" wp14:anchorId="434A79FC" wp14:editId="1B369875">
-            <wp:extent cx="3600953" cy="1124107"/>
-            <wp:effectExtent l="0" t="0" r="0" b="0"/>
-            <wp:docPr id="30" name="Picture 30"/>
+          <wp:inline distT="0" distB="0" distL="0" distR="0" wp14:anchorId="784FBE3B" wp14:editId="2641D7B8">
+            <wp:extent cx="2676899" cy="1057423"/>
+            <wp:effectExtent l="0" t="0" r="0" b="9525"/>
+            <wp:docPr id="29" name="Picture 29"/>
             <wp:cNvGraphicFramePr>
               <a:graphicFrameLocks xmlns:a="http://schemas.openxmlformats.org/drawingml/2006/main" noChangeAspect="1"/>
             </wp:cNvGraphicFramePr>
@@ -15976,6 +16057,88 @@
                   <pic:spPr>
                     <a:xfrm>
                       <a:off x="0" y="0"/>
+                      <a:ext cx="2676899" cy="1057423"/>
+                    </a:xfrm>
+                    <a:prstGeom prst="rect">
+                      <a:avLst/>
+                    </a:prstGeom>
+                  </pic:spPr>
+                </pic:pic>
+              </a:graphicData>
+            </a:graphic>
+          </wp:inline>
+        </w:drawing>
+      </w:r>
+    </w:p>
+    <w:p>
+      <w:pPr>
+        <w:pStyle w:val="nnormal"/>
+      </w:pPr>
+      <w:r>
+        <w:t>This will create a new folder with the compiled project (a .</w:t>
+      </w:r>
+      <w:proofErr w:type="spellStart"/>
+      <w:r>
+        <w:t>dll</w:t>
+      </w:r>
+      <w:proofErr w:type="spellEnd"/>
+      <w:r>
+        <w:t xml:space="preserve"> or .exe file, depends on the project type).</w:t>
+      </w:r>
+    </w:p>
+    <w:p>
+      <w:pPr>
+        <w:pStyle w:val="nnormal"/>
+      </w:pPr>
+      <w:r>
+        <w:t>Once the new version of the driver was compiled, you’</w:t>
+      </w:r>
+      <w:r>
+        <w:t xml:space="preserve">ll be able to upload it to the portal. </w:t>
+      </w:r>
+    </w:p>
+    <w:p>
+      <w:pPr>
+        <w:pStyle w:val="nnormal"/>
+      </w:pPr>
+      <w:r>
+        <w:lastRenderedPageBreak/>
+        <w:t>Make sure that you first show the resource/environment drivers list by selecting “Drivers” in the “Show” drop down:</w:t>
+      </w:r>
+    </w:p>
+    <w:p>
+      <w:pPr>
+        <w:pStyle w:val="nnormal"/>
+      </w:pPr>
+      <w:r>
+        <w:rPr>
+          <w:noProof/>
+          <w:lang w:eastAsia="en-US"/>
+        </w:rPr>
+        <w:drawing>
+          <wp:inline distT="0" distB="0" distL="0" distR="0" wp14:anchorId="434A79FC" wp14:editId="1B369875">
+            <wp:extent cx="3600953" cy="1124107"/>
+            <wp:effectExtent l="0" t="0" r="0" b="0"/>
+            <wp:docPr id="30" name="Picture 30"/>
+            <wp:cNvGraphicFramePr>
+              <a:graphicFrameLocks xmlns:a="http://schemas.openxmlformats.org/drawingml/2006/main" noChangeAspect="1"/>
+            </wp:cNvGraphicFramePr>
+            <a:graphic xmlns:a="http://schemas.openxmlformats.org/drawingml/2006/main">
+              <a:graphicData uri="http://schemas.openxmlformats.org/drawingml/2006/picture">
+                <pic:pic xmlns:pic="http://schemas.openxmlformats.org/drawingml/2006/picture">
+                  <pic:nvPicPr>
+                    <pic:cNvPr id="1" name=""/>
+                    <pic:cNvPicPr/>
+                  </pic:nvPicPr>
+                  <pic:blipFill>
+                    <a:blip r:embed="rId45"/>
+                    <a:stretch>
+                      <a:fillRect/>
+                    </a:stretch>
+                  </pic:blipFill>
+                  <pic:spPr>
+                    <a:xfrm>
+                      <a:off x="0" y="0"/>
                       <a:ext cx="3600953" cy="1124107"/>
                     </a:xfrm>
                     <a:prstGeom prst="rect">
@@ -16001,9 +16164,9 @@
       <w:bookmarkStart w:id="58" w:name="_Known_Gaps"/>
       <w:bookmarkStart w:id="59" w:name="_Toc354056033"/>
       <w:bookmarkStart w:id="60" w:name="_Toc354056686"/>
-      <w:bookmarkStart w:id="61" w:name="_Toc453194841"/>
-      <w:bookmarkEnd w:id="51"/>
+      <w:bookmarkStart w:id="61" w:name="_Toc454211973"/>
       <w:bookmarkEnd w:id="52"/>
+      <w:bookmarkEnd w:id="53"/>
       <w:bookmarkEnd w:id="58"/>
       <w:r>
         <w:lastRenderedPageBreak/>
@@ -16292,9 +16455,9 @@
       <w:pPr>
         <w:pStyle w:val="Heading2"/>
       </w:pPr>
-      <w:bookmarkStart w:id="62" w:name="_Toc453194842"/>
+      <w:bookmarkStart w:id="62" w:name="_Toc454211974"/>
       <w:bookmarkEnd w:id="1"/>
-      <w:bookmarkEnd w:id="53"/>
+      <w:bookmarkEnd w:id="54"/>
       <w:r>
         <w:t>Versa Gaps</w:t>
       </w:r>
@@ -16561,7 +16724,7 @@
       <w:pPr>
         <w:pStyle w:val="Heading2"/>
       </w:pPr>
-      <w:bookmarkStart w:id="63" w:name="_Toc453194843"/>
+      <w:bookmarkStart w:id="63" w:name="_Toc454211975"/>
       <w:r>
         <w:t>vCenter Gaps</w:t>
       </w:r>
@@ -16854,7 +17017,7 @@
       <w:pPr>
         <w:pStyle w:val="Heading2"/>
       </w:pPr>
-      <w:bookmarkStart w:id="64" w:name="_Toc453194844"/>
+      <w:bookmarkStart w:id="64" w:name="_Toc454211976"/>
       <w:r>
         <w:t>Nagios Gaps</w:t>
       </w:r>
@@ -17121,7 +17284,7 @@
       <w:pPr>
         <w:pStyle w:val="Heading2"/>
       </w:pPr>
-      <w:bookmarkStart w:id="65" w:name="_Toc453194845"/>
+      <w:bookmarkStart w:id="65" w:name="_Toc454211977"/>
       <w:proofErr w:type="spellStart"/>
       <w:r>
         <w:lastRenderedPageBreak/>
@@ -17479,7 +17642,7 @@
       <w:pPr>
         <w:pStyle w:val="Heading1"/>
       </w:pPr>
-      <w:bookmarkStart w:id="66" w:name="_Toc453194846"/>
+      <w:bookmarkStart w:id="66" w:name="_Toc454211978"/>
       <w:r>
         <w:lastRenderedPageBreak/>
         <w:t>Known Issues</w:t>
@@ -17632,7 +17795,7 @@
                           <pic:cNvPicPr/>
                         </pic:nvPicPr>
                         <pic:blipFill>
-                          <a:blip r:embed="rId45"/>
+                          <a:blip r:embed="rId46"/>
                           <a:stretch>
                             <a:fillRect/>
                           </a:stretch>
@@ -17698,7 +17861,7 @@
                           <pic:cNvPicPr/>
                         </pic:nvPicPr>
                         <pic:blipFill>
-                          <a:blip r:embed="rId46"/>
+                          <a:blip r:embed="rId47"/>
                           <a:stretch>
                             <a:fillRect/>
                           </a:stretch>
@@ -17751,7 +17914,7 @@
       <w:pPr>
         <w:pStyle w:val="Heading1"/>
       </w:pPr>
-      <w:bookmarkStart w:id="67" w:name="_Toc453194847"/>
+      <w:bookmarkStart w:id="67" w:name="_Toc454211979"/>
       <w:r>
         <w:lastRenderedPageBreak/>
         <w:t xml:space="preserve">Changes from the previous </w:t>
@@ -17875,7 +18038,7 @@
         </w:numPr>
         <w:ind w:left="432" w:hanging="432"/>
       </w:pPr>
-      <w:bookmarkStart w:id="68" w:name="_Toc453194848"/>
+      <w:bookmarkStart w:id="68" w:name="_Toc454211980"/>
       <w:r>
         <w:lastRenderedPageBreak/>
         <w:t>L</w:t>
@@ -17967,8 +18130,8 @@
       </w:r>
     </w:p>
     <w:sectPr>
-      <w:headerReference w:type="default" r:id="rId47"/>
-      <w:footerReference w:type="default" r:id="rId48"/>
+      <w:headerReference w:type="default" r:id="rId48"/>
+      <w:footerReference w:type="default" r:id="rId49"/>
       <w:footnotePr>
         <w:pos w:val="beneathText"/>
       </w:footnotePr>
@@ -18726,6 +18889,97 @@
     </w:lvl>
   </w:abstractNum>
   <w:abstractNum w:abstractNumId="7" w15:restartNumberingAfterBreak="0">
+    <w:nsid w:val="13583DFA"/>
+    <w:multiLevelType w:val="hybridMultilevel"/>
+    <w:tmpl w:val="8E689528"/>
+    <w:lvl w:ilvl="0" w:tplc="F9CA3F2A">
+      <w:start w:val="1"/>
+      <w:numFmt w:val="lowerLetter"/>
+      <w:lvlText w:val="%1."/>
+      <w:lvlJc w:val="left"/>
+      <w:pPr>
+        <w:ind w:left="720" w:hanging="360"/>
+      </w:pPr>
+      <w:rPr>
+        <w:rFonts w:cs="Times New Roman" w:hint="default"/>
+        <w:color w:val="4C4C4C"/>
+        <w:sz w:val="22"/>
+      </w:rPr>
+    </w:lvl>
+    <w:lvl w:ilvl="1" w:tplc="04090019" w:tentative="1">
+      <w:start w:val="1"/>
+      <w:numFmt w:val="lowerLetter"/>
+      <w:lvlText w:val="%2."/>
+      <w:lvlJc w:val="left"/>
+      <w:pPr>
+        <w:ind w:left="1440" w:hanging="360"/>
+      </w:pPr>
+    </w:lvl>
+    <w:lvl w:ilvl="2" w:tplc="0409001B" w:tentative="1">
+      <w:start w:val="1"/>
+      <w:numFmt w:val="lowerRoman"/>
+      <w:lvlText w:val="%3."/>
+      <w:lvlJc w:val="right"/>
+      <w:pPr>
+        <w:ind w:left="2160" w:hanging="180"/>
+      </w:pPr>
+    </w:lvl>
+    <w:lvl w:ilvl="3" w:tplc="0409000F" w:tentative="1">
+      <w:start w:val="1"/>
+      <w:numFmt w:val="decimal"/>
+      <w:lvlText w:val="%4."/>
+      <w:lvlJc w:val="left"/>
+      <w:pPr>
+        <w:ind w:left="2880" w:hanging="360"/>
+      </w:pPr>
+    </w:lvl>
+    <w:lvl w:ilvl="4" w:tplc="04090019" w:tentative="1">
+      <w:start w:val="1"/>
+      <w:numFmt w:val="lowerLetter"/>
+      <w:lvlText w:val="%5."/>
+      <w:lvlJc w:val="left"/>
+      <w:pPr>
+        <w:ind w:left="3600" w:hanging="360"/>
+      </w:pPr>
+    </w:lvl>
+    <w:lvl w:ilvl="5" w:tplc="0409001B" w:tentative="1">
+      <w:start w:val="1"/>
+      <w:numFmt w:val="lowerRoman"/>
+      <w:lvlText w:val="%6."/>
+      <w:lvlJc w:val="right"/>
+      <w:pPr>
+        <w:ind w:left="4320" w:hanging="180"/>
+      </w:pPr>
+    </w:lvl>
+    <w:lvl w:ilvl="6" w:tplc="0409000F" w:tentative="1">
+      <w:start w:val="1"/>
+      <w:numFmt w:val="decimal"/>
+      <w:lvlText w:val="%7."/>
+      <w:lvlJc w:val="left"/>
+      <w:pPr>
+        <w:ind w:left="5040" w:hanging="360"/>
+      </w:pPr>
+    </w:lvl>
+    <w:lvl w:ilvl="7" w:tplc="04090019" w:tentative="1">
+      <w:start w:val="1"/>
+      <w:numFmt w:val="lowerLetter"/>
+      <w:lvlText w:val="%8."/>
+      <w:lvlJc w:val="left"/>
+      <w:pPr>
+        <w:ind w:left="5760" w:hanging="360"/>
+      </w:pPr>
+    </w:lvl>
+    <w:lvl w:ilvl="8" w:tplc="0409001B" w:tentative="1">
+      <w:start w:val="1"/>
+      <w:numFmt w:val="lowerRoman"/>
+      <w:lvlText w:val="%9."/>
+      <w:lvlJc w:val="right"/>
+      <w:pPr>
+        <w:ind w:left="6480" w:hanging="180"/>
+      </w:pPr>
+    </w:lvl>
+  </w:abstractNum>
+  <w:abstractNum w:abstractNumId="8" w15:restartNumberingAfterBreak="0">
     <w:nsid w:val="13FA0027"/>
     <w:multiLevelType w:val="hybridMultilevel"/>
     <w:tmpl w:val="1F3EDCEA"/>
@@ -18811,7 +19065,7 @@
       </w:pPr>
     </w:lvl>
   </w:abstractNum>
-  <w:abstractNum w:abstractNumId="8" w15:restartNumberingAfterBreak="0">
+  <w:abstractNum w:abstractNumId="9" w15:restartNumberingAfterBreak="0">
     <w:nsid w:val="1AE74702"/>
     <w:multiLevelType w:val="hybridMultilevel"/>
     <w:tmpl w:val="795072AA"/>
@@ -18925,7 +19179,7 @@
       </w:rPr>
     </w:lvl>
   </w:abstractNum>
-  <w:abstractNum w:abstractNumId="9" w15:restartNumberingAfterBreak="0">
+  <w:abstractNum w:abstractNumId="10" w15:restartNumberingAfterBreak="0">
     <w:nsid w:val="1CBE5E36"/>
     <w:multiLevelType w:val="hybridMultilevel"/>
     <w:tmpl w:val="2794CEF2"/>
@@ -19011,7 +19265,7 @@
       </w:pPr>
     </w:lvl>
   </w:abstractNum>
-  <w:abstractNum w:abstractNumId="10" w15:restartNumberingAfterBreak="0">
+  <w:abstractNum w:abstractNumId="11" w15:restartNumberingAfterBreak="0">
     <w:nsid w:val="1D383436"/>
     <w:multiLevelType w:val="hybridMultilevel"/>
     <w:tmpl w:val="1B3E62D0"/>
@@ -19123,7 +19377,7 @@
       </w:rPr>
     </w:lvl>
   </w:abstractNum>
-  <w:abstractNum w:abstractNumId="11" w15:restartNumberingAfterBreak="0">
+  <w:abstractNum w:abstractNumId="12" w15:restartNumberingAfterBreak="0">
     <w:nsid w:val="1E927E38"/>
     <w:multiLevelType w:val="hybridMultilevel"/>
     <w:tmpl w:val="DF80B476"/>
@@ -19209,7 +19463,7 @@
       </w:pPr>
     </w:lvl>
   </w:abstractNum>
-  <w:abstractNum w:abstractNumId="12" w15:restartNumberingAfterBreak="0">
+  <w:abstractNum w:abstractNumId="13" w15:restartNumberingAfterBreak="0">
     <w:nsid w:val="20B86F54"/>
     <w:multiLevelType w:val="hybridMultilevel"/>
     <w:tmpl w:val="3F80893E"/>
@@ -19322,7 +19576,7 @@
       </w:rPr>
     </w:lvl>
   </w:abstractNum>
-  <w:abstractNum w:abstractNumId="13" w15:restartNumberingAfterBreak="0">
+  <w:abstractNum w:abstractNumId="14" w15:restartNumberingAfterBreak="0">
     <w:nsid w:val="22D74F05"/>
     <w:multiLevelType w:val="hybridMultilevel"/>
     <w:tmpl w:val="633AFF6C"/>
@@ -19434,7 +19688,7 @@
       </w:rPr>
     </w:lvl>
   </w:abstractNum>
-  <w:abstractNum w:abstractNumId="14" w15:restartNumberingAfterBreak="0">
+  <w:abstractNum w:abstractNumId="15" w15:restartNumberingAfterBreak="0">
     <w:nsid w:val="26ED7DB4"/>
     <w:multiLevelType w:val="hybridMultilevel"/>
     <w:tmpl w:val="82242F78"/>
@@ -19520,7 +19774,7 @@
       </w:pPr>
     </w:lvl>
   </w:abstractNum>
-  <w:abstractNum w:abstractNumId="15" w15:restartNumberingAfterBreak="0">
+  <w:abstractNum w:abstractNumId="16" w15:restartNumberingAfterBreak="0">
     <w:nsid w:val="2752385F"/>
     <w:multiLevelType w:val="hybridMultilevel"/>
     <w:tmpl w:val="9E468426"/>
@@ -19606,7 +19860,7 @@
       </w:pPr>
     </w:lvl>
   </w:abstractNum>
-  <w:abstractNum w:abstractNumId="16" w15:restartNumberingAfterBreak="0">
+  <w:abstractNum w:abstractNumId="17" w15:restartNumberingAfterBreak="0">
     <w:nsid w:val="29E563BF"/>
     <w:multiLevelType w:val="hybridMultilevel"/>
     <w:tmpl w:val="604CDF90"/>
@@ -19695,7 +19949,7 @@
       </w:pPr>
     </w:lvl>
   </w:abstractNum>
-  <w:abstractNum w:abstractNumId="17" w15:restartNumberingAfterBreak="0">
+  <w:abstractNum w:abstractNumId="18" w15:restartNumberingAfterBreak="0">
     <w:nsid w:val="2A4843E6"/>
     <w:multiLevelType w:val="hybridMultilevel"/>
     <w:tmpl w:val="2E527652"/>
@@ -19784,7 +20038,7 @@
       </w:pPr>
     </w:lvl>
   </w:abstractNum>
-  <w:abstractNum w:abstractNumId="18" w15:restartNumberingAfterBreak="0">
+  <w:abstractNum w:abstractNumId="19" w15:restartNumberingAfterBreak="0">
     <w:nsid w:val="2A6512A0"/>
     <w:multiLevelType w:val="hybridMultilevel"/>
     <w:tmpl w:val="53E4EB08"/>
@@ -19870,7 +20124,7 @@
       </w:pPr>
     </w:lvl>
   </w:abstractNum>
-  <w:abstractNum w:abstractNumId="19" w15:restartNumberingAfterBreak="0">
+  <w:abstractNum w:abstractNumId="20" w15:restartNumberingAfterBreak="0">
     <w:nsid w:val="2DFB23EE"/>
     <w:multiLevelType w:val="hybridMultilevel"/>
     <w:tmpl w:val="ABD2127A"/>
@@ -19983,7 +20237,7 @@
       </w:rPr>
     </w:lvl>
   </w:abstractNum>
-  <w:abstractNum w:abstractNumId="20" w15:restartNumberingAfterBreak="0">
+  <w:abstractNum w:abstractNumId="21" w15:restartNumberingAfterBreak="0">
     <w:nsid w:val="2ECC14EC"/>
     <w:multiLevelType w:val="hybridMultilevel"/>
     <w:tmpl w:val="9864C7A6"/>
@@ -20069,7 +20323,7 @@
       </w:pPr>
     </w:lvl>
   </w:abstractNum>
-  <w:abstractNum w:abstractNumId="21" w15:restartNumberingAfterBreak="0">
+  <w:abstractNum w:abstractNumId="22" w15:restartNumberingAfterBreak="0">
     <w:nsid w:val="2F5E6F6F"/>
     <w:multiLevelType w:val="hybridMultilevel"/>
     <w:tmpl w:val="28860F2C"/>
@@ -20158,7 +20412,7 @@
       </w:pPr>
     </w:lvl>
   </w:abstractNum>
-  <w:abstractNum w:abstractNumId="22" w15:restartNumberingAfterBreak="0">
+  <w:abstractNum w:abstractNumId="23" w15:restartNumberingAfterBreak="0">
     <w:nsid w:val="2F7F47F3"/>
     <w:multiLevelType w:val="hybridMultilevel"/>
     <w:tmpl w:val="FAC4B2DE"/>
@@ -20244,7 +20498,7 @@
       </w:pPr>
     </w:lvl>
   </w:abstractNum>
-  <w:abstractNum w:abstractNumId="23" w15:restartNumberingAfterBreak="0">
+  <w:abstractNum w:abstractNumId="24" w15:restartNumberingAfterBreak="0">
     <w:nsid w:val="33493FAE"/>
     <w:multiLevelType w:val="hybridMultilevel"/>
     <w:tmpl w:val="EA4628DE"/>
@@ -20333,7 +20587,7 @@
       </w:pPr>
     </w:lvl>
   </w:abstractNum>
-  <w:abstractNum w:abstractNumId="24" w15:restartNumberingAfterBreak="0">
+  <w:abstractNum w:abstractNumId="25" w15:restartNumberingAfterBreak="0">
     <w:nsid w:val="3AC431CE"/>
     <w:multiLevelType w:val="hybridMultilevel"/>
     <w:tmpl w:val="FA566332"/>
@@ -20445,7 +20699,7 @@
       </w:rPr>
     </w:lvl>
   </w:abstractNum>
-  <w:abstractNum w:abstractNumId="25" w15:restartNumberingAfterBreak="0">
+  <w:abstractNum w:abstractNumId="26" w15:restartNumberingAfterBreak="0">
     <w:nsid w:val="3E5632A9"/>
     <w:multiLevelType w:val="hybridMultilevel"/>
     <w:tmpl w:val="34BA29BC"/>
@@ -20534,7 +20788,7 @@
       </w:pPr>
     </w:lvl>
   </w:abstractNum>
-  <w:abstractNum w:abstractNumId="26" w15:restartNumberingAfterBreak="0">
+  <w:abstractNum w:abstractNumId="27" w15:restartNumberingAfterBreak="0">
     <w:nsid w:val="41C73E58"/>
     <w:multiLevelType w:val="multilevel"/>
     <w:tmpl w:val="04090025"/>
@@ -20629,7 +20883,7 @@
       </w:pPr>
     </w:lvl>
   </w:abstractNum>
-  <w:abstractNum w:abstractNumId="27" w15:restartNumberingAfterBreak="0">
+  <w:abstractNum w:abstractNumId="28" w15:restartNumberingAfterBreak="0">
     <w:nsid w:val="42AD21E7"/>
     <w:multiLevelType w:val="hybridMultilevel"/>
     <w:tmpl w:val="9E081E20"/>
@@ -20715,7 +20969,7 @@
       </w:pPr>
     </w:lvl>
   </w:abstractNum>
-  <w:abstractNum w:abstractNumId="28" w15:restartNumberingAfterBreak="0">
+  <w:abstractNum w:abstractNumId="29" w15:restartNumberingAfterBreak="0">
     <w:nsid w:val="4315397D"/>
     <w:multiLevelType w:val="hybridMultilevel"/>
     <w:tmpl w:val="40E26FE0"/>
@@ -20801,7 +21055,7 @@
       </w:pPr>
     </w:lvl>
   </w:abstractNum>
-  <w:abstractNum w:abstractNumId="29" w15:restartNumberingAfterBreak="0">
+  <w:abstractNum w:abstractNumId="30" w15:restartNumberingAfterBreak="0">
     <w:nsid w:val="45993096"/>
     <w:multiLevelType w:val="hybridMultilevel"/>
     <w:tmpl w:val="A140A48A"/>
@@ -20913,7 +21167,7 @@
       </w:rPr>
     </w:lvl>
   </w:abstractNum>
-  <w:abstractNum w:abstractNumId="30" w15:restartNumberingAfterBreak="0">
+  <w:abstractNum w:abstractNumId="31" w15:restartNumberingAfterBreak="0">
     <w:nsid w:val="4BC17E4D"/>
     <w:multiLevelType w:val="hybridMultilevel"/>
     <w:tmpl w:val="D7A2EB7C"/>
@@ -21025,7 +21279,7 @@
       </w:rPr>
     </w:lvl>
   </w:abstractNum>
-  <w:abstractNum w:abstractNumId="31" w15:restartNumberingAfterBreak="0">
+  <w:abstractNum w:abstractNumId="32" w15:restartNumberingAfterBreak="0">
     <w:nsid w:val="4CA92C0A"/>
     <w:multiLevelType w:val="hybridMultilevel"/>
     <w:tmpl w:val="CE844D90"/>
@@ -21137,7 +21391,7 @@
       </w:rPr>
     </w:lvl>
   </w:abstractNum>
-  <w:abstractNum w:abstractNumId="32" w15:restartNumberingAfterBreak="0">
+  <w:abstractNum w:abstractNumId="33" w15:restartNumberingAfterBreak="0">
     <w:nsid w:val="50C72D77"/>
     <w:multiLevelType w:val="hybridMultilevel"/>
     <w:tmpl w:val="FA4831A4"/>
@@ -21223,7 +21477,7 @@
       </w:pPr>
     </w:lvl>
   </w:abstractNum>
-  <w:abstractNum w:abstractNumId="33" w15:restartNumberingAfterBreak="0">
+  <w:abstractNum w:abstractNumId="34" w15:restartNumberingAfterBreak="0">
     <w:nsid w:val="56A37980"/>
     <w:multiLevelType w:val="hybridMultilevel"/>
     <w:tmpl w:val="FAA8BC0E"/>
@@ -21309,7 +21563,7 @@
       </w:pPr>
     </w:lvl>
   </w:abstractNum>
-  <w:abstractNum w:abstractNumId="34" w15:restartNumberingAfterBreak="0">
+  <w:abstractNum w:abstractNumId="35" w15:restartNumberingAfterBreak="0">
     <w:nsid w:val="61D3254B"/>
     <w:multiLevelType w:val="hybridMultilevel"/>
     <w:tmpl w:val="865CF02E"/>
@@ -21398,7 +21652,7 @@
       </w:pPr>
     </w:lvl>
   </w:abstractNum>
-  <w:abstractNum w:abstractNumId="35" w15:restartNumberingAfterBreak="0">
+  <w:abstractNum w:abstractNumId="36" w15:restartNumberingAfterBreak="0">
     <w:nsid w:val="6365528D"/>
     <w:multiLevelType w:val="hybridMultilevel"/>
     <w:tmpl w:val="5E624B1E"/>
@@ -21484,7 +21738,7 @@
       </w:pPr>
     </w:lvl>
   </w:abstractNum>
-  <w:abstractNum w:abstractNumId="36" w15:restartNumberingAfterBreak="0">
+  <w:abstractNum w:abstractNumId="37" w15:restartNumberingAfterBreak="0">
     <w:nsid w:val="646E1E1F"/>
     <w:multiLevelType w:val="multilevel"/>
     <w:tmpl w:val="01CC365E"/>
@@ -21605,7 +21859,7 @@
       </w:rPr>
     </w:lvl>
   </w:abstractNum>
-  <w:abstractNum w:abstractNumId="37" w15:restartNumberingAfterBreak="0">
+  <w:abstractNum w:abstractNumId="38" w15:restartNumberingAfterBreak="0">
     <w:nsid w:val="65BF270E"/>
     <w:multiLevelType w:val="hybridMultilevel"/>
     <w:tmpl w:val="9B7A3192"/>
@@ -21718,7 +21972,7 @@
       </w:rPr>
     </w:lvl>
   </w:abstractNum>
-  <w:abstractNum w:abstractNumId="38" w15:restartNumberingAfterBreak="0">
+  <w:abstractNum w:abstractNumId="39" w15:restartNumberingAfterBreak="0">
     <w:nsid w:val="67FC0C92"/>
     <w:multiLevelType w:val="hybridMultilevel"/>
     <w:tmpl w:val="754E916C"/>
@@ -21807,7 +22061,7 @@
       </w:pPr>
     </w:lvl>
   </w:abstractNum>
-  <w:abstractNum w:abstractNumId="39" w15:restartNumberingAfterBreak="0">
+  <w:abstractNum w:abstractNumId="40" w15:restartNumberingAfterBreak="0">
     <w:nsid w:val="68E30AD9"/>
     <w:multiLevelType w:val="hybridMultilevel"/>
     <w:tmpl w:val="987AF16E"/>
@@ -21893,7 +22147,7 @@
       </w:pPr>
     </w:lvl>
   </w:abstractNum>
-  <w:abstractNum w:abstractNumId="40" w15:restartNumberingAfterBreak="0">
+  <w:abstractNum w:abstractNumId="41" w15:restartNumberingAfterBreak="0">
     <w:nsid w:val="692803E9"/>
     <w:multiLevelType w:val="hybridMultilevel"/>
     <w:tmpl w:val="636ED8DE"/>
@@ -22006,7 +22260,7 @@
       </w:rPr>
     </w:lvl>
   </w:abstractNum>
-  <w:abstractNum w:abstractNumId="41" w15:restartNumberingAfterBreak="0">
+  <w:abstractNum w:abstractNumId="42" w15:restartNumberingAfterBreak="0">
     <w:nsid w:val="6A796A2B"/>
     <w:multiLevelType w:val="hybridMultilevel"/>
     <w:tmpl w:val="8BB8B018"/>
@@ -22119,7 +22373,7 @@
       </w:rPr>
     </w:lvl>
   </w:abstractNum>
-  <w:abstractNum w:abstractNumId="42" w15:restartNumberingAfterBreak="0">
+  <w:abstractNum w:abstractNumId="43" w15:restartNumberingAfterBreak="0">
     <w:nsid w:val="727A0E4D"/>
     <w:multiLevelType w:val="hybridMultilevel"/>
     <w:tmpl w:val="7DF6D2AA"/>
@@ -22208,7 +22462,7 @@
       </w:pPr>
     </w:lvl>
   </w:abstractNum>
-  <w:abstractNum w:abstractNumId="43" w15:restartNumberingAfterBreak="0">
+  <w:abstractNum w:abstractNumId="44" w15:restartNumberingAfterBreak="0">
     <w:nsid w:val="732179A7"/>
     <w:multiLevelType w:val="hybridMultilevel"/>
     <w:tmpl w:val="B34AD024"/>
@@ -22321,7 +22575,7 @@
       </w:rPr>
     </w:lvl>
   </w:abstractNum>
-  <w:abstractNum w:abstractNumId="44" w15:restartNumberingAfterBreak="0">
+  <w:abstractNum w:abstractNumId="45" w15:restartNumberingAfterBreak="0">
     <w:nsid w:val="73C8236D"/>
     <w:multiLevelType w:val="hybridMultilevel"/>
     <w:tmpl w:val="8E5CFA72"/>
@@ -22407,7 +22661,7 @@
       </w:pPr>
     </w:lvl>
   </w:abstractNum>
-  <w:abstractNum w:abstractNumId="45" w15:restartNumberingAfterBreak="0">
+  <w:abstractNum w:abstractNumId="46" w15:restartNumberingAfterBreak="0">
     <w:nsid w:val="756A33BC"/>
     <w:multiLevelType w:val="hybridMultilevel"/>
     <w:tmpl w:val="00AC2DAC"/>
@@ -22493,7 +22747,7 @@
       </w:pPr>
     </w:lvl>
   </w:abstractNum>
-  <w:abstractNum w:abstractNumId="46" w15:restartNumberingAfterBreak="0">
+  <w:abstractNum w:abstractNumId="47" w15:restartNumberingAfterBreak="0">
     <w:nsid w:val="77624A64"/>
     <w:multiLevelType w:val="hybridMultilevel"/>
     <w:tmpl w:val="2794CEF2"/>
@@ -22579,7 +22833,7 @@
       </w:pPr>
     </w:lvl>
   </w:abstractNum>
-  <w:abstractNum w:abstractNumId="47" w15:restartNumberingAfterBreak="0">
+  <w:abstractNum w:abstractNumId="48" w15:restartNumberingAfterBreak="0">
     <w:nsid w:val="79643D3B"/>
     <w:multiLevelType w:val="hybridMultilevel"/>
     <w:tmpl w:val="5D5CF4D0"/>
@@ -22696,145 +22950,148 @@
     <w:abstractNumId w:val="2"/>
   </w:num>
   <w:num w:numId="2">
-    <w:abstractNumId w:val="8"/>
+    <w:abstractNumId w:val="9"/>
   </w:num>
   <w:num w:numId="3">
-    <w:abstractNumId w:val="24"/>
+    <w:abstractNumId w:val="25"/>
   </w:num>
   <w:num w:numId="4">
-    <w:abstractNumId w:val="29"/>
+    <w:abstractNumId w:val="30"/>
   </w:num>
   <w:num w:numId="5">
     <w:abstractNumId w:val="6"/>
   </w:num>
   <w:num w:numId="6">
-    <w:abstractNumId w:val="15"/>
+    <w:abstractNumId w:val="16"/>
   </w:num>
   <w:num w:numId="7">
-    <w:abstractNumId w:val="27"/>
+    <w:abstractNumId w:val="28"/>
   </w:num>
   <w:num w:numId="8">
-    <w:abstractNumId w:val="46"/>
+    <w:abstractNumId w:val="47"/>
   </w:num>
   <w:num w:numId="9">
-    <w:abstractNumId w:val="41"/>
+    <w:abstractNumId w:val="42"/>
   </w:num>
   <w:num w:numId="10">
-    <w:abstractNumId w:val="22"/>
+    <w:abstractNumId w:val="23"/>
   </w:num>
   <w:num w:numId="11">
-    <w:abstractNumId w:val="9"/>
+    <w:abstractNumId w:val="10"/>
   </w:num>
   <w:num w:numId="12">
     <w:abstractNumId w:val="1"/>
   </w:num>
   <w:num w:numId="13">
-    <w:abstractNumId w:val="32"/>
+    <w:abstractNumId w:val="33"/>
   </w:num>
   <w:num w:numId="14">
-    <w:abstractNumId w:val="28"/>
+    <w:abstractNumId w:val="29"/>
   </w:num>
   <w:num w:numId="15">
-    <w:abstractNumId w:val="11"/>
+    <w:abstractNumId w:val="12"/>
   </w:num>
   <w:num w:numId="16">
-    <w:abstractNumId w:val="39"/>
+    <w:abstractNumId w:val="40"/>
   </w:num>
   <w:num w:numId="17">
-    <w:abstractNumId w:val="33"/>
+    <w:abstractNumId w:val="34"/>
   </w:num>
   <w:num w:numId="18">
-    <w:abstractNumId w:val="14"/>
+    <w:abstractNumId w:val="15"/>
   </w:num>
   <w:num w:numId="19">
     <w:abstractNumId w:val="3"/>
   </w:num>
   <w:num w:numId="20">
-    <w:abstractNumId w:val="35"/>
+    <w:abstractNumId w:val="36"/>
   </w:num>
   <w:num w:numId="21">
-    <w:abstractNumId w:val="7"/>
+    <w:abstractNumId w:val="8"/>
   </w:num>
   <w:num w:numId="22">
     <w:abstractNumId w:val="4"/>
   </w:num>
   <w:num w:numId="23">
-    <w:abstractNumId w:val="20"/>
+    <w:abstractNumId w:val="21"/>
   </w:num>
   <w:num w:numId="24">
-    <w:abstractNumId w:val="44"/>
+    <w:abstractNumId w:val="45"/>
   </w:num>
   <w:num w:numId="25">
-    <w:abstractNumId w:val="18"/>
+    <w:abstractNumId w:val="19"/>
   </w:num>
   <w:num w:numId="26">
-    <w:abstractNumId w:val="45"/>
+    <w:abstractNumId w:val="46"/>
   </w:num>
   <w:num w:numId="27">
     <w:abstractNumId w:val="0"/>
   </w:num>
   <w:num w:numId="28">
-    <w:abstractNumId w:val="36"/>
+    <w:abstractNumId w:val="37"/>
   </w:num>
   <w:num w:numId="29">
-    <w:abstractNumId w:val="37"/>
+    <w:abstractNumId w:val="38"/>
   </w:num>
   <w:num w:numId="30">
-    <w:abstractNumId w:val="43"/>
+    <w:abstractNumId w:val="44"/>
   </w:num>
   <w:num w:numId="31">
+    <w:abstractNumId w:val="32"/>
+  </w:num>
+  <w:num w:numId="32">
     <w:abstractNumId w:val="31"/>
   </w:num>
-  <w:num w:numId="32">
-    <w:abstractNumId w:val="30"/>
-  </w:num>
   <w:num w:numId="33">
-    <w:abstractNumId w:val="26"/>
+    <w:abstractNumId w:val="27"/>
   </w:num>
   <w:num w:numId="34">
+    <w:abstractNumId w:val="14"/>
+  </w:num>
+  <w:num w:numId="35">
+    <w:abstractNumId w:val="48"/>
+  </w:num>
+  <w:num w:numId="36">
+    <w:abstractNumId w:val="35"/>
+  </w:num>
+  <w:num w:numId="37">
+    <w:abstractNumId w:val="24"/>
+  </w:num>
+  <w:num w:numId="38">
     <w:abstractNumId w:val="13"/>
   </w:num>
-  <w:num w:numId="35">
-    <w:abstractNumId w:val="47"/>
-  </w:num>
-  <w:num w:numId="36">
-    <w:abstractNumId w:val="34"/>
-  </w:num>
-  <w:num w:numId="37">
-    <w:abstractNumId w:val="23"/>
-  </w:num>
-  <w:num w:numId="38">
-    <w:abstractNumId w:val="12"/>
-  </w:num>
   <w:num w:numId="39">
-    <w:abstractNumId w:val="19"/>
+    <w:abstractNumId w:val="20"/>
   </w:num>
   <w:num w:numId="40">
-    <w:abstractNumId w:val="40"/>
+    <w:abstractNumId w:val="41"/>
   </w:num>
   <w:num w:numId="41">
-    <w:abstractNumId w:val="16"/>
+    <w:abstractNumId w:val="17"/>
   </w:num>
   <w:num w:numId="42">
-    <w:abstractNumId w:val="10"/>
+    <w:abstractNumId w:val="11"/>
   </w:num>
   <w:num w:numId="43">
-    <w:abstractNumId w:val="38"/>
+    <w:abstractNumId w:val="39"/>
   </w:num>
   <w:num w:numId="44">
-    <w:abstractNumId w:val="21"/>
+    <w:abstractNumId w:val="22"/>
   </w:num>
   <w:num w:numId="45">
     <w:abstractNumId w:val="5"/>
   </w:num>
   <w:num w:numId="46">
-    <w:abstractNumId w:val="25"/>
+    <w:abstractNumId w:val="26"/>
   </w:num>
   <w:num w:numId="47">
-    <w:abstractNumId w:val="42"/>
+    <w:abstractNumId w:val="43"/>
   </w:num>
   <w:num w:numId="48">
-    <w:abstractNumId w:val="17"/>
+    <w:abstractNumId w:val="18"/>
+  </w:num>
+  <w:num w:numId="49">
+    <w:abstractNumId w:val="7"/>
   </w:num>
   <w:numIdMacAtCleanup w:val="2"/>
 </w:numbering>
@@ -26701,7 +26958,7 @@
   <dgm:whole/>
   <dgm:extLst>
     <a:ext uri="http://schemas.microsoft.com/office/drawing/2008/diagram">
-      <dsp:dataModelExt xmlns:dsp="http://schemas.microsoft.com/office/drawing/2008/diagram" relId="rId38" minVer="http://schemas.openxmlformats.org/drawingml/2006/diagram"/>
+      <dsp:dataModelExt xmlns:dsp="http://schemas.microsoft.com/office/drawing/2008/diagram" relId="rId39" minVer="http://schemas.openxmlformats.org/drawingml/2006/diagram"/>
     </a:ext>
   </dgm:extLst>
 </dgm:dataModel>
@@ -28810,7 +29067,7 @@
 </file>
 
 <file path=customXml/itemProps3.xml><?xml version="1.0" encoding="utf-8"?>
-<ds:datastoreItem xmlns:ds="http://schemas.openxmlformats.org/officeDocument/2006/customXml" ds:itemID="{C5C3C8E7-2F0D-496E-A4F1-0AA2F92189B0}">
+<ds:datastoreItem xmlns:ds="http://schemas.openxmlformats.org/officeDocument/2006/customXml" ds:itemID="{D8472C95-1FEE-46A3-9DCE-0DE14BC2A7A4}">
   <ds:schemaRefs>
     <ds:schemaRef ds:uri="http://schemas.openxmlformats.org/officeDocument/2006/bibliography"/>
   </ds:schemaRefs>

</xml_diff>

<commit_message>
removed site package part since it's automatic now. updated main flow.
</commit_message>
<xml_diff>
--- a/Documentation/EMC NFV Installation Automation - User Guide.docx
+++ b/Documentation/EMC NFV Installation Automation - User Guide.docx
@@ -56,11 +56,21 @@
       <w:r>
         <w:t xml:space="preserve">ersion </w:t>
       </w:r>
-      <w:fldSimple w:instr=" KEYWORDS   ">
-        <w:r>
-          <w:t>1.0.0</w:t>
-        </w:r>
-      </w:fldSimple>
+      <w:r>
+        <w:fldChar w:fldCharType="begin"/>
+      </w:r>
+      <w:r>
+        <w:instrText xml:space="preserve"> KEYWORDS   </w:instrText>
+      </w:r>
+      <w:r>
+        <w:fldChar w:fldCharType="separate"/>
+      </w:r>
+      <w:r>
+        <w:t>1.0.0</w:t>
+      </w:r>
+      <w:r>
+        <w:fldChar w:fldCharType="end"/>
+      </w:r>
     </w:p>
     <w:p>
       <w:pPr>
@@ -83,14 +93,24 @@
       <w:r>
         <w:t>Document version (</w:t>
       </w:r>
-      <w:fldSimple w:instr=" DOCPROPERTY  &quot;Document number&quot;  \* MERGEFORMAT ">
-        <w:r>
-          <w:t>Rev A.</w:t>
-        </w:r>
-        <w:r>
-          <w:t>05</w:t>
-        </w:r>
-      </w:fldSimple>
+      <w:r>
+        <w:fldChar w:fldCharType="begin"/>
+      </w:r>
+      <w:r>
+        <w:instrText xml:space="preserve"> DOCPROPERTY  "Document number"  \* MERGEFORMAT </w:instrText>
+      </w:r>
+      <w:r>
+        <w:fldChar w:fldCharType="separate"/>
+      </w:r>
+      <w:r>
+        <w:t>Rev A.</w:t>
+      </w:r>
+      <w:r>
+        <w:t>05</w:t>
+      </w:r>
+      <w:r>
+        <w:fldChar w:fldCharType="end"/>
+      </w:r>
       <w:r>
         <w:t>)</w:t>
       </w:r>
@@ -4252,8 +4272,6 @@
       <w:r>
         <w:t>SIO VCD NSX</w:t>
       </w:r>
-      <w:bookmarkStart w:id="10" w:name="_GoBack"/>
-      <w:bookmarkEnd w:id="10"/>
     </w:p>
     <w:p>
       <w:pPr>
@@ -4293,17 +4311,17 @@
       <w:pPr>
         <w:pStyle w:val="Heading2"/>
       </w:pPr>
-      <w:bookmarkStart w:id="11" w:name="_Orchestration_Driver"/>
-      <w:bookmarkStart w:id="12" w:name="_Orchestration_Driver_1"/>
-      <w:bookmarkStart w:id="13" w:name="_Orchestration_Driver_2"/>
-      <w:bookmarkStart w:id="14" w:name="_Toc454211940"/>
+      <w:bookmarkStart w:id="10" w:name="_Orchestration_Driver"/>
+      <w:bookmarkStart w:id="11" w:name="_Orchestration_Driver_1"/>
+      <w:bookmarkStart w:id="12" w:name="_Orchestration_Driver_2"/>
+      <w:bookmarkStart w:id="13" w:name="_Toc454211940"/>
+      <w:bookmarkEnd w:id="10"/>
       <w:bookmarkEnd w:id="11"/>
       <w:bookmarkEnd w:id="12"/>
+      <w:r>
+        <w:t>Quick Start</w:t>
+      </w:r>
       <w:bookmarkEnd w:id="13"/>
-      <w:r>
-        <w:t>Quick Start</w:t>
-      </w:r>
-      <w:bookmarkEnd w:id="14"/>
     </w:p>
     <w:p>
       <w:pPr>
@@ -4766,11 +4784,11 @@
       <w:pPr>
         <w:pStyle w:val="Heading2"/>
       </w:pPr>
-      <w:bookmarkStart w:id="15" w:name="_Toc454211941"/>
+      <w:bookmarkStart w:id="14" w:name="_Toc454211941"/>
       <w:r>
         <w:t>Deploying the CloudShell appliance</w:t>
       </w:r>
-      <w:bookmarkEnd w:id="15"/>
+      <w:bookmarkEnd w:id="14"/>
     </w:p>
     <w:p>
       <w:pPr>
@@ -5116,11 +5134,11 @@
         <w:pStyle w:val="Heading3"/>
         <w:ind w:left="810" w:hanging="810"/>
       </w:pPr>
-      <w:bookmarkStart w:id="16" w:name="_Toc454211942"/>
+      <w:bookmarkStart w:id="15" w:name="_Toc454211942"/>
       <w:r>
         <w:t>Configuring CloudShell VM</w:t>
       </w:r>
-      <w:bookmarkEnd w:id="16"/>
+      <w:bookmarkEnd w:id="15"/>
     </w:p>
     <w:p>
       <w:pPr>
@@ -5383,14 +5401,14 @@
         </w:rPr>
         <w:t xml:space="preserve">  </w:t>
       </w:r>
-      <w:bookmarkStart w:id="17" w:name="_Toc454211943"/>
+      <w:bookmarkStart w:id="16" w:name="_Toc454211943"/>
       <w:r>
         <w:rPr>
           <w:noProof/>
         </w:rPr>
         <w:t>Installing Ranorex license token</w:t>
       </w:r>
-      <w:bookmarkEnd w:id="17"/>
+      <w:bookmarkEnd w:id="16"/>
     </w:p>
     <w:p>
       <w:pPr>
@@ -5435,6 +5453,7 @@
       <w:r>
         <w:rPr>
           <w:noProof/>
+          <w:lang w:eastAsia="en-US"/>
         </w:rPr>
         <w:drawing>
           <wp:inline distT="0" distB="0" distL="0" distR="0" wp14:anchorId="6AE7012B" wp14:editId="3B24CB74">
@@ -5538,12 +5557,12 @@
         <w:pStyle w:val="Heading3"/>
         <w:ind w:left="900" w:hanging="900"/>
       </w:pPr>
-      <w:bookmarkStart w:id="18" w:name="_Toc454211944"/>
+      <w:bookmarkStart w:id="17" w:name="_Toc454211944"/>
       <w:r>
         <w:lastRenderedPageBreak/>
         <w:t>Installing CloudShell license token</w:t>
       </w:r>
-      <w:bookmarkEnd w:id="18"/>
+      <w:bookmarkEnd w:id="17"/>
     </w:p>
     <w:p>
       <w:pPr>
@@ -5630,11 +5649,11 @@
         <w:pStyle w:val="Heading3"/>
         <w:ind w:left="810" w:hanging="810"/>
       </w:pPr>
-      <w:bookmarkStart w:id="19" w:name="_Toc454211945"/>
+      <w:bookmarkStart w:id="18" w:name="_Toc454211945"/>
       <w:r>
         <w:t>CloudShell Services overview</w:t>
       </w:r>
-      <w:bookmarkEnd w:id="19"/>
+      <w:bookmarkEnd w:id="18"/>
     </w:p>
     <w:p>
       <w:pPr>
@@ -5950,12 +5969,12 @@
       <w:pPr>
         <w:pStyle w:val="Heading2"/>
       </w:pPr>
-      <w:bookmarkStart w:id="20" w:name="_Toc454211946"/>
+      <w:bookmarkStart w:id="19" w:name="_Toc454211946"/>
       <w:r>
         <w:lastRenderedPageBreak/>
         <w:t>CloudShell Portal</w:t>
       </w:r>
-      <w:bookmarkEnd w:id="20"/>
+      <w:bookmarkEnd w:id="19"/>
     </w:p>
     <w:p>
       <w:pPr>
@@ -6344,105 +6363,30 @@
         <w:pStyle w:val="Heading2"/>
         <w:ind w:left="630" w:hanging="630"/>
       </w:pPr>
-      <w:bookmarkStart w:id="21" w:name="_Toc454211947"/>
-      <w:r>
-        <w:t>Importing the NFV Package and configuring Python</w:t>
-      </w:r>
-      <w:bookmarkEnd w:id="21"/>
-    </w:p>
-    <w:p>
-      <w:pPr>
-        <w:pStyle w:val="nnormal"/>
-      </w:pPr>
-      <w:r>
-        <w:t xml:space="preserve">The Python package as well as the NFV Environment and Services need to be imported to the CloudShell VM. </w:t>
-      </w:r>
-    </w:p>
-    <w:p>
-      <w:pPr>
-        <w:pStyle w:val="Heading3"/>
-      </w:pPr>
-      <w:r>
-        <w:t xml:space="preserve"> </w:t>
-      </w:r>
-      <w:bookmarkStart w:id="22" w:name="_Toc454211948"/>
-      <w:r>
-        <w:t>Inserting Python site-packages</w:t>
-      </w:r>
-      <w:bookmarkEnd w:id="22"/>
-    </w:p>
-    <w:p>
-      <w:pPr>
-        <w:pStyle w:val="nnormal"/>
-      </w:pPr>
-      <w:r>
-        <w:t>For the correct operation of the NFV solution, serval Python ‘helper’ files were created and are needed to be present under the python folder located at “</w:t>
-      </w:r>
-      <w:r>
-        <w:rPr>
-          <w:b/>
-          <w:bCs/>
-        </w:rPr>
-        <w:t>C:\Program Files (x</w:t>
-      </w:r>
-      <w:proofErr w:type="gramStart"/>
-      <w:r>
-        <w:rPr>
-          <w:b/>
-          <w:bCs/>
-        </w:rPr>
-        <w:t>86)\QualiSystems\TestShell\</w:t>
-      </w:r>
-      <w:proofErr w:type="spellStart"/>
-      <w:r>
-        <w:rPr>
-          <w:b/>
-          <w:bCs/>
-        </w:rPr>
-        <w:t>ExecutionServer</w:t>
-      </w:r>
-      <w:proofErr w:type="spellEnd"/>
-      <w:r>
-        <w:rPr>
-          <w:b/>
-          <w:bCs/>
-        </w:rPr>
-        <w:t>\python\2.7.10\Lib</w:t>
-      </w:r>
-      <w:proofErr w:type="gramEnd"/>
-      <w:r>
-        <w:t>”</w:t>
-      </w:r>
-    </w:p>
-    <w:p>
-      <w:pPr>
-        <w:pStyle w:val="nnormal"/>
-      </w:pPr>
-      <w:r>
-        <w:t>Unzip the “</w:t>
-      </w:r>
-      <w:r>
-        <w:t>Python site packages</w:t>
-      </w:r>
-      <w:r>
-        <w:t>” file, and place them at the above Python folder.</w:t>
-      </w:r>
-    </w:p>
-    <w:p>
-      <w:pPr>
-        <w:pStyle w:val="nnormal"/>
-      </w:pPr>
+      <w:bookmarkStart w:id="20" w:name="_Toc454211947"/>
+      <w:r>
+        <w:t>Importing the NFV Package</w:t>
+      </w:r>
+      <w:bookmarkEnd w:id="20"/>
+    </w:p>
+    <w:p>
+      <w:pPr>
+        <w:pStyle w:val="nnormal"/>
+      </w:pPr>
+      <w:r>
+        <w:t xml:space="preserve">The NFV Environment and Services need to be imported to the CloudShell VM. </w:t>
+      </w:r>
     </w:p>
     <w:p>
       <w:pPr>
         <w:pStyle w:val="Heading3"/>
         <w:ind w:left="810" w:hanging="810"/>
       </w:pPr>
-      <w:bookmarkStart w:id="23" w:name="_Toc454211949"/>
+      <w:bookmarkStart w:id="21" w:name="_Toc454211949"/>
       <w:r>
         <w:t>Importing the NFV Solution package to CloudShell portal</w:t>
       </w:r>
-      <w:bookmarkEnd w:id="23"/>
+      <w:bookmarkEnd w:id="21"/>
     </w:p>
     <w:p>
       <w:pPr>
@@ -6481,7 +6425,6 @@
           <w:noProof/>
           <w:lang w:eastAsia="en-US"/>
         </w:rPr>
-        <w:lastRenderedPageBreak/>
         <w:drawing>
           <wp:inline distT="0" distB="0" distL="0" distR="0" wp14:anchorId="75262251" wp14:editId="52FF650D">
             <wp:extent cx="2000250" cy="2105025"/>
@@ -6551,11 +6494,13 @@
       <w:pPr>
         <w:pStyle w:val="Heading2"/>
       </w:pPr>
-      <w:bookmarkStart w:id="24" w:name="_Toc454211950"/>
+      <w:bookmarkStart w:id="22" w:name="_Toc454211950"/>
+      <w:bookmarkStart w:id="23" w:name="_GoBack"/>
+      <w:bookmarkEnd w:id="23"/>
       <w:r>
         <w:t>Inputs spreadsheet</w:t>
       </w:r>
-      <w:bookmarkEnd w:id="24"/>
+      <w:bookmarkEnd w:id="22"/>
     </w:p>
     <w:p>
       <w:pPr>
@@ -6674,12 +6619,11 @@
       <w:pPr>
         <w:pStyle w:val="Heading2"/>
       </w:pPr>
-      <w:bookmarkStart w:id="25" w:name="_Toc454211951"/>
-      <w:r>
-        <w:lastRenderedPageBreak/>
+      <w:bookmarkStart w:id="24" w:name="_Toc454211951"/>
+      <w:r>
         <w:t>Logs</w:t>
       </w:r>
-      <w:bookmarkEnd w:id="25"/>
+      <w:bookmarkEnd w:id="24"/>
     </w:p>
     <w:p>
       <w:pPr>
@@ -6827,6 +6771,7 @@
         <w:pStyle w:val="nnormal"/>
       </w:pPr>
       <w:r>
+        <w:lastRenderedPageBreak/>
         <w:t xml:space="preserve">In the event of failures, especially those from invalid inputs, the log is </w:t>
       </w:r>
       <w:r>
@@ -6837,11 +6782,11 @@
       <w:pPr>
         <w:pStyle w:val="Heading2"/>
       </w:pPr>
-      <w:bookmarkStart w:id="26" w:name="_Toc454211952"/>
+      <w:bookmarkStart w:id="25" w:name="_Toc454211952"/>
       <w:r>
         <w:t>Executing in steps</w:t>
       </w:r>
-      <w:bookmarkEnd w:id="26"/>
+      <w:bookmarkEnd w:id="25"/>
     </w:p>
     <w:p>
       <w:pPr>
@@ -7174,13 +7119,13 @@
       <w:pPr>
         <w:pStyle w:val="Heading1"/>
       </w:pPr>
-      <w:bookmarkStart w:id="27" w:name="_Toc351902881"/>
-      <w:bookmarkStart w:id="28" w:name="_Toc354056683"/>
+      <w:bookmarkStart w:id="26" w:name="_Toc351902881"/>
+      <w:bookmarkStart w:id="27" w:name="_Toc354056683"/>
+      <w:bookmarkStart w:id="28" w:name="_Toc454211953"/>
       <w:bookmarkStart w:id="29" w:name="_Toc183505668"/>
       <w:bookmarkStart w:id="30" w:name="_Toc204410912"/>
       <w:bookmarkStart w:id="31" w:name="_Toc333422504"/>
       <w:bookmarkStart w:id="32" w:name="_Toc333422511"/>
-      <w:bookmarkStart w:id="33" w:name="_Toc454211953"/>
       <w:bookmarkEnd w:id="0"/>
       <w:r>
         <w:lastRenderedPageBreak/>
@@ -7189,22 +7134,22 @@
       <w:r>
         <w:t>ompatibility</w:t>
       </w:r>
+      <w:bookmarkEnd w:id="26"/>
       <w:bookmarkEnd w:id="27"/>
       <w:bookmarkEnd w:id="28"/>
+    </w:p>
+    <w:p>
+      <w:pPr>
+        <w:pStyle w:val="Heading2"/>
+      </w:pPr>
+      <w:bookmarkStart w:id="33" w:name="_Toc454211954"/>
+      <w:r>
+        <w:t>CloudShell</w:t>
+      </w:r>
+      <w:r>
+        <w:t xml:space="preserve"> compatibility</w:t>
+      </w:r>
       <w:bookmarkEnd w:id="33"/>
-    </w:p>
-    <w:p>
-      <w:pPr>
-        <w:pStyle w:val="Heading2"/>
-      </w:pPr>
-      <w:bookmarkStart w:id="34" w:name="_Toc454211954"/>
-      <w:r>
-        <w:t>CloudShell</w:t>
-      </w:r>
-      <w:r>
-        <w:t xml:space="preserve"> compatibility</w:t>
-      </w:r>
-      <w:bookmarkEnd w:id="34"/>
     </w:p>
     <w:p>
       <w:pPr>
@@ -7609,7 +7554,7 @@
       <w:pPr>
         <w:pStyle w:val="Heading1"/>
       </w:pPr>
-      <w:bookmarkStart w:id="35" w:name="_Toc454211955"/>
+      <w:bookmarkStart w:id="34" w:name="_Toc454211955"/>
       <w:r>
         <w:lastRenderedPageBreak/>
         <w:t>Technical</w:t>
@@ -7617,24 +7562,24 @@
       <w:r>
         <w:t xml:space="preserve"> Guide</w:t>
       </w:r>
+      <w:bookmarkEnd w:id="34"/>
+    </w:p>
+    <w:p>
+      <w:r>
+        <w:t xml:space="preserve">The NFV deployment is subdivided into workflows and shell functions. A top-level Setup workflow function executes smaller workflows, which execute shell functions. </w:t>
+      </w:r>
+    </w:p>
+    <w:p>
+      <w:pPr>
+        <w:pStyle w:val="Heading2"/>
+      </w:pPr>
+      <w:bookmarkStart w:id="35" w:name="_Toc444692085"/>
+      <w:bookmarkStart w:id="36" w:name="_Toc454211956"/>
+      <w:r>
+        <w:t>Main Workflow</w:t>
+      </w:r>
       <w:bookmarkEnd w:id="35"/>
-    </w:p>
-    <w:p>
-      <w:r>
-        <w:t xml:space="preserve">The NFV deployment is subdivided into workflows and shell functions. A top-level Setup workflow function executes smaller workflows, which execute shell functions. </w:t>
-      </w:r>
-    </w:p>
-    <w:p>
-      <w:pPr>
-        <w:pStyle w:val="Heading2"/>
-      </w:pPr>
-      <w:bookmarkStart w:id="36" w:name="_Toc444692085"/>
-      <w:bookmarkStart w:id="37" w:name="_Toc454211956"/>
-      <w:r>
-        <w:t>Main Workflow</w:t>
-      </w:r>
       <w:bookmarkEnd w:id="36"/>
-      <w:bookmarkEnd w:id="37"/>
     </w:p>
     <w:p>
       <w:pPr>
@@ -7656,7 +7601,7 @@
         </w:numPr>
       </w:pPr>
       <w:r>
-        <w:t>Read information from excel file</w:t>
+        <w:t>Copy Prerequisites</w:t>
       </w:r>
     </w:p>
     <w:p>
@@ -7667,13 +7612,8 @@
           <w:numId w:val="35"/>
         </w:numPr>
       </w:pPr>
-      <w:proofErr w:type="spellStart"/>
-      <w:r>
-        <w:t>OnRack</w:t>
-      </w:r>
-      <w:proofErr w:type="spellEnd"/>
-      <w:r>
-        <w:t xml:space="preserve"> discovery</w:t>
+      <w:r>
+        <w:t>Read information from excel file</w:t>
       </w:r>
     </w:p>
     <w:p>
@@ -7690,7 +7630,7 @@
       </w:r>
       <w:proofErr w:type="spellEnd"/>
       <w:r>
-        <w:t xml:space="preserve"> deploy ESX</w:t>
+        <w:t xml:space="preserve"> discovery</w:t>
       </w:r>
     </w:p>
     <w:p>
@@ -7701,16 +7641,13 @@
           <w:numId w:val="35"/>
         </w:numPr>
       </w:pPr>
-      <w:r>
-        <w:t xml:space="preserve">vCenter deployment and configuration (datacenter, clusters, </w:t>
-      </w:r>
       <w:proofErr w:type="spellStart"/>
       <w:r>
-        <w:t>vds</w:t>
+        <w:t>OnRack</w:t>
       </w:r>
       <w:proofErr w:type="spellEnd"/>
       <w:r>
-        <w:t>)</w:t>
+        <w:t xml:space="preserve"> deploy ESX</w:t>
       </w:r>
     </w:p>
     <w:p>
@@ -7723,11 +7660,11 @@
       </w:pPr>
       <w:proofErr w:type="spellStart"/>
       <w:r>
-        <w:t>ScaleIO</w:t>
+        <w:t>PreSet</w:t>
       </w:r>
       <w:proofErr w:type="spellEnd"/>
       <w:r>
-        <w:t xml:space="preserve"> deployment and configuration</w:t>
+        <w:t xml:space="preserve"> Brocade</w:t>
       </w:r>
     </w:p>
     <w:p>
@@ -7739,7 +7676,15 @@
         </w:numPr>
       </w:pPr>
       <w:r>
-        <w:t>NSX deployment and configuration</w:t>
+        <w:t xml:space="preserve">vCenter deployment and configuration (datacenter, clusters, </w:t>
+      </w:r>
+      <w:proofErr w:type="spellStart"/>
+      <w:r>
+        <w:t>vds</w:t>
+      </w:r>
+      <w:proofErr w:type="spellEnd"/>
+      <w:r>
+        <w:t>)</w:t>
       </w:r>
     </w:p>
     <w:p>
@@ -7752,11 +7697,11 @@
       </w:pPr>
       <w:proofErr w:type="spellStart"/>
       <w:r>
-        <w:t>vCD</w:t>
+        <w:t>PostSet</w:t>
       </w:r>
       <w:proofErr w:type="spellEnd"/>
       <w:r>
-        <w:t xml:space="preserve"> deployment and configuration</w:t>
+        <w:t xml:space="preserve"> Brocade</w:t>
       </w:r>
     </w:p>
     <w:p>
@@ -7769,11 +7714,11 @@
       </w:pPr>
       <w:proofErr w:type="spellStart"/>
       <w:r>
-        <w:t>vROPS</w:t>
+        <w:t>ScaleIO</w:t>
       </w:r>
       <w:proofErr w:type="spellEnd"/>
       <w:r>
-        <w:t xml:space="preserve"> deployment (configuration is optional)</w:t>
+        <w:t xml:space="preserve"> deployment and configuration</w:t>
       </w:r>
     </w:p>
     <w:p>
@@ -7784,13 +7729,8 @@
           <w:numId w:val="35"/>
         </w:numPr>
       </w:pPr>
-      <w:proofErr w:type="spellStart"/>
-      <w:r>
-        <w:t>vLog</w:t>
-      </w:r>
-      <w:proofErr w:type="spellEnd"/>
-      <w:r>
-        <w:t xml:space="preserve"> Insight (configuration is optional)</w:t>
+      <w:r>
+        <w:t>NSX deployment and configuration</w:t>
       </w:r>
     </w:p>
     <w:p>
@@ -7801,8 +7741,13 @@
           <w:numId w:val="35"/>
         </w:numPr>
       </w:pPr>
-      <w:r>
-        <w:t>Versa deployment and configuration</w:t>
+      <w:proofErr w:type="spellStart"/>
+      <w:r>
+        <w:t>vCD</w:t>
+      </w:r>
+      <w:proofErr w:type="spellEnd"/>
+      <w:r>
+        <w:t xml:space="preserve"> deployment and configuration</w:t>
       </w:r>
     </w:p>
     <w:p>
@@ -7813,6 +7758,52 @@
           <w:numId w:val="35"/>
         </w:numPr>
       </w:pPr>
+      <w:proofErr w:type="spellStart"/>
+      <w:r>
+        <w:t>vROPS</w:t>
+      </w:r>
+      <w:proofErr w:type="spellEnd"/>
+      <w:r>
+        <w:t xml:space="preserve"> deployment (configuration is optional)</w:t>
+      </w:r>
+    </w:p>
+    <w:p>
+      <w:pPr>
+        <w:pStyle w:val="nnormal"/>
+        <w:numPr>
+          <w:ilvl w:val="0"/>
+          <w:numId w:val="35"/>
+        </w:numPr>
+      </w:pPr>
+      <w:proofErr w:type="spellStart"/>
+      <w:r>
+        <w:t>vLog</w:t>
+      </w:r>
+      <w:proofErr w:type="spellEnd"/>
+      <w:r>
+        <w:t xml:space="preserve"> Insight (configuration is optional)</w:t>
+      </w:r>
+    </w:p>
+    <w:p>
+      <w:pPr>
+        <w:pStyle w:val="nnormal"/>
+        <w:numPr>
+          <w:ilvl w:val="0"/>
+          <w:numId w:val="35"/>
+        </w:numPr>
+      </w:pPr>
+      <w:r>
+        <w:t>Versa deployment and configuration</w:t>
+      </w:r>
+    </w:p>
+    <w:p>
+      <w:pPr>
+        <w:pStyle w:val="nnormal"/>
+        <w:numPr>
+          <w:ilvl w:val="0"/>
+          <w:numId w:val="35"/>
+        </w:numPr>
+      </w:pPr>
       <w:r>
         <w:t>Nagios deployment and configuration</w:t>
       </w:r>
@@ -7828,13 +7819,13 @@
       <w:pPr>
         <w:pStyle w:val="Heading2"/>
       </w:pPr>
-      <w:bookmarkStart w:id="38" w:name="_Toc444692083"/>
-      <w:bookmarkStart w:id="39" w:name="_Toc454211957"/>
+      <w:bookmarkStart w:id="37" w:name="_Toc444692083"/>
+      <w:bookmarkStart w:id="38" w:name="_Toc454211957"/>
       <w:r>
         <w:t>Shells &amp; Functions</w:t>
       </w:r>
+      <w:bookmarkEnd w:id="37"/>
       <w:bookmarkEnd w:id="38"/>
-      <w:bookmarkEnd w:id="39"/>
     </w:p>
     <w:p/>
     <w:tbl>
@@ -8196,6 +8187,7 @@
                 <w:color w:val="000000"/>
                 <w:lang w:bidi="ar-SA"/>
               </w:rPr>
+              <w:lastRenderedPageBreak/>
               <w:t>vCenter</w:t>
             </w:r>
           </w:p>
@@ -8278,7 +8270,6 @@
                 <w:color w:val="000000"/>
                 <w:lang w:bidi="ar-SA"/>
               </w:rPr>
-              <w:lastRenderedPageBreak/>
               <w:t>vCenter</w:t>
             </w:r>
           </w:p>
@@ -10736,6 +10727,7 @@
                 <w:color w:val="000000"/>
                 <w:lang w:bidi="ar-SA"/>
               </w:rPr>
+              <w:lastRenderedPageBreak/>
               <w:t>vRealize</w:t>
             </w:r>
             <w:proofErr w:type="spellEnd"/>
@@ -10863,7 +10855,6 @@
                 <w:color w:val="000000"/>
                 <w:lang w:bidi="ar-SA"/>
               </w:rPr>
-              <w:lastRenderedPageBreak/>
               <w:t>vRealize</w:t>
             </w:r>
             <w:proofErr w:type="spellEnd"/>
@@ -13344,11 +13335,11 @@
       <w:pPr>
         <w:pStyle w:val="Heading2"/>
       </w:pPr>
-      <w:bookmarkStart w:id="40" w:name="_Toc454211958"/>
+      <w:bookmarkStart w:id="39" w:name="_Toc454211958"/>
       <w:r>
         <w:t>vCenter Configuration</w:t>
       </w:r>
-      <w:bookmarkEnd w:id="40"/>
+      <w:bookmarkEnd w:id="39"/>
     </w:p>
     <w:p>
       <w:pPr>
@@ -13441,11 +13432,11 @@
       <w:r>
         <w:t xml:space="preserve"> </w:t>
       </w:r>
-      <w:bookmarkStart w:id="41" w:name="_Toc454211959"/>
+      <w:bookmarkStart w:id="40" w:name="_Toc454211959"/>
       <w:r>
         <w:t>vCenter Configuration breakdown</w:t>
       </w:r>
-      <w:bookmarkEnd w:id="41"/>
+      <w:bookmarkEnd w:id="40"/>
     </w:p>
     <w:p>
       <w:pPr>
@@ -13574,11 +13565,11 @@
       <w:pPr>
         <w:pStyle w:val="Heading2"/>
       </w:pPr>
-      <w:bookmarkStart w:id="42" w:name="_Toc454211960"/>
+      <w:bookmarkStart w:id="41" w:name="_Toc454211960"/>
       <w:r>
         <w:t>Versa configuration &amp; workflow</w:t>
       </w:r>
-      <w:bookmarkEnd w:id="42"/>
+      <w:bookmarkEnd w:id="41"/>
     </w:p>
     <w:p>
       <w:pPr>
@@ -13724,11 +13715,11 @@
         <w:lastRenderedPageBreak/>
         <w:t xml:space="preserve"> </w:t>
       </w:r>
-      <w:bookmarkStart w:id="43" w:name="_Toc454211961"/>
+      <w:bookmarkStart w:id="42" w:name="_Toc454211961"/>
       <w:r>
         <w:t>Versa Configuration breakdown</w:t>
       </w:r>
-      <w:bookmarkEnd w:id="43"/>
+      <w:bookmarkEnd w:id="42"/>
     </w:p>
     <w:p>
       <w:pPr>
@@ -14416,11 +14407,11 @@
       <w:pPr>
         <w:pStyle w:val="Heading2"/>
       </w:pPr>
-      <w:bookmarkStart w:id="44" w:name="_Toc454211962"/>
+      <w:bookmarkStart w:id="43" w:name="_Toc454211962"/>
       <w:r>
         <w:t>Nagios</w:t>
       </w:r>
-      <w:bookmarkEnd w:id="44"/>
+      <w:bookmarkEnd w:id="43"/>
       <w:r>
         <w:t xml:space="preserve"> </w:t>
       </w:r>
@@ -14508,11 +14499,11 @@
         <w:pStyle w:val="Heading3"/>
         <w:ind w:left="810" w:hanging="810"/>
       </w:pPr>
-      <w:bookmarkStart w:id="45" w:name="_Toc454211963"/>
+      <w:bookmarkStart w:id="44" w:name="_Toc454211963"/>
       <w:r>
         <w:t>Nagios relationship with CloudShell</w:t>
       </w:r>
-      <w:bookmarkEnd w:id="45"/>
+      <w:bookmarkEnd w:id="44"/>
     </w:p>
     <w:p>
       <w:pPr>
@@ -14527,7 +14518,13 @@
       </w:r>
       <w:proofErr w:type="spellEnd"/>
       <w:r>
-        <w:t xml:space="preserve"> servers using SSH scripts, this information is displayed in the Nagios web portal.</w:t>
+        <w:t xml:space="preserve"> servers using </w:t>
+      </w:r>
+      <w:r>
+        <w:t>scripts</w:t>
+      </w:r>
+      <w:r>
+        <w:t>, this information is displayed in the Nagios web portal.</w:t>
       </w:r>
     </w:p>
     <w:p>
@@ -14552,11 +14549,11 @@
         </w:tabs>
         <w:ind w:left="810" w:hanging="810"/>
       </w:pPr>
-      <w:bookmarkStart w:id="46" w:name="_Toc454211964"/>
+      <w:bookmarkStart w:id="45" w:name="_Toc454211964"/>
       <w:r>
         <w:t>Quick overview on Nagios component &amp; how-to</w:t>
       </w:r>
-      <w:bookmarkEnd w:id="46"/>
+      <w:bookmarkEnd w:id="45"/>
     </w:p>
     <w:p>
       <w:pPr>
@@ -14703,12 +14700,12 @@
       <w:pPr>
         <w:pStyle w:val="Heading2"/>
       </w:pPr>
-      <w:bookmarkStart w:id="47" w:name="_Toc454211965"/>
+      <w:bookmarkStart w:id="46" w:name="_Toc454211965"/>
       <w:proofErr w:type="spellStart"/>
       <w:r>
         <w:t>vROPS</w:t>
       </w:r>
-      <w:bookmarkEnd w:id="47"/>
+      <w:bookmarkEnd w:id="46"/>
       <w:proofErr w:type="spellEnd"/>
     </w:p>
     <w:p>
@@ -14957,7 +14954,7 @@
       <w:pPr>
         <w:pStyle w:val="Heading2"/>
       </w:pPr>
-      <w:bookmarkStart w:id="48" w:name="_Toc454211966"/>
+      <w:bookmarkStart w:id="47" w:name="_Toc454211966"/>
       <w:proofErr w:type="spellStart"/>
       <w:r>
         <w:t>vLog</w:t>
@@ -14966,7 +14963,7 @@
       <w:r>
         <w:t xml:space="preserve"> Insight</w:t>
       </w:r>
-      <w:bookmarkEnd w:id="48"/>
+      <w:bookmarkEnd w:id="47"/>
     </w:p>
     <w:p>
       <w:pPr>
@@ -15234,11 +15231,11 @@
       <w:pPr>
         <w:pStyle w:val="Heading2"/>
       </w:pPr>
-      <w:bookmarkStart w:id="49" w:name="_Toc454211967"/>
+      <w:bookmarkStart w:id="48" w:name="_Toc454211967"/>
       <w:r>
         <w:t>NSX</w:t>
       </w:r>
-      <w:bookmarkEnd w:id="49"/>
+      <w:bookmarkEnd w:id="48"/>
     </w:p>
     <w:p>
       <w:pPr>
@@ -15507,12 +15504,12 @@
       <w:pPr>
         <w:pStyle w:val="Heading1"/>
       </w:pPr>
-      <w:bookmarkStart w:id="50" w:name="_Toc454211968"/>
+      <w:bookmarkStart w:id="49" w:name="_Toc454211968"/>
       <w:r>
         <w:lastRenderedPageBreak/>
         <w:t>Relevant HW/SW compatibility</w:t>
       </w:r>
-      <w:bookmarkEnd w:id="50"/>
+      <w:bookmarkEnd w:id="49"/>
     </w:p>
     <w:p>
       <w:pPr>
@@ -15639,12 +15636,12 @@
       <w:pPr>
         <w:pStyle w:val="Heading1"/>
       </w:pPr>
-      <w:bookmarkStart w:id="51" w:name="_Toc454211969"/>
+      <w:bookmarkStart w:id="50" w:name="_Toc454211969"/>
       <w:r>
         <w:lastRenderedPageBreak/>
         <w:t>Managing scripts and drivers</w:t>
       </w:r>
-      <w:bookmarkEnd w:id="51"/>
+      <w:bookmarkEnd w:id="50"/>
     </w:p>
     <w:p>
       <w:pPr>
@@ -15660,9 +15657,9 @@
       <w:pPr>
         <w:pStyle w:val="nnormal"/>
       </w:pPr>
-      <w:bookmarkStart w:id="52" w:name="_Toc354056032"/>
-      <w:bookmarkStart w:id="53" w:name="_Toc354056685"/>
-      <w:bookmarkStart w:id="54" w:name="_Toc333422506"/>
+      <w:bookmarkStart w:id="51" w:name="_Toc354056032"/>
+      <w:bookmarkStart w:id="52" w:name="_Toc354056685"/>
+      <w:bookmarkStart w:id="53" w:name="_Toc333422506"/>
       <w:bookmarkEnd w:id="29"/>
       <w:bookmarkEnd w:id="30"/>
       <w:bookmarkEnd w:id="31"/>
@@ -15868,7 +15865,7 @@
       <w:pPr>
         <w:pStyle w:val="Heading2"/>
       </w:pPr>
-      <w:bookmarkStart w:id="55" w:name="_Toc454211970"/>
+      <w:bookmarkStart w:id="54" w:name="_Toc454211970"/>
       <w:r>
         <w:t>Downloading a script</w:t>
       </w:r>
@@ -15878,7 +15875,7 @@
       <w:r>
         <w:t xml:space="preserve"> file from CloudShell</w:t>
       </w:r>
-      <w:bookmarkEnd w:id="55"/>
+      <w:bookmarkEnd w:id="54"/>
     </w:p>
     <w:p>
       <w:pPr>
@@ -15946,51 +15943,51 @@
       <w:pPr>
         <w:pStyle w:val="Heading2"/>
       </w:pPr>
-      <w:bookmarkStart w:id="56" w:name="_Toc454211971"/>
+      <w:bookmarkStart w:id="55" w:name="_Toc454211971"/>
       <w:r>
         <w:t>Updating a script file</w:t>
       </w:r>
+      <w:bookmarkEnd w:id="55"/>
+      <w:r>
+        <w:t xml:space="preserve"> </w:t>
+      </w:r>
+    </w:p>
+    <w:p>
+      <w:pPr>
+        <w:pStyle w:val="nnormal"/>
+      </w:pPr>
+      <w:r>
+        <w:t>If you got a new version of a script file, or would like to update one of the script files, open the properties windows of that script as shown above, then press on the browse button in the “Script file” field and select a .</w:t>
+      </w:r>
+      <w:proofErr w:type="spellStart"/>
+      <w:r>
+        <w:t>py</w:t>
+      </w:r>
+      <w:proofErr w:type="spellEnd"/>
+      <w:r>
+        <w:t xml:space="preserve"> or .zip file.</w:t>
+      </w:r>
+    </w:p>
+    <w:p>
+      <w:pPr>
+        <w:pStyle w:val="nnormal"/>
+      </w:pPr>
+      <w:r>
+        <w:t>When</w:t>
+      </w:r>
+      <w:r>
+        <w:t xml:space="preserve"> done, click on the Save button to upload the new file.</w:t>
+      </w:r>
+    </w:p>
+    <w:p>
+      <w:pPr>
+        <w:pStyle w:val="Heading2"/>
+      </w:pPr>
+      <w:bookmarkStart w:id="56" w:name="_Toc454211972"/>
+      <w:r>
+        <w:t>Updating a driver</w:t>
+      </w:r>
       <w:bookmarkEnd w:id="56"/>
-      <w:r>
-        <w:t xml:space="preserve"> </w:t>
-      </w:r>
-    </w:p>
-    <w:p>
-      <w:pPr>
-        <w:pStyle w:val="nnormal"/>
-      </w:pPr>
-      <w:r>
-        <w:t>If you got a new version of a script file, or would like to update one of the script files, open the properties windows of that script as shown above, then press on the browse button in the “Script file” field and select a .</w:t>
-      </w:r>
-      <w:proofErr w:type="spellStart"/>
-      <w:r>
-        <w:t>py</w:t>
-      </w:r>
-      <w:proofErr w:type="spellEnd"/>
-      <w:r>
-        <w:t xml:space="preserve"> or .zip file.</w:t>
-      </w:r>
-    </w:p>
-    <w:p>
-      <w:pPr>
-        <w:pStyle w:val="nnormal"/>
-      </w:pPr>
-      <w:r>
-        <w:t>When</w:t>
-      </w:r>
-      <w:r>
-        <w:t xml:space="preserve"> done, click on the Save button to upload the new file.</w:t>
-      </w:r>
-    </w:p>
-    <w:p>
-      <w:pPr>
-        <w:pStyle w:val="Heading2"/>
-      </w:pPr>
-      <w:bookmarkStart w:id="57" w:name="_Toc454211972"/>
-      <w:r>
-        <w:t>Updating a driver</w:t>
-      </w:r>
-      <w:bookmarkEnd w:id="57"/>
     </w:p>
     <w:p>
       <w:pPr>
@@ -16161,23 +16158,23 @@
       <w:pPr>
         <w:pStyle w:val="Heading1"/>
       </w:pPr>
-      <w:bookmarkStart w:id="58" w:name="_Known_Gaps"/>
-      <w:bookmarkStart w:id="59" w:name="_Toc354056033"/>
-      <w:bookmarkStart w:id="60" w:name="_Toc354056686"/>
-      <w:bookmarkStart w:id="61" w:name="_Toc454211973"/>
+      <w:bookmarkStart w:id="57" w:name="_Known_Gaps"/>
+      <w:bookmarkStart w:id="58" w:name="_Toc354056033"/>
+      <w:bookmarkStart w:id="59" w:name="_Toc354056686"/>
+      <w:bookmarkStart w:id="60" w:name="_Toc454211973"/>
+      <w:bookmarkEnd w:id="51"/>
       <w:bookmarkEnd w:id="52"/>
-      <w:bookmarkEnd w:id="53"/>
-      <w:bookmarkEnd w:id="58"/>
+      <w:bookmarkEnd w:id="57"/>
       <w:r>
         <w:lastRenderedPageBreak/>
         <w:t xml:space="preserve">Known </w:t>
       </w:r>
+      <w:bookmarkEnd w:id="58"/>
       <w:bookmarkEnd w:id="59"/>
+      <w:r>
+        <w:t>Gaps</w:t>
+      </w:r>
       <w:bookmarkEnd w:id="60"/>
-      <w:r>
-        <w:t>Gaps</w:t>
-      </w:r>
-      <w:bookmarkEnd w:id="61"/>
     </w:p>
     <w:p>
       <w:pPr>
@@ -16455,13 +16452,13 @@
       <w:pPr>
         <w:pStyle w:val="Heading2"/>
       </w:pPr>
-      <w:bookmarkStart w:id="62" w:name="_Toc454211974"/>
+      <w:bookmarkStart w:id="61" w:name="_Toc454211974"/>
       <w:bookmarkEnd w:id="1"/>
-      <w:bookmarkEnd w:id="54"/>
+      <w:bookmarkEnd w:id="53"/>
       <w:r>
         <w:t>Versa Gaps</w:t>
       </w:r>
-      <w:bookmarkEnd w:id="62"/>
+      <w:bookmarkEnd w:id="61"/>
     </w:p>
     <w:tbl>
       <w:tblPr>
@@ -16724,11 +16721,11 @@
       <w:pPr>
         <w:pStyle w:val="Heading2"/>
       </w:pPr>
-      <w:bookmarkStart w:id="63" w:name="_Toc454211975"/>
+      <w:bookmarkStart w:id="62" w:name="_Toc454211975"/>
       <w:r>
         <w:t>vCenter Gaps</w:t>
       </w:r>
-      <w:bookmarkEnd w:id="63"/>
+      <w:bookmarkEnd w:id="62"/>
     </w:p>
     <w:tbl>
       <w:tblPr>
@@ -17017,11 +17014,11 @@
       <w:pPr>
         <w:pStyle w:val="Heading2"/>
       </w:pPr>
-      <w:bookmarkStart w:id="64" w:name="_Toc454211976"/>
+      <w:bookmarkStart w:id="63" w:name="_Toc454211976"/>
       <w:r>
         <w:t>Nagios Gaps</w:t>
       </w:r>
-      <w:bookmarkEnd w:id="64"/>
+      <w:bookmarkEnd w:id="63"/>
     </w:p>
     <w:tbl>
       <w:tblPr>
@@ -17284,7 +17281,7 @@
       <w:pPr>
         <w:pStyle w:val="Heading2"/>
       </w:pPr>
-      <w:bookmarkStart w:id="65" w:name="_Toc454211977"/>
+      <w:bookmarkStart w:id="64" w:name="_Toc454211977"/>
       <w:proofErr w:type="spellStart"/>
       <w:r>
         <w:lastRenderedPageBreak/>
@@ -17294,7 +17291,7 @@
       <w:r>
         <w:t xml:space="preserve"> Gaps</w:t>
       </w:r>
-      <w:bookmarkEnd w:id="65"/>
+      <w:bookmarkEnd w:id="64"/>
     </w:p>
     <w:tbl>
       <w:tblPr>
@@ -17642,12 +17639,12 @@
       <w:pPr>
         <w:pStyle w:val="Heading1"/>
       </w:pPr>
-      <w:bookmarkStart w:id="66" w:name="_Toc454211978"/>
+      <w:bookmarkStart w:id="65" w:name="_Toc454211978"/>
       <w:r>
         <w:lastRenderedPageBreak/>
         <w:t>Known Issues</w:t>
       </w:r>
-      <w:bookmarkEnd w:id="66"/>
+      <w:bookmarkEnd w:id="65"/>
     </w:p>
     <w:tbl>
       <w:tblPr>
@@ -17914,7 +17911,7 @@
       <w:pPr>
         <w:pStyle w:val="Heading1"/>
       </w:pPr>
-      <w:bookmarkStart w:id="67" w:name="_Toc454211979"/>
+      <w:bookmarkStart w:id="66" w:name="_Toc454211979"/>
       <w:r>
         <w:lastRenderedPageBreak/>
         <w:t xml:space="preserve">Changes from the previous </w:t>
@@ -17925,7 +17922,7 @@
       <w:r>
         <w:t>release</w:t>
       </w:r>
-      <w:bookmarkEnd w:id="67"/>
+      <w:bookmarkEnd w:id="66"/>
     </w:p>
     <w:tbl>
       <w:tblPr>
@@ -18038,7 +18035,7 @@
         </w:numPr>
         <w:ind w:left="432" w:hanging="432"/>
       </w:pPr>
-      <w:bookmarkStart w:id="68" w:name="_Toc454211980"/>
+      <w:bookmarkStart w:id="67" w:name="_Toc454211980"/>
       <w:r>
         <w:lastRenderedPageBreak/>
         <w:t>L</w:t>
@@ -18046,7 +18043,7 @@
       <w:r>
         <w:t>egal Notice</w:t>
       </w:r>
-      <w:bookmarkEnd w:id="68"/>
+      <w:bookmarkEnd w:id="67"/>
     </w:p>
     <w:p>
       <w:pPr>
@@ -29067,7 +29064,7 @@
 </file>
 
 <file path=customXml/itemProps3.xml><?xml version="1.0" encoding="utf-8"?>
-<ds:datastoreItem xmlns:ds="http://schemas.openxmlformats.org/officeDocument/2006/customXml" ds:itemID="{D8472C95-1FEE-46A3-9DCE-0DE14BC2A7A4}">
+<ds:datastoreItem xmlns:ds="http://schemas.openxmlformats.org/officeDocument/2006/customXml" ds:itemID="{6B5BE16A-F31F-49B1-99BB-B3DC0FE1614E}">
   <ds:schemaRefs>
     <ds:schemaRef ds:uri="http://schemas.openxmlformats.org/officeDocument/2006/bibliography"/>
   </ds:schemaRefs>

</xml_diff>

<commit_message>
added section for postdeployment
</commit_message>
<xml_diff>
--- a/Documentation/EMC NFV Installation Automation - User Guide.docx
+++ b/Documentation/EMC NFV Installation Automation - User Guide.docx
@@ -56,11 +56,21 @@
       <w:r>
         <w:t xml:space="preserve">ersion </w:t>
       </w:r>
-      <w:fldSimple w:instr=" KEYWORDS   ">
-        <w:r>
-          <w:t>1.0.0</w:t>
-        </w:r>
-      </w:fldSimple>
+      <w:r>
+        <w:fldChar w:fldCharType="begin"/>
+      </w:r>
+      <w:r>
+        <w:instrText xml:space="preserve"> KEYWORDS   </w:instrText>
+      </w:r>
+      <w:r>
+        <w:fldChar w:fldCharType="separate"/>
+      </w:r>
+      <w:r>
+        <w:t>1.0.0</w:t>
+      </w:r>
+      <w:r>
+        <w:fldChar w:fldCharType="end"/>
+      </w:r>
     </w:p>
     <w:p>
       <w:pPr>
@@ -83,14 +93,24 @@
       <w:r>
         <w:t>Document version (</w:t>
       </w:r>
-      <w:fldSimple w:instr=" DOCPROPERTY  &quot;Document number&quot;  \* MERGEFORMAT ">
-        <w:r>
-          <w:t>Rev A.</w:t>
-        </w:r>
-        <w:r>
-          <w:t>05</w:t>
-        </w:r>
-      </w:fldSimple>
+      <w:r>
+        <w:fldChar w:fldCharType="begin"/>
+      </w:r>
+      <w:r>
+        <w:instrText xml:space="preserve"> DOCPROPERTY  "Document number"  \* MERGEFORMAT </w:instrText>
+      </w:r>
+      <w:r>
+        <w:fldChar w:fldCharType="separate"/>
+      </w:r>
+      <w:r>
+        <w:t>Rev A.</w:t>
+      </w:r>
+      <w:r>
+        <w:t>05</w:t>
+      </w:r>
+      <w:r>
+        <w:fldChar w:fldCharType="end"/>
+      </w:r>
       <w:r>
         <w:t>)</w:t>
       </w:r>
@@ -15798,24 +15818,672 @@
     <w:p>
       <w:pPr>
         <w:pStyle w:val="Heading1"/>
-      </w:pPr>
-      <w:bookmarkStart w:id="56" w:name="_Known_Gaps"/>
-      <w:bookmarkStart w:id="57" w:name="_Toc354056033"/>
-      <w:bookmarkStart w:id="58" w:name="_Toc354056686"/>
-      <w:bookmarkStart w:id="59" w:name="_Toc454211973"/>
+        <w:rPr>
+          <w:ins w:id="56" w:author="Omri Avraham" w:date="2016-07-05T17:59:00Z"/>
+        </w:rPr>
+      </w:pPr>
+      <w:bookmarkStart w:id="57" w:name="_Known_Gaps"/>
+      <w:bookmarkStart w:id="58" w:name="_Toc354056033"/>
+      <w:bookmarkStart w:id="59" w:name="_Toc354056686"/>
+      <w:bookmarkStart w:id="60" w:name="_Toc454211973"/>
       <w:bookmarkEnd w:id="50"/>
       <w:bookmarkEnd w:id="51"/>
-      <w:bookmarkEnd w:id="56"/>
+      <w:bookmarkEnd w:id="57"/>
+      <w:ins w:id="61" w:author="Omri Avraham" w:date="2016-07-05T17:59:00Z">
+        <w:r>
+          <w:lastRenderedPageBreak/>
+          <w:t>Post-Deployment How-to and extra steps</w:t>
+        </w:r>
+      </w:ins>
+    </w:p>
+    <w:p>
+      <w:pPr>
+        <w:pStyle w:val="nnormal"/>
+        <w:rPr>
+          <w:ins w:id="62" w:author="Omri Avraham" w:date="2016-07-05T17:59:00Z"/>
+          <w:rPrChange w:id="63" w:author="Omri Avraham" w:date="2016-07-05T18:00:00Z">
+            <w:rPr>
+              <w:ins w:id="64" w:author="Omri Avraham" w:date="2016-07-05T17:59:00Z"/>
+            </w:rPr>
+          </w:rPrChange>
+        </w:rPr>
+        <w:pPrChange w:id="65" w:author="Omri Avraham" w:date="2016-07-05T18:00:00Z">
+          <w:pPr>
+            <w:pStyle w:val="Heading1"/>
+          </w:pPr>
+        </w:pPrChange>
+      </w:pPr>
+    </w:p>
+    <w:p>
+      <w:pPr>
+        <w:pStyle w:val="Heading2"/>
+        <w:rPr>
+          <w:ins w:id="66" w:author="Omri Avraham" w:date="2016-07-05T18:01:00Z"/>
+        </w:rPr>
+        <w:pPrChange w:id="67" w:author="Omri Avraham" w:date="2016-07-05T18:00:00Z">
+          <w:pPr>
+            <w:pStyle w:val="Heading1"/>
+          </w:pPr>
+        </w:pPrChange>
+      </w:pPr>
+      <w:ins w:id="68" w:author="Omri Avraham" w:date="2016-07-05T18:00:00Z">
+        <w:r>
+          <w:t>ScaleIO –</w:t>
+        </w:r>
+      </w:ins>
+      <w:ins w:id="69" w:author="Omri Avraham" w:date="2016-07-05T18:01:00Z">
+        <w:r>
+          <w:t xml:space="preserve"> To register the deployed ScaleIO environment with the installed vCenter ScaleIO Plugin, a user must go to the vCenter Web, and do the following steps:</w:t>
+        </w:r>
+      </w:ins>
+    </w:p>
+    <w:p>
+      <w:pPr>
+        <w:pStyle w:val="nnormal"/>
+        <w:numPr>
+          <w:ilvl w:val="0"/>
+          <w:numId w:val="50"/>
+        </w:numPr>
+        <w:rPr>
+          <w:ins w:id="70" w:author="Omri Avraham" w:date="2016-07-05T18:02:00Z"/>
+        </w:rPr>
+        <w:pPrChange w:id="71" w:author="Omri Avraham" w:date="2016-07-05T18:02:00Z">
+          <w:pPr>
+            <w:pStyle w:val="Heading1"/>
+          </w:pPr>
+        </w:pPrChange>
+      </w:pPr>
+      <w:ins w:id="72" w:author="Omri Avraham" w:date="2016-07-05T18:02:00Z">
+        <w:r>
+          <w:t>Login to the vCenter Web</w:t>
+        </w:r>
+      </w:ins>
+    </w:p>
+    <w:p>
+      <w:pPr>
+        <w:pStyle w:val="nnormal"/>
+        <w:numPr>
+          <w:ilvl w:val="0"/>
+          <w:numId w:val="50"/>
+        </w:numPr>
+        <w:rPr>
+          <w:ins w:id="73" w:author="Omri Avraham" w:date="2016-07-05T18:05:00Z"/>
+        </w:rPr>
+        <w:pPrChange w:id="74" w:author="Omri Avraham" w:date="2016-07-05T18:02:00Z">
+          <w:pPr>
+            <w:pStyle w:val="Heading1"/>
+          </w:pPr>
+        </w:pPrChange>
+      </w:pPr>
+      <w:ins w:id="75" w:author="Omri Avraham" w:date="2016-07-05T18:02:00Z">
+        <w:r>
+          <w:t>Open the ScaleIO Plugin</w:t>
+        </w:r>
+      </w:ins>
+    </w:p>
+    <w:p>
+      <w:pPr>
+        <w:pStyle w:val="nnormal"/>
+        <w:ind w:left="720"/>
+        <w:rPr>
+          <w:ins w:id="76" w:author="Omri Avraham" w:date="2016-07-05T18:03:00Z"/>
+        </w:rPr>
+        <w:pPrChange w:id="77" w:author="Omri Avraham" w:date="2016-07-05T18:05:00Z">
+          <w:pPr>
+            <w:pStyle w:val="Heading1"/>
+          </w:pPr>
+        </w:pPrChange>
+      </w:pPr>
+      <w:ins w:id="78" w:author="Omri Avraham" w:date="2016-07-05T18:05:00Z">
+        <w:r>
+          <w:rPr>
+            <w:noProof/>
+            <w:lang w:eastAsia="en-US"/>
+          </w:rPr>
+          <w:drawing>
+            <wp:inline distT="0" distB="0" distL="0" distR="0" wp14:anchorId="7447EB68" wp14:editId="061EEAB9">
+              <wp:extent cx="981075" cy="895350"/>
+              <wp:effectExtent l="0" t="0" r="9525" b="0"/>
+              <wp:docPr id="34" name="Picture 34"/>
+              <wp:cNvGraphicFramePr>
+                <a:graphicFrameLocks xmlns:a="http://schemas.openxmlformats.org/drawingml/2006/main" noChangeAspect="1"/>
+              </wp:cNvGraphicFramePr>
+              <a:graphic xmlns:a="http://schemas.openxmlformats.org/drawingml/2006/main">
+                <a:graphicData uri="http://schemas.openxmlformats.org/drawingml/2006/picture">
+                  <pic:pic xmlns:pic="http://schemas.openxmlformats.org/drawingml/2006/picture">
+                    <pic:nvPicPr>
+                      <pic:cNvPr id="1" name=""/>
+                      <pic:cNvPicPr/>
+                    </pic:nvPicPr>
+                    <pic:blipFill>
+                      <a:blip r:embed="rId46"/>
+                      <a:stretch>
+                        <a:fillRect/>
+                      </a:stretch>
+                    </pic:blipFill>
+                    <pic:spPr>
+                      <a:xfrm>
+                        <a:off x="0" y="0"/>
+                        <a:ext cx="981075" cy="895350"/>
+                      </a:xfrm>
+                      <a:prstGeom prst="rect">
+                        <a:avLst/>
+                      </a:prstGeom>
+                    </pic:spPr>
+                  </pic:pic>
+                </a:graphicData>
+              </a:graphic>
+            </wp:inline>
+          </w:drawing>
+        </w:r>
+      </w:ins>
+    </w:p>
+    <w:p>
+      <w:pPr>
+        <w:pStyle w:val="nnormal"/>
+        <w:numPr>
+          <w:ilvl w:val="0"/>
+          <w:numId w:val="50"/>
+        </w:numPr>
+        <w:rPr>
+          <w:ins w:id="79" w:author="Omri Avraham" w:date="2016-07-05T18:03:00Z"/>
+        </w:rPr>
+        <w:pPrChange w:id="80" w:author="Omri Avraham" w:date="2016-07-05T18:03:00Z">
+          <w:pPr>
+            <w:pStyle w:val="Heading1"/>
+          </w:pPr>
+        </w:pPrChange>
+      </w:pPr>
+      <w:ins w:id="81" w:author="Omri Avraham" w:date="2016-07-05T18:03:00Z">
+        <w:r>
+          <w:t>Select “Register ScaleIO System”</w:t>
+        </w:r>
+      </w:ins>
+    </w:p>
+    <w:p>
+      <w:pPr>
+        <w:pStyle w:val="nnormal"/>
+        <w:numPr>
+          <w:ilvl w:val="0"/>
+          <w:numId w:val="50"/>
+        </w:numPr>
+        <w:rPr>
+          <w:ins w:id="82" w:author="Omri Avraham" w:date="2016-07-05T18:03:00Z"/>
+        </w:rPr>
+        <w:pPrChange w:id="83" w:author="Omri Avraham" w:date="2016-07-05T18:02:00Z">
+          <w:pPr>
+            <w:pStyle w:val="Heading1"/>
+          </w:pPr>
+        </w:pPrChange>
+      </w:pPr>
+      <w:ins w:id="84" w:author="Omri Avraham" w:date="2016-07-05T18:03:00Z">
+        <w:r>
+          <w:t>Fill in the relevant info</w:t>
+        </w:r>
+      </w:ins>
+      <w:ins w:id="85" w:author="Omri Avraham" w:date="2016-07-05T18:04:00Z">
+        <w:r>
+          <w:t xml:space="preserve"> (ScaleIO Username = ‘admin’</w:t>
+        </w:r>
+      </w:ins>
+      <w:ins w:id="86" w:author="Omri Avraham" w:date="2016-07-05T18:12:00Z">
+        <w:r>
+          <w:t>, Primary IP = Info from Excel sheet \ vCenter view of “SIOVM-Primary”, password = Info from Excel</w:t>
+        </w:r>
+      </w:ins>
+      <w:ins w:id="87" w:author="Omri Avraham" w:date="2016-07-05T18:04:00Z">
+        <w:r>
+          <w:t>)</w:t>
+        </w:r>
+      </w:ins>
+    </w:p>
+    <w:p>
+      <w:pPr>
+        <w:pStyle w:val="nnormal"/>
+        <w:ind w:left="720"/>
+        <w:rPr>
+          <w:ins w:id="88" w:author="Omri Avraham" w:date="2016-07-05T18:00:00Z"/>
+          <w:rPrChange w:id="89" w:author="Omri Avraham" w:date="2016-07-05T18:01:00Z">
+            <w:rPr>
+              <w:ins w:id="90" w:author="Omri Avraham" w:date="2016-07-05T18:00:00Z"/>
+            </w:rPr>
+          </w:rPrChange>
+        </w:rPr>
+        <w:pPrChange w:id="91" w:author="Omri Avraham" w:date="2016-07-05T18:03:00Z">
+          <w:pPr>
+            <w:pStyle w:val="Heading1"/>
+          </w:pPr>
+        </w:pPrChange>
+      </w:pPr>
+      <w:ins w:id="92" w:author="Omri Avraham" w:date="2016-07-05T18:03:00Z">
+        <w:r>
+          <w:rPr>
+            <w:noProof/>
+            <w:lang w:eastAsia="en-US"/>
+          </w:rPr>
+          <w:drawing>
+            <wp:inline distT="0" distB="0" distL="0" distR="0" wp14:anchorId="532BC9A5" wp14:editId="601E40AC">
+              <wp:extent cx="5486400" cy="2012313"/>
+              <wp:effectExtent l="0" t="0" r="0" b="7620"/>
+              <wp:docPr id="33" name="Picture 33" descr="cid:image001.jpg@01D1D613.B39C4260"/>
+              <wp:cNvGraphicFramePr>
+                <a:graphicFrameLocks xmlns:a="http://schemas.openxmlformats.org/drawingml/2006/main" noChangeAspect="1"/>
+              </wp:cNvGraphicFramePr>
+              <a:graphic xmlns:a="http://schemas.openxmlformats.org/drawingml/2006/main">
+                <a:graphicData uri="http://schemas.openxmlformats.org/drawingml/2006/picture">
+                  <pic:pic xmlns:pic="http://schemas.openxmlformats.org/drawingml/2006/picture">
+                    <pic:nvPicPr>
+                      <pic:cNvPr id="0" name="Picture 1" descr="cid:image001.jpg@01D1D613.B39C4260"/>
+                      <pic:cNvPicPr>
+                        <a:picLocks noChangeAspect="1" noChangeArrowheads="1"/>
+                      </pic:cNvPicPr>
+                    </pic:nvPicPr>
+                    <pic:blipFill>
+                      <a:blip r:embed="rId47" r:link="rId48">
+                        <a:extLst>
+                          <a:ext uri="{28A0092B-C50C-407E-A947-70E740481C1C}">
+                            <a14:useLocalDpi xmlns:a14="http://schemas.microsoft.com/office/drawing/2010/main" val="0"/>
+                          </a:ext>
+                        </a:extLst>
+                      </a:blip>
+                      <a:srcRect/>
+                      <a:stretch>
+                        <a:fillRect/>
+                      </a:stretch>
+                    </pic:blipFill>
+                    <pic:spPr bwMode="auto">
+                      <a:xfrm>
+                        <a:off x="0" y="0"/>
+                        <a:ext cx="5486400" cy="2012313"/>
+                      </a:xfrm>
+                      <a:prstGeom prst="rect">
+                        <a:avLst/>
+                      </a:prstGeom>
+                      <a:noFill/>
+                      <a:ln>
+                        <a:noFill/>
+                      </a:ln>
+                    </pic:spPr>
+                  </pic:pic>
+                </a:graphicData>
+              </a:graphic>
+            </wp:inline>
+          </w:drawing>
+        </w:r>
+      </w:ins>
+    </w:p>
+    <w:p>
+      <w:pPr>
+        <w:pStyle w:val="Heading2"/>
+        <w:rPr>
+          <w:ins w:id="93" w:author="Omri Avraham" w:date="2016-07-05T18:17:00Z"/>
+        </w:rPr>
+        <w:pPrChange w:id="94" w:author="Omri Avraham" w:date="2016-07-05T18:13:00Z">
+          <w:pPr>
+            <w:pStyle w:val="Heading1"/>
+          </w:pPr>
+        </w:pPrChange>
+      </w:pPr>
+      <w:ins w:id="95" w:author="Omri Avraham" w:date="2016-07-05T18:13:00Z">
+        <w:r>
+          <w:t>Nagios</w:t>
+        </w:r>
+      </w:ins>
+    </w:p>
+    <w:p>
+      <w:pPr>
+        <w:pStyle w:val="nnormal"/>
+        <w:numPr>
+          <w:ilvl w:val="0"/>
+          <w:numId w:val="35"/>
+        </w:numPr>
+        <w:rPr>
+          <w:ins w:id="96" w:author="Omri Avraham" w:date="2016-07-05T18:19:00Z"/>
+        </w:rPr>
+        <w:pPrChange w:id="97" w:author="Omri Avraham" w:date="2016-07-05T18:17:00Z">
+          <w:pPr>
+            <w:pStyle w:val="Heading1"/>
+          </w:pPr>
+        </w:pPrChange>
+      </w:pPr>
+      <w:ins w:id="98" w:author="Omri Avraham" w:date="2016-07-05T18:17:00Z">
+        <w:r>
+          <w:t xml:space="preserve">To open the Nagios Server website, please go to </w:t>
+        </w:r>
+      </w:ins>
+      <w:ins w:id="99" w:author="Omri Avraham" w:date="2016-07-05T18:19:00Z">
+        <w:r>
+          <w:fldChar w:fldCharType="begin"/>
+        </w:r>
+        <w:r>
+          <w:instrText xml:space="preserve"> HYPERLINK "</w:instrText>
+        </w:r>
+      </w:ins>
+      <w:ins w:id="100" w:author="Omri Avraham" w:date="2016-07-05T18:17:00Z">
+        <w:r>
+          <w:instrText>http://&lt;Nagios_IP&gt;/</w:instrText>
+        </w:r>
+      </w:ins>
+      <w:ins w:id="101" w:author="Omri Avraham" w:date="2016-07-05T18:19:00Z">
+        <w:r>
+          <w:instrText xml:space="preserve">nagios" </w:instrText>
+        </w:r>
+        <w:r>
+          <w:fldChar w:fldCharType="separate"/>
+        </w:r>
+      </w:ins>
+      <w:ins w:id="102" w:author="Omri Avraham" w:date="2016-07-05T18:17:00Z">
+        <w:r>
+          <w:rPr>
+            <w:rStyle w:val="Hyperlink"/>
+          </w:rPr>
+          <w:t>http://&lt;Nagios_IP&gt;/</w:t>
+        </w:r>
+      </w:ins>
+      <w:ins w:id="103" w:author="Omri Avraham" w:date="2016-07-05T18:19:00Z">
+        <w:r>
+          <w:rPr>
+            <w:rStyle w:val="Hyperlink"/>
+          </w:rPr>
+          <w:t>nagios</w:t>
+        </w:r>
+        <w:r>
+          <w:fldChar w:fldCharType="end"/>
+        </w:r>
+      </w:ins>
+    </w:p>
+    <w:p>
+      <w:pPr>
+        <w:pStyle w:val="nnormal"/>
+        <w:ind w:left="720"/>
+        <w:rPr>
+          <w:ins w:id="104" w:author="Omri Avraham" w:date="2016-07-05T18:20:00Z"/>
+        </w:rPr>
+        <w:pPrChange w:id="105" w:author="Omri Avraham" w:date="2016-07-05T18:19:00Z">
+          <w:pPr>
+            <w:pStyle w:val="Heading1"/>
+          </w:pPr>
+        </w:pPrChange>
+      </w:pPr>
+      <w:ins w:id="106" w:author="Omri Avraham" w:date="2016-07-05T18:19:00Z">
+        <w:r>
+          <w:t>&lt;</w:t>
+        </w:r>
+        <w:proofErr w:type="spellStart"/>
+        <w:r>
+          <w:t>Nagios_IP</w:t>
+        </w:r>
+        <w:proofErr w:type="spellEnd"/>
+        <w:r>
+          <w:t xml:space="preserve">&gt; can be taken from the excel or from the vCenter view of the Nagios VM. The Credentials </w:t>
+        </w:r>
+        <w:proofErr w:type="gramStart"/>
+        <w:r>
+          <w:t>are</w:t>
+        </w:r>
+        <w:proofErr w:type="gramEnd"/>
+        <w:r>
+          <w:t xml:space="preserve"> Username: ‘</w:t>
+        </w:r>
+        <w:proofErr w:type="spellStart"/>
+        <w:r>
+          <w:t>nagiosadmin</w:t>
+        </w:r>
+        <w:proofErr w:type="spellEnd"/>
+        <w:r>
+          <w:t>’</w:t>
+        </w:r>
+      </w:ins>
+      <w:ins w:id="107" w:author="Omri Avraham" w:date="2016-07-05T18:20:00Z">
+        <w:r>
+          <w:t>, Password:’Password1’</w:t>
+        </w:r>
+      </w:ins>
+    </w:p>
+    <w:p>
+      <w:pPr>
+        <w:pStyle w:val="nnormal"/>
+        <w:numPr>
+          <w:ilvl w:val="0"/>
+          <w:numId w:val="35"/>
+        </w:numPr>
+        <w:rPr>
+          <w:ins w:id="108" w:author="Omri Avraham" w:date="2016-07-05T18:24:00Z"/>
+        </w:rPr>
+        <w:pPrChange w:id="109" w:author="Omri Avraham" w:date="2016-07-05T18:24:00Z">
+          <w:pPr>
+            <w:pStyle w:val="Heading1"/>
+          </w:pPr>
+        </w:pPrChange>
+      </w:pPr>
+      <w:ins w:id="110" w:author="Omri Avraham" w:date="2016-07-05T18:20:00Z">
+        <w:r>
+          <w:t xml:space="preserve">To view the </w:t>
+        </w:r>
+        <w:proofErr w:type="spellStart"/>
+        <w:r>
+          <w:t>livestatus</w:t>
+        </w:r>
+        <w:proofErr w:type="spellEnd"/>
+        <w:r>
+          <w:t xml:space="preserve"> of the attributes we monitor using </w:t>
+        </w:r>
+      </w:ins>
+      <w:ins w:id="111" w:author="Omri Avraham" w:date="2016-07-05T18:21:00Z">
+        <w:r>
+          <w:t>Nagios</w:t>
+        </w:r>
+      </w:ins>
+      <w:ins w:id="112" w:author="Omri Avraham" w:date="2016-07-05T18:20:00Z">
+        <w:r>
+          <w:t>,</w:t>
+        </w:r>
+      </w:ins>
+      <w:ins w:id="113" w:author="Omri Avraham" w:date="2016-07-05T18:21:00Z">
+        <w:r>
+          <w:t xml:space="preserve"> go to the CloudShell Portal and select the ESX you wish to see, opening the “Attributes” tab</w:t>
+        </w:r>
+      </w:ins>
+      <w:ins w:id="114" w:author="Omri Avraham" w:date="2016-07-05T18:22:00Z">
+        <w:r>
+          <w:t xml:space="preserve">. </w:t>
+        </w:r>
+      </w:ins>
+      <w:ins w:id="115" w:author="Omri Avraham" w:date="2016-07-05T18:23:00Z">
+        <w:r>
+          <w:t xml:space="preserve">From there clicking on the </w:t>
+        </w:r>
+      </w:ins>
+      <w:ins w:id="116" w:author="Omri Avraham" w:date="2016-07-05T18:24:00Z">
+        <w:r>
+          <w:t>Clock icon will open the monitoring window.</w:t>
+        </w:r>
+      </w:ins>
+    </w:p>
+    <w:p>
+      <w:pPr>
+        <w:pStyle w:val="nnormal"/>
+        <w:ind w:left="720"/>
+        <w:rPr>
+          <w:ins w:id="117" w:author="Omri Avraham" w:date="2016-07-05T18:13:00Z"/>
+          <w:rPrChange w:id="118" w:author="Omri Avraham" w:date="2016-07-05T18:17:00Z">
+            <w:rPr>
+              <w:ins w:id="119" w:author="Omri Avraham" w:date="2016-07-05T18:13:00Z"/>
+            </w:rPr>
+          </w:rPrChange>
+        </w:rPr>
+        <w:pPrChange w:id="120" w:author="Omri Avraham" w:date="2016-07-05T18:24:00Z">
+          <w:pPr>
+            <w:pStyle w:val="Heading1"/>
+          </w:pPr>
+        </w:pPrChange>
+      </w:pPr>
+      <w:ins w:id="121" w:author="Omri Avraham" w:date="2016-07-05T18:24:00Z">
+        <w:r>
+          <w:rPr>
+            <w:noProof/>
+            <w:lang w:eastAsia="en-US"/>
+          </w:rPr>
+          <w:lastRenderedPageBreak/>
+          <w:drawing>
+            <wp:inline distT="0" distB="0" distL="0" distR="0" wp14:anchorId="6B93BDE7" wp14:editId="6F859859">
+              <wp:extent cx="5486400" cy="2335530"/>
+              <wp:effectExtent l="0" t="0" r="0" b="7620"/>
+              <wp:docPr id="35" name="Picture 35"/>
+              <wp:cNvGraphicFramePr>
+                <a:graphicFrameLocks xmlns:a="http://schemas.openxmlformats.org/drawingml/2006/main" noChangeAspect="1"/>
+              </wp:cNvGraphicFramePr>
+              <a:graphic xmlns:a="http://schemas.openxmlformats.org/drawingml/2006/main">
+                <a:graphicData uri="http://schemas.openxmlformats.org/drawingml/2006/picture">
+                  <pic:pic xmlns:pic="http://schemas.openxmlformats.org/drawingml/2006/picture">
+                    <pic:nvPicPr>
+                      <pic:cNvPr id="1" name=""/>
+                      <pic:cNvPicPr/>
+                    </pic:nvPicPr>
+                    <pic:blipFill>
+                      <a:blip r:embed="rId49"/>
+                      <a:stretch>
+                        <a:fillRect/>
+                      </a:stretch>
+                    </pic:blipFill>
+                    <pic:spPr>
+                      <a:xfrm>
+                        <a:off x="0" y="0"/>
+                        <a:ext cx="5486400" cy="2335530"/>
+                      </a:xfrm>
+                      <a:prstGeom prst="rect">
+                        <a:avLst/>
+                      </a:prstGeom>
+                    </pic:spPr>
+                  </pic:pic>
+                </a:graphicData>
+              </a:graphic>
+            </wp:inline>
+          </w:drawing>
+        </w:r>
+        <w:r>
+          <w:t xml:space="preserve"> </w:t>
+        </w:r>
+      </w:ins>
+    </w:p>
+    <w:p>
+      <w:pPr>
+        <w:pStyle w:val="nnormal"/>
+        <w:rPr>
+          <w:ins w:id="122" w:author="Omri Avraham" w:date="2016-07-05T18:13:00Z"/>
+          <w:rPrChange w:id="123" w:author="Omri Avraham" w:date="2016-07-05T18:13:00Z">
+            <w:rPr>
+              <w:ins w:id="124" w:author="Omri Avraham" w:date="2016-07-05T18:13:00Z"/>
+            </w:rPr>
+          </w:rPrChange>
+        </w:rPr>
+        <w:pPrChange w:id="125" w:author="Omri Avraham" w:date="2016-07-05T18:13:00Z">
+          <w:pPr>
+            <w:pStyle w:val="Heading1"/>
+          </w:pPr>
+        </w:pPrChange>
+      </w:pPr>
+    </w:p>
+    <w:p>
+      <w:pPr>
+        <w:pStyle w:val="Heading2"/>
+        <w:rPr>
+          <w:ins w:id="126" w:author="Omri Avraham" w:date="2016-07-05T18:24:00Z"/>
+        </w:rPr>
+        <w:pPrChange w:id="127" w:author="Omri Avraham" w:date="2016-07-05T18:24:00Z">
+          <w:pPr>
+            <w:pStyle w:val="Heading1"/>
+          </w:pPr>
+        </w:pPrChange>
+      </w:pPr>
+      <w:proofErr w:type="spellStart"/>
+      <w:ins w:id="128" w:author="Omri Avraham" w:date="2016-07-05T18:24:00Z">
+        <w:r>
+          <w:t>vLog</w:t>
+        </w:r>
+        <w:proofErr w:type="spellEnd"/>
+        <w:r>
+          <w:t>, vROPS &amp; NSX</w:t>
+        </w:r>
+      </w:ins>
+    </w:p>
+    <w:p>
+      <w:pPr>
+        <w:pStyle w:val="nnormal"/>
+        <w:numPr>
+          <w:ilvl w:val="0"/>
+          <w:numId w:val="35"/>
+        </w:numPr>
+        <w:rPr>
+          <w:ins w:id="129" w:author="Omri Avraham" w:date="2016-07-05T18:25:00Z"/>
+        </w:rPr>
+        <w:pPrChange w:id="130" w:author="Omri Avraham" w:date="2016-07-05T18:25:00Z">
+          <w:pPr>
+            <w:pStyle w:val="Heading1"/>
+          </w:pPr>
+        </w:pPrChange>
+      </w:pPr>
+      <w:ins w:id="131" w:author="Omri Avraham" w:date="2016-07-05T18:25:00Z">
+        <w:r>
+          <w:t xml:space="preserve">as part of the Automation, only the deployment of the above is being done. </w:t>
+        </w:r>
+      </w:ins>
+    </w:p>
+    <w:p>
+      <w:pPr>
+        <w:pStyle w:val="nnormal"/>
+        <w:numPr>
+          <w:ilvl w:val="0"/>
+          <w:numId w:val="35"/>
+        </w:numPr>
+        <w:rPr>
+          <w:ins w:id="132" w:author="Omri Avraham" w:date="2016-07-05T18:25:00Z"/>
+        </w:rPr>
+        <w:pPrChange w:id="133" w:author="Omri Avraham" w:date="2016-07-05T18:25:00Z">
+          <w:pPr>
+            <w:pStyle w:val="Heading1"/>
+          </w:pPr>
+        </w:pPrChange>
+      </w:pPr>
+      <w:ins w:id="134" w:author="Omri Avraham" w:date="2016-07-05T18:25:00Z">
+        <w:r>
+          <w:t>To fully utilize the above, a user must login to each corresponding IP address web and configure the VM.</w:t>
+        </w:r>
+      </w:ins>
+    </w:p>
+    <w:p>
+      <w:pPr>
+        <w:pStyle w:val="nnormal"/>
+        <w:ind w:left="720"/>
+        <w:rPr>
+          <w:ins w:id="135" w:author="Omri Avraham" w:date="2016-07-05T18:24:00Z"/>
+          <w:rPrChange w:id="136" w:author="Omri Avraham" w:date="2016-07-05T18:25:00Z">
+            <w:rPr>
+              <w:ins w:id="137" w:author="Omri Avraham" w:date="2016-07-05T18:24:00Z"/>
+            </w:rPr>
+          </w:rPrChange>
+        </w:rPr>
+        <w:pPrChange w:id="138" w:author="Omri Avraham" w:date="2016-07-05T18:26:00Z">
+          <w:pPr>
+            <w:pStyle w:val="Heading1"/>
+          </w:pPr>
+        </w:pPrChange>
+      </w:pPr>
+    </w:p>
+    <w:p>
+      <w:pPr>
+        <w:pStyle w:val="Heading1"/>
+      </w:pPr>
       <w:r>
         <w:lastRenderedPageBreak/>
         <w:t xml:space="preserve">Known </w:t>
       </w:r>
-      <w:bookmarkEnd w:id="57"/>
       <w:bookmarkEnd w:id="58"/>
+      <w:bookmarkEnd w:id="59"/>
       <w:r>
         <w:t>Gaps</w:t>
       </w:r>
-      <w:bookmarkEnd w:id="59"/>
+      <w:bookmarkEnd w:id="60"/>
     </w:p>
     <w:p>
       <w:pPr>
@@ -16077,13 +16745,13 @@
       <w:pPr>
         <w:pStyle w:val="Heading2"/>
       </w:pPr>
-      <w:bookmarkStart w:id="60" w:name="_Toc454211974"/>
+      <w:bookmarkStart w:id="139" w:name="_Toc454211974"/>
       <w:bookmarkEnd w:id="1"/>
       <w:bookmarkEnd w:id="52"/>
       <w:r>
         <w:t>Versa Gaps</w:t>
       </w:r>
-      <w:bookmarkEnd w:id="60"/>
+      <w:bookmarkEnd w:id="139"/>
     </w:p>
     <w:tbl>
       <w:tblPr>
@@ -16346,11 +17014,11 @@
       <w:pPr>
         <w:pStyle w:val="Heading2"/>
       </w:pPr>
-      <w:bookmarkStart w:id="61" w:name="_Toc454211975"/>
+      <w:bookmarkStart w:id="140" w:name="_Toc454211975"/>
       <w:r>
         <w:t>vCenter Gaps</w:t>
       </w:r>
-      <w:bookmarkEnd w:id="61"/>
+      <w:bookmarkEnd w:id="140"/>
     </w:p>
     <w:tbl>
       <w:tblPr>
@@ -16639,11 +17307,11 @@
       <w:pPr>
         <w:pStyle w:val="Heading2"/>
       </w:pPr>
-      <w:bookmarkStart w:id="62" w:name="_Toc454211976"/>
+      <w:bookmarkStart w:id="141" w:name="_Toc454211976"/>
       <w:r>
         <w:t>Nagios Gaps</w:t>
       </w:r>
-      <w:bookmarkEnd w:id="62"/>
+      <w:bookmarkEnd w:id="141"/>
     </w:p>
     <w:tbl>
       <w:tblPr>
@@ -16906,22 +17574,35 @@
       <w:pPr>
         <w:pStyle w:val="Heading2"/>
       </w:pPr>
-      <w:bookmarkStart w:id="63" w:name="_Toc454211977"/>
+      <w:bookmarkStart w:id="142" w:name="_Toc454211977"/>
       <w:r>
         <w:lastRenderedPageBreak/>
         <w:t>ScaleIO Gaps</w:t>
       </w:r>
-      <w:bookmarkEnd w:id="63"/>
+      <w:bookmarkEnd w:id="142"/>
     </w:p>
     <w:tbl>
       <w:tblPr>
         <w:tblStyle w:val="TestShell1"/>
-        <w:tblW w:w="8640" w:type="dxa"/>
+        <w:tblW w:w="10411" w:type="dxa"/>
         <w:tblLook w:val="04A0" w:firstRow="1" w:lastRow="0" w:firstColumn="1" w:lastColumn="0" w:noHBand="0" w:noVBand="1"/>
+        <w:tblPrChange w:id="143" w:author="Omri Avraham" w:date="2016-07-05T18:33:00Z">
+          <w:tblPr>
+            <w:tblStyle w:val="TestShell1"/>
+            <w:tblW w:w="8640" w:type="dxa"/>
+            <w:tblLook w:val="04A0" w:firstRow="1" w:lastRow="0" w:firstColumn="1" w:lastColumn="0" w:noHBand="0" w:noVBand="1"/>
+          </w:tblPr>
+        </w:tblPrChange>
       </w:tblPr>
       <w:tblGrid>
         <w:gridCol w:w="1525"/>
         <w:gridCol w:w="8886"/>
+        <w:tblGridChange w:id="144">
+          <w:tblGrid>
+            <w:gridCol w:w="1525"/>
+            <w:gridCol w:w="8886"/>
+          </w:tblGrid>
+        </w:tblGridChange>
       </w:tblGrid>
       <w:tr>
         <w:trPr>
@@ -16929,11 +17610,17 @@
         </w:trPr>
         <w:tc>
           <w:tcPr>
-            <w:tcW w:w="2445" w:type="pct"/>
+            <w:tcW w:w="732" w:type="pct"/>
+            <w:tcPrChange w:id="145" w:author="Omri Avraham" w:date="2016-07-05T18:33:00Z">
+              <w:tcPr>
+                <w:tcW w:w="2445" w:type="pct"/>
+              </w:tcPr>
+            </w:tcPrChange>
           </w:tcPr>
           <w:p>
             <w:pPr>
               <w:pStyle w:val="tabletext"/>
+              <w:cnfStyle w:val="100000000000" w:firstRow="1" w:lastRow="0" w:firstColumn="0" w:lastColumn="0" w:oddVBand="0" w:evenVBand="0" w:oddHBand="0" w:evenHBand="0" w:firstRowFirstColumn="0" w:firstRowLastColumn="0" w:lastRowFirstColumn="0" w:lastRowLastColumn="0"/>
             </w:pPr>
             <w:r>
               <w:t>Gap</w:t>
@@ -16942,11 +17629,17 @@
         </w:tc>
         <w:tc>
           <w:tcPr>
-            <w:tcW w:w="2555" w:type="pct"/>
+            <w:tcW w:w="4268" w:type="pct"/>
+            <w:tcPrChange w:id="146" w:author="Omri Avraham" w:date="2016-07-05T18:33:00Z">
+              <w:tcPr>
+                <w:tcW w:w="2555" w:type="pct"/>
+              </w:tcPr>
+            </w:tcPrChange>
           </w:tcPr>
           <w:p>
             <w:pPr>
               <w:pStyle w:val="tabletext"/>
+              <w:cnfStyle w:val="100000000000" w:firstRow="1" w:lastRow="0" w:firstColumn="0" w:lastColumn="0" w:oddVBand="0" w:evenVBand="0" w:oddHBand="0" w:evenHBand="0" w:firstRowFirstColumn="0" w:firstRowLastColumn="0" w:lastRowFirstColumn="0" w:lastRowLastColumn="0"/>
             </w:pPr>
             <w:r>
               <w:t>Description</w:t>
@@ -16957,7 +17650,12 @@
       <w:tr>
         <w:tc>
           <w:tcPr>
-            <w:tcW w:w="2445" w:type="pct"/>
+            <w:tcW w:w="732" w:type="pct"/>
+            <w:tcPrChange w:id="147" w:author="Omri Avraham" w:date="2016-07-05T18:33:00Z">
+              <w:tcPr>
+                <w:tcW w:w="2445" w:type="pct"/>
+              </w:tcPr>
+            </w:tcPrChange>
           </w:tcPr>
           <w:p>
             <w:pPr>
@@ -16978,7 +17676,12 @@
         </w:tc>
         <w:tc>
           <w:tcPr>
-            <w:tcW w:w="2555" w:type="pct"/>
+            <w:tcW w:w="4268" w:type="pct"/>
+            <w:tcPrChange w:id="148" w:author="Omri Avraham" w:date="2016-07-05T18:33:00Z">
+              <w:tcPr>
+                <w:tcW w:w="2555" w:type="pct"/>
+              </w:tcPr>
+            </w:tcPrChange>
           </w:tcPr>
           <w:p>
             <w:pPr>
@@ -17036,7 +17739,12 @@
       <w:tr>
         <w:tc>
           <w:tcPr>
-            <w:tcW w:w="2445" w:type="pct"/>
+            <w:tcW w:w="732" w:type="pct"/>
+            <w:tcPrChange w:id="149" w:author="Omri Avraham" w:date="2016-07-05T18:33:00Z">
+              <w:tcPr>
+                <w:tcW w:w="2445" w:type="pct"/>
+              </w:tcPr>
+            </w:tcPrChange>
           </w:tcPr>
           <w:p>
             <w:pPr>
@@ -17057,7 +17765,12 @@
         </w:tc>
         <w:tc>
           <w:tcPr>
-            <w:tcW w:w="2555" w:type="pct"/>
+            <w:tcW w:w="4268" w:type="pct"/>
+            <w:tcPrChange w:id="150" w:author="Omri Avraham" w:date="2016-07-05T18:33:00Z">
+              <w:tcPr>
+                <w:tcW w:w="2555" w:type="pct"/>
+              </w:tcPr>
+            </w:tcPrChange>
           </w:tcPr>
           <w:p>
             <w:pPr>
@@ -17073,115 +17786,6 @@
                 <w:sz w:val="22"/>
               </w:rPr>
               <w:t>For Faultset use, there must be an exact match in the number of SDS VMs and the number of desired Faultsets.</w:t>
-            </w:r>
-            <w:bookmarkStart w:id="64" w:name="_GoBack"/>
-            <w:bookmarkEnd w:id="64"/>
-          </w:p>
-        </w:tc>
-      </w:tr>
-      <w:tr>
-        <w:tc>
-          <w:tcPr>
-            <w:tcW w:w="2445" w:type="pct"/>
-          </w:tcPr>
-          <w:p>
-            <w:pPr>
-              <w:pStyle w:val="tabletext"/>
-              <w:rPr>
-                <w:rFonts w:eastAsia="Times New Roman"/>
-                <w:sz w:val="22"/>
-              </w:rPr>
-            </w:pPr>
-            <w:r>
-              <w:rPr>
-                <w:rFonts w:eastAsia="Times New Roman"/>
-                <w:sz w:val="22"/>
-              </w:rPr>
-              <w:t>vCenter ScaleIO Plugin is not aware of the deployed environment.</w:t>
-            </w:r>
-          </w:p>
-        </w:tc>
-        <w:tc>
-          <w:tcPr>
-            <w:tcW w:w="2555" w:type="pct"/>
-          </w:tcPr>
-          <w:p>
-            <w:pPr>
-              <w:pStyle w:val="tabletext"/>
-              <w:rPr>
-                <w:rFonts w:eastAsia="Times New Roman"/>
-                <w:sz w:val="22"/>
-              </w:rPr>
-            </w:pPr>
-            <w:r>
-              <w:rPr>
-                <w:rFonts w:eastAsia="Times New Roman"/>
-                <w:sz w:val="22"/>
-              </w:rPr>
-              <w:t xml:space="preserve">ScaleIO doesn’t support updating the vCenter plugin with an API. Post ScaleIO deployment a user needs to go to the vCenter web and manually register the environment with the plugin. </w:t>
-            </w:r>
-          </w:p>
-          <w:p>
-            <w:pPr>
-              <w:pStyle w:val="tabletext"/>
-              <w:rPr>
-                <w:rFonts w:eastAsia="Times New Roman"/>
-                <w:sz w:val="22"/>
-              </w:rPr>
-            </w:pPr>
-            <w:r>
-              <w:rPr>
-                <w:noProof/>
-                <w:lang w:eastAsia="en-US"/>
-              </w:rPr>
-              <w:drawing>
-                <wp:inline distT="0" distB="0" distL="0" distR="0" wp14:anchorId="00A97C3C" wp14:editId="2F06B506">
-                  <wp:extent cx="5505450" cy="2019300"/>
-                  <wp:effectExtent l="0" t="0" r="0" b="0"/>
-                  <wp:docPr id="32" name="Picture 32" descr="cid:image001.jpg@01D1D613.B39C4260"/>
-                  <wp:cNvGraphicFramePr>
-                    <a:graphicFrameLocks xmlns:a="http://schemas.openxmlformats.org/drawingml/2006/main" noChangeAspect="1"/>
-                  </wp:cNvGraphicFramePr>
-                  <a:graphic xmlns:a="http://schemas.openxmlformats.org/drawingml/2006/main">
-                    <a:graphicData uri="http://schemas.openxmlformats.org/drawingml/2006/picture">
-                      <pic:pic xmlns:pic="http://schemas.openxmlformats.org/drawingml/2006/picture">
-                        <pic:nvPicPr>
-                          <pic:cNvPr id="0" name="Picture 1" descr="cid:image001.jpg@01D1D613.B39C4260"/>
-                          <pic:cNvPicPr>
-                            <a:picLocks noChangeAspect="1" noChangeArrowheads="1"/>
-                          </pic:cNvPicPr>
-                        </pic:nvPicPr>
-                        <pic:blipFill>
-                          <a:blip r:embed="rId46" r:link="rId47">
-                            <a:extLst>
-                              <a:ext uri="{28A0092B-C50C-407E-A947-70E740481C1C}">
-                                <a14:useLocalDpi xmlns:a14="http://schemas.microsoft.com/office/drawing/2010/main" val="0"/>
-                              </a:ext>
-                            </a:extLst>
-                          </a:blip>
-                          <a:srcRect/>
-                          <a:stretch>
-                            <a:fillRect/>
-                          </a:stretch>
-                        </pic:blipFill>
-                        <pic:spPr bwMode="auto">
-                          <a:xfrm>
-                            <a:off x="0" y="0"/>
-                            <a:ext cx="5505450" cy="2019300"/>
-                          </a:xfrm>
-                          <a:prstGeom prst="rect">
-                            <a:avLst/>
-                          </a:prstGeom>
-                          <a:noFill/>
-                          <a:ln>
-                            <a:noFill/>
-                          </a:ln>
-                        </pic:spPr>
-                      </pic:pic>
-                    </a:graphicData>
-                  </a:graphic>
-                </wp:inline>
-              </w:drawing>
             </w:r>
           </w:p>
         </w:tc>
@@ -17189,7 +17793,138 @@
       <w:tr>
         <w:tc>
           <w:tcPr>
-            <w:tcW w:w="2445" w:type="pct"/>
+            <w:tcW w:w="732" w:type="pct"/>
+            <w:tcPrChange w:id="151" w:author="Omri Avraham" w:date="2016-07-05T18:33:00Z">
+              <w:tcPr>
+                <w:tcW w:w="2445" w:type="pct"/>
+              </w:tcPr>
+            </w:tcPrChange>
+          </w:tcPr>
+          <w:p>
+            <w:pPr>
+              <w:pStyle w:val="tabletext"/>
+              <w:rPr>
+                <w:rFonts w:eastAsia="Times New Roman"/>
+                <w:sz w:val="22"/>
+              </w:rPr>
+            </w:pPr>
+            <w:bookmarkStart w:id="152" w:name="_GoBack"/>
+            <w:bookmarkEnd w:id="152"/>
+            <w:del w:id="153" w:author="Omri Avraham" w:date="2016-07-05T18:33:00Z">
+              <w:r>
+                <w:rPr>
+                  <w:rFonts w:eastAsia="Times New Roman"/>
+                  <w:sz w:val="22"/>
+                </w:rPr>
+                <w:delText>vCenter ScaleIO Plugin is not aware of the deployed environment.</w:delText>
+              </w:r>
+            </w:del>
+          </w:p>
+        </w:tc>
+        <w:tc>
+          <w:tcPr>
+            <w:tcW w:w="4268" w:type="pct"/>
+            <w:tcPrChange w:id="154" w:author="Omri Avraham" w:date="2016-07-05T18:33:00Z">
+              <w:tcPr>
+                <w:tcW w:w="2555" w:type="pct"/>
+              </w:tcPr>
+            </w:tcPrChange>
+          </w:tcPr>
+          <w:p>
+            <w:pPr>
+              <w:pStyle w:val="tabletext"/>
+              <w:rPr>
+                <w:del w:id="155" w:author="Omri Avraham" w:date="2016-07-05T18:33:00Z"/>
+                <w:rFonts w:eastAsia="Times New Roman"/>
+                <w:sz w:val="22"/>
+              </w:rPr>
+            </w:pPr>
+            <w:del w:id="156" w:author="Omri Avraham" w:date="2016-07-05T18:33:00Z">
+              <w:r>
+                <w:rPr>
+                  <w:rFonts w:eastAsia="Times New Roman"/>
+                  <w:sz w:val="22"/>
+                </w:rPr>
+                <w:delText xml:space="preserve">ScaleIO doesn’t support updating the vCenter plugin with an API. Post ScaleIO deployment a user needs to go to the vCenter web and manually register the environment with the plugin. </w:delText>
+              </w:r>
+            </w:del>
+          </w:p>
+          <w:p>
+            <w:pPr>
+              <w:pStyle w:val="tabletext"/>
+              <w:rPr>
+                <w:rFonts w:eastAsia="Times New Roman"/>
+                <w:sz w:val="22"/>
+              </w:rPr>
+            </w:pPr>
+            <w:del w:id="157" w:author="Omri Avraham" w:date="2016-07-05T18:03:00Z">
+              <w:r>
+                <w:rPr>
+                  <w:noProof/>
+                  <w:lang w:eastAsia="en-US"/>
+                </w:rPr>
+                <w:drawing>
+                  <wp:inline distT="0" distB="0" distL="0" distR="0" wp14:anchorId="00A97C3C" wp14:editId="55791DD0">
+                    <wp:extent cx="5505450" cy="2019300"/>
+                    <wp:effectExtent l="0" t="0" r="0" b="0"/>
+                    <wp:docPr id="32" name="Picture 32" descr="cid:image001.jpg@01D1D613.B39C4260"/>
+                    <wp:cNvGraphicFramePr>
+                      <a:graphicFrameLocks xmlns:a="http://schemas.openxmlformats.org/drawingml/2006/main" noChangeAspect="1"/>
+                    </wp:cNvGraphicFramePr>
+                    <a:graphic xmlns:a="http://schemas.openxmlformats.org/drawingml/2006/main">
+                      <a:graphicData uri="http://schemas.openxmlformats.org/drawingml/2006/picture">
+                        <pic:pic xmlns:pic="http://schemas.openxmlformats.org/drawingml/2006/picture">
+                          <pic:nvPicPr>
+                            <pic:cNvPr id="0" name="Picture 1" descr="cid:image001.jpg@01D1D613.B39C4260"/>
+                            <pic:cNvPicPr>
+                              <a:picLocks noChangeAspect="1" noChangeArrowheads="1"/>
+                            </pic:cNvPicPr>
+                          </pic:nvPicPr>
+                          <pic:blipFill>
+                            <a:blip r:embed="rId47" r:link="rId48">
+                              <a:extLst>
+                                <a:ext uri="{28A0092B-C50C-407E-A947-70E740481C1C}">
+                                  <a14:useLocalDpi xmlns:a14="http://schemas.microsoft.com/office/drawing/2010/main" val="0"/>
+                                </a:ext>
+                              </a:extLst>
+                            </a:blip>
+                            <a:srcRect/>
+                            <a:stretch>
+                              <a:fillRect/>
+                            </a:stretch>
+                          </pic:blipFill>
+                          <pic:spPr bwMode="auto">
+                            <a:xfrm>
+                              <a:off x="0" y="0"/>
+                              <a:ext cx="5505450" cy="2019300"/>
+                            </a:xfrm>
+                            <a:prstGeom prst="rect">
+                              <a:avLst/>
+                            </a:prstGeom>
+                            <a:noFill/>
+                            <a:ln>
+                              <a:noFill/>
+                            </a:ln>
+                          </pic:spPr>
+                        </pic:pic>
+                      </a:graphicData>
+                    </a:graphic>
+                  </wp:inline>
+                </w:drawing>
+              </w:r>
+            </w:del>
+          </w:p>
+        </w:tc>
+      </w:tr>
+      <w:tr>
+        <w:tc>
+          <w:tcPr>
+            <w:tcW w:w="732" w:type="pct"/>
+            <w:tcPrChange w:id="158" w:author="Omri Avraham" w:date="2016-07-05T18:33:00Z">
+              <w:tcPr>
+                <w:tcW w:w="2445" w:type="pct"/>
+              </w:tcPr>
+            </w:tcPrChange>
           </w:tcPr>
           <w:p>
             <w:pPr>
@@ -17203,7 +17938,12 @@
         </w:tc>
         <w:tc>
           <w:tcPr>
-            <w:tcW w:w="2555" w:type="pct"/>
+            <w:tcW w:w="4268" w:type="pct"/>
+            <w:tcPrChange w:id="159" w:author="Omri Avraham" w:date="2016-07-05T18:33:00Z">
+              <w:tcPr>
+                <w:tcW w:w="2555" w:type="pct"/>
+              </w:tcPr>
+            </w:tcPrChange>
           </w:tcPr>
           <w:p>
             <w:pPr>
@@ -17219,7 +17959,12 @@
       <w:tr>
         <w:tc>
           <w:tcPr>
-            <w:tcW w:w="2445" w:type="pct"/>
+            <w:tcW w:w="732" w:type="pct"/>
+            <w:tcPrChange w:id="160" w:author="Omri Avraham" w:date="2016-07-05T18:33:00Z">
+              <w:tcPr>
+                <w:tcW w:w="2445" w:type="pct"/>
+              </w:tcPr>
+            </w:tcPrChange>
           </w:tcPr>
           <w:p>
             <w:pPr>
@@ -17233,7 +17978,12 @@
         </w:tc>
         <w:tc>
           <w:tcPr>
-            <w:tcW w:w="2555" w:type="pct"/>
+            <w:tcW w:w="4268" w:type="pct"/>
+            <w:tcPrChange w:id="161" w:author="Omri Avraham" w:date="2016-07-05T18:33:00Z">
+              <w:tcPr>
+                <w:tcW w:w="2555" w:type="pct"/>
+              </w:tcPr>
+            </w:tcPrChange>
           </w:tcPr>
           <w:p>
             <w:pPr>
@@ -17249,7 +17999,12 @@
       <w:tr>
         <w:tc>
           <w:tcPr>
-            <w:tcW w:w="2445" w:type="pct"/>
+            <w:tcW w:w="732" w:type="pct"/>
+            <w:tcPrChange w:id="162" w:author="Omri Avraham" w:date="2016-07-05T18:33:00Z">
+              <w:tcPr>
+                <w:tcW w:w="2445" w:type="pct"/>
+              </w:tcPr>
+            </w:tcPrChange>
           </w:tcPr>
           <w:p>
             <w:pPr>
@@ -17263,7 +18018,12 @@
         </w:tc>
         <w:tc>
           <w:tcPr>
-            <w:tcW w:w="2555" w:type="pct"/>
+            <w:tcW w:w="4268" w:type="pct"/>
+            <w:tcPrChange w:id="163" w:author="Omri Avraham" w:date="2016-07-05T18:33:00Z">
+              <w:tcPr>
+                <w:tcW w:w="2555" w:type="pct"/>
+              </w:tcPr>
+            </w:tcPrChange>
           </w:tcPr>
           <w:p>
             <w:pPr>
@@ -17281,12 +18041,12 @@
       <w:pPr>
         <w:pStyle w:val="Heading1"/>
       </w:pPr>
-      <w:bookmarkStart w:id="65" w:name="_Toc454211978"/>
+      <w:bookmarkStart w:id="164" w:name="_Toc454211978"/>
       <w:r>
         <w:lastRenderedPageBreak/>
         <w:t>Known Issues</w:t>
       </w:r>
-      <w:bookmarkEnd w:id="65"/>
+      <w:bookmarkEnd w:id="164"/>
     </w:p>
     <w:tbl>
       <w:tblPr>
@@ -17418,7 +18178,7 @@
                           <pic:cNvPicPr/>
                         </pic:nvPicPr>
                         <pic:blipFill>
-                          <a:blip r:embed="rId48"/>
+                          <a:blip r:embed="rId50"/>
                           <a:stretch>
                             <a:fillRect/>
                           </a:stretch>
@@ -17484,7 +18244,7 @@
                           <pic:cNvPicPr/>
                         </pic:nvPicPr>
                         <pic:blipFill>
-                          <a:blip r:embed="rId49"/>
+                          <a:blip r:embed="rId51"/>
                           <a:stretch>
                             <a:fillRect/>
                           </a:stretch>
@@ -17537,7 +18297,7 @@
       <w:pPr>
         <w:pStyle w:val="Heading1"/>
       </w:pPr>
-      <w:bookmarkStart w:id="66" w:name="_Toc454211979"/>
+      <w:bookmarkStart w:id="165" w:name="_Toc454211979"/>
       <w:r>
         <w:lastRenderedPageBreak/>
         <w:t xml:space="preserve">Changes from the previous </w:t>
@@ -17548,7 +18308,7 @@
       <w:r>
         <w:t>release</w:t>
       </w:r>
-      <w:bookmarkEnd w:id="66"/>
+      <w:bookmarkEnd w:id="165"/>
     </w:p>
     <w:tbl>
       <w:tblPr>
@@ -17661,7 +18421,7 @@
         </w:numPr>
         <w:ind w:left="432" w:hanging="432"/>
       </w:pPr>
-      <w:bookmarkStart w:id="67" w:name="_Toc454211980"/>
+      <w:bookmarkStart w:id="166" w:name="_Toc454211980"/>
       <w:r>
         <w:lastRenderedPageBreak/>
         <w:t>L</w:t>
@@ -17669,7 +18429,7 @@
       <w:r>
         <w:t>egal Notice</w:t>
       </w:r>
-      <w:bookmarkEnd w:id="67"/>
+      <w:bookmarkEnd w:id="166"/>
     </w:p>
     <w:p>
       <w:pPr>
@@ -17753,8 +18513,8 @@
       </w:r>
     </w:p>
     <w:sectPr>
-      <w:headerReference w:type="default" r:id="rId50"/>
-      <w:footerReference w:type="default" r:id="rId51"/>
+      <w:headerReference w:type="default" r:id="rId52"/>
+      <w:footerReference w:type="default" r:id="rId53"/>
       <w:footnotePr>
         <w:pos w:val="beneathText"/>
       </w:footnotePr>
@@ -20122,6 +20882,95 @@
     </w:lvl>
   </w:abstractNum>
   <w:abstractNum w:abstractNumId="24" w15:restartNumberingAfterBreak="0">
+    <w:nsid w:val="2FE476CF"/>
+    <w:multiLevelType w:val="hybridMultilevel"/>
+    <w:tmpl w:val="B1BCF59A"/>
+    <w:lvl w:ilvl="0" w:tplc="0409000F">
+      <w:start w:val="1"/>
+      <w:numFmt w:val="decimal"/>
+      <w:lvlText w:val="%1."/>
+      <w:lvlJc w:val="left"/>
+      <w:pPr>
+        <w:ind w:left="720" w:hanging="360"/>
+      </w:pPr>
+      <w:rPr>
+        <w:rFonts w:hint="default"/>
+      </w:rPr>
+    </w:lvl>
+    <w:lvl w:ilvl="1" w:tplc="04090019" w:tentative="1">
+      <w:start w:val="1"/>
+      <w:numFmt w:val="lowerLetter"/>
+      <w:lvlText w:val="%2."/>
+      <w:lvlJc w:val="left"/>
+      <w:pPr>
+        <w:ind w:left="1440" w:hanging="360"/>
+      </w:pPr>
+    </w:lvl>
+    <w:lvl w:ilvl="2" w:tplc="0409001B" w:tentative="1">
+      <w:start w:val="1"/>
+      <w:numFmt w:val="lowerRoman"/>
+      <w:lvlText w:val="%3."/>
+      <w:lvlJc w:val="right"/>
+      <w:pPr>
+        <w:ind w:left="2160" w:hanging="180"/>
+      </w:pPr>
+    </w:lvl>
+    <w:lvl w:ilvl="3" w:tplc="0409000F" w:tentative="1">
+      <w:start w:val="1"/>
+      <w:numFmt w:val="decimal"/>
+      <w:lvlText w:val="%4."/>
+      <w:lvlJc w:val="left"/>
+      <w:pPr>
+        <w:ind w:left="2880" w:hanging="360"/>
+      </w:pPr>
+    </w:lvl>
+    <w:lvl w:ilvl="4" w:tplc="04090019" w:tentative="1">
+      <w:start w:val="1"/>
+      <w:numFmt w:val="lowerLetter"/>
+      <w:lvlText w:val="%5."/>
+      <w:lvlJc w:val="left"/>
+      <w:pPr>
+        <w:ind w:left="3600" w:hanging="360"/>
+      </w:pPr>
+    </w:lvl>
+    <w:lvl w:ilvl="5" w:tplc="0409001B" w:tentative="1">
+      <w:start w:val="1"/>
+      <w:numFmt w:val="lowerRoman"/>
+      <w:lvlText w:val="%6."/>
+      <w:lvlJc w:val="right"/>
+      <w:pPr>
+        <w:ind w:left="4320" w:hanging="180"/>
+      </w:pPr>
+    </w:lvl>
+    <w:lvl w:ilvl="6" w:tplc="0409000F" w:tentative="1">
+      <w:start w:val="1"/>
+      <w:numFmt w:val="decimal"/>
+      <w:lvlText w:val="%7."/>
+      <w:lvlJc w:val="left"/>
+      <w:pPr>
+        <w:ind w:left="5040" w:hanging="360"/>
+      </w:pPr>
+    </w:lvl>
+    <w:lvl w:ilvl="7" w:tplc="04090019" w:tentative="1">
+      <w:start w:val="1"/>
+      <w:numFmt w:val="lowerLetter"/>
+      <w:lvlText w:val="%8."/>
+      <w:lvlJc w:val="left"/>
+      <w:pPr>
+        <w:ind w:left="5760" w:hanging="360"/>
+      </w:pPr>
+    </w:lvl>
+    <w:lvl w:ilvl="8" w:tplc="0409001B" w:tentative="1">
+      <w:start w:val="1"/>
+      <w:numFmt w:val="lowerRoman"/>
+      <w:lvlText w:val="%9."/>
+      <w:lvlJc w:val="right"/>
+      <w:pPr>
+        <w:ind w:left="6480" w:hanging="180"/>
+      </w:pPr>
+    </w:lvl>
+  </w:abstractNum>
+  <w:abstractNum w:abstractNumId="25" w15:restartNumberingAfterBreak="0">
     <w:nsid w:val="33493FAE"/>
     <w:multiLevelType w:val="hybridMultilevel"/>
     <w:tmpl w:val="EA4628DE"/>
@@ -20210,7 +21059,7 @@
       </w:pPr>
     </w:lvl>
   </w:abstractNum>
-  <w:abstractNum w:abstractNumId="25" w15:restartNumberingAfterBreak="0">
+  <w:abstractNum w:abstractNumId="26" w15:restartNumberingAfterBreak="0">
     <w:nsid w:val="3AC431CE"/>
     <w:multiLevelType w:val="hybridMultilevel"/>
     <w:tmpl w:val="FA566332"/>
@@ -20322,7 +21171,7 @@
       </w:rPr>
     </w:lvl>
   </w:abstractNum>
-  <w:abstractNum w:abstractNumId="26" w15:restartNumberingAfterBreak="0">
+  <w:abstractNum w:abstractNumId="27" w15:restartNumberingAfterBreak="0">
     <w:nsid w:val="3E5632A9"/>
     <w:multiLevelType w:val="hybridMultilevel"/>
     <w:tmpl w:val="34BA29BC"/>
@@ -20411,7 +21260,7 @@
       </w:pPr>
     </w:lvl>
   </w:abstractNum>
-  <w:abstractNum w:abstractNumId="27" w15:restartNumberingAfterBreak="0">
+  <w:abstractNum w:abstractNumId="28" w15:restartNumberingAfterBreak="0">
     <w:nsid w:val="41C73E58"/>
     <w:multiLevelType w:val="multilevel"/>
     <w:tmpl w:val="04090025"/>
@@ -20506,7 +21355,7 @@
       </w:pPr>
     </w:lvl>
   </w:abstractNum>
-  <w:abstractNum w:abstractNumId="28" w15:restartNumberingAfterBreak="0">
+  <w:abstractNum w:abstractNumId="29" w15:restartNumberingAfterBreak="0">
     <w:nsid w:val="42AD21E7"/>
     <w:multiLevelType w:val="hybridMultilevel"/>
     <w:tmpl w:val="9E081E20"/>
@@ -20592,7 +21441,7 @@
       </w:pPr>
     </w:lvl>
   </w:abstractNum>
-  <w:abstractNum w:abstractNumId="29" w15:restartNumberingAfterBreak="0">
+  <w:abstractNum w:abstractNumId="30" w15:restartNumberingAfterBreak="0">
     <w:nsid w:val="4315397D"/>
     <w:multiLevelType w:val="hybridMultilevel"/>
     <w:tmpl w:val="40E26FE0"/>
@@ -20678,7 +21527,7 @@
       </w:pPr>
     </w:lvl>
   </w:abstractNum>
-  <w:abstractNum w:abstractNumId="30" w15:restartNumberingAfterBreak="0">
+  <w:abstractNum w:abstractNumId="31" w15:restartNumberingAfterBreak="0">
     <w:nsid w:val="45993096"/>
     <w:multiLevelType w:val="hybridMultilevel"/>
     <w:tmpl w:val="A140A48A"/>
@@ -20790,7 +21639,7 @@
       </w:rPr>
     </w:lvl>
   </w:abstractNum>
-  <w:abstractNum w:abstractNumId="31" w15:restartNumberingAfterBreak="0">
+  <w:abstractNum w:abstractNumId="32" w15:restartNumberingAfterBreak="0">
     <w:nsid w:val="4BC17E4D"/>
     <w:multiLevelType w:val="hybridMultilevel"/>
     <w:tmpl w:val="D7A2EB7C"/>
@@ -20902,7 +21751,7 @@
       </w:rPr>
     </w:lvl>
   </w:abstractNum>
-  <w:abstractNum w:abstractNumId="32" w15:restartNumberingAfterBreak="0">
+  <w:abstractNum w:abstractNumId="33" w15:restartNumberingAfterBreak="0">
     <w:nsid w:val="4CA92C0A"/>
     <w:multiLevelType w:val="hybridMultilevel"/>
     <w:tmpl w:val="CE844D90"/>
@@ -21014,7 +21863,7 @@
       </w:rPr>
     </w:lvl>
   </w:abstractNum>
-  <w:abstractNum w:abstractNumId="33" w15:restartNumberingAfterBreak="0">
+  <w:abstractNum w:abstractNumId="34" w15:restartNumberingAfterBreak="0">
     <w:nsid w:val="50C72D77"/>
     <w:multiLevelType w:val="hybridMultilevel"/>
     <w:tmpl w:val="FA4831A4"/>
@@ -21100,7 +21949,7 @@
       </w:pPr>
     </w:lvl>
   </w:abstractNum>
-  <w:abstractNum w:abstractNumId="34" w15:restartNumberingAfterBreak="0">
+  <w:abstractNum w:abstractNumId="35" w15:restartNumberingAfterBreak="0">
     <w:nsid w:val="56A37980"/>
     <w:multiLevelType w:val="hybridMultilevel"/>
     <w:tmpl w:val="FAA8BC0E"/>
@@ -21186,7 +22035,7 @@
       </w:pPr>
     </w:lvl>
   </w:abstractNum>
-  <w:abstractNum w:abstractNumId="35" w15:restartNumberingAfterBreak="0">
+  <w:abstractNum w:abstractNumId="36" w15:restartNumberingAfterBreak="0">
     <w:nsid w:val="61D3254B"/>
     <w:multiLevelType w:val="hybridMultilevel"/>
     <w:tmpl w:val="865CF02E"/>
@@ -21275,7 +22124,7 @@
       </w:pPr>
     </w:lvl>
   </w:abstractNum>
-  <w:abstractNum w:abstractNumId="36" w15:restartNumberingAfterBreak="0">
+  <w:abstractNum w:abstractNumId="37" w15:restartNumberingAfterBreak="0">
     <w:nsid w:val="6365528D"/>
     <w:multiLevelType w:val="hybridMultilevel"/>
     <w:tmpl w:val="5E624B1E"/>
@@ -21361,7 +22210,7 @@
       </w:pPr>
     </w:lvl>
   </w:abstractNum>
-  <w:abstractNum w:abstractNumId="37" w15:restartNumberingAfterBreak="0">
+  <w:abstractNum w:abstractNumId="38" w15:restartNumberingAfterBreak="0">
     <w:nsid w:val="646E1E1F"/>
     <w:multiLevelType w:val="multilevel"/>
     <w:tmpl w:val="01CC365E"/>
@@ -21482,7 +22331,7 @@
       </w:rPr>
     </w:lvl>
   </w:abstractNum>
-  <w:abstractNum w:abstractNumId="38" w15:restartNumberingAfterBreak="0">
+  <w:abstractNum w:abstractNumId="39" w15:restartNumberingAfterBreak="0">
     <w:nsid w:val="65BF270E"/>
     <w:multiLevelType w:val="hybridMultilevel"/>
     <w:tmpl w:val="9B7A3192"/>
@@ -21595,7 +22444,7 @@
       </w:rPr>
     </w:lvl>
   </w:abstractNum>
-  <w:abstractNum w:abstractNumId="39" w15:restartNumberingAfterBreak="0">
+  <w:abstractNum w:abstractNumId="40" w15:restartNumberingAfterBreak="0">
     <w:nsid w:val="67FC0C92"/>
     <w:multiLevelType w:val="hybridMultilevel"/>
     <w:tmpl w:val="754E916C"/>
@@ -21684,7 +22533,7 @@
       </w:pPr>
     </w:lvl>
   </w:abstractNum>
-  <w:abstractNum w:abstractNumId="40" w15:restartNumberingAfterBreak="0">
+  <w:abstractNum w:abstractNumId="41" w15:restartNumberingAfterBreak="0">
     <w:nsid w:val="68E30AD9"/>
     <w:multiLevelType w:val="hybridMultilevel"/>
     <w:tmpl w:val="987AF16E"/>
@@ -21770,7 +22619,7 @@
       </w:pPr>
     </w:lvl>
   </w:abstractNum>
-  <w:abstractNum w:abstractNumId="41" w15:restartNumberingAfterBreak="0">
+  <w:abstractNum w:abstractNumId="42" w15:restartNumberingAfterBreak="0">
     <w:nsid w:val="692803E9"/>
     <w:multiLevelType w:val="hybridMultilevel"/>
     <w:tmpl w:val="636ED8DE"/>
@@ -21883,7 +22732,7 @@
       </w:rPr>
     </w:lvl>
   </w:abstractNum>
-  <w:abstractNum w:abstractNumId="42" w15:restartNumberingAfterBreak="0">
+  <w:abstractNum w:abstractNumId="43" w15:restartNumberingAfterBreak="0">
     <w:nsid w:val="6A796A2B"/>
     <w:multiLevelType w:val="hybridMultilevel"/>
     <w:tmpl w:val="8BB8B018"/>
@@ -21996,7 +22845,7 @@
       </w:rPr>
     </w:lvl>
   </w:abstractNum>
-  <w:abstractNum w:abstractNumId="43" w15:restartNumberingAfterBreak="0">
+  <w:abstractNum w:abstractNumId="44" w15:restartNumberingAfterBreak="0">
     <w:nsid w:val="727A0E4D"/>
     <w:multiLevelType w:val="hybridMultilevel"/>
     <w:tmpl w:val="7DF6D2AA"/>
@@ -22085,7 +22934,7 @@
       </w:pPr>
     </w:lvl>
   </w:abstractNum>
-  <w:abstractNum w:abstractNumId="44" w15:restartNumberingAfterBreak="0">
+  <w:abstractNum w:abstractNumId="45" w15:restartNumberingAfterBreak="0">
     <w:nsid w:val="732179A7"/>
     <w:multiLevelType w:val="hybridMultilevel"/>
     <w:tmpl w:val="B34AD024"/>
@@ -22198,7 +23047,7 @@
       </w:rPr>
     </w:lvl>
   </w:abstractNum>
-  <w:abstractNum w:abstractNumId="45" w15:restartNumberingAfterBreak="0">
+  <w:abstractNum w:abstractNumId="46" w15:restartNumberingAfterBreak="0">
     <w:nsid w:val="73C8236D"/>
     <w:multiLevelType w:val="hybridMultilevel"/>
     <w:tmpl w:val="8E5CFA72"/>
@@ -22284,7 +23133,7 @@
       </w:pPr>
     </w:lvl>
   </w:abstractNum>
-  <w:abstractNum w:abstractNumId="46" w15:restartNumberingAfterBreak="0">
+  <w:abstractNum w:abstractNumId="47" w15:restartNumberingAfterBreak="0">
     <w:nsid w:val="756A33BC"/>
     <w:multiLevelType w:val="hybridMultilevel"/>
     <w:tmpl w:val="00AC2DAC"/>
@@ -22370,7 +23219,7 @@
       </w:pPr>
     </w:lvl>
   </w:abstractNum>
-  <w:abstractNum w:abstractNumId="47" w15:restartNumberingAfterBreak="0">
+  <w:abstractNum w:abstractNumId="48" w15:restartNumberingAfterBreak="0">
     <w:nsid w:val="77624A64"/>
     <w:multiLevelType w:val="hybridMultilevel"/>
     <w:tmpl w:val="2794CEF2"/>
@@ -22456,7 +23305,7 @@
       </w:pPr>
     </w:lvl>
   </w:abstractNum>
-  <w:abstractNum w:abstractNumId="48" w15:restartNumberingAfterBreak="0">
+  <w:abstractNum w:abstractNumId="49" w15:restartNumberingAfterBreak="0">
     <w:nsid w:val="79643D3B"/>
     <w:multiLevelType w:val="hybridMultilevel"/>
     <w:tmpl w:val="5D5CF4D0"/>
@@ -22576,10 +23425,10 @@
     <w:abstractNumId w:val="9"/>
   </w:num>
   <w:num w:numId="3">
-    <w:abstractNumId w:val="25"/>
+    <w:abstractNumId w:val="26"/>
   </w:num>
   <w:num w:numId="4">
-    <w:abstractNumId w:val="30"/>
+    <w:abstractNumId w:val="31"/>
   </w:num>
   <w:num w:numId="5">
     <w:abstractNumId w:val="6"/>
@@ -22588,13 +23437,13 @@
     <w:abstractNumId w:val="16"/>
   </w:num>
   <w:num w:numId="7">
-    <w:abstractNumId w:val="28"/>
+    <w:abstractNumId w:val="29"/>
   </w:num>
   <w:num w:numId="8">
-    <w:abstractNumId w:val="47"/>
+    <w:abstractNumId w:val="48"/>
   </w:num>
   <w:num w:numId="9">
-    <w:abstractNumId w:val="42"/>
+    <w:abstractNumId w:val="43"/>
   </w:num>
   <w:num w:numId="10">
     <w:abstractNumId w:val="23"/>
@@ -22606,19 +23455,19 @@
     <w:abstractNumId w:val="1"/>
   </w:num>
   <w:num w:numId="13">
-    <w:abstractNumId w:val="33"/>
+    <w:abstractNumId w:val="34"/>
   </w:num>
   <w:num w:numId="14">
-    <w:abstractNumId w:val="29"/>
+    <w:abstractNumId w:val="30"/>
   </w:num>
   <w:num w:numId="15">
     <w:abstractNumId w:val="12"/>
   </w:num>
   <w:num w:numId="16">
-    <w:abstractNumId w:val="40"/>
+    <w:abstractNumId w:val="41"/>
   </w:num>
   <w:num w:numId="17">
-    <w:abstractNumId w:val="34"/>
+    <w:abstractNumId w:val="35"/>
   </w:num>
   <w:num w:numId="18">
     <w:abstractNumId w:val="15"/>
@@ -22627,7 +23476,7 @@
     <w:abstractNumId w:val="3"/>
   </w:num>
   <w:num w:numId="20">
-    <w:abstractNumId w:val="36"/>
+    <w:abstractNumId w:val="37"/>
   </w:num>
   <w:num w:numId="21">
     <w:abstractNumId w:val="8"/>
@@ -22639,46 +23488,46 @@
     <w:abstractNumId w:val="21"/>
   </w:num>
   <w:num w:numId="24">
-    <w:abstractNumId w:val="45"/>
+    <w:abstractNumId w:val="46"/>
   </w:num>
   <w:num w:numId="25">
     <w:abstractNumId w:val="19"/>
   </w:num>
   <w:num w:numId="26">
-    <w:abstractNumId w:val="46"/>
+    <w:abstractNumId w:val="47"/>
   </w:num>
   <w:num w:numId="27">
     <w:abstractNumId w:val="0"/>
   </w:num>
   <w:num w:numId="28">
-    <w:abstractNumId w:val="37"/>
+    <w:abstractNumId w:val="38"/>
   </w:num>
   <w:num w:numId="29">
-    <w:abstractNumId w:val="38"/>
+    <w:abstractNumId w:val="39"/>
   </w:num>
   <w:num w:numId="30">
-    <w:abstractNumId w:val="44"/>
+    <w:abstractNumId w:val="45"/>
   </w:num>
   <w:num w:numId="31">
+    <w:abstractNumId w:val="33"/>
+  </w:num>
+  <w:num w:numId="32">
     <w:abstractNumId w:val="32"/>
   </w:num>
-  <w:num w:numId="32">
-    <w:abstractNumId w:val="31"/>
-  </w:num>
   <w:num w:numId="33">
-    <w:abstractNumId w:val="27"/>
+    <w:abstractNumId w:val="28"/>
   </w:num>
   <w:num w:numId="34">
     <w:abstractNumId w:val="14"/>
   </w:num>
   <w:num w:numId="35">
-    <w:abstractNumId w:val="48"/>
+    <w:abstractNumId w:val="49"/>
   </w:num>
   <w:num w:numId="36">
-    <w:abstractNumId w:val="35"/>
+    <w:abstractNumId w:val="36"/>
   </w:num>
   <w:num w:numId="37">
-    <w:abstractNumId w:val="24"/>
+    <w:abstractNumId w:val="25"/>
   </w:num>
   <w:num w:numId="38">
     <w:abstractNumId w:val="13"/>
@@ -22687,7 +23536,7 @@
     <w:abstractNumId w:val="20"/>
   </w:num>
   <w:num w:numId="40">
-    <w:abstractNumId w:val="41"/>
+    <w:abstractNumId w:val="42"/>
   </w:num>
   <w:num w:numId="41">
     <w:abstractNumId w:val="17"/>
@@ -22696,7 +23545,7 @@
     <w:abstractNumId w:val="11"/>
   </w:num>
   <w:num w:numId="43">
-    <w:abstractNumId w:val="39"/>
+    <w:abstractNumId w:val="40"/>
   </w:num>
   <w:num w:numId="44">
     <w:abstractNumId w:val="22"/>
@@ -22705,10 +23554,10 @@
     <w:abstractNumId w:val="5"/>
   </w:num>
   <w:num w:numId="46">
-    <w:abstractNumId w:val="26"/>
+    <w:abstractNumId w:val="27"/>
   </w:num>
   <w:num w:numId="47">
-    <w:abstractNumId w:val="43"/>
+    <w:abstractNumId w:val="44"/>
   </w:num>
   <w:num w:numId="48">
     <w:abstractNumId w:val="18"/>
@@ -22716,8 +23565,19 @@
   <w:num w:numId="49">
     <w:abstractNumId w:val="7"/>
   </w:num>
+  <w:num w:numId="50">
+    <w:abstractNumId w:val="24"/>
+  </w:num>
   <w:numIdMacAtCleanup w:val="2"/>
 </w:numbering>
+</file>
+
+<file path=word/people.xml><?xml version="1.0" encoding="utf-8"?>
+<w15:people xmlns:wpc="http://schemas.microsoft.com/office/word/2010/wordprocessingCanvas" xmlns:cx="http://schemas.microsoft.com/office/drawing/2014/chartex" xmlns:cx1="http://schemas.microsoft.com/office/drawing/2015/9/8/chartex" xmlns:mc="http://schemas.openxmlformats.org/markup-compatibility/2006" xmlns:o="urn:schemas-microsoft-com:office:office" xmlns:r="http://schemas.openxmlformats.org/officeDocument/2006/relationships" xmlns:m="http://schemas.openxmlformats.org/officeDocument/2006/math" xmlns:v="urn:schemas-microsoft-com:vml" xmlns:wp14="http://schemas.microsoft.com/office/word/2010/wordprocessingDrawing" xmlns:wp="http://schemas.openxmlformats.org/drawingml/2006/wordprocessingDrawing" xmlns:w10="urn:schemas-microsoft-com:office:word" xmlns:w="http://schemas.openxmlformats.org/wordprocessingml/2006/main" xmlns:w14="http://schemas.microsoft.com/office/word/2010/wordml" xmlns:w15="http://schemas.microsoft.com/office/word/2012/wordml" xmlns:w16se="http://schemas.microsoft.com/office/word/2015/wordml/symex" xmlns:wpg="http://schemas.microsoft.com/office/word/2010/wordprocessingGroup" xmlns:wpi="http://schemas.microsoft.com/office/word/2010/wordprocessingInk" xmlns:wne="http://schemas.microsoft.com/office/word/2006/wordml" xmlns:wps="http://schemas.microsoft.com/office/word/2010/wordprocessingShape" mc:Ignorable="w14 w15 w16se wp14">
+  <w15:person w15:author="Omri Avraham">
+    <w15:presenceInfo w15:providerId="AD" w15:userId="S-1-5-21-1487810946-2753822684-3978873285-6294"/>
+  </w15:person>
+</w15:people>
 </file>
 
 <file path=word/styles.xml><?xml version="1.0" encoding="utf-8"?>
@@ -28690,7 +29550,7 @@
 </file>
 
 <file path=customXml/itemProps3.xml><?xml version="1.0" encoding="utf-8"?>
-<ds:datastoreItem xmlns:ds="http://schemas.openxmlformats.org/officeDocument/2006/customXml" ds:itemID="{FB935880-A620-4A29-BAB5-C1E7532C84F2}">
+<ds:datastoreItem xmlns:ds="http://schemas.openxmlformats.org/officeDocument/2006/customXml" ds:itemID="{7BB8FD65-2FF4-44FE-A77A-3E412B9BBB84}">
   <ds:schemaRefs>
     <ds:schemaRef ds:uri="http://schemas.openxmlformats.org/officeDocument/2006/bibliography"/>
   </ds:schemaRefs>

</xml_diff>

<commit_message>
update user guide with latest screenshots, explanation manual steps
</commit_message>
<xml_diff>
--- a/Documentation/EMC NFV Installation Automation - User Guide.docx
+++ b/Documentation/EMC NFV Installation Automation - User Guide.docx
@@ -1,6 +1,6 @@
 
 <file path=word/document.xml><?xml version="1.0" encoding="utf-8"?>
-<w:document xmlns:wpc="http://schemas.microsoft.com/office/word/2010/wordprocessingCanvas" xmlns:cx="http://schemas.microsoft.com/office/drawing/2014/chartex" xmlns:cx1="http://schemas.microsoft.com/office/drawing/2015/9/8/chartex" xmlns:mc="http://schemas.openxmlformats.org/markup-compatibility/2006" xmlns:o="urn:schemas-microsoft-com:office:office" xmlns:r="http://schemas.openxmlformats.org/officeDocument/2006/relationships" xmlns:m="http://schemas.openxmlformats.org/officeDocument/2006/math" xmlns:v="urn:schemas-microsoft-com:vml" xmlns:wp14="http://schemas.microsoft.com/office/word/2010/wordprocessingDrawing" xmlns:wp="http://schemas.openxmlformats.org/drawingml/2006/wordprocessingDrawing" xmlns:w10="urn:schemas-microsoft-com:office:word" xmlns:w="http://schemas.openxmlformats.org/wordprocessingml/2006/main" xmlns:w14="http://schemas.microsoft.com/office/word/2010/wordml" xmlns:w15="http://schemas.microsoft.com/office/word/2012/wordml" xmlns:w16se="http://schemas.microsoft.com/office/word/2015/wordml/symex" xmlns:wpg="http://schemas.microsoft.com/office/word/2010/wordprocessingGroup" xmlns:wpi="http://schemas.microsoft.com/office/word/2010/wordprocessingInk" xmlns:wne="http://schemas.microsoft.com/office/word/2006/wordml" xmlns:wps="http://schemas.microsoft.com/office/word/2010/wordprocessingShape" mc:Ignorable="w14 w15 w16se wp14">
+<w:document xmlns:wpc="http://schemas.microsoft.com/office/word/2010/wordprocessingCanvas" xmlns:cx="http://schemas.microsoft.com/office/drawing/2014/chartex" xmlns:mc="http://schemas.openxmlformats.org/markup-compatibility/2006" xmlns:o="urn:schemas-microsoft-com:office:office" xmlns:r="http://schemas.openxmlformats.org/officeDocument/2006/relationships" xmlns:m="http://schemas.openxmlformats.org/officeDocument/2006/math" xmlns:v="urn:schemas-microsoft-com:vml" xmlns:wp14="http://schemas.microsoft.com/office/word/2010/wordprocessingDrawing" xmlns:wp="http://schemas.openxmlformats.org/drawingml/2006/wordprocessingDrawing" xmlns:w10="urn:schemas-microsoft-com:office:word" xmlns:w="http://schemas.openxmlformats.org/wordprocessingml/2006/main" xmlns:w14="http://schemas.microsoft.com/office/word/2010/wordml" xmlns:w15="http://schemas.microsoft.com/office/word/2012/wordml" xmlns:w16se="http://schemas.microsoft.com/office/word/2015/wordml/symex" xmlns:wpg="http://schemas.microsoft.com/office/word/2010/wordprocessingGroup" xmlns:wpi="http://schemas.microsoft.com/office/word/2010/wordprocessingInk" xmlns:wne="http://schemas.microsoft.com/office/word/2006/wordml" xmlns:wps="http://schemas.microsoft.com/office/word/2010/wordprocessingShape" mc:Ignorable="w14 w15 w16se wp14">
   <w:body>
     <w:p>
       <w:pPr>
@@ -80,7 +80,10 @@
         <w:t xml:space="preserve">Release date: </w:t>
       </w:r>
       <w:r>
-        <w:t xml:space="preserve">June </w:t>
+        <w:t>July</w:t>
+      </w:r>
+      <w:r>
+        <w:t xml:space="preserve"> </w:t>
       </w:r>
       <w:r>
         <w:t>2016</w:t>
@@ -106,7 +109,10 @@
         <w:t>Rev A.</w:t>
       </w:r>
       <w:r>
-        <w:t>05</w:t>
+        <w:t>0</w:t>
+      </w:r>
+      <w:r>
+        <w:t>6</w:t>
       </w:r>
       <w:r>
         <w:fldChar w:fldCharType="end"/>
@@ -169,7 +175,7 @@
       <w:r>
         <w:fldChar w:fldCharType="separate"/>
       </w:r>
-      <w:hyperlink w:anchor="_Toc454211937" w:history="1">
+      <w:hyperlink w:anchor="_Toc455485108" w:history="1">
         <w:r>
           <w:rPr>
             <w:rStyle w:val="Hyperlink"/>
@@ -214,7 +220,7 @@
             <w:noProof/>
             <w:webHidden/>
           </w:rPr>
-          <w:instrText xml:space="preserve"> PAGEREF _Toc454211937 \h </w:instrText>
+          <w:instrText xml:space="preserve"> PAGEREF _Toc455485108 \h </w:instrText>
         </w:r>
         <w:r>
           <w:rPr>
@@ -261,7 +267,7 @@
           <w:szCs w:val="22"/>
         </w:rPr>
       </w:pPr>
-      <w:hyperlink w:anchor="_Toc454211938" w:history="1">
+      <w:hyperlink w:anchor="_Toc455485109" w:history="1">
         <w:r>
           <w:rPr>
             <w:rStyle w:val="Hyperlink"/>
@@ -306,7 +312,7 @@
             <w:noProof/>
             <w:webHidden/>
           </w:rPr>
-          <w:instrText xml:space="preserve"> PAGEREF _Toc454211938 \h </w:instrText>
+          <w:instrText xml:space="preserve"> PAGEREF _Toc455485109 \h </w:instrText>
         </w:r>
         <w:r>
           <w:rPr>
@@ -351,7 +357,7 @@
           <w:color w:val="auto"/>
         </w:rPr>
       </w:pPr>
-      <w:hyperlink w:anchor="_Toc454211939" w:history="1">
+      <w:hyperlink w:anchor="_Toc455485110" w:history="1">
         <w:r>
           <w:rPr>
             <w:rStyle w:val="Hyperlink"/>
@@ -394,7 +400,7 @@
             <w:noProof/>
             <w:webHidden/>
           </w:rPr>
-          <w:instrText xml:space="preserve"> PAGEREF _Toc454211939 \h </w:instrText>
+          <w:instrText xml:space="preserve"> PAGEREF _Toc455485110 \h </w:instrText>
         </w:r>
         <w:r>
           <w:rPr>
@@ -439,7 +445,7 @@
           <w:color w:val="auto"/>
         </w:rPr>
       </w:pPr>
-      <w:hyperlink w:anchor="_Toc454211940" w:history="1">
+      <w:hyperlink w:anchor="_Toc455485111" w:history="1">
         <w:r>
           <w:rPr>
             <w:rStyle w:val="Hyperlink"/>
@@ -482,7 +488,7 @@
             <w:noProof/>
             <w:webHidden/>
           </w:rPr>
-          <w:instrText xml:space="preserve"> PAGEREF _Toc454211940 \h </w:instrText>
+          <w:instrText xml:space="preserve"> PAGEREF _Toc455485111 \h </w:instrText>
         </w:r>
         <w:r>
           <w:rPr>
@@ -527,7 +533,7 @@
           <w:color w:val="auto"/>
         </w:rPr>
       </w:pPr>
-      <w:hyperlink w:anchor="_Toc454211941" w:history="1">
+      <w:hyperlink w:anchor="_Toc455485112" w:history="1">
         <w:r>
           <w:rPr>
             <w:rStyle w:val="Hyperlink"/>
@@ -570,7 +576,7 @@
             <w:noProof/>
             <w:webHidden/>
           </w:rPr>
-          <w:instrText xml:space="preserve"> PAGEREF _Toc454211941 \h </w:instrText>
+          <w:instrText xml:space="preserve"> PAGEREF _Toc455485112 \h </w:instrText>
         </w:r>
         <w:r>
           <w:rPr>
@@ -614,7 +620,7 @@
           <w:color w:val="auto"/>
         </w:rPr>
       </w:pPr>
-      <w:hyperlink w:anchor="_Toc454211942" w:history="1">
+      <w:hyperlink w:anchor="_Toc455485113" w:history="1">
         <w:r>
           <w:rPr>
             <w:rStyle w:val="Hyperlink"/>
@@ -656,7 +662,7 @@
             <w:noProof/>
             <w:webHidden/>
           </w:rPr>
-          <w:instrText xml:space="preserve"> PAGEREF _Toc454211942 \h </w:instrText>
+          <w:instrText xml:space="preserve"> PAGEREF _Toc455485113 \h </w:instrText>
         </w:r>
         <w:r>
           <w:rPr>
@@ -700,7 +706,7 @@
           <w:color w:val="auto"/>
         </w:rPr>
       </w:pPr>
-      <w:hyperlink w:anchor="_Toc454211943" w:history="1">
+      <w:hyperlink w:anchor="_Toc455485114" w:history="1">
         <w:r>
           <w:rPr>
             <w:rStyle w:val="Hyperlink"/>
@@ -742,7 +748,7 @@
             <w:noProof/>
             <w:webHidden/>
           </w:rPr>
-          <w:instrText xml:space="preserve"> PAGEREF _Toc454211943 \h </w:instrText>
+          <w:instrText xml:space="preserve"> PAGEREF _Toc455485114 \h </w:instrText>
         </w:r>
         <w:r>
           <w:rPr>
@@ -786,7 +792,7 @@
           <w:color w:val="auto"/>
         </w:rPr>
       </w:pPr>
-      <w:hyperlink w:anchor="_Toc454211944" w:history="1">
+      <w:hyperlink w:anchor="_Toc455485115" w:history="1">
         <w:r>
           <w:rPr>
             <w:rStyle w:val="Hyperlink"/>
@@ -828,7 +834,7 @@
             <w:noProof/>
             <w:webHidden/>
           </w:rPr>
-          <w:instrText xml:space="preserve"> PAGEREF _Toc454211944 \h </w:instrText>
+          <w:instrText xml:space="preserve"> PAGEREF _Toc455485115 \h </w:instrText>
         </w:r>
         <w:r>
           <w:rPr>
@@ -872,7 +878,7 @@
           <w:color w:val="auto"/>
         </w:rPr>
       </w:pPr>
-      <w:hyperlink w:anchor="_Toc454211945" w:history="1">
+      <w:hyperlink w:anchor="_Toc455485116" w:history="1">
         <w:r>
           <w:rPr>
             <w:rStyle w:val="Hyperlink"/>
@@ -914,7 +920,7 @@
             <w:noProof/>
             <w:webHidden/>
           </w:rPr>
-          <w:instrText xml:space="preserve"> PAGEREF _Toc454211945 \h </w:instrText>
+          <w:instrText xml:space="preserve"> PAGEREF _Toc455485116 \h </w:instrText>
         </w:r>
         <w:r>
           <w:rPr>
@@ -959,7 +965,7 @@
           <w:color w:val="auto"/>
         </w:rPr>
       </w:pPr>
-      <w:hyperlink w:anchor="_Toc454211946" w:history="1">
+      <w:hyperlink w:anchor="_Toc455485117" w:history="1">
         <w:r>
           <w:rPr>
             <w:rStyle w:val="Hyperlink"/>
@@ -1002,7 +1008,7 @@
             <w:noProof/>
             <w:webHidden/>
           </w:rPr>
-          <w:instrText xml:space="preserve"> PAGEREF _Toc454211946 \h </w:instrText>
+          <w:instrText xml:space="preserve"> PAGEREF _Toc455485117 \h </w:instrText>
         </w:r>
         <w:r>
           <w:rPr>
@@ -1047,7 +1053,7 @@
           <w:color w:val="auto"/>
         </w:rPr>
       </w:pPr>
-      <w:hyperlink w:anchor="_Toc454211947" w:history="1">
+      <w:hyperlink w:anchor="_Toc455485118" w:history="1">
         <w:r>
           <w:rPr>
             <w:rStyle w:val="Hyperlink"/>
@@ -1069,7 +1075,7 @@
             <w:rStyle w:val="Hyperlink"/>
             <w:noProof/>
           </w:rPr>
-          <w:t>Importing the NFV Package and configuring Python</w:t>
+          <w:t>Importing the NFV Package</w:t>
         </w:r>
         <w:r>
           <w:rPr>
@@ -1090,7 +1096,7 @@
             <w:noProof/>
             <w:webHidden/>
           </w:rPr>
-          <w:instrText xml:space="preserve"> PAGEREF _Toc454211947 \h </w:instrText>
+          <w:instrText xml:space="preserve"> PAGEREF _Toc455485118 \h </w:instrText>
         </w:r>
         <w:r>
           <w:rPr>
@@ -1134,7 +1140,7 @@
           <w:color w:val="auto"/>
         </w:rPr>
       </w:pPr>
-      <w:hyperlink w:anchor="_Toc454211948" w:history="1">
+      <w:hyperlink w:anchor="_Toc455485119" w:history="1">
         <w:r>
           <w:rPr>
             <w:rStyle w:val="Hyperlink"/>
@@ -1155,7 +1161,7 @@
             <w:rStyle w:val="Hyperlink"/>
             <w:noProof/>
           </w:rPr>
-          <w:t>Inserting Python site-packages</w:t>
+          <w:t>Importing the NFV Solution package to CloudShell portal</w:t>
         </w:r>
         <w:r>
           <w:rPr>
@@ -1176,93 +1182,7 @@
             <w:noProof/>
             <w:webHidden/>
           </w:rPr>
-          <w:instrText xml:space="preserve"> PAGEREF _Toc454211948 \h </w:instrText>
-        </w:r>
-        <w:r>
-          <w:rPr>
-            <w:noProof/>
-            <w:webHidden/>
-          </w:rPr>
-        </w:r>
-        <w:r>
-          <w:rPr>
-            <w:noProof/>
-            <w:webHidden/>
-          </w:rPr>
-          <w:fldChar w:fldCharType="separate"/>
-        </w:r>
-        <w:r>
-          <w:rPr>
-            <w:noProof/>
-            <w:webHidden/>
-          </w:rPr>
-          <w:t>13</w:t>
-        </w:r>
-        <w:r>
-          <w:rPr>
-            <w:noProof/>
-            <w:webHidden/>
-          </w:rPr>
-          <w:fldChar w:fldCharType="end"/>
-        </w:r>
-      </w:hyperlink>
-    </w:p>
-    <w:p>
-      <w:pPr>
-        <w:pStyle w:val="TOC3"/>
-        <w:tabs>
-          <w:tab w:val="left" w:pos="1320"/>
-          <w:tab w:val="right" w:leader="dot" w:pos="8630"/>
-        </w:tabs>
-        <w:rPr>
-          <w:rFonts w:eastAsiaTheme="minorEastAsia" w:cstheme="minorBidi"/>
-          <w:noProof/>
-          <w:color w:val="auto"/>
-        </w:rPr>
-      </w:pPr>
-      <w:hyperlink w:anchor="_Toc454211949" w:history="1">
-        <w:r>
-          <w:rPr>
-            <w:rStyle w:val="Hyperlink"/>
-            <w:noProof/>
-          </w:rPr>
-          <w:t>2.5.2</w:t>
-        </w:r>
-        <w:r>
-          <w:rPr>
-            <w:rFonts w:eastAsiaTheme="minorEastAsia" w:cstheme="minorBidi"/>
-            <w:noProof/>
-            <w:color w:val="auto"/>
-          </w:rPr>
-          <w:tab/>
-        </w:r>
-        <w:r>
-          <w:rPr>
-            <w:rStyle w:val="Hyperlink"/>
-            <w:noProof/>
-          </w:rPr>
-          <w:t>Importing the NFV Solution package to CloudShell portal</w:t>
-        </w:r>
-        <w:r>
-          <w:rPr>
-            <w:noProof/>
-            <w:webHidden/>
-          </w:rPr>
-          <w:tab/>
-        </w:r>
-        <w:r>
-          <w:rPr>
-            <w:noProof/>
-            <w:webHidden/>
-          </w:rPr>
-          <w:fldChar w:fldCharType="begin"/>
-        </w:r>
-        <w:r>
-          <w:rPr>
-            <w:noProof/>
-            <w:webHidden/>
-          </w:rPr>
-          <w:instrText xml:space="preserve"> PAGEREF _Toc454211949 \h </w:instrText>
+          <w:instrText xml:space="preserve"> PAGEREF _Toc455485119 \h </w:instrText>
         </w:r>
         <w:r>
           <w:rPr>
@@ -1307,7 +1227,7 @@
           <w:color w:val="auto"/>
         </w:rPr>
       </w:pPr>
-      <w:hyperlink w:anchor="_Toc454211950" w:history="1">
+      <w:hyperlink w:anchor="_Toc455485120" w:history="1">
         <w:r>
           <w:rPr>
             <w:rStyle w:val="Hyperlink"/>
@@ -1350,7 +1270,7 @@
             <w:noProof/>
             <w:webHidden/>
           </w:rPr>
-          <w:instrText xml:space="preserve"> PAGEREF _Toc454211950 \h </w:instrText>
+          <w:instrText xml:space="preserve"> PAGEREF _Toc455485120 \h </w:instrText>
         </w:r>
         <w:r>
           <w:rPr>
@@ -1395,7 +1315,7 @@
           <w:color w:val="auto"/>
         </w:rPr>
       </w:pPr>
-      <w:hyperlink w:anchor="_Toc454211951" w:history="1">
+      <w:hyperlink w:anchor="_Toc455485121" w:history="1">
         <w:r>
           <w:rPr>
             <w:rStyle w:val="Hyperlink"/>
@@ -1438,7 +1358,7 @@
             <w:noProof/>
             <w:webHidden/>
           </w:rPr>
-          <w:instrText xml:space="preserve"> PAGEREF _Toc454211951 \h </w:instrText>
+          <w:instrText xml:space="preserve"> PAGEREF _Toc455485121 \h </w:instrText>
         </w:r>
         <w:r>
           <w:rPr>
@@ -1458,7 +1378,7 @@
             <w:noProof/>
             <w:webHidden/>
           </w:rPr>
-          <w:t>15</w:t>
+          <w:t>14</w:t>
         </w:r>
         <w:r>
           <w:rPr>
@@ -1483,7 +1403,7 @@
           <w:color w:val="auto"/>
         </w:rPr>
       </w:pPr>
-      <w:hyperlink w:anchor="_Toc454211952" w:history="1">
+      <w:hyperlink w:anchor="_Toc455485122" w:history="1">
         <w:r>
           <w:rPr>
             <w:rStyle w:val="Hyperlink"/>
@@ -1526,7 +1446,7 @@
             <w:noProof/>
             <w:webHidden/>
           </w:rPr>
-          <w:instrText xml:space="preserve"> PAGEREF _Toc454211952 \h </w:instrText>
+          <w:instrText xml:space="preserve"> PAGEREF _Toc455485122 \h </w:instrText>
         </w:r>
         <w:r>
           <w:rPr>
@@ -1573,7 +1493,7 @@
           <w:szCs w:val="22"/>
         </w:rPr>
       </w:pPr>
-      <w:hyperlink w:anchor="_Toc454211953" w:history="1">
+      <w:hyperlink w:anchor="_Toc455485123" w:history="1">
         <w:r>
           <w:rPr>
             <w:rStyle w:val="Hyperlink"/>
@@ -1618,7 +1538,7 @@
             <w:noProof/>
             <w:webHidden/>
           </w:rPr>
-          <w:instrText xml:space="preserve"> PAGEREF _Toc454211953 \h </w:instrText>
+          <w:instrText xml:space="preserve"> PAGEREF _Toc455485123 \h </w:instrText>
         </w:r>
         <w:r>
           <w:rPr>
@@ -1663,7 +1583,7 @@
           <w:color w:val="auto"/>
         </w:rPr>
       </w:pPr>
-      <w:hyperlink w:anchor="_Toc454211954" w:history="1">
+      <w:hyperlink w:anchor="_Toc455485124" w:history="1">
         <w:r>
           <w:rPr>
             <w:rStyle w:val="Hyperlink"/>
@@ -1706,7 +1626,7 @@
             <w:noProof/>
             <w:webHidden/>
           </w:rPr>
-          <w:instrText xml:space="preserve"> PAGEREF _Toc454211954 \h </w:instrText>
+          <w:instrText xml:space="preserve"> PAGEREF _Toc455485124 \h </w:instrText>
         </w:r>
         <w:r>
           <w:rPr>
@@ -1753,7 +1673,7 @@
           <w:szCs w:val="22"/>
         </w:rPr>
       </w:pPr>
-      <w:hyperlink w:anchor="_Toc454211955" w:history="1">
+      <w:hyperlink w:anchor="_Toc455485125" w:history="1">
         <w:r>
           <w:rPr>
             <w:rStyle w:val="Hyperlink"/>
@@ -1798,7 +1718,7 @@
             <w:noProof/>
             <w:webHidden/>
           </w:rPr>
-          <w:instrText xml:space="preserve"> PAGEREF _Toc454211955 \h </w:instrText>
+          <w:instrText xml:space="preserve"> PAGEREF _Toc455485125 \h </w:instrText>
         </w:r>
         <w:r>
           <w:rPr>
@@ -1843,7 +1763,7 @@
           <w:color w:val="auto"/>
         </w:rPr>
       </w:pPr>
-      <w:hyperlink w:anchor="_Toc454211956" w:history="1">
+      <w:hyperlink w:anchor="_Toc455485126" w:history="1">
         <w:r>
           <w:rPr>
             <w:rStyle w:val="Hyperlink"/>
@@ -1886,7 +1806,7 @@
             <w:noProof/>
             <w:webHidden/>
           </w:rPr>
-          <w:instrText xml:space="preserve"> PAGEREF _Toc454211956 \h </w:instrText>
+          <w:instrText xml:space="preserve"> PAGEREF _Toc455485126 \h </w:instrText>
         </w:r>
         <w:r>
           <w:rPr>
@@ -1931,7 +1851,7 @@
           <w:color w:val="auto"/>
         </w:rPr>
       </w:pPr>
-      <w:hyperlink w:anchor="_Toc454211957" w:history="1">
+      <w:hyperlink w:anchor="_Toc455485127" w:history="1">
         <w:r>
           <w:rPr>
             <w:rStyle w:val="Hyperlink"/>
@@ -1974,7 +1894,7 @@
             <w:noProof/>
             <w:webHidden/>
           </w:rPr>
-          <w:instrText xml:space="preserve"> PAGEREF _Toc454211957 \h </w:instrText>
+          <w:instrText xml:space="preserve"> PAGEREF _Toc455485127 \h </w:instrText>
         </w:r>
         <w:r>
           <w:rPr>
@@ -2019,7 +1939,7 @@
           <w:color w:val="auto"/>
         </w:rPr>
       </w:pPr>
-      <w:hyperlink w:anchor="_Toc454211958" w:history="1">
+      <w:hyperlink w:anchor="_Toc455485128" w:history="1">
         <w:r>
           <w:rPr>
             <w:rStyle w:val="Hyperlink"/>
@@ -2062,7 +1982,7 @@
             <w:noProof/>
             <w:webHidden/>
           </w:rPr>
-          <w:instrText xml:space="preserve"> PAGEREF _Toc454211958 \h </w:instrText>
+          <w:instrText xml:space="preserve"> PAGEREF _Toc455485128 \h </w:instrText>
         </w:r>
         <w:r>
           <w:rPr>
@@ -2106,7 +2026,7 @@
           <w:color w:val="auto"/>
         </w:rPr>
       </w:pPr>
-      <w:hyperlink w:anchor="_Toc454211959" w:history="1">
+      <w:hyperlink w:anchor="_Toc455485129" w:history="1">
         <w:r>
           <w:rPr>
             <w:rStyle w:val="Hyperlink"/>
@@ -2148,7 +2068,7 @@
             <w:noProof/>
             <w:webHidden/>
           </w:rPr>
-          <w:instrText xml:space="preserve"> PAGEREF _Toc454211959 \h </w:instrText>
+          <w:instrText xml:space="preserve"> PAGEREF _Toc455485129 \h </w:instrText>
         </w:r>
         <w:r>
           <w:rPr>
@@ -2193,7 +2113,7 @@
           <w:color w:val="auto"/>
         </w:rPr>
       </w:pPr>
-      <w:hyperlink w:anchor="_Toc454211960" w:history="1">
+      <w:hyperlink w:anchor="_Toc455485130" w:history="1">
         <w:r>
           <w:rPr>
             <w:rStyle w:val="Hyperlink"/>
@@ -2236,7 +2156,7 @@
             <w:noProof/>
             <w:webHidden/>
           </w:rPr>
-          <w:instrText xml:space="preserve"> PAGEREF _Toc454211960 \h </w:instrText>
+          <w:instrText xml:space="preserve"> PAGEREF _Toc455485130 \h </w:instrText>
         </w:r>
         <w:r>
           <w:rPr>
@@ -2280,7 +2200,7 @@
           <w:color w:val="auto"/>
         </w:rPr>
       </w:pPr>
-      <w:hyperlink w:anchor="_Toc454211961" w:history="1">
+      <w:hyperlink w:anchor="_Toc455485131" w:history="1">
         <w:r>
           <w:rPr>
             <w:rStyle w:val="Hyperlink"/>
@@ -2322,7 +2242,7 @@
             <w:noProof/>
             <w:webHidden/>
           </w:rPr>
-          <w:instrText xml:space="preserve"> PAGEREF _Toc454211961 \h </w:instrText>
+          <w:instrText xml:space="preserve"> PAGEREF _Toc455485131 \h </w:instrText>
         </w:r>
         <w:r>
           <w:rPr>
@@ -2367,7 +2287,7 @@
           <w:color w:val="auto"/>
         </w:rPr>
       </w:pPr>
-      <w:hyperlink w:anchor="_Toc454211962" w:history="1">
+      <w:hyperlink w:anchor="_Toc455485132" w:history="1">
         <w:r>
           <w:rPr>
             <w:rStyle w:val="Hyperlink"/>
@@ -2410,7 +2330,7 @@
             <w:noProof/>
             <w:webHidden/>
           </w:rPr>
-          <w:instrText xml:space="preserve"> PAGEREF _Toc454211962 \h </w:instrText>
+          <w:instrText xml:space="preserve"> PAGEREF _Toc455485132 \h </w:instrText>
         </w:r>
         <w:r>
           <w:rPr>
@@ -2454,7 +2374,7 @@
           <w:color w:val="auto"/>
         </w:rPr>
       </w:pPr>
-      <w:hyperlink w:anchor="_Toc454211963" w:history="1">
+      <w:hyperlink w:anchor="_Toc455485133" w:history="1">
         <w:r>
           <w:rPr>
             <w:rStyle w:val="Hyperlink"/>
@@ -2496,7 +2416,7 @@
             <w:noProof/>
             <w:webHidden/>
           </w:rPr>
-          <w:instrText xml:space="preserve"> PAGEREF _Toc454211963 \h </w:instrText>
+          <w:instrText xml:space="preserve"> PAGEREF _Toc455485133 \h </w:instrText>
         </w:r>
         <w:r>
           <w:rPr>
@@ -2540,7 +2460,7 @@
           <w:color w:val="auto"/>
         </w:rPr>
       </w:pPr>
-      <w:hyperlink w:anchor="_Toc454211964" w:history="1">
+      <w:hyperlink w:anchor="_Toc455485134" w:history="1">
         <w:r>
           <w:rPr>
             <w:rStyle w:val="Hyperlink"/>
@@ -2582,7 +2502,7 @@
             <w:noProof/>
             <w:webHidden/>
           </w:rPr>
-          <w:instrText xml:space="preserve"> PAGEREF _Toc454211964 \h </w:instrText>
+          <w:instrText xml:space="preserve"> PAGEREF _Toc455485134 \h </w:instrText>
         </w:r>
         <w:r>
           <w:rPr>
@@ -2627,7 +2547,7 @@
           <w:color w:val="auto"/>
         </w:rPr>
       </w:pPr>
-      <w:hyperlink w:anchor="_Toc454211965" w:history="1">
+      <w:hyperlink w:anchor="_Toc455485135" w:history="1">
         <w:r>
           <w:rPr>
             <w:rStyle w:val="Hyperlink"/>
@@ -2670,7 +2590,7 @@
             <w:noProof/>
             <w:webHidden/>
           </w:rPr>
-          <w:instrText xml:space="preserve"> PAGEREF _Toc454211965 \h </w:instrText>
+          <w:instrText xml:space="preserve"> PAGEREF _Toc455485135 \h </w:instrText>
         </w:r>
         <w:r>
           <w:rPr>
@@ -2715,7 +2635,7 @@
           <w:color w:val="auto"/>
         </w:rPr>
       </w:pPr>
-      <w:hyperlink w:anchor="_Toc454211966" w:history="1">
+      <w:hyperlink w:anchor="_Toc455485136" w:history="1">
         <w:r>
           <w:rPr>
             <w:rStyle w:val="Hyperlink"/>
@@ -2758,7 +2678,7 @@
             <w:noProof/>
             <w:webHidden/>
           </w:rPr>
-          <w:instrText xml:space="preserve"> PAGEREF _Toc454211966 \h </w:instrText>
+          <w:instrText xml:space="preserve"> PAGEREF _Toc455485136 \h </w:instrText>
         </w:r>
         <w:r>
           <w:rPr>
@@ -2803,7 +2723,7 @@
           <w:color w:val="auto"/>
         </w:rPr>
       </w:pPr>
-      <w:hyperlink w:anchor="_Toc454211967" w:history="1">
+      <w:hyperlink w:anchor="_Toc455485137" w:history="1">
         <w:r>
           <w:rPr>
             <w:rStyle w:val="Hyperlink"/>
@@ -2846,7 +2766,7 @@
             <w:noProof/>
             <w:webHidden/>
           </w:rPr>
-          <w:instrText xml:space="preserve"> PAGEREF _Toc454211967 \h </w:instrText>
+          <w:instrText xml:space="preserve"> PAGEREF _Toc455485137 \h </w:instrText>
         </w:r>
         <w:r>
           <w:rPr>
@@ -2893,7 +2813,7 @@
           <w:szCs w:val="22"/>
         </w:rPr>
       </w:pPr>
-      <w:hyperlink w:anchor="_Toc454211968" w:history="1">
+      <w:hyperlink w:anchor="_Toc455485138" w:history="1">
         <w:r>
           <w:rPr>
             <w:rStyle w:val="Hyperlink"/>
@@ -2938,7 +2858,7 @@
             <w:noProof/>
             <w:webHidden/>
           </w:rPr>
-          <w:instrText xml:space="preserve"> PAGEREF _Toc454211968 \h </w:instrText>
+          <w:instrText xml:space="preserve"> PAGEREF _Toc455485138 \h </w:instrText>
         </w:r>
         <w:r>
           <w:rPr>
@@ -2985,7 +2905,7 @@
           <w:szCs w:val="22"/>
         </w:rPr>
       </w:pPr>
-      <w:hyperlink w:anchor="_Toc454211969" w:history="1">
+      <w:hyperlink w:anchor="_Toc455485139" w:history="1">
         <w:r>
           <w:rPr>
             <w:rStyle w:val="Hyperlink"/>
@@ -3030,7 +2950,7 @@
             <w:noProof/>
             <w:webHidden/>
           </w:rPr>
-          <w:instrText xml:space="preserve"> PAGEREF _Toc454211969 \h </w:instrText>
+          <w:instrText xml:space="preserve"> PAGEREF _Toc455485139 \h </w:instrText>
         </w:r>
         <w:r>
           <w:rPr>
@@ -3075,7 +2995,7 @@
           <w:color w:val="auto"/>
         </w:rPr>
       </w:pPr>
-      <w:hyperlink w:anchor="_Toc454211970" w:history="1">
+      <w:hyperlink w:anchor="_Toc455485140" w:history="1">
         <w:r>
           <w:rPr>
             <w:rStyle w:val="Hyperlink"/>
@@ -3118,7 +3038,7 @@
             <w:noProof/>
             <w:webHidden/>
           </w:rPr>
-          <w:instrText xml:space="preserve"> PAGEREF _Toc454211970 \h </w:instrText>
+          <w:instrText xml:space="preserve"> PAGEREF _Toc455485140 \h </w:instrText>
         </w:r>
         <w:r>
           <w:rPr>
@@ -3163,7 +3083,7 @@
           <w:color w:val="auto"/>
         </w:rPr>
       </w:pPr>
-      <w:hyperlink w:anchor="_Toc454211971" w:history="1">
+      <w:hyperlink w:anchor="_Toc455485141" w:history="1">
         <w:r>
           <w:rPr>
             <w:rStyle w:val="Hyperlink"/>
@@ -3206,7 +3126,7 @@
             <w:noProof/>
             <w:webHidden/>
           </w:rPr>
-          <w:instrText xml:space="preserve"> PAGEREF _Toc454211971 \h </w:instrText>
+          <w:instrText xml:space="preserve"> PAGEREF _Toc455485141 \h </w:instrText>
         </w:r>
         <w:r>
           <w:rPr>
@@ -3251,7 +3171,7 @@
           <w:color w:val="auto"/>
         </w:rPr>
       </w:pPr>
-      <w:hyperlink w:anchor="_Toc454211972" w:history="1">
+      <w:hyperlink w:anchor="_Toc455485142" w:history="1">
         <w:r>
           <w:rPr>
             <w:rStyle w:val="Hyperlink"/>
@@ -3294,7 +3214,7 @@
             <w:noProof/>
             <w:webHidden/>
           </w:rPr>
-          <w:instrText xml:space="preserve"> PAGEREF _Toc454211972 \h </w:instrText>
+          <w:instrText xml:space="preserve"> PAGEREF _Toc455485142 \h </w:instrText>
         </w:r>
         <w:r>
           <w:rPr>
@@ -3341,7 +3261,7 @@
           <w:szCs w:val="22"/>
         </w:rPr>
       </w:pPr>
-      <w:hyperlink w:anchor="_Toc454211973" w:history="1">
+      <w:hyperlink w:anchor="_Toc455485143" w:history="1">
         <w:r>
           <w:rPr>
             <w:rStyle w:val="Hyperlink"/>
@@ -3365,7 +3285,7 @@
             <w:rStyle w:val="Hyperlink"/>
             <w:noProof/>
           </w:rPr>
-          <w:t>Known Gaps</w:t>
+          <w:t>Post-Deployment How-to and extra steps</w:t>
         </w:r>
         <w:r>
           <w:rPr>
@@ -3386,7 +3306,7 @@
             <w:noProof/>
             <w:webHidden/>
           </w:rPr>
-          <w:instrText xml:space="preserve"> PAGEREF _Toc454211973 \h </w:instrText>
+          <w:instrText xml:space="preserve"> PAGEREF _Toc455485143 \h </w:instrText>
         </w:r>
         <w:r>
           <w:rPr>
@@ -3431,7 +3351,7 @@
           <w:color w:val="auto"/>
         </w:rPr>
       </w:pPr>
-      <w:hyperlink w:anchor="_Toc454211974" w:history="1">
+      <w:hyperlink w:anchor="_Toc455485144" w:history="1">
         <w:r>
           <w:rPr>
             <w:rStyle w:val="Hyperlink"/>
@@ -3453,7 +3373,7 @@
             <w:rStyle w:val="Hyperlink"/>
             <w:noProof/>
           </w:rPr>
-          <w:t>Versa Gaps</w:t>
+          <w:t>Using the ScaleIO web plugin</w:t>
         </w:r>
         <w:r>
           <w:rPr>
@@ -3474,7 +3394,7 @@
             <w:noProof/>
             <w:webHidden/>
           </w:rPr>
-          <w:instrText xml:space="preserve"> PAGEREF _Toc454211974 \h </w:instrText>
+          <w:instrText xml:space="preserve"> PAGEREF _Toc455485144 \h </w:instrText>
         </w:r>
         <w:r>
           <w:rPr>
@@ -3519,7 +3439,7 @@
           <w:color w:val="auto"/>
         </w:rPr>
       </w:pPr>
-      <w:hyperlink w:anchor="_Toc454211975" w:history="1">
+      <w:hyperlink w:anchor="_Toc455485145" w:history="1">
         <w:r>
           <w:rPr>
             <w:rStyle w:val="Hyperlink"/>
@@ -3541,7 +3461,7 @@
             <w:rStyle w:val="Hyperlink"/>
             <w:noProof/>
           </w:rPr>
-          <w:t>vCenter Gaps</w:t>
+          <w:t>Nagios</w:t>
         </w:r>
         <w:r>
           <w:rPr>
@@ -3562,7 +3482,7 @@
             <w:noProof/>
             <w:webHidden/>
           </w:rPr>
-          <w:instrText xml:space="preserve"> PAGEREF _Toc454211975 \h </w:instrText>
+          <w:instrText xml:space="preserve"> PAGEREF _Toc455485145 \h </w:instrText>
         </w:r>
         <w:r>
           <w:rPr>
@@ -3582,7 +3502,7 @@
             <w:noProof/>
             <w:webHidden/>
           </w:rPr>
-          <w:t>34</w:t>
+          <w:t>33</w:t>
         </w:r>
         <w:r>
           <w:rPr>
@@ -3607,7 +3527,7 @@
           <w:color w:val="auto"/>
         </w:rPr>
       </w:pPr>
-      <w:hyperlink w:anchor="_Toc454211976" w:history="1">
+      <w:hyperlink w:anchor="_Toc455485146" w:history="1">
         <w:r>
           <w:rPr>
             <w:rStyle w:val="Hyperlink"/>
@@ -3629,7 +3549,21 @@
             <w:rStyle w:val="Hyperlink"/>
             <w:noProof/>
           </w:rPr>
-          <w:t>Nagios Gaps</w:t>
+          <w:t>vLog Insig</w:t>
+        </w:r>
+        <w:r>
+          <w:rPr>
+            <w:rStyle w:val="Hyperlink"/>
+            <w:noProof/>
+          </w:rPr>
+          <w:t>h</w:t>
+        </w:r>
+        <w:r>
+          <w:rPr>
+            <w:rStyle w:val="Hyperlink"/>
+            <w:noProof/>
+          </w:rPr>
+          <w:t>t, vROPS &amp; NSX</w:t>
         </w:r>
         <w:r>
           <w:rPr>
@@ -3650,7 +3584,7 @@
             <w:noProof/>
             <w:webHidden/>
           </w:rPr>
-          <w:instrText xml:space="preserve"> PAGEREF _Toc454211976 \h </w:instrText>
+          <w:instrText xml:space="preserve"> PAGEREF _Toc455485146 \h </w:instrText>
         </w:r>
         <w:r>
           <w:rPr>
@@ -3671,94 +3605,6 @@
             <w:webHidden/>
           </w:rPr>
           <w:t>34</w:t>
-        </w:r>
-        <w:r>
-          <w:rPr>
-            <w:noProof/>
-            <w:webHidden/>
-          </w:rPr>
-          <w:fldChar w:fldCharType="end"/>
-        </w:r>
-      </w:hyperlink>
-    </w:p>
-    <w:p>
-      <w:pPr>
-        <w:pStyle w:val="TOC2"/>
-        <w:tabs>
-          <w:tab w:val="left" w:pos="880"/>
-          <w:tab w:val="right" w:leader="dot" w:pos="8630"/>
-        </w:tabs>
-        <w:rPr>
-          <w:rFonts w:eastAsiaTheme="minorEastAsia" w:cstheme="minorBidi"/>
-          <w:b w:val="0"/>
-          <w:noProof/>
-          <w:color w:val="auto"/>
-        </w:rPr>
-      </w:pPr>
-      <w:hyperlink w:anchor="_Toc454211977" w:history="1">
-        <w:r>
-          <w:rPr>
-            <w:rStyle w:val="Hyperlink"/>
-            <w:noProof/>
-          </w:rPr>
-          <w:t>7.4</w:t>
-        </w:r>
-        <w:r>
-          <w:rPr>
-            <w:rFonts w:eastAsiaTheme="minorEastAsia" w:cstheme="minorBidi"/>
-            <w:b w:val="0"/>
-            <w:noProof/>
-            <w:color w:val="auto"/>
-          </w:rPr>
-          <w:tab/>
-        </w:r>
-        <w:r>
-          <w:rPr>
-            <w:rStyle w:val="Hyperlink"/>
-            <w:noProof/>
-          </w:rPr>
-          <w:t>ScaleIO Gaps</w:t>
-        </w:r>
-        <w:r>
-          <w:rPr>
-            <w:noProof/>
-            <w:webHidden/>
-          </w:rPr>
-          <w:tab/>
-        </w:r>
-        <w:r>
-          <w:rPr>
-            <w:noProof/>
-            <w:webHidden/>
-          </w:rPr>
-          <w:fldChar w:fldCharType="begin"/>
-        </w:r>
-        <w:r>
-          <w:rPr>
-            <w:noProof/>
-            <w:webHidden/>
-          </w:rPr>
-          <w:instrText xml:space="preserve"> PAGEREF _Toc454211977 \h </w:instrText>
-        </w:r>
-        <w:r>
-          <w:rPr>
-            <w:noProof/>
-            <w:webHidden/>
-          </w:rPr>
-        </w:r>
-        <w:r>
-          <w:rPr>
-            <w:noProof/>
-            <w:webHidden/>
-          </w:rPr>
-          <w:fldChar w:fldCharType="separate"/>
-        </w:r>
-        <w:r>
-          <w:rPr>
-            <w:noProof/>
-            <w:webHidden/>
-          </w:rPr>
-          <w:t>35</w:t>
         </w:r>
         <w:r>
           <w:rPr>
@@ -3785,7 +3631,7 @@
           <w:szCs w:val="22"/>
         </w:rPr>
       </w:pPr>
-      <w:hyperlink w:anchor="_Toc454211978" w:history="1">
+      <w:hyperlink w:anchor="_Toc455485147" w:history="1">
         <w:r>
           <w:rPr>
             <w:rStyle w:val="Hyperlink"/>
@@ -3809,7 +3655,7 @@
             <w:rStyle w:val="Hyperlink"/>
             <w:noProof/>
           </w:rPr>
-          <w:t>Known Issues</w:t>
+          <w:t>Known Gaps</w:t>
         </w:r>
         <w:r>
           <w:rPr>
@@ -3830,7 +3676,7 @@
             <w:noProof/>
             <w:webHidden/>
           </w:rPr>
-          <w:instrText xml:space="preserve"> PAGEREF _Toc454211978 \h </w:instrText>
+          <w:instrText xml:space="preserve"> PAGEREF _Toc455485147 \h </w:instrText>
         </w:r>
         <w:r>
           <w:rPr>
@@ -3851,6 +3697,358 @@
             <w:webHidden/>
           </w:rPr>
           <w:t>36</w:t>
+        </w:r>
+        <w:r>
+          <w:rPr>
+            <w:noProof/>
+            <w:webHidden/>
+          </w:rPr>
+          <w:fldChar w:fldCharType="end"/>
+        </w:r>
+      </w:hyperlink>
+    </w:p>
+    <w:p>
+      <w:pPr>
+        <w:pStyle w:val="TOC2"/>
+        <w:tabs>
+          <w:tab w:val="left" w:pos="880"/>
+          <w:tab w:val="right" w:leader="dot" w:pos="8630"/>
+        </w:tabs>
+        <w:rPr>
+          <w:rFonts w:eastAsiaTheme="minorEastAsia" w:cstheme="minorBidi"/>
+          <w:b w:val="0"/>
+          <w:noProof/>
+          <w:color w:val="auto"/>
+        </w:rPr>
+      </w:pPr>
+      <w:hyperlink w:anchor="_Toc455485148" w:history="1">
+        <w:r>
+          <w:rPr>
+            <w:rStyle w:val="Hyperlink"/>
+            <w:noProof/>
+          </w:rPr>
+          <w:t>8.1</w:t>
+        </w:r>
+        <w:r>
+          <w:rPr>
+            <w:rFonts w:eastAsiaTheme="minorEastAsia" w:cstheme="minorBidi"/>
+            <w:b w:val="0"/>
+            <w:noProof/>
+            <w:color w:val="auto"/>
+          </w:rPr>
+          <w:tab/>
+        </w:r>
+        <w:r>
+          <w:rPr>
+            <w:rStyle w:val="Hyperlink"/>
+            <w:noProof/>
+          </w:rPr>
+          <w:t>Versa Gaps</w:t>
+        </w:r>
+        <w:r>
+          <w:rPr>
+            <w:noProof/>
+            <w:webHidden/>
+          </w:rPr>
+          <w:tab/>
+        </w:r>
+        <w:r>
+          <w:rPr>
+            <w:noProof/>
+            <w:webHidden/>
+          </w:rPr>
+          <w:fldChar w:fldCharType="begin"/>
+        </w:r>
+        <w:r>
+          <w:rPr>
+            <w:noProof/>
+            <w:webHidden/>
+          </w:rPr>
+          <w:instrText xml:space="preserve"> PAGEREF _Toc455485148 \h </w:instrText>
+        </w:r>
+        <w:r>
+          <w:rPr>
+            <w:noProof/>
+            <w:webHidden/>
+          </w:rPr>
+        </w:r>
+        <w:r>
+          <w:rPr>
+            <w:noProof/>
+            <w:webHidden/>
+          </w:rPr>
+          <w:fldChar w:fldCharType="separate"/>
+        </w:r>
+        <w:r>
+          <w:rPr>
+            <w:noProof/>
+            <w:webHidden/>
+          </w:rPr>
+          <w:t>36</w:t>
+        </w:r>
+        <w:r>
+          <w:rPr>
+            <w:noProof/>
+            <w:webHidden/>
+          </w:rPr>
+          <w:fldChar w:fldCharType="end"/>
+        </w:r>
+      </w:hyperlink>
+    </w:p>
+    <w:p>
+      <w:pPr>
+        <w:pStyle w:val="TOC2"/>
+        <w:tabs>
+          <w:tab w:val="left" w:pos="880"/>
+          <w:tab w:val="right" w:leader="dot" w:pos="8630"/>
+        </w:tabs>
+        <w:rPr>
+          <w:rFonts w:eastAsiaTheme="minorEastAsia" w:cstheme="minorBidi"/>
+          <w:b w:val="0"/>
+          <w:noProof/>
+          <w:color w:val="auto"/>
+        </w:rPr>
+      </w:pPr>
+      <w:hyperlink w:anchor="_Toc455485149" w:history="1">
+        <w:r>
+          <w:rPr>
+            <w:rStyle w:val="Hyperlink"/>
+            <w:noProof/>
+          </w:rPr>
+          <w:t>8.2</w:t>
+        </w:r>
+        <w:r>
+          <w:rPr>
+            <w:rFonts w:eastAsiaTheme="minorEastAsia" w:cstheme="minorBidi"/>
+            <w:b w:val="0"/>
+            <w:noProof/>
+            <w:color w:val="auto"/>
+          </w:rPr>
+          <w:tab/>
+        </w:r>
+        <w:r>
+          <w:rPr>
+            <w:rStyle w:val="Hyperlink"/>
+            <w:noProof/>
+          </w:rPr>
+          <w:t>vCenter Gaps</w:t>
+        </w:r>
+        <w:r>
+          <w:rPr>
+            <w:noProof/>
+            <w:webHidden/>
+          </w:rPr>
+          <w:tab/>
+        </w:r>
+        <w:r>
+          <w:rPr>
+            <w:noProof/>
+            <w:webHidden/>
+          </w:rPr>
+          <w:fldChar w:fldCharType="begin"/>
+        </w:r>
+        <w:r>
+          <w:rPr>
+            <w:noProof/>
+            <w:webHidden/>
+          </w:rPr>
+          <w:instrText xml:space="preserve"> PAGEREF _Toc455485149 \h </w:instrText>
+        </w:r>
+        <w:r>
+          <w:rPr>
+            <w:noProof/>
+            <w:webHidden/>
+          </w:rPr>
+        </w:r>
+        <w:r>
+          <w:rPr>
+            <w:noProof/>
+            <w:webHidden/>
+          </w:rPr>
+          <w:fldChar w:fldCharType="separate"/>
+        </w:r>
+        <w:r>
+          <w:rPr>
+            <w:noProof/>
+            <w:webHidden/>
+          </w:rPr>
+          <w:t>37</w:t>
+        </w:r>
+        <w:r>
+          <w:rPr>
+            <w:noProof/>
+            <w:webHidden/>
+          </w:rPr>
+          <w:fldChar w:fldCharType="end"/>
+        </w:r>
+      </w:hyperlink>
+    </w:p>
+    <w:p>
+      <w:pPr>
+        <w:pStyle w:val="TOC2"/>
+        <w:tabs>
+          <w:tab w:val="left" w:pos="880"/>
+          <w:tab w:val="right" w:leader="dot" w:pos="8630"/>
+        </w:tabs>
+        <w:rPr>
+          <w:rFonts w:eastAsiaTheme="minorEastAsia" w:cstheme="minorBidi"/>
+          <w:b w:val="0"/>
+          <w:noProof/>
+          <w:color w:val="auto"/>
+        </w:rPr>
+      </w:pPr>
+      <w:hyperlink w:anchor="_Toc455485150" w:history="1">
+        <w:r>
+          <w:rPr>
+            <w:rStyle w:val="Hyperlink"/>
+            <w:noProof/>
+          </w:rPr>
+          <w:t>8.3</w:t>
+        </w:r>
+        <w:r>
+          <w:rPr>
+            <w:rFonts w:eastAsiaTheme="minorEastAsia" w:cstheme="minorBidi"/>
+            <w:b w:val="0"/>
+            <w:noProof/>
+            <w:color w:val="auto"/>
+          </w:rPr>
+          <w:tab/>
+        </w:r>
+        <w:r>
+          <w:rPr>
+            <w:rStyle w:val="Hyperlink"/>
+            <w:noProof/>
+          </w:rPr>
+          <w:t>Nagios Gaps</w:t>
+        </w:r>
+        <w:r>
+          <w:rPr>
+            <w:noProof/>
+            <w:webHidden/>
+          </w:rPr>
+          <w:tab/>
+        </w:r>
+        <w:r>
+          <w:rPr>
+            <w:noProof/>
+            <w:webHidden/>
+          </w:rPr>
+          <w:fldChar w:fldCharType="begin"/>
+        </w:r>
+        <w:r>
+          <w:rPr>
+            <w:noProof/>
+            <w:webHidden/>
+          </w:rPr>
+          <w:instrText xml:space="preserve"> PAGEREF _Toc455485150 \h </w:instrText>
+        </w:r>
+        <w:r>
+          <w:rPr>
+            <w:noProof/>
+            <w:webHidden/>
+          </w:rPr>
+        </w:r>
+        <w:r>
+          <w:rPr>
+            <w:noProof/>
+            <w:webHidden/>
+          </w:rPr>
+          <w:fldChar w:fldCharType="separate"/>
+        </w:r>
+        <w:r>
+          <w:rPr>
+            <w:noProof/>
+            <w:webHidden/>
+          </w:rPr>
+          <w:t>37</w:t>
+        </w:r>
+        <w:r>
+          <w:rPr>
+            <w:noProof/>
+            <w:webHidden/>
+          </w:rPr>
+          <w:fldChar w:fldCharType="end"/>
+        </w:r>
+      </w:hyperlink>
+    </w:p>
+    <w:p>
+      <w:pPr>
+        <w:pStyle w:val="TOC2"/>
+        <w:tabs>
+          <w:tab w:val="left" w:pos="880"/>
+          <w:tab w:val="right" w:leader="dot" w:pos="8630"/>
+        </w:tabs>
+        <w:rPr>
+          <w:rFonts w:eastAsiaTheme="minorEastAsia" w:cstheme="minorBidi"/>
+          <w:b w:val="0"/>
+          <w:noProof/>
+          <w:color w:val="auto"/>
+        </w:rPr>
+      </w:pPr>
+      <w:hyperlink w:anchor="_Toc455485151" w:history="1">
+        <w:r>
+          <w:rPr>
+            <w:rStyle w:val="Hyperlink"/>
+            <w:noProof/>
+          </w:rPr>
+          <w:t>8.4</w:t>
+        </w:r>
+        <w:r>
+          <w:rPr>
+            <w:rFonts w:eastAsiaTheme="minorEastAsia" w:cstheme="minorBidi"/>
+            <w:b w:val="0"/>
+            <w:noProof/>
+            <w:color w:val="auto"/>
+          </w:rPr>
+          <w:tab/>
+        </w:r>
+        <w:r>
+          <w:rPr>
+            <w:rStyle w:val="Hyperlink"/>
+            <w:noProof/>
+          </w:rPr>
+          <w:t>ScaleIO Gaps</w:t>
+        </w:r>
+        <w:r>
+          <w:rPr>
+            <w:noProof/>
+            <w:webHidden/>
+          </w:rPr>
+          <w:tab/>
+        </w:r>
+        <w:r>
+          <w:rPr>
+            <w:noProof/>
+            <w:webHidden/>
+          </w:rPr>
+          <w:fldChar w:fldCharType="begin"/>
+        </w:r>
+        <w:r>
+          <w:rPr>
+            <w:noProof/>
+            <w:webHidden/>
+          </w:rPr>
+          <w:instrText xml:space="preserve"> PAGEREF _Toc455485151 \h </w:instrText>
+        </w:r>
+        <w:r>
+          <w:rPr>
+            <w:noProof/>
+            <w:webHidden/>
+          </w:rPr>
+        </w:r>
+        <w:r>
+          <w:rPr>
+            <w:noProof/>
+            <w:webHidden/>
+          </w:rPr>
+          <w:fldChar w:fldCharType="separate"/>
+        </w:r>
+        <w:r>
+          <w:rPr>
+            <w:noProof/>
+            <w:webHidden/>
+          </w:rPr>
+          <w:t>38</w:t>
         </w:r>
         <w:r>
           <w:rPr>
@@ -3877,7 +4075,7 @@
           <w:szCs w:val="22"/>
         </w:rPr>
       </w:pPr>
-      <w:hyperlink w:anchor="_Toc454211979" w:history="1">
+      <w:hyperlink w:anchor="_Toc455485152" w:history="1">
         <w:r>
           <w:rPr>
             <w:rStyle w:val="Hyperlink"/>
@@ -3901,6 +4099,98 @@
             <w:rStyle w:val="Hyperlink"/>
             <w:noProof/>
           </w:rPr>
+          <w:t>Known Issues</w:t>
+        </w:r>
+        <w:r>
+          <w:rPr>
+            <w:noProof/>
+            <w:webHidden/>
+          </w:rPr>
+          <w:tab/>
+        </w:r>
+        <w:r>
+          <w:rPr>
+            <w:noProof/>
+            <w:webHidden/>
+          </w:rPr>
+          <w:fldChar w:fldCharType="begin"/>
+        </w:r>
+        <w:r>
+          <w:rPr>
+            <w:noProof/>
+            <w:webHidden/>
+          </w:rPr>
+          <w:instrText xml:space="preserve"> PAGEREF _Toc455485152 \h </w:instrText>
+        </w:r>
+        <w:r>
+          <w:rPr>
+            <w:noProof/>
+            <w:webHidden/>
+          </w:rPr>
+        </w:r>
+        <w:r>
+          <w:rPr>
+            <w:noProof/>
+            <w:webHidden/>
+          </w:rPr>
+          <w:fldChar w:fldCharType="separate"/>
+        </w:r>
+        <w:r>
+          <w:rPr>
+            <w:noProof/>
+            <w:webHidden/>
+          </w:rPr>
+          <w:t>39</w:t>
+        </w:r>
+        <w:r>
+          <w:rPr>
+            <w:noProof/>
+            <w:webHidden/>
+          </w:rPr>
+          <w:fldChar w:fldCharType="end"/>
+        </w:r>
+      </w:hyperlink>
+    </w:p>
+    <w:p>
+      <w:pPr>
+        <w:pStyle w:val="TOC1"/>
+        <w:tabs>
+          <w:tab w:val="left" w:pos="660"/>
+          <w:tab w:val="right" w:leader="dot" w:pos="8630"/>
+        </w:tabs>
+        <w:rPr>
+          <w:rFonts w:eastAsiaTheme="minorEastAsia" w:cstheme="minorBidi"/>
+          <w:b w:val="0"/>
+          <w:noProof/>
+          <w:color w:val="auto"/>
+          <w:sz w:val="22"/>
+          <w:szCs w:val="22"/>
+        </w:rPr>
+      </w:pPr>
+      <w:hyperlink w:anchor="_Toc455485153" w:history="1">
+        <w:r>
+          <w:rPr>
+            <w:rStyle w:val="Hyperlink"/>
+            <w:noProof/>
+          </w:rPr>
+          <w:t>10</w:t>
+        </w:r>
+        <w:r>
+          <w:rPr>
+            <w:rFonts w:eastAsiaTheme="minorEastAsia" w:cstheme="minorBidi"/>
+            <w:b w:val="0"/>
+            <w:noProof/>
+            <w:color w:val="auto"/>
+            <w:sz w:val="22"/>
+            <w:szCs w:val="22"/>
+          </w:rPr>
+          <w:tab/>
+        </w:r>
+        <w:r>
+          <w:rPr>
+            <w:rStyle w:val="Hyperlink"/>
+            <w:noProof/>
+          </w:rPr>
           <w:t>Changes from the previous code release</w:t>
         </w:r>
         <w:r>
@@ -3922,7 +4212,7 @@
             <w:noProof/>
             <w:webHidden/>
           </w:rPr>
-          <w:instrText xml:space="preserve"> PAGEREF _Toc454211979 \h </w:instrText>
+          <w:instrText xml:space="preserve"> PAGEREF _Toc455485153 \h </w:instrText>
         </w:r>
         <w:r>
           <w:rPr>
@@ -3942,7 +4232,7 @@
             <w:noProof/>
             <w:webHidden/>
           </w:rPr>
-          <w:t>37</w:t>
+          <w:t>40</w:t>
         </w:r>
         <w:r>
           <w:rPr>
@@ -3968,7 +4258,7 @@
           <w:szCs w:val="22"/>
         </w:rPr>
       </w:pPr>
-      <w:hyperlink w:anchor="_Toc454211980" w:history="1">
+      <w:hyperlink w:anchor="_Toc455485154" w:history="1">
         <w:r>
           <w:rPr>
             <w:rStyle w:val="Hyperlink"/>
@@ -3995,7 +4285,7 @@
             <w:noProof/>
             <w:webHidden/>
           </w:rPr>
-          <w:instrText xml:space="preserve"> PAGEREF _Toc454211980 \h </w:instrText>
+          <w:instrText xml:space="preserve"> PAGEREF _Toc455485154 \h </w:instrText>
         </w:r>
         <w:r>
           <w:rPr>
@@ -4015,7 +4305,7 @@
             <w:noProof/>
             <w:webHidden/>
           </w:rPr>
-          <w:t>38</w:t>
+          <w:t>41</w:t>
         </w:r>
         <w:r>
           <w:rPr>
@@ -4034,7 +4324,7 @@
         <w:lastRenderedPageBreak/>
         <w:fldChar w:fldCharType="end"/>
       </w:r>
-      <w:bookmarkStart w:id="3" w:name="_Toc454211937"/>
+      <w:bookmarkStart w:id="3" w:name="_Toc455485108"/>
       <w:r>
         <w:t>Overview</w:t>
       </w:r>
@@ -4165,7 +4455,7 @@
       <w:pPr>
         <w:pStyle w:val="Heading1"/>
       </w:pPr>
-      <w:bookmarkStart w:id="4" w:name="_Toc454211938"/>
+      <w:bookmarkStart w:id="4" w:name="_Toc455485109"/>
       <w:r>
         <w:lastRenderedPageBreak/>
         <w:t>Package Content</w:t>
@@ -4214,7 +4504,7 @@
       <w:bookmarkStart w:id="6" w:name="_Supporting_Drivers_1"/>
       <w:bookmarkStart w:id="7" w:name="_Supporting_Drivers_2"/>
       <w:bookmarkStart w:id="8" w:name="_Supporting_Drivers_3"/>
-      <w:bookmarkStart w:id="9" w:name="_Toc454211939"/>
+      <w:bookmarkStart w:id="9" w:name="_Toc455485110"/>
       <w:bookmarkEnd w:id="5"/>
       <w:bookmarkEnd w:id="6"/>
       <w:bookmarkEnd w:id="7"/>
@@ -4314,7 +4604,7 @@
       <w:bookmarkStart w:id="10" w:name="_Orchestration_Driver"/>
       <w:bookmarkStart w:id="11" w:name="_Orchestration_Driver_1"/>
       <w:bookmarkStart w:id="12" w:name="_Orchestration_Driver_2"/>
-      <w:bookmarkStart w:id="13" w:name="_Toc454211940"/>
+      <w:bookmarkStart w:id="13" w:name="_Toc455485111"/>
       <w:bookmarkEnd w:id="10"/>
       <w:bookmarkEnd w:id="11"/>
       <w:bookmarkEnd w:id="12"/>
@@ -4784,7 +5074,7 @@
       <w:pPr>
         <w:pStyle w:val="Heading2"/>
       </w:pPr>
-      <w:bookmarkStart w:id="14" w:name="_Toc454211941"/>
+      <w:bookmarkStart w:id="14" w:name="_Toc455485112"/>
       <w:r>
         <w:t>Deploying the CloudShell appliance</w:t>
       </w:r>
@@ -5050,9 +5340,11 @@
           <w:numId w:val="30"/>
         </w:numPr>
       </w:pPr>
+      <w:proofErr w:type="spellStart"/>
       <w:r>
         <w:t>vROPS</w:t>
       </w:r>
+      <w:proofErr w:type="spellEnd"/>
       <w:r>
         <w:t xml:space="preserve"> OVA</w:t>
       </w:r>
@@ -5115,8 +5407,13 @@
           <w:numId w:val="30"/>
         </w:numPr>
       </w:pPr>
-      <w:r>
-        <w:t>ScaleIO OVAs and installation script in c:\deploy</w:t>
+      <w:proofErr w:type="spellStart"/>
+      <w:r>
+        <w:t>ScaleIO</w:t>
+      </w:r>
+      <w:proofErr w:type="spellEnd"/>
+      <w:r>
+        <w:t xml:space="preserve"> OVAs and installation script in c:\deploy</w:t>
       </w:r>
       <w:r>
         <w:t>\sio</w:t>
@@ -5127,7 +5424,7 @@
         <w:pStyle w:val="Heading3"/>
         <w:ind w:left="810" w:hanging="810"/>
       </w:pPr>
-      <w:bookmarkStart w:id="15" w:name="_Toc454211942"/>
+      <w:bookmarkStart w:id="15" w:name="_Toc455485113"/>
       <w:r>
         <w:t>Configuring CloudShell VM</w:t>
       </w:r>
@@ -5394,7 +5691,7 @@
         </w:rPr>
         <w:t xml:space="preserve">  </w:t>
       </w:r>
-      <w:bookmarkStart w:id="16" w:name="_Toc454211943"/>
+      <w:bookmarkStart w:id="16" w:name="_Toc455485114"/>
       <w:r>
         <w:rPr>
           <w:noProof/>
@@ -5550,7 +5847,7 @@
         <w:pStyle w:val="Heading3"/>
         <w:ind w:left="900" w:hanging="900"/>
       </w:pPr>
-      <w:bookmarkStart w:id="17" w:name="_Toc454211944"/>
+      <w:bookmarkStart w:id="17" w:name="_Toc455485115"/>
       <w:r>
         <w:lastRenderedPageBreak/>
         <w:t>Installing CloudShell license token</w:t>
@@ -5642,7 +5939,7 @@
         <w:pStyle w:val="Heading3"/>
         <w:ind w:left="810" w:hanging="810"/>
       </w:pPr>
-      <w:bookmarkStart w:id="18" w:name="_Toc454211945"/>
+      <w:bookmarkStart w:id="18" w:name="_Toc455485116"/>
       <w:r>
         <w:t>CloudShell Services overview</w:t>
       </w:r>
@@ -5872,8 +6169,16 @@
         <w:rPr>
           <w:lang w:eastAsia="zh-CN"/>
         </w:rPr>
-        <w:t>86)\Qualisystems\TestShell\ExecutionServer</w:t>
-      </w:r>
+        <w:t>86)\Qualisystems\TestShell\</w:t>
+      </w:r>
+      <w:proofErr w:type="spellStart"/>
+      <w:r>
+        <w:rPr>
+          <w:lang w:eastAsia="zh-CN"/>
+        </w:rPr>
+        <w:t>ExecutionServer</w:t>
+      </w:r>
+      <w:proofErr w:type="spellEnd"/>
       <w:proofErr w:type="gramEnd"/>
       <w:r>
         <w:rPr>
@@ -5954,7 +6259,7 @@
       <w:pPr>
         <w:pStyle w:val="Heading2"/>
       </w:pPr>
-      <w:bookmarkStart w:id="19" w:name="_Toc454211946"/>
+      <w:bookmarkStart w:id="19" w:name="_Toc455485117"/>
       <w:r>
         <w:lastRenderedPageBreak/>
         <w:t>CloudShell Portal</w:t>
@@ -6348,7 +6653,7 @@
         <w:pStyle w:val="Heading2"/>
         <w:ind w:left="630" w:hanging="630"/>
       </w:pPr>
-      <w:bookmarkStart w:id="20" w:name="_Toc454211947"/>
+      <w:bookmarkStart w:id="20" w:name="_Toc455485118"/>
       <w:r>
         <w:t>Importing the NFV Package</w:t>
       </w:r>
@@ -6367,7 +6672,7 @@
         <w:pStyle w:val="Heading3"/>
         <w:ind w:left="810" w:hanging="810"/>
       </w:pPr>
-      <w:bookmarkStart w:id="21" w:name="_Toc454211949"/>
+      <w:bookmarkStart w:id="21" w:name="_Toc455485119"/>
       <w:r>
         <w:t>Importing the NFV Solution package to CloudShell portal</w:t>
       </w:r>
@@ -6479,7 +6784,7 @@
       <w:pPr>
         <w:pStyle w:val="Heading2"/>
       </w:pPr>
-      <w:bookmarkStart w:id="22" w:name="_Toc454211950"/>
+      <w:bookmarkStart w:id="22" w:name="_Toc455485120"/>
       <w:r>
         <w:t>Inputs spreadsheet</w:t>
       </w:r>
@@ -6602,7 +6907,7 @@
       <w:pPr>
         <w:pStyle w:val="Heading2"/>
       </w:pPr>
-      <w:bookmarkStart w:id="23" w:name="_Toc454211951"/>
+      <w:bookmarkStart w:id="23" w:name="_Toc455485121"/>
       <w:r>
         <w:t>Logs</w:t>
       </w:r>
@@ -6702,7 +7007,15 @@
         <w:t>F</w:t>
       </w:r>
       <w:r>
-        <w:t>ull contents of generated config files uploaded to remote machines</w:t>
+        <w:t xml:space="preserve">ull contents of generated </w:t>
+      </w:r>
+      <w:proofErr w:type="spellStart"/>
+      <w:r>
+        <w:t>config</w:t>
+      </w:r>
+      <w:proofErr w:type="spellEnd"/>
+      <w:r>
+        <w:t xml:space="preserve"> files uploaded to remote machines</w:t>
       </w:r>
       <w:r>
         <w:t>.</w:t>
@@ -6757,7 +7070,7 @@
       <w:pPr>
         <w:pStyle w:val="Heading2"/>
       </w:pPr>
-      <w:bookmarkStart w:id="24" w:name="_Toc454211952"/>
+      <w:bookmarkStart w:id="24" w:name="_Toc455485122"/>
       <w:r>
         <w:t>Executing in steps</w:t>
       </w:r>
@@ -7096,11 +7409,11 @@
       </w:pPr>
       <w:bookmarkStart w:id="25" w:name="_Toc351902881"/>
       <w:bookmarkStart w:id="26" w:name="_Toc354056683"/>
-      <w:bookmarkStart w:id="27" w:name="_Toc454211953"/>
-      <w:bookmarkStart w:id="28" w:name="_Toc183505668"/>
-      <w:bookmarkStart w:id="29" w:name="_Toc204410912"/>
-      <w:bookmarkStart w:id="30" w:name="_Toc333422504"/>
-      <w:bookmarkStart w:id="31" w:name="_Toc333422511"/>
+      <w:bookmarkStart w:id="27" w:name="_Toc183505668"/>
+      <w:bookmarkStart w:id="28" w:name="_Toc204410912"/>
+      <w:bookmarkStart w:id="29" w:name="_Toc333422504"/>
+      <w:bookmarkStart w:id="30" w:name="_Toc333422511"/>
+      <w:bookmarkStart w:id="31" w:name="_Toc455485123"/>
       <w:bookmarkEnd w:id="0"/>
       <w:r>
         <w:lastRenderedPageBreak/>
@@ -7111,13 +7424,13 @@
       </w:r>
       <w:bookmarkEnd w:id="25"/>
       <w:bookmarkEnd w:id="26"/>
-      <w:bookmarkEnd w:id="27"/>
+      <w:bookmarkEnd w:id="31"/>
     </w:p>
     <w:p>
       <w:pPr>
         <w:pStyle w:val="Heading2"/>
       </w:pPr>
-      <w:bookmarkStart w:id="32" w:name="_Toc454211954"/>
+      <w:bookmarkStart w:id="32" w:name="_Toc455485124"/>
       <w:r>
         <w:t>CloudShell</w:t>
       </w:r>
@@ -7220,11 +7533,19 @@
           <w:lang w:bidi="ar-SA"/>
         </w:rPr>
       </w:pPr>
+      <w:proofErr w:type="spellStart"/>
       <w:r>
         <w:rPr>
           <w:lang w:bidi="ar-SA"/>
         </w:rPr>
-        <w:t>ScaleIO 1.32</w:t>
+        <w:t>ScaleIO</w:t>
+      </w:r>
+      <w:proofErr w:type="spellEnd"/>
+      <w:r>
+        <w:rPr>
+          <w:lang w:bidi="ar-SA"/>
+        </w:rPr>
+        <w:t xml:space="preserve"> 1.32</w:t>
       </w:r>
     </w:p>
     <w:p>
@@ -7346,12 +7667,14 @@
           <w:lang w:bidi="ar-SA"/>
         </w:rPr>
       </w:pPr>
+      <w:proofErr w:type="spellStart"/>
       <w:r>
         <w:rPr>
           <w:lang w:bidi="ar-SA"/>
         </w:rPr>
         <w:t>vROPS</w:t>
       </w:r>
+      <w:proofErr w:type="spellEnd"/>
       <w:r>
         <w:rPr>
           <w:lang w:bidi="ar-SA"/>
@@ -7519,7 +7842,7 @@
       <w:pPr>
         <w:pStyle w:val="Heading1"/>
       </w:pPr>
-      <w:bookmarkStart w:id="33" w:name="_Toc454211955"/>
+      <w:bookmarkStart w:id="33" w:name="_Toc455485125"/>
       <w:r>
         <w:lastRenderedPageBreak/>
         <w:t>Technical</w:t>
@@ -7539,7 +7862,7 @@
         <w:pStyle w:val="Heading2"/>
       </w:pPr>
       <w:bookmarkStart w:id="34" w:name="_Toc444692085"/>
-      <w:bookmarkStart w:id="35" w:name="_Toc454211956"/>
+      <w:bookmarkStart w:id="35" w:name="_Toc455485126"/>
       <w:r>
         <w:t>Main Workflow</w:t>
       </w:r>
@@ -7677,8 +8000,13 @@
           <w:numId w:val="35"/>
         </w:numPr>
       </w:pPr>
-      <w:r>
-        <w:t>ScaleIO deployment and configuration</w:t>
+      <w:proofErr w:type="spellStart"/>
+      <w:r>
+        <w:t>ScaleIO</w:t>
+      </w:r>
+      <w:proofErr w:type="spellEnd"/>
+      <w:r>
+        <w:t xml:space="preserve"> deployment and configuration</w:t>
       </w:r>
     </w:p>
     <w:p>
@@ -7718,8 +8046,13 @@
           <w:numId w:val="35"/>
         </w:numPr>
       </w:pPr>
-      <w:r>
-        <w:t>vROPS deployment (configuration is optional)</w:t>
+      <w:proofErr w:type="spellStart"/>
+      <w:r>
+        <w:t>vROPS</w:t>
+      </w:r>
+      <w:proofErr w:type="spellEnd"/>
+      <w:r>
+        <w:t xml:space="preserve"> deployment (configuration is optional)</w:t>
       </w:r>
     </w:p>
     <w:p>
@@ -7775,7 +8108,7 @@
         <w:pStyle w:val="Heading2"/>
       </w:pPr>
       <w:bookmarkStart w:id="36" w:name="_Toc444692083"/>
-      <w:bookmarkStart w:id="37" w:name="_Toc454211957"/>
+      <w:bookmarkStart w:id="37" w:name="_Toc455485127"/>
       <w:r>
         <w:t>Shells &amp; Functions</w:t>
       </w:r>
@@ -8363,6 +8696,7 @@
                 <w:lang w:bidi="ar-SA"/>
               </w:rPr>
             </w:pPr>
+            <w:proofErr w:type="spellStart"/>
             <w:r>
               <w:rPr>
                 <w:rFonts w:ascii="Calibri" w:eastAsia="Times New Roman" w:hAnsi="Calibri" w:cs="Calibri"/>
@@ -8371,6 +8705,7 @@
               </w:rPr>
               <w:t>ScaleIO</w:t>
             </w:r>
+            <w:proofErr w:type="spellEnd"/>
           </w:p>
         </w:tc>
         <w:tc>
@@ -8445,6 +8780,7 @@
                 <w:lang w:bidi="ar-SA"/>
               </w:rPr>
             </w:pPr>
+            <w:proofErr w:type="spellStart"/>
             <w:r>
               <w:rPr>
                 <w:rFonts w:ascii="Calibri" w:eastAsia="Times New Roman" w:hAnsi="Calibri" w:cs="Calibri"/>
@@ -8453,6 +8789,7 @@
               </w:rPr>
               <w:t>ScaleIO</w:t>
             </w:r>
+            <w:proofErr w:type="spellEnd"/>
           </w:p>
         </w:tc>
         <w:tc>
@@ -8511,7 +8848,25 @@
                 <w:color w:val="000000"/>
                 <w:lang w:bidi="ar-SA"/>
               </w:rPr>
-              <w:t>Deploy SVM (ScaleIO VM) on each ESX that will contribute storage for the SIO system.</w:t>
+              <w:t>Deploy SVM (</w:t>
+            </w:r>
+            <w:proofErr w:type="spellStart"/>
+            <w:r>
+              <w:rPr>
+                <w:rFonts w:ascii="Calibri" w:eastAsia="Times New Roman" w:hAnsi="Calibri" w:cs="Calibri"/>
+                <w:color w:val="000000"/>
+                <w:lang w:bidi="ar-SA"/>
+              </w:rPr>
+              <w:t>ScaleIO</w:t>
+            </w:r>
+            <w:proofErr w:type="spellEnd"/>
+            <w:r>
+              <w:rPr>
+                <w:rFonts w:ascii="Calibri" w:eastAsia="Times New Roman" w:hAnsi="Calibri" w:cs="Calibri"/>
+                <w:color w:val="000000"/>
+                <w:lang w:bidi="ar-SA"/>
+              </w:rPr>
+              <w:t xml:space="preserve"> VM) on each ESX that will contribute storage for the SIO system.</w:t>
             </w:r>
           </w:p>
         </w:tc>
@@ -8537,6 +8892,7 @@
                 <w:lang w:bidi="ar-SA"/>
               </w:rPr>
             </w:pPr>
+            <w:proofErr w:type="spellStart"/>
             <w:r>
               <w:rPr>
                 <w:rFonts w:ascii="Calibri" w:eastAsia="Times New Roman" w:hAnsi="Calibri" w:cs="Calibri"/>
@@ -8545,6 +8901,7 @@
               </w:rPr>
               <w:t>ScaleIO</w:t>
             </w:r>
+            <w:proofErr w:type="spellEnd"/>
           </w:p>
         </w:tc>
         <w:tc>
@@ -10694,7 +11051,25 @@
                 <w:color w:val="000000"/>
                 <w:lang w:bidi="ar-SA"/>
               </w:rPr>
-              <w:t>05 vROPS Registration</w:t>
+              <w:t xml:space="preserve">05 </w:t>
+            </w:r>
+            <w:proofErr w:type="spellStart"/>
+            <w:r>
+              <w:rPr>
+                <w:rFonts w:ascii="Calibri" w:eastAsia="Times New Roman" w:hAnsi="Calibri" w:cs="Calibri"/>
+                <w:color w:val="000000"/>
+                <w:lang w:bidi="ar-SA"/>
+              </w:rPr>
+              <w:t>vROPS</w:t>
+            </w:r>
+            <w:proofErr w:type="spellEnd"/>
+            <w:r>
+              <w:rPr>
+                <w:rFonts w:ascii="Calibri" w:eastAsia="Times New Roman" w:hAnsi="Calibri" w:cs="Calibri"/>
+                <w:color w:val="000000"/>
+                <w:lang w:bidi="ar-SA"/>
+              </w:rPr>
+              <w:t xml:space="preserve"> Registration</w:t>
             </w:r>
           </w:p>
         </w:tc>
@@ -10804,8 +11179,18 @@
                 <w:color w:val="000000"/>
                 <w:lang w:bidi="ar-SA"/>
               </w:rPr>
-              <w:t>01 Deploy vROPS</w:t>
-            </w:r>
+              <w:t xml:space="preserve">01 Deploy </w:t>
+            </w:r>
+            <w:proofErr w:type="spellStart"/>
+            <w:r>
+              <w:rPr>
+                <w:rFonts w:ascii="Calibri" w:eastAsia="Times New Roman" w:hAnsi="Calibri" w:cs="Calibri"/>
+                <w:color w:val="000000"/>
+                <w:lang w:bidi="ar-SA"/>
+              </w:rPr>
+              <w:t>vROPS</w:t>
+            </w:r>
+            <w:proofErr w:type="spellEnd"/>
           </w:p>
         </w:tc>
         <w:tc>
@@ -11006,7 +11391,25 @@
                 <w:color w:val="000000"/>
                 <w:lang w:bidi="ar-SA"/>
               </w:rPr>
-              <w:t>03 Start vROPS Service</w:t>
+              <w:t xml:space="preserve">03 Start </w:t>
+            </w:r>
+            <w:proofErr w:type="spellStart"/>
+            <w:r>
+              <w:rPr>
+                <w:rFonts w:ascii="Calibri" w:eastAsia="Times New Roman" w:hAnsi="Calibri" w:cs="Calibri"/>
+                <w:color w:val="000000"/>
+                <w:lang w:bidi="ar-SA"/>
+              </w:rPr>
+              <w:t>vROPS</w:t>
+            </w:r>
+            <w:proofErr w:type="spellEnd"/>
+            <w:r>
+              <w:rPr>
+                <w:rFonts w:ascii="Calibri" w:eastAsia="Times New Roman" w:hAnsi="Calibri" w:cs="Calibri"/>
+                <w:color w:val="000000"/>
+                <w:lang w:bidi="ar-SA"/>
+              </w:rPr>
+              <w:t xml:space="preserve"> Service</w:t>
             </w:r>
           </w:p>
         </w:tc>
@@ -11098,7 +11501,25 @@
                 <w:color w:val="000000"/>
                 <w:lang w:bidi="ar-SA"/>
               </w:rPr>
-              <w:t>04 Enter vROPS License</w:t>
+              <w:t xml:space="preserve">04 Enter </w:t>
+            </w:r>
+            <w:proofErr w:type="spellStart"/>
+            <w:r>
+              <w:rPr>
+                <w:rFonts w:ascii="Calibri" w:eastAsia="Times New Roman" w:hAnsi="Calibri" w:cs="Calibri"/>
+                <w:color w:val="000000"/>
+                <w:lang w:bidi="ar-SA"/>
+              </w:rPr>
+              <w:t>vROPS</w:t>
+            </w:r>
+            <w:proofErr w:type="spellEnd"/>
+            <w:r>
+              <w:rPr>
+                <w:rFonts w:ascii="Calibri" w:eastAsia="Times New Roman" w:hAnsi="Calibri" w:cs="Calibri"/>
+                <w:color w:val="000000"/>
+                <w:lang w:bidi="ar-SA"/>
+              </w:rPr>
+              <w:t xml:space="preserve"> License</w:t>
             </w:r>
           </w:p>
         </w:tc>
@@ -11190,7 +11611,25 @@
                 <w:color w:val="000000"/>
                 <w:lang w:bidi="ar-SA"/>
               </w:rPr>
-              <w:t>05 Register vROPS With vCenter</w:t>
+              <w:t xml:space="preserve">05 Register </w:t>
+            </w:r>
+            <w:proofErr w:type="spellStart"/>
+            <w:r>
+              <w:rPr>
+                <w:rFonts w:ascii="Calibri" w:eastAsia="Times New Roman" w:hAnsi="Calibri" w:cs="Calibri"/>
+                <w:color w:val="000000"/>
+                <w:lang w:bidi="ar-SA"/>
+              </w:rPr>
+              <w:t>vROPS</w:t>
+            </w:r>
+            <w:proofErr w:type="spellEnd"/>
+            <w:r>
+              <w:rPr>
+                <w:rFonts w:ascii="Calibri" w:eastAsia="Times New Roman" w:hAnsi="Calibri" w:cs="Calibri"/>
+                <w:color w:val="000000"/>
+                <w:lang w:bidi="ar-SA"/>
+              </w:rPr>
+              <w:t xml:space="preserve"> With vCenter</w:t>
             </w:r>
           </w:p>
         </w:tc>
@@ -12650,7 +13089,25 @@
                 <w:color w:val="000000"/>
                 <w:lang w:bidi="ar-SA"/>
               </w:rPr>
-              <w:t>12 Create IPSec Profiles</w:t>
+              <w:t xml:space="preserve">12 Create </w:t>
+            </w:r>
+            <w:proofErr w:type="spellStart"/>
+            <w:r>
+              <w:rPr>
+                <w:rFonts w:ascii="Calibri" w:eastAsia="Times New Roman" w:hAnsi="Calibri" w:cs="Calibri"/>
+                <w:color w:val="000000"/>
+                <w:lang w:bidi="ar-SA"/>
+              </w:rPr>
+              <w:t>IPSec</w:t>
+            </w:r>
+            <w:proofErr w:type="spellEnd"/>
+            <w:r>
+              <w:rPr>
+                <w:rFonts w:ascii="Calibri" w:eastAsia="Times New Roman" w:hAnsi="Calibri" w:cs="Calibri"/>
+                <w:color w:val="000000"/>
+                <w:lang w:bidi="ar-SA"/>
+              </w:rPr>
+              <w:t xml:space="preserve"> Profiles</w:t>
             </w:r>
           </w:p>
         </w:tc>
@@ -12673,7 +13130,25 @@
                 <w:color w:val="000000"/>
                 <w:lang w:bidi="ar-SA"/>
               </w:rPr>
-              <w:t>Create IPSec profiles</w:t>
+              <w:t xml:space="preserve">Create </w:t>
+            </w:r>
+            <w:proofErr w:type="spellStart"/>
+            <w:r>
+              <w:rPr>
+                <w:rFonts w:ascii="Calibri" w:eastAsia="Times New Roman" w:hAnsi="Calibri" w:cs="Calibri"/>
+                <w:color w:val="000000"/>
+                <w:lang w:bidi="ar-SA"/>
+              </w:rPr>
+              <w:t>IPSec</w:t>
+            </w:r>
+            <w:proofErr w:type="spellEnd"/>
+            <w:r>
+              <w:rPr>
+                <w:rFonts w:ascii="Calibri" w:eastAsia="Times New Roman" w:hAnsi="Calibri" w:cs="Calibri"/>
+                <w:color w:val="000000"/>
+                <w:lang w:bidi="ar-SA"/>
+              </w:rPr>
+              <w:t xml:space="preserve"> profiles</w:t>
             </w:r>
           </w:p>
         </w:tc>
@@ -13006,13 +13481,41 @@
                 <w:lang w:bidi="ar-SA"/>
               </w:rPr>
             </w:pPr>
-            <w:r>
-              <w:rPr>
-                <w:rFonts w:ascii="Calibri" w:eastAsia="Times New Roman" w:hAnsi="Calibri" w:cs="Calibri"/>
-                <w:color w:val="000000"/>
-                <w:lang w:bidi="ar-SA"/>
-              </w:rPr>
-              <w:t>Config the Branch VMs with basic IPSec setting to begin Versa Director flow</w:t>
+            <w:proofErr w:type="spellStart"/>
+            <w:r>
+              <w:rPr>
+                <w:rFonts w:ascii="Calibri" w:eastAsia="Times New Roman" w:hAnsi="Calibri" w:cs="Calibri"/>
+                <w:color w:val="000000"/>
+                <w:lang w:bidi="ar-SA"/>
+              </w:rPr>
+              <w:t>Config</w:t>
+            </w:r>
+            <w:proofErr w:type="spellEnd"/>
+            <w:r>
+              <w:rPr>
+                <w:rFonts w:ascii="Calibri" w:eastAsia="Times New Roman" w:hAnsi="Calibri" w:cs="Calibri"/>
+                <w:color w:val="000000"/>
+                <w:lang w:bidi="ar-SA"/>
+              </w:rPr>
+              <w:t xml:space="preserve"> the Branch VMs with basic </w:t>
+            </w:r>
+            <w:proofErr w:type="spellStart"/>
+            <w:r>
+              <w:rPr>
+                <w:rFonts w:ascii="Calibri" w:eastAsia="Times New Roman" w:hAnsi="Calibri" w:cs="Calibri"/>
+                <w:color w:val="000000"/>
+                <w:lang w:bidi="ar-SA"/>
+              </w:rPr>
+              <w:t>IPSec</w:t>
+            </w:r>
+            <w:proofErr w:type="spellEnd"/>
+            <w:r>
+              <w:rPr>
+                <w:rFonts w:ascii="Calibri" w:eastAsia="Times New Roman" w:hAnsi="Calibri" w:cs="Calibri"/>
+                <w:color w:val="000000"/>
+                <w:lang w:bidi="ar-SA"/>
+              </w:rPr>
+              <w:t xml:space="preserve"> setting to begin Versa Director flow</w:t>
             </w:r>
           </w:p>
         </w:tc>
@@ -13120,7 +13623,7 @@
       <w:pPr>
         <w:pStyle w:val="Heading2"/>
       </w:pPr>
-      <w:bookmarkStart w:id="38" w:name="_Toc454211958"/>
+      <w:bookmarkStart w:id="38" w:name="_Toc455485128"/>
       <w:r>
         <w:t>vCenter Configuration</w:t>
       </w:r>
@@ -13217,7 +13720,7 @@
       <w:r>
         <w:t xml:space="preserve"> </w:t>
       </w:r>
-      <w:bookmarkStart w:id="39" w:name="_Toc454211959"/>
+      <w:bookmarkStart w:id="39" w:name="_Toc455485129"/>
       <w:r>
         <w:t>vCenter Configuration breakdown</w:t>
       </w:r>
@@ -13350,7 +13853,7 @@
       <w:pPr>
         <w:pStyle w:val="Heading2"/>
       </w:pPr>
-      <w:bookmarkStart w:id="40" w:name="_Toc454211960"/>
+      <w:bookmarkStart w:id="40" w:name="_Toc455485130"/>
       <w:r>
         <w:t>Versa configuration &amp; workflow</w:t>
       </w:r>
@@ -13500,7 +14003,7 @@
         <w:lastRenderedPageBreak/>
         <w:t xml:space="preserve"> </w:t>
       </w:r>
-      <w:bookmarkStart w:id="41" w:name="_Toc454211961"/>
+      <w:bookmarkStart w:id="41" w:name="_Toc455485131"/>
       <w:r>
         <w:t>Versa Configuration breakdown</w:t>
       </w:r>
@@ -13621,7 +14124,15 @@
         </w:numPr>
       </w:pPr>
       <w:r>
-        <w:t xml:space="preserve">Configuring Versa Controller, Branch1 &amp; Branch2 using Versa CLI to use the static management IP. (Default behavior is DHCP), rewriting the Ubuntu OS network config file &amp; rebooting the VMs </w:t>
+        <w:t xml:space="preserve">Configuring Versa Controller, Branch1 &amp; Branch2 using Versa CLI to use the static management IP. (Default behavior is DHCP), rewriting the Ubuntu OS network </w:t>
+      </w:r>
+      <w:proofErr w:type="spellStart"/>
+      <w:r>
+        <w:t>config</w:t>
+      </w:r>
+      <w:proofErr w:type="spellEnd"/>
+      <w:r>
+        <w:t xml:space="preserve"> file &amp; rebooting the VMs </w:t>
       </w:r>
     </w:p>
     <w:p>
@@ -13880,8 +14391,13 @@
           <w:numId w:val="41"/>
         </w:numPr>
       </w:pPr>
-      <w:r>
-        <w:t>IPSec Profiles</w:t>
+      <w:proofErr w:type="spellStart"/>
+      <w:r>
+        <w:t>IPSec</w:t>
+      </w:r>
+      <w:proofErr w:type="spellEnd"/>
+      <w:r>
+        <w:t xml:space="preserve"> Profiles</w:t>
       </w:r>
     </w:p>
     <w:p>
@@ -13914,7 +14430,15 @@
       </w:pPr>
       <w:r>
         <w:lastRenderedPageBreak/>
-        <w:t xml:space="preserve">Adding 3 IPSec profiles to the Controller, pre-staging, staging &amp; </w:t>
+        <w:t xml:space="preserve">Adding 3 </w:t>
+      </w:r>
+      <w:proofErr w:type="spellStart"/>
+      <w:r>
+        <w:t>IPSec</w:t>
+      </w:r>
+      <w:proofErr w:type="spellEnd"/>
+      <w:r>
+        <w:t xml:space="preserve"> profiles to the Controller, pre-staging, staging &amp; </w:t>
       </w:r>
       <w:proofErr w:type="spellStart"/>
       <w:r>
@@ -14052,7 +14576,15 @@
       </w:r>
       <w:proofErr w:type="spellEnd"/>
       <w:r>
-        <w:t xml:space="preserve">, IPSec profiles, name and role to the staging and </w:t>
+        <w:t xml:space="preserve">, </w:t>
+      </w:r>
+      <w:proofErr w:type="spellStart"/>
+      <w:r>
+        <w:t>IPSec</w:t>
+      </w:r>
+      <w:proofErr w:type="spellEnd"/>
+      <w:r>
+        <w:t xml:space="preserve"> profiles, name and role to the staging and </w:t>
       </w:r>
       <w:proofErr w:type="spellStart"/>
       <w:r>
@@ -14104,8 +14636,13 @@
       </w:r>
       <w:proofErr w:type="gramEnd"/>
       <w:r>
-        <w:t xml:space="preserve"> Start-up config</w:t>
-      </w:r>
+        <w:t xml:space="preserve"> Start-up </w:t>
+      </w:r>
+      <w:proofErr w:type="spellStart"/>
+      <w:r>
+        <w:t>config</w:t>
+      </w:r>
+      <w:proofErr w:type="spellEnd"/>
     </w:p>
     <w:p>
       <w:pPr>
@@ -14116,7 +14653,15 @@
         </w:numPr>
       </w:pPr>
       <w:r>
-        <w:t>Sending basic IPSec information to connect to the Controller</w:t>
+        <w:t xml:space="preserve">Sending basic </w:t>
+      </w:r>
+      <w:proofErr w:type="spellStart"/>
+      <w:r>
+        <w:t>IPSec</w:t>
+      </w:r>
+      <w:proofErr w:type="spellEnd"/>
+      <w:r>
+        <w:t xml:space="preserve"> information to connect to the Controller</w:t>
       </w:r>
     </w:p>
     <w:p>
@@ -14150,7 +14695,7 @@
       <w:pPr>
         <w:pStyle w:val="Heading2"/>
       </w:pPr>
-      <w:bookmarkStart w:id="42" w:name="_Toc454211962"/>
+      <w:bookmarkStart w:id="42" w:name="_Toc455485132"/>
       <w:r>
         <w:t>Nagios</w:t>
       </w:r>
@@ -14242,7 +14787,7 @@
         <w:pStyle w:val="Heading3"/>
         <w:ind w:left="810" w:hanging="810"/>
       </w:pPr>
-      <w:bookmarkStart w:id="43" w:name="_Toc454211963"/>
+      <w:bookmarkStart w:id="43" w:name="_Toc455485133"/>
       <w:r>
         <w:t>Nagios relationship with CloudShell</w:t>
       </w:r>
@@ -14292,7 +14837,7 @@
         </w:tabs>
         <w:ind w:left="810" w:hanging="810"/>
       </w:pPr>
-      <w:bookmarkStart w:id="44" w:name="_Toc454211964"/>
+      <w:bookmarkStart w:id="44" w:name="_Toc455485134"/>
       <w:r>
         <w:t>Quick overview on Nagios component &amp; how-to</w:t>
       </w:r>
@@ -14443,18 +14988,36 @@
       <w:pPr>
         <w:pStyle w:val="Heading2"/>
       </w:pPr>
-      <w:bookmarkStart w:id="45" w:name="_Toc454211965"/>
+      <w:bookmarkStart w:id="45" w:name="_Toc455485135"/>
+      <w:proofErr w:type="spellStart"/>
       <w:r>
         <w:t>vROPS</w:t>
       </w:r>
       <w:bookmarkEnd w:id="45"/>
-    </w:p>
-    <w:p>
-      <w:pPr>
-        <w:pStyle w:val="nnormal"/>
-      </w:pPr>
-      <w:r>
-        <w:t>The vROPS Shell will deploy &amp; configure the vROPS VM, as well as connect to it to the vCenter, to achieve that, we have several steps;</w:t>
+      <w:proofErr w:type="spellEnd"/>
+    </w:p>
+    <w:p>
+      <w:pPr>
+        <w:pStyle w:val="nnormal"/>
+      </w:pPr>
+      <w:r>
+        <w:t xml:space="preserve">The </w:t>
+      </w:r>
+      <w:proofErr w:type="spellStart"/>
+      <w:r>
+        <w:t>vROPS</w:t>
+      </w:r>
+      <w:proofErr w:type="spellEnd"/>
+      <w:r>
+        <w:t xml:space="preserve"> Shell will deploy &amp; configure the </w:t>
+      </w:r>
+      <w:proofErr w:type="spellStart"/>
+      <w:r>
+        <w:t>vROPS</w:t>
+      </w:r>
+      <w:proofErr w:type="spellEnd"/>
+      <w:r>
+        <w:t xml:space="preserve"> VM, as well as connect to it to the vCenter, to achieve that, we have several steps;</w:t>
       </w:r>
     </w:p>
     <w:p>
@@ -14495,7 +15058,15 @@
         </w:numPr>
       </w:pPr>
       <w:r>
-        <w:t>Deployment of the vROPS VM</w:t>
+        <w:t xml:space="preserve">Deployment of the </w:t>
+      </w:r>
+      <w:proofErr w:type="spellStart"/>
+      <w:r>
+        <w:t>vROPS</w:t>
+      </w:r>
+      <w:proofErr w:type="spellEnd"/>
+      <w:r>
+        <w:t xml:space="preserve"> VM</w:t>
       </w:r>
       <w:r>
         <w:t xml:space="preserve"> using </w:t>
@@ -14579,7 +15150,15 @@
         </w:numPr>
       </w:pPr>
       <w:r>
-        <w:t>Starting the vROPS service</w:t>
+        <w:t xml:space="preserve">Starting the </w:t>
+      </w:r>
+      <w:proofErr w:type="spellStart"/>
+      <w:r>
+        <w:t>vROPS</w:t>
+      </w:r>
+      <w:proofErr w:type="spellEnd"/>
+      <w:r>
+        <w:t xml:space="preserve"> service</w:t>
       </w:r>
     </w:p>
     <w:p>
@@ -14591,7 +15170,15 @@
         </w:numPr>
       </w:pPr>
       <w:r>
-        <w:t>Configuring the vROPS license</w:t>
+        <w:t xml:space="preserve">Configuring the </w:t>
+      </w:r>
+      <w:proofErr w:type="spellStart"/>
+      <w:r>
+        <w:t>vROPS</w:t>
+      </w:r>
+      <w:proofErr w:type="spellEnd"/>
+      <w:r>
+        <w:t xml:space="preserve"> license</w:t>
       </w:r>
     </w:p>
     <w:p>
@@ -14603,7 +15190,15 @@
         </w:numPr>
       </w:pPr>
       <w:r>
-        <w:t>Configuring vROPS with vCenter</w:t>
+        <w:t xml:space="preserve">Configuring </w:t>
+      </w:r>
+      <w:proofErr w:type="spellStart"/>
+      <w:r>
+        <w:t>vROPS</w:t>
+      </w:r>
+      <w:proofErr w:type="spellEnd"/>
+      <w:r>
+        <w:t xml:space="preserve"> with vCenter</w:t>
       </w:r>
     </w:p>
     <w:p>
@@ -14627,7 +15222,15 @@
         </w:numPr>
       </w:pPr>
       <w:r>
-        <w:t>Adding the vCenter information to the vROPS system</w:t>
+        <w:t xml:space="preserve">Adding the vCenter information to the </w:t>
+      </w:r>
+      <w:proofErr w:type="spellStart"/>
+      <w:r>
+        <w:t>vROPS</w:t>
+      </w:r>
+      <w:proofErr w:type="spellEnd"/>
+      <w:r>
+        <w:t xml:space="preserve"> system</w:t>
       </w:r>
     </w:p>
     <w:p>
@@ -14639,7 +15242,7 @@
       <w:pPr>
         <w:pStyle w:val="Heading2"/>
       </w:pPr>
-      <w:bookmarkStart w:id="46" w:name="_Toc454211966"/>
+      <w:bookmarkStart w:id="46" w:name="_Toc455485136"/>
       <w:proofErr w:type="spellStart"/>
       <w:r>
         <w:t>vLog</w:t>
@@ -14671,7 +15274,15 @@
       </w:r>
       <w:proofErr w:type="spellEnd"/>
       <w:r>
-        <w:t xml:space="preserve"> to both vROPS and vCenter for log collection. </w:t>
+        <w:t xml:space="preserve"> to both </w:t>
+      </w:r>
+      <w:proofErr w:type="spellStart"/>
+      <w:r>
+        <w:t>vROPS</w:t>
+      </w:r>
+      <w:proofErr w:type="spellEnd"/>
+      <w:r>
+        <w:t xml:space="preserve"> and vCenter for log collection. </w:t>
       </w:r>
     </w:p>
     <w:p>
@@ -14848,7 +15459,15 @@
         </w:numPr>
       </w:pPr>
       <w:r>
-        <w:t>Configuring vROPS info</w:t>
+        <w:t xml:space="preserve">Configuring </w:t>
+      </w:r>
+      <w:proofErr w:type="spellStart"/>
+      <w:r>
+        <w:t>vROPS</w:t>
+      </w:r>
+      <w:proofErr w:type="spellEnd"/>
+      <w:r>
+        <w:t xml:space="preserve"> info</w:t>
       </w:r>
     </w:p>
     <w:p>
@@ -14872,10 +15491,18 @@
         </w:numPr>
       </w:pPr>
       <w:r>
-        <w:t xml:space="preserve">Adding vROPS information to the </w:t>
+        <w:t xml:space="preserve">Adding </w:t>
       </w:r>
       <w:proofErr w:type="spellStart"/>
       <w:r>
+        <w:t>vROPS</w:t>
+      </w:r>
+      <w:proofErr w:type="spellEnd"/>
+      <w:r>
+        <w:t xml:space="preserve"> information to the </w:t>
+      </w:r>
+      <w:proofErr w:type="spellStart"/>
+      <w:r>
         <w:t>vLog</w:t>
       </w:r>
       <w:proofErr w:type="spellEnd"/>
@@ -14892,7 +15519,7 @@
       <w:pPr>
         <w:pStyle w:val="Heading2"/>
       </w:pPr>
-      <w:bookmarkStart w:id="47" w:name="_Toc454211967"/>
+      <w:bookmarkStart w:id="47" w:name="_Toc455485137"/>
       <w:r>
         <w:t>NSX</w:t>
       </w:r>
@@ -15165,7 +15792,7 @@
       <w:pPr>
         <w:pStyle w:val="Heading1"/>
       </w:pPr>
-      <w:bookmarkStart w:id="48" w:name="_Toc454211968"/>
+      <w:bookmarkStart w:id="48" w:name="_Toc455485138"/>
       <w:r>
         <w:lastRenderedPageBreak/>
         <w:t>Relevant HW/SW compatibility</w:t>
@@ -15297,7 +15924,7 @@
       <w:pPr>
         <w:pStyle w:val="Heading1"/>
       </w:pPr>
-      <w:bookmarkStart w:id="49" w:name="_Toc454211969"/>
+      <w:bookmarkStart w:id="49" w:name="_Toc455485139"/>
       <w:r>
         <w:lastRenderedPageBreak/>
         <w:t>Managing scripts and drivers</w:t>
@@ -15321,10 +15948,10 @@
       <w:bookmarkStart w:id="50" w:name="_Toc354056032"/>
       <w:bookmarkStart w:id="51" w:name="_Toc354056685"/>
       <w:bookmarkStart w:id="52" w:name="_Toc333422506"/>
+      <w:bookmarkEnd w:id="27"/>
       <w:bookmarkEnd w:id="28"/>
       <w:bookmarkEnd w:id="29"/>
       <w:bookmarkEnd w:id="30"/>
-      <w:bookmarkEnd w:id="31"/>
       <w:r>
         <w:t>All the scripts and drivers are managed by system administrators.</w:t>
       </w:r>
@@ -15526,7 +16153,7 @@
       <w:pPr>
         <w:pStyle w:val="Heading2"/>
       </w:pPr>
-      <w:bookmarkStart w:id="53" w:name="_Toc454211970"/>
+      <w:bookmarkStart w:id="53" w:name="_Toc455485140"/>
       <w:r>
         <w:t>Downloading a script</w:t>
       </w:r>
@@ -15604,7 +16231,7 @@
       <w:pPr>
         <w:pStyle w:val="Heading2"/>
       </w:pPr>
-      <w:bookmarkStart w:id="54" w:name="_Toc454211971"/>
+      <w:bookmarkStart w:id="54" w:name="_Toc455485141"/>
       <w:r>
         <w:t>Updating a script file</w:t>
       </w:r>
@@ -15644,7 +16271,7 @@
       <w:pPr>
         <w:pStyle w:val="Heading2"/>
       </w:pPr>
-      <w:bookmarkStart w:id="55" w:name="_Toc454211972"/>
+      <w:bookmarkStart w:id="55" w:name="_Toc455485142"/>
       <w:r>
         <w:t>Updating a driver</w:t>
       </w:r>
@@ -15818,64 +16445,90 @@
     <w:p>
       <w:pPr>
         <w:pStyle w:val="Heading1"/>
-        <w:rPr>
-          <w:ins w:id="56" w:author="Omri Avraham" w:date="2016-07-05T17:59:00Z"/>
-        </w:rPr>
-      </w:pPr>
-      <w:bookmarkStart w:id="57" w:name="_Known_Gaps"/>
-      <w:bookmarkStart w:id="58" w:name="_Toc354056033"/>
-      <w:bookmarkStart w:id="59" w:name="_Toc354056686"/>
-      <w:bookmarkStart w:id="60" w:name="_Toc454211973"/>
+      </w:pPr>
+      <w:bookmarkStart w:id="56" w:name="_Known_Gaps"/>
+      <w:bookmarkStart w:id="57" w:name="_Toc354056033"/>
+      <w:bookmarkStart w:id="58" w:name="_Toc354056686"/>
+      <w:bookmarkStart w:id="59" w:name="_Toc455485143"/>
       <w:bookmarkEnd w:id="50"/>
       <w:bookmarkEnd w:id="51"/>
-      <w:bookmarkEnd w:id="57"/>
-      <w:ins w:id="61" w:author="Omri Avraham" w:date="2016-07-05T17:59:00Z">
-        <w:r>
-          <w:lastRenderedPageBreak/>
-          <w:t>Post-Deployment How-to and extra steps</w:t>
-        </w:r>
-      </w:ins>
-    </w:p>
-    <w:p>
-      <w:pPr>
-        <w:pStyle w:val="nnormal"/>
-        <w:rPr>
-          <w:ins w:id="62" w:author="Omri Avraham" w:date="2016-07-05T17:59:00Z"/>
-          <w:rPrChange w:id="63" w:author="Omri Avraham" w:date="2016-07-05T18:00:00Z">
-            <w:rPr>
-              <w:ins w:id="64" w:author="Omri Avraham" w:date="2016-07-05T17:59:00Z"/>
-            </w:rPr>
-          </w:rPrChange>
-        </w:rPr>
-        <w:pPrChange w:id="65" w:author="Omri Avraham" w:date="2016-07-05T18:00:00Z">
-          <w:pPr>
-            <w:pStyle w:val="Heading1"/>
-          </w:pPr>
-        </w:pPrChange>
+      <w:bookmarkEnd w:id="56"/>
+      <w:r>
+        <w:lastRenderedPageBreak/>
+        <w:t>Post-Deployment How-to and extra steps</w:t>
+      </w:r>
+      <w:bookmarkEnd w:id="59"/>
+    </w:p>
+    <w:p>
+      <w:pPr>
+        <w:pStyle w:val="nnormal"/>
       </w:pPr>
     </w:p>
     <w:p>
       <w:pPr>
         <w:pStyle w:val="Heading2"/>
-        <w:rPr>
-          <w:ins w:id="66" w:author="Omri Avraham" w:date="2016-07-05T18:01:00Z"/>
-        </w:rPr>
-        <w:pPrChange w:id="67" w:author="Omri Avraham" w:date="2016-07-05T18:00:00Z">
-          <w:pPr>
-            <w:pStyle w:val="Heading1"/>
-          </w:pPr>
-        </w:pPrChange>
-      </w:pPr>
-      <w:ins w:id="68" w:author="Omri Avraham" w:date="2016-07-05T18:00:00Z">
-        <w:r>
-          <w:t>ScaleIO –</w:t>
-        </w:r>
-      </w:ins>
-      <w:ins w:id="69" w:author="Omri Avraham" w:date="2016-07-05T18:01:00Z">
-        <w:r>
-          <w:t xml:space="preserve"> To register the deployed ScaleIO environment with the installed vCenter ScaleIO Plugin, a user must go to the vCenter Web, and do the following steps:</w:t>
-        </w:r>
-      </w:ins>
+      </w:pPr>
+      <w:bookmarkStart w:id="60" w:name="_Toc455485144"/>
+      <w:r>
+        <w:t xml:space="preserve">Using the </w:t>
+      </w:r>
+      <w:proofErr w:type="spellStart"/>
+      <w:r>
+        <w:t>ScaleIO</w:t>
+      </w:r>
+      <w:proofErr w:type="spellEnd"/>
+      <w:r>
+        <w:t xml:space="preserve"> web plugin</w:t>
+      </w:r>
+      <w:bookmarkEnd w:id="60"/>
+    </w:p>
+    <w:p>
+      <w:pPr>
+        <w:pStyle w:val="nnormal"/>
+      </w:pPr>
+      <w:r>
+        <w:t xml:space="preserve">In order to use the </w:t>
+      </w:r>
+      <w:proofErr w:type="spellStart"/>
+      <w:r>
+        <w:t>ScaleIO</w:t>
+      </w:r>
+      <w:proofErr w:type="spellEnd"/>
+      <w:r>
+        <w:t xml:space="preserve"> web plugin, you first need to register manually the deployed </w:t>
+      </w:r>
+      <w:proofErr w:type="spellStart"/>
+      <w:r>
+        <w:t>ScaleIO</w:t>
+      </w:r>
+      <w:proofErr w:type="spellEnd"/>
+      <w:r>
+        <w:t xml:space="preserve"> environment with the vCenter. </w:t>
+      </w:r>
+    </w:p>
+    <w:p>
+      <w:pPr>
+        <w:pStyle w:val="nnormal"/>
+      </w:pPr>
+      <w:r>
+        <w:t xml:space="preserve">To register the deployed </w:t>
+      </w:r>
+      <w:proofErr w:type="spellStart"/>
+      <w:r>
+        <w:t>ScaleIO</w:t>
+      </w:r>
+      <w:proofErr w:type="spellEnd"/>
+      <w:r>
+        <w:t xml:space="preserve"> environment with the installed vCenter </w:t>
+      </w:r>
+      <w:proofErr w:type="spellStart"/>
+      <w:r>
+        <w:t>ScaleIO</w:t>
+      </w:r>
+      <w:proofErr w:type="spellEnd"/>
+      <w:r>
+        <w:t xml:space="preserve"> Plugin, a user needs go to the vCenter web client, and do the following steps:</w:t>
+      </w:r>
     </w:p>
     <w:p>
       <w:pPr>
@@ -15884,20 +16537,13 @@
           <w:ilvl w:val="0"/>
           <w:numId w:val="50"/>
         </w:numPr>
-        <w:rPr>
-          <w:ins w:id="70" w:author="Omri Avraham" w:date="2016-07-05T18:02:00Z"/>
-        </w:rPr>
-        <w:pPrChange w:id="71" w:author="Omri Avraham" w:date="2016-07-05T18:02:00Z">
-          <w:pPr>
-            <w:pStyle w:val="Heading1"/>
-          </w:pPr>
-        </w:pPrChange>
-      </w:pPr>
-      <w:ins w:id="72" w:author="Omri Avraham" w:date="2016-07-05T18:02:00Z">
-        <w:r>
-          <w:t>Login to the vCenter Web</w:t>
-        </w:r>
-      </w:ins>
+      </w:pPr>
+      <w:r>
+        <w:t>Login to the vCenter Web</w:t>
+      </w:r>
+      <w:r>
+        <w:t xml:space="preserve"> Client</w:t>
+      </w:r>
     </w:p>
     <w:p>
       <w:pPr>
@@ -15906,77 +16552,65 @@
           <w:ilvl w:val="0"/>
           <w:numId w:val="50"/>
         </w:numPr>
+      </w:pPr>
+      <w:r>
+        <w:t xml:space="preserve">Open the </w:t>
+      </w:r>
+      <w:proofErr w:type="spellStart"/>
+      <w:r>
+        <w:t>ScaleIO</w:t>
+      </w:r>
+      <w:proofErr w:type="spellEnd"/>
+      <w:r>
+        <w:t xml:space="preserve"> Plugin</w:t>
+      </w:r>
+    </w:p>
+    <w:p>
+      <w:pPr>
+        <w:pStyle w:val="nnormal"/>
+        <w:ind w:left="720"/>
+      </w:pPr>
+      <w:r>
         <w:rPr>
-          <w:ins w:id="73" w:author="Omri Avraham" w:date="2016-07-05T18:05:00Z"/>
+          <w:noProof/>
+          <w:lang w:eastAsia="en-US"/>
         </w:rPr>
-        <w:pPrChange w:id="74" w:author="Omri Avraham" w:date="2016-07-05T18:02:00Z">
-          <w:pPr>
-            <w:pStyle w:val="Heading1"/>
-          </w:pPr>
-        </w:pPrChange>
-      </w:pPr>
-      <w:ins w:id="75" w:author="Omri Avraham" w:date="2016-07-05T18:02:00Z">
-        <w:r>
-          <w:t>Open the ScaleIO Plugin</w:t>
-        </w:r>
-      </w:ins>
-    </w:p>
-    <w:p>
-      <w:pPr>
-        <w:pStyle w:val="nnormal"/>
-        <w:ind w:left="720"/>
-        <w:rPr>
-          <w:ins w:id="76" w:author="Omri Avraham" w:date="2016-07-05T18:03:00Z"/>
-        </w:rPr>
-        <w:pPrChange w:id="77" w:author="Omri Avraham" w:date="2016-07-05T18:05:00Z">
-          <w:pPr>
-            <w:pStyle w:val="Heading1"/>
-          </w:pPr>
-        </w:pPrChange>
-      </w:pPr>
-      <w:ins w:id="78" w:author="Omri Avraham" w:date="2016-07-05T18:05:00Z">
-        <w:r>
-          <w:rPr>
-            <w:noProof/>
-            <w:lang w:eastAsia="en-US"/>
-          </w:rPr>
-          <w:drawing>
-            <wp:inline distT="0" distB="0" distL="0" distR="0" wp14:anchorId="7447EB68" wp14:editId="061EEAB9">
-              <wp:extent cx="981075" cy="895350"/>
-              <wp:effectExtent l="0" t="0" r="9525" b="0"/>
-              <wp:docPr id="34" name="Picture 34"/>
-              <wp:cNvGraphicFramePr>
-                <a:graphicFrameLocks xmlns:a="http://schemas.openxmlformats.org/drawingml/2006/main" noChangeAspect="1"/>
-              </wp:cNvGraphicFramePr>
-              <a:graphic xmlns:a="http://schemas.openxmlformats.org/drawingml/2006/main">
-                <a:graphicData uri="http://schemas.openxmlformats.org/drawingml/2006/picture">
-                  <pic:pic xmlns:pic="http://schemas.openxmlformats.org/drawingml/2006/picture">
-                    <pic:nvPicPr>
-                      <pic:cNvPr id="1" name=""/>
-                      <pic:cNvPicPr/>
-                    </pic:nvPicPr>
-                    <pic:blipFill>
-                      <a:blip r:embed="rId46"/>
-                      <a:stretch>
-                        <a:fillRect/>
-                      </a:stretch>
-                    </pic:blipFill>
-                    <pic:spPr>
-                      <a:xfrm>
-                        <a:off x="0" y="0"/>
-                        <a:ext cx="981075" cy="895350"/>
-                      </a:xfrm>
-                      <a:prstGeom prst="rect">
-                        <a:avLst/>
-                      </a:prstGeom>
-                    </pic:spPr>
-                  </pic:pic>
-                </a:graphicData>
-              </a:graphic>
-            </wp:inline>
-          </w:drawing>
-        </w:r>
-      </w:ins>
+        <w:drawing>
+          <wp:inline distT="0" distB="0" distL="0" distR="0" wp14:anchorId="7447EB68" wp14:editId="061EEAB9">
+            <wp:extent cx="981075" cy="895350"/>
+            <wp:effectExtent l="0" t="0" r="9525" b="0"/>
+            <wp:docPr id="34" name="Picture 34"/>
+            <wp:cNvGraphicFramePr>
+              <a:graphicFrameLocks xmlns:a="http://schemas.openxmlformats.org/drawingml/2006/main" noChangeAspect="1"/>
+            </wp:cNvGraphicFramePr>
+            <a:graphic xmlns:a="http://schemas.openxmlformats.org/drawingml/2006/main">
+              <a:graphicData uri="http://schemas.openxmlformats.org/drawingml/2006/picture">
+                <pic:pic xmlns:pic="http://schemas.openxmlformats.org/drawingml/2006/picture">
+                  <pic:nvPicPr>
+                    <pic:cNvPr id="1" name=""/>
+                    <pic:cNvPicPr/>
+                  </pic:nvPicPr>
+                  <pic:blipFill>
+                    <a:blip r:embed="rId46"/>
+                    <a:stretch>
+                      <a:fillRect/>
+                    </a:stretch>
+                  </pic:blipFill>
+                  <pic:spPr>
+                    <a:xfrm>
+                      <a:off x="0" y="0"/>
+                      <a:ext cx="981075" cy="895350"/>
+                    </a:xfrm>
+                    <a:prstGeom prst="rect">
+                      <a:avLst/>
+                    </a:prstGeom>
+                  </pic:spPr>
+                </pic:pic>
+              </a:graphicData>
+            </a:graphic>
+          </wp:inline>
+        </w:drawing>
+      </w:r>
     </w:p>
     <w:p>
       <w:pPr>
@@ -15985,20 +16619,18 @@
           <w:ilvl w:val="0"/>
           <w:numId w:val="50"/>
         </w:numPr>
-        <w:rPr>
-          <w:ins w:id="79" w:author="Omri Avraham" w:date="2016-07-05T18:03:00Z"/>
-        </w:rPr>
-        <w:pPrChange w:id="80" w:author="Omri Avraham" w:date="2016-07-05T18:03:00Z">
-          <w:pPr>
-            <w:pStyle w:val="Heading1"/>
-          </w:pPr>
-        </w:pPrChange>
-      </w:pPr>
-      <w:ins w:id="81" w:author="Omri Avraham" w:date="2016-07-05T18:03:00Z">
-        <w:r>
-          <w:t>Select “Register ScaleIO System”</w:t>
-        </w:r>
-      </w:ins>
+      </w:pPr>
+      <w:r>
+        <w:t xml:space="preserve">Select “Register </w:t>
+      </w:r>
+      <w:proofErr w:type="spellStart"/>
+      <w:r>
+        <w:t>ScaleIO</w:t>
+      </w:r>
+      <w:proofErr w:type="spellEnd"/>
+      <w:r>
+        <w:t xml:space="preserve"> System”</w:t>
+      </w:r>
     </w:p>
     <w:p>
       <w:pPr>
@@ -16007,128 +16639,111 @@
           <w:ilvl w:val="0"/>
           <w:numId w:val="50"/>
         </w:numPr>
+      </w:pPr>
+      <w:r>
+        <w:t>Fill in the relevant info (</w:t>
+      </w:r>
+      <w:r>
+        <w:t xml:space="preserve">Primary </w:t>
+      </w:r>
+      <w:r>
+        <w:t xml:space="preserve">MDM </w:t>
+      </w:r>
+      <w:r>
+        <w:t xml:space="preserve">IP = Info from Excel sheet \ vCenter view of “SIOVM-Primary”, </w:t>
+      </w:r>
+      <w:proofErr w:type="spellStart"/>
+      <w:r>
+        <w:t>ScaleIO</w:t>
+      </w:r>
+      <w:proofErr w:type="spellEnd"/>
+      <w:r>
+        <w:t xml:space="preserve"> user name = ‘admin’, </w:t>
+      </w:r>
+      <w:proofErr w:type="spellStart"/>
+      <w:r>
+        <w:t>ScaleIO</w:t>
+      </w:r>
+      <w:proofErr w:type="spellEnd"/>
+      <w:r>
+        <w:t xml:space="preserve"> </w:t>
+      </w:r>
+      <w:r>
+        <w:t>password = Info from Excel</w:t>
+      </w:r>
+      <w:r>
+        <w:t>)</w:t>
+      </w:r>
+    </w:p>
+    <w:p>
+      <w:pPr>
+        <w:pStyle w:val="nnormal"/>
+        <w:ind w:left="720"/>
+      </w:pPr>
+      <w:r>
         <w:rPr>
-          <w:ins w:id="82" w:author="Omri Avraham" w:date="2016-07-05T18:03:00Z"/>
+          <w:noProof/>
+          <w:lang w:eastAsia="en-US"/>
         </w:rPr>
-        <w:pPrChange w:id="83" w:author="Omri Avraham" w:date="2016-07-05T18:02:00Z">
-          <w:pPr>
-            <w:pStyle w:val="Heading1"/>
-          </w:pPr>
-        </w:pPrChange>
-      </w:pPr>
-      <w:ins w:id="84" w:author="Omri Avraham" w:date="2016-07-05T18:03:00Z">
-        <w:r>
-          <w:t>Fill in the relevant info</w:t>
-        </w:r>
-      </w:ins>
-      <w:ins w:id="85" w:author="Omri Avraham" w:date="2016-07-05T18:04:00Z">
-        <w:r>
-          <w:t xml:space="preserve"> (ScaleIO Username = ‘admin’</w:t>
-        </w:r>
-      </w:ins>
-      <w:ins w:id="86" w:author="Omri Avraham" w:date="2016-07-05T18:12:00Z">
-        <w:r>
-          <w:t>, Primary IP = Info from Excel sheet \ vCenter view of “SIOVM-Primary”, password = Info from Excel</w:t>
-        </w:r>
-      </w:ins>
-      <w:ins w:id="87" w:author="Omri Avraham" w:date="2016-07-05T18:04:00Z">
-        <w:r>
-          <w:t>)</w:t>
-        </w:r>
-      </w:ins>
-    </w:p>
-    <w:p>
-      <w:pPr>
-        <w:pStyle w:val="nnormal"/>
-        <w:ind w:left="720"/>
-        <w:rPr>
-          <w:ins w:id="88" w:author="Omri Avraham" w:date="2016-07-05T18:00:00Z"/>
-          <w:rPrChange w:id="89" w:author="Omri Avraham" w:date="2016-07-05T18:01:00Z">
-            <w:rPr>
-              <w:ins w:id="90" w:author="Omri Avraham" w:date="2016-07-05T18:00:00Z"/>
-            </w:rPr>
-          </w:rPrChange>
-        </w:rPr>
-        <w:pPrChange w:id="91" w:author="Omri Avraham" w:date="2016-07-05T18:03:00Z">
-          <w:pPr>
-            <w:pStyle w:val="Heading1"/>
-          </w:pPr>
-        </w:pPrChange>
-      </w:pPr>
-      <w:ins w:id="92" w:author="Omri Avraham" w:date="2016-07-05T18:03:00Z">
-        <w:r>
-          <w:rPr>
-            <w:noProof/>
-            <w:lang w:eastAsia="en-US"/>
-          </w:rPr>
-          <w:drawing>
-            <wp:inline distT="0" distB="0" distL="0" distR="0" wp14:anchorId="532BC9A5" wp14:editId="601E40AC">
-              <wp:extent cx="5486400" cy="2012313"/>
-              <wp:effectExtent l="0" t="0" r="0" b="7620"/>
-              <wp:docPr id="33" name="Picture 33" descr="cid:image001.jpg@01D1D613.B39C4260"/>
-              <wp:cNvGraphicFramePr>
-                <a:graphicFrameLocks xmlns:a="http://schemas.openxmlformats.org/drawingml/2006/main" noChangeAspect="1"/>
-              </wp:cNvGraphicFramePr>
-              <a:graphic xmlns:a="http://schemas.openxmlformats.org/drawingml/2006/main">
-                <a:graphicData uri="http://schemas.openxmlformats.org/drawingml/2006/picture">
-                  <pic:pic xmlns:pic="http://schemas.openxmlformats.org/drawingml/2006/picture">
-                    <pic:nvPicPr>
-                      <pic:cNvPr id="0" name="Picture 1" descr="cid:image001.jpg@01D1D613.B39C4260"/>
-                      <pic:cNvPicPr>
-                        <a:picLocks noChangeAspect="1" noChangeArrowheads="1"/>
-                      </pic:cNvPicPr>
-                    </pic:nvPicPr>
-                    <pic:blipFill>
-                      <a:blip r:embed="rId47" r:link="rId48">
-                        <a:extLst>
-                          <a:ext uri="{28A0092B-C50C-407E-A947-70E740481C1C}">
-                            <a14:useLocalDpi xmlns:a14="http://schemas.microsoft.com/office/drawing/2010/main" val="0"/>
-                          </a:ext>
-                        </a:extLst>
-                      </a:blip>
-                      <a:srcRect/>
-                      <a:stretch>
-                        <a:fillRect/>
-                      </a:stretch>
-                    </pic:blipFill>
-                    <pic:spPr bwMode="auto">
-                      <a:xfrm>
-                        <a:off x="0" y="0"/>
-                        <a:ext cx="5486400" cy="2012313"/>
-                      </a:xfrm>
-                      <a:prstGeom prst="rect">
-                        <a:avLst/>
-                      </a:prstGeom>
+        <w:drawing>
+          <wp:inline distT="0" distB="0" distL="0" distR="0" wp14:anchorId="532BC9A5" wp14:editId="601E40AC">
+            <wp:extent cx="5486400" cy="2012313"/>
+            <wp:effectExtent l="0" t="0" r="0" b="7620"/>
+            <wp:docPr id="33" name="Picture 33" descr="cid:image001.jpg@01D1D613.B39C4260"/>
+            <wp:cNvGraphicFramePr>
+              <a:graphicFrameLocks xmlns:a="http://schemas.openxmlformats.org/drawingml/2006/main" noChangeAspect="1"/>
+            </wp:cNvGraphicFramePr>
+            <a:graphic xmlns:a="http://schemas.openxmlformats.org/drawingml/2006/main">
+              <a:graphicData uri="http://schemas.openxmlformats.org/drawingml/2006/picture">
+                <pic:pic xmlns:pic="http://schemas.openxmlformats.org/drawingml/2006/picture">
+                  <pic:nvPicPr>
+                    <pic:cNvPr id="0" name="Picture 1" descr="cid:image001.jpg@01D1D613.B39C4260"/>
+                    <pic:cNvPicPr>
+                      <a:picLocks noChangeAspect="1" noChangeArrowheads="1"/>
+                    </pic:cNvPicPr>
+                  </pic:nvPicPr>
+                  <pic:blipFill>
+                    <a:blip r:embed="rId47" r:link="rId48">
+                      <a:extLst>
+                        <a:ext uri="{28A0092B-C50C-407E-A947-70E740481C1C}">
+                          <a14:useLocalDpi xmlns:a14="http://schemas.microsoft.com/office/drawing/2010/main" val="0"/>
+                        </a:ext>
+                      </a:extLst>
+                    </a:blip>
+                    <a:srcRect/>
+                    <a:stretch>
+                      <a:fillRect/>
+                    </a:stretch>
+                  </pic:blipFill>
+                  <pic:spPr bwMode="auto">
+                    <a:xfrm>
+                      <a:off x="0" y="0"/>
+                      <a:ext cx="5486400" cy="2012313"/>
+                    </a:xfrm>
+                    <a:prstGeom prst="rect">
+                      <a:avLst/>
+                    </a:prstGeom>
+                    <a:noFill/>
+                    <a:ln>
                       <a:noFill/>
-                      <a:ln>
-                        <a:noFill/>
-                      </a:ln>
-                    </pic:spPr>
-                  </pic:pic>
-                </a:graphicData>
-              </a:graphic>
-            </wp:inline>
-          </w:drawing>
-        </w:r>
-      </w:ins>
+                    </a:ln>
+                  </pic:spPr>
+                </pic:pic>
+              </a:graphicData>
+            </a:graphic>
+          </wp:inline>
+        </w:drawing>
+      </w:r>
     </w:p>
     <w:p>
       <w:pPr>
         <w:pStyle w:val="Heading2"/>
-        <w:rPr>
-          <w:ins w:id="93" w:author="Omri Avraham" w:date="2016-07-05T18:17:00Z"/>
-        </w:rPr>
-        <w:pPrChange w:id="94" w:author="Omri Avraham" w:date="2016-07-05T18:13:00Z">
-          <w:pPr>
-            <w:pStyle w:val="Heading1"/>
-          </w:pPr>
-        </w:pPrChange>
-      </w:pPr>
-      <w:ins w:id="95" w:author="Omri Avraham" w:date="2016-07-05T18:13:00Z">
-        <w:r>
-          <w:t>Nagios</w:t>
-        </w:r>
-      </w:ins>
+      </w:pPr>
+      <w:bookmarkStart w:id="61" w:name="_Toc455485145"/>
+      <w:r>
+        <w:t>Nagios</w:t>
+      </w:r>
+      <w:bookmarkEnd w:id="61"/>
     </w:p>
     <w:p>
       <w:pPr>
@@ -16137,108 +16752,135 @@
           <w:ilvl w:val="0"/>
           <w:numId w:val="35"/>
         </w:numPr>
+      </w:pPr>
+      <w:r>
+        <w:t xml:space="preserve">To open the Nagios Server website, </w:t>
+      </w:r>
+      <w:r>
+        <w:t>you can browse</w:t>
+      </w:r>
+      <w:r>
+        <w:t xml:space="preserve"> to </w:t>
+      </w:r>
+      <w:hyperlink w:history="1">
+        <w:r>
+          <w:rPr>
+            <w:rStyle w:val="Hyperlink"/>
+          </w:rPr>
+          <w:t>http://&lt;Nagios_IP&gt;/nagios</w:t>
+        </w:r>
+      </w:hyperlink>
+    </w:p>
+    <w:p>
+      <w:pPr>
+        <w:pStyle w:val="nnormal"/>
+        <w:ind w:left="720"/>
+      </w:pPr>
+      <w:r>
+        <w:t xml:space="preserve">The </w:t>
+      </w:r>
+      <w:r>
+        <w:t>&lt;</w:t>
+      </w:r>
+      <w:proofErr w:type="spellStart"/>
+      <w:r>
+        <w:t>Nagios_IP</w:t>
+      </w:r>
+      <w:proofErr w:type="spellEnd"/>
+      <w:r>
+        <w:t xml:space="preserve">&gt; can be taken from the excel or from the vCenter view of the Nagios VM. </w:t>
+      </w:r>
+      <w:r>
+        <w:br/>
+      </w:r>
+      <w:r>
+        <w:t xml:space="preserve">The </w:t>
+      </w:r>
+      <w:r>
+        <w:t>c</w:t>
+      </w:r>
+      <w:r>
+        <w:t>redentials are</w:t>
+      </w:r>
+      <w:r>
+        <w:t>:</w:t>
+      </w:r>
+      <w:r>
+        <w:t xml:space="preserve"> Username: ‘</w:t>
+      </w:r>
+      <w:proofErr w:type="spellStart"/>
+      <w:r>
+        <w:t>nagiosadmin</w:t>
+      </w:r>
+      <w:proofErr w:type="spellEnd"/>
+      <w:r>
+        <w:t>’, Password:’Password1’</w:t>
+      </w:r>
+      <w:r>
+        <w:t>.</w:t>
+      </w:r>
+    </w:p>
+    <w:p>
+      <w:pPr>
+        <w:pStyle w:val="nnormal"/>
+        <w:ind w:left="720"/>
+      </w:pPr>
+      <w:r>
+        <w:lastRenderedPageBreak/>
+        <w:t>You can also use the shortcut available on the ‘</w:t>
+      </w:r>
+      <w:proofErr w:type="spellStart"/>
+      <w:r>
+        <w:t>NagiosServer</w:t>
+      </w:r>
+      <w:proofErr w:type="spellEnd"/>
+      <w:r>
+        <w:t>’ resource:</w:t>
+      </w:r>
+      <w:r>
+        <w:br/>
+      </w:r>
+      <w:r>
         <w:rPr>
-          <w:ins w:id="96" w:author="Omri Avraham" w:date="2016-07-05T18:19:00Z"/>
+          <w:noProof/>
+          <w:lang w:eastAsia="en-US"/>
         </w:rPr>
-        <w:pPrChange w:id="97" w:author="Omri Avraham" w:date="2016-07-05T18:17:00Z">
-          <w:pPr>
-            <w:pStyle w:val="Heading1"/>
-          </w:pPr>
-        </w:pPrChange>
-      </w:pPr>
-      <w:ins w:id="98" w:author="Omri Avraham" w:date="2016-07-05T18:17:00Z">
-        <w:r>
-          <w:t xml:space="preserve">To open the Nagios Server website, please go to </w:t>
-        </w:r>
-      </w:ins>
-      <w:ins w:id="99" w:author="Omri Avraham" w:date="2016-07-05T18:19:00Z">
-        <w:r>
-          <w:fldChar w:fldCharType="begin"/>
-        </w:r>
-        <w:r>
-          <w:instrText xml:space="preserve"> HYPERLINK "</w:instrText>
-        </w:r>
-      </w:ins>
-      <w:ins w:id="100" w:author="Omri Avraham" w:date="2016-07-05T18:17:00Z">
-        <w:r>
-          <w:instrText>http://&lt;Nagios_IP&gt;/</w:instrText>
-        </w:r>
-      </w:ins>
-      <w:ins w:id="101" w:author="Omri Avraham" w:date="2016-07-05T18:19:00Z">
-        <w:r>
-          <w:instrText xml:space="preserve">nagios" </w:instrText>
-        </w:r>
-        <w:r>
-          <w:fldChar w:fldCharType="separate"/>
-        </w:r>
-      </w:ins>
-      <w:ins w:id="102" w:author="Omri Avraham" w:date="2016-07-05T18:17:00Z">
-        <w:r>
-          <w:rPr>
-            <w:rStyle w:val="Hyperlink"/>
-          </w:rPr>
-          <w:t>http://&lt;Nagios_IP&gt;/</w:t>
-        </w:r>
-      </w:ins>
-      <w:ins w:id="103" w:author="Omri Avraham" w:date="2016-07-05T18:19:00Z">
-        <w:r>
-          <w:rPr>
-            <w:rStyle w:val="Hyperlink"/>
-          </w:rPr>
-          <w:t>nagios</w:t>
-        </w:r>
-        <w:r>
-          <w:fldChar w:fldCharType="end"/>
-        </w:r>
-      </w:ins>
-    </w:p>
-    <w:p>
-      <w:pPr>
-        <w:pStyle w:val="nnormal"/>
-        <w:ind w:left="720"/>
-        <w:rPr>
-          <w:ins w:id="104" w:author="Omri Avraham" w:date="2016-07-05T18:20:00Z"/>
-        </w:rPr>
-        <w:pPrChange w:id="105" w:author="Omri Avraham" w:date="2016-07-05T18:19:00Z">
-          <w:pPr>
-            <w:pStyle w:val="Heading1"/>
-          </w:pPr>
-        </w:pPrChange>
-      </w:pPr>
-      <w:ins w:id="106" w:author="Omri Avraham" w:date="2016-07-05T18:19:00Z">
-        <w:r>
-          <w:t>&lt;</w:t>
-        </w:r>
-        <w:proofErr w:type="spellStart"/>
-        <w:r>
-          <w:t>Nagios_IP</w:t>
-        </w:r>
-        <w:proofErr w:type="spellEnd"/>
-        <w:r>
-          <w:t xml:space="preserve">&gt; can be taken from the excel or from the vCenter view of the Nagios VM. The Credentials </w:t>
-        </w:r>
-        <w:proofErr w:type="gramStart"/>
-        <w:r>
-          <w:t>are</w:t>
-        </w:r>
-        <w:proofErr w:type="gramEnd"/>
-        <w:r>
-          <w:t xml:space="preserve"> Username: ‘</w:t>
-        </w:r>
-        <w:proofErr w:type="spellStart"/>
-        <w:r>
-          <w:t>nagiosadmin</w:t>
-        </w:r>
-        <w:proofErr w:type="spellEnd"/>
-        <w:r>
-          <w:t>’</w:t>
-        </w:r>
-      </w:ins>
-      <w:ins w:id="107" w:author="Omri Avraham" w:date="2016-07-05T18:20:00Z">
-        <w:r>
-          <w:t>, Password:’Password1’</w:t>
-        </w:r>
-      </w:ins>
+        <w:drawing>
+          <wp:inline distT="0" distB="0" distL="0" distR="0" wp14:anchorId="0E48DF33" wp14:editId="1CA76C64">
+            <wp:extent cx="2448267" cy="2372056"/>
+            <wp:effectExtent l="0" t="0" r="9525" b="9525"/>
+            <wp:docPr id="36" name="Picture 36"/>
+            <wp:cNvGraphicFramePr>
+              <a:graphicFrameLocks xmlns:a="http://schemas.openxmlformats.org/drawingml/2006/main" noChangeAspect="1"/>
+            </wp:cNvGraphicFramePr>
+            <a:graphic xmlns:a="http://schemas.openxmlformats.org/drawingml/2006/main">
+              <a:graphicData uri="http://schemas.openxmlformats.org/drawingml/2006/picture">
+                <pic:pic xmlns:pic="http://schemas.openxmlformats.org/drawingml/2006/picture">
+                  <pic:nvPicPr>
+                    <pic:cNvPr id="1" name=""/>
+                    <pic:cNvPicPr/>
+                  </pic:nvPicPr>
+                  <pic:blipFill>
+                    <a:blip r:embed="rId49"/>
+                    <a:stretch>
+                      <a:fillRect/>
+                    </a:stretch>
+                  </pic:blipFill>
+                  <pic:spPr>
+                    <a:xfrm>
+                      <a:off x="0" y="0"/>
+                      <a:ext cx="2448267" cy="2372056"/>
+                    </a:xfrm>
+                    <a:prstGeom prst="rect">
+                      <a:avLst/>
+                    </a:prstGeom>
+                  </pic:spPr>
+                </pic:pic>
+              </a:graphicData>
+            </a:graphic>
+          </wp:inline>
+        </w:drawing>
+      </w:r>
     </w:p>
     <w:p>
       <w:pPr>
@@ -16247,165 +16889,107 @@
           <w:ilvl w:val="0"/>
           <w:numId w:val="35"/>
         </w:numPr>
+      </w:pPr>
+      <w:r>
+        <w:t>To view the live</w:t>
+      </w:r>
+      <w:r>
+        <w:t xml:space="preserve"> </w:t>
+      </w:r>
+      <w:r>
+        <w:t>status of the attributes we monitor using Nagios, go to the CloudShell Portal and select the ESX you wish to see, opening the “Attributes” tab</w:t>
+      </w:r>
+      <w:r>
+        <w:t xml:space="preserve">. From there clicking on the </w:t>
+      </w:r>
+      <w:r>
+        <w:t>‘watch’ link</w:t>
+      </w:r>
+      <w:r>
+        <w:t xml:space="preserve"> will open the monitoring window.</w:t>
+      </w:r>
+    </w:p>
+    <w:p>
+      <w:pPr>
+        <w:pStyle w:val="nnormal"/>
+        <w:ind w:left="720"/>
+      </w:pPr>
+      <w:r>
         <w:rPr>
-          <w:ins w:id="108" w:author="Omri Avraham" w:date="2016-07-05T18:24:00Z"/>
+          <w:noProof/>
         </w:rPr>
-        <w:pPrChange w:id="109" w:author="Omri Avraham" w:date="2016-07-05T18:24:00Z">
-          <w:pPr>
-            <w:pStyle w:val="Heading1"/>
-          </w:pPr>
-        </w:pPrChange>
-      </w:pPr>
-      <w:ins w:id="110" w:author="Omri Avraham" w:date="2016-07-05T18:20:00Z">
-        <w:r>
-          <w:t xml:space="preserve">To view the </w:t>
-        </w:r>
-        <w:proofErr w:type="spellStart"/>
-        <w:r>
-          <w:t>livestatus</w:t>
-        </w:r>
-        <w:proofErr w:type="spellEnd"/>
-        <w:r>
-          <w:t xml:space="preserve"> of the attributes we monitor using </w:t>
-        </w:r>
-      </w:ins>
-      <w:ins w:id="111" w:author="Omri Avraham" w:date="2016-07-05T18:21:00Z">
-        <w:r>
-          <w:t>Nagios</w:t>
-        </w:r>
-      </w:ins>
-      <w:ins w:id="112" w:author="Omri Avraham" w:date="2016-07-05T18:20:00Z">
-        <w:r>
-          <w:t>,</w:t>
-        </w:r>
-      </w:ins>
-      <w:ins w:id="113" w:author="Omri Avraham" w:date="2016-07-05T18:21:00Z">
-        <w:r>
-          <w:t xml:space="preserve"> go to the CloudShell Portal and select the ESX you wish to see, opening the “Attributes” tab</w:t>
-        </w:r>
-      </w:ins>
-      <w:ins w:id="114" w:author="Omri Avraham" w:date="2016-07-05T18:22:00Z">
-        <w:r>
-          <w:t xml:space="preserve">. </w:t>
-        </w:r>
-      </w:ins>
-      <w:ins w:id="115" w:author="Omri Avraham" w:date="2016-07-05T18:23:00Z">
-        <w:r>
-          <w:t xml:space="preserve">From there clicking on the </w:t>
-        </w:r>
-      </w:ins>
-      <w:ins w:id="116" w:author="Omri Avraham" w:date="2016-07-05T18:24:00Z">
-        <w:r>
-          <w:t>Clock icon will open the monitoring window.</w:t>
-        </w:r>
-      </w:ins>
-    </w:p>
-    <w:p>
-      <w:pPr>
-        <w:pStyle w:val="nnormal"/>
-        <w:ind w:left="720"/>
+        <w:t xml:space="preserve"> </w:t>
+      </w:r>
+      <w:r>
         <w:rPr>
-          <w:ins w:id="117" w:author="Omri Avraham" w:date="2016-07-05T18:13:00Z"/>
-          <w:rPrChange w:id="118" w:author="Omri Avraham" w:date="2016-07-05T18:17:00Z">
-            <w:rPr>
-              <w:ins w:id="119" w:author="Omri Avraham" w:date="2016-07-05T18:13:00Z"/>
-            </w:rPr>
-          </w:rPrChange>
+          <w:noProof/>
+          <w:lang w:eastAsia="en-US"/>
         </w:rPr>
-        <w:pPrChange w:id="120" w:author="Omri Avraham" w:date="2016-07-05T18:24:00Z">
-          <w:pPr>
-            <w:pStyle w:val="Heading1"/>
-          </w:pPr>
-        </w:pPrChange>
-      </w:pPr>
-      <w:ins w:id="121" w:author="Omri Avraham" w:date="2016-07-05T18:24:00Z">
-        <w:r>
-          <w:rPr>
-            <w:noProof/>
-            <w:lang w:eastAsia="en-US"/>
-          </w:rPr>
-          <w:lastRenderedPageBreak/>
-          <w:drawing>
-            <wp:inline distT="0" distB="0" distL="0" distR="0" wp14:anchorId="6B93BDE7" wp14:editId="6F859859">
-              <wp:extent cx="5486400" cy="2335530"/>
-              <wp:effectExtent l="0" t="0" r="0" b="7620"/>
-              <wp:docPr id="35" name="Picture 35"/>
-              <wp:cNvGraphicFramePr>
-                <a:graphicFrameLocks xmlns:a="http://schemas.openxmlformats.org/drawingml/2006/main" noChangeAspect="1"/>
-              </wp:cNvGraphicFramePr>
-              <a:graphic xmlns:a="http://schemas.openxmlformats.org/drawingml/2006/main">
-                <a:graphicData uri="http://schemas.openxmlformats.org/drawingml/2006/picture">
-                  <pic:pic xmlns:pic="http://schemas.openxmlformats.org/drawingml/2006/picture">
-                    <pic:nvPicPr>
-                      <pic:cNvPr id="1" name=""/>
-                      <pic:cNvPicPr/>
-                    </pic:nvPicPr>
-                    <pic:blipFill>
-                      <a:blip r:embed="rId49"/>
-                      <a:stretch>
-                        <a:fillRect/>
-                      </a:stretch>
-                    </pic:blipFill>
-                    <pic:spPr>
-                      <a:xfrm>
-                        <a:off x="0" y="0"/>
-                        <a:ext cx="5486400" cy="2335530"/>
-                      </a:xfrm>
-                      <a:prstGeom prst="rect">
-                        <a:avLst/>
-                      </a:prstGeom>
-                    </pic:spPr>
-                  </pic:pic>
-                </a:graphicData>
-              </a:graphic>
-            </wp:inline>
-          </w:drawing>
-        </w:r>
-        <w:r>
-          <w:t xml:space="preserve"> </w:t>
-        </w:r>
-      </w:ins>
-    </w:p>
-    <w:p>
-      <w:pPr>
-        <w:pStyle w:val="nnormal"/>
-        <w:rPr>
-          <w:ins w:id="122" w:author="Omri Avraham" w:date="2016-07-05T18:13:00Z"/>
-          <w:rPrChange w:id="123" w:author="Omri Avraham" w:date="2016-07-05T18:13:00Z">
-            <w:rPr>
-              <w:ins w:id="124" w:author="Omri Avraham" w:date="2016-07-05T18:13:00Z"/>
-            </w:rPr>
-          </w:rPrChange>
-        </w:rPr>
-        <w:pPrChange w:id="125" w:author="Omri Avraham" w:date="2016-07-05T18:13:00Z">
-          <w:pPr>
-            <w:pStyle w:val="Heading1"/>
-          </w:pPr>
-        </w:pPrChange>
-      </w:pPr>
+        <w:drawing>
+          <wp:inline distT="0" distB="0" distL="0" distR="0" wp14:anchorId="76C9D542" wp14:editId="29473BB0">
+            <wp:extent cx="5486400" cy="2895600"/>
+            <wp:effectExtent l="0" t="0" r="0" b="0"/>
+            <wp:docPr id="37" name="Picture 37"/>
+            <wp:cNvGraphicFramePr>
+              <a:graphicFrameLocks xmlns:a="http://schemas.openxmlformats.org/drawingml/2006/main" noChangeAspect="1"/>
+            </wp:cNvGraphicFramePr>
+            <a:graphic xmlns:a="http://schemas.openxmlformats.org/drawingml/2006/main">
+              <a:graphicData uri="http://schemas.openxmlformats.org/drawingml/2006/picture">
+                <pic:pic xmlns:pic="http://schemas.openxmlformats.org/drawingml/2006/picture">
+                  <pic:nvPicPr>
+                    <pic:cNvPr id="1" name=""/>
+                    <pic:cNvPicPr/>
+                  </pic:nvPicPr>
+                  <pic:blipFill>
+                    <a:blip r:embed="rId50"/>
+                    <a:stretch>
+                      <a:fillRect/>
+                    </a:stretch>
+                  </pic:blipFill>
+                  <pic:spPr>
+                    <a:xfrm>
+                      <a:off x="0" y="0"/>
+                      <a:ext cx="5486400" cy="2895600"/>
+                    </a:xfrm>
+                    <a:prstGeom prst="rect">
+                      <a:avLst/>
+                    </a:prstGeom>
+                  </pic:spPr>
+                </pic:pic>
+              </a:graphicData>
+            </a:graphic>
+          </wp:inline>
+        </w:drawing>
+      </w:r>
+      <w:r>
+        <w:t xml:space="preserve"> </w:t>
+      </w:r>
     </w:p>
     <w:p>
       <w:pPr>
         <w:pStyle w:val="Heading2"/>
-        <w:rPr>
-          <w:ins w:id="126" w:author="Omri Avraham" w:date="2016-07-05T18:24:00Z"/>
-        </w:rPr>
-        <w:pPrChange w:id="127" w:author="Omri Avraham" w:date="2016-07-05T18:24:00Z">
-          <w:pPr>
-            <w:pStyle w:val="Heading1"/>
-          </w:pPr>
-        </w:pPrChange>
-      </w:pPr>
+      </w:pPr>
+      <w:bookmarkStart w:id="62" w:name="_Toc455485146"/>
       <w:proofErr w:type="spellStart"/>
-      <w:ins w:id="128" w:author="Omri Avraham" w:date="2016-07-05T18:24:00Z">
-        <w:r>
-          <w:t>vLog</w:t>
-        </w:r>
-        <w:proofErr w:type="spellEnd"/>
-        <w:r>
-          <w:t>, vROPS &amp; NSX</w:t>
-        </w:r>
-      </w:ins>
+      <w:r>
+        <w:t>vLog</w:t>
+      </w:r>
+      <w:proofErr w:type="spellEnd"/>
+      <w:r>
+        <w:t xml:space="preserve"> Insight</w:t>
+      </w:r>
+      <w:r>
+        <w:t xml:space="preserve">, </w:t>
+      </w:r>
+      <w:proofErr w:type="spellStart"/>
+      <w:r>
+        <w:t>vROPS</w:t>
+      </w:r>
+      <w:proofErr w:type="spellEnd"/>
+      <w:r>
+        <w:t xml:space="preserve"> &amp; NSX</w:t>
+      </w:r>
+      <w:bookmarkEnd w:id="62"/>
     </w:p>
     <w:p>
       <w:pPr>
@@ -16414,20 +16998,28 @@
           <w:ilvl w:val="0"/>
           <w:numId w:val="35"/>
         </w:numPr>
-        <w:rPr>
-          <w:ins w:id="129" w:author="Omri Avraham" w:date="2016-07-05T18:25:00Z"/>
-        </w:rPr>
-        <w:pPrChange w:id="130" w:author="Omri Avraham" w:date="2016-07-05T18:25:00Z">
-          <w:pPr>
-            <w:pStyle w:val="Heading1"/>
-          </w:pPr>
-        </w:pPrChange>
-      </w:pPr>
-      <w:ins w:id="131" w:author="Omri Avraham" w:date="2016-07-05T18:25:00Z">
-        <w:r>
-          <w:t xml:space="preserve">as part of the Automation, only the deployment of the above is being done. </w:t>
-        </w:r>
-      </w:ins>
+      </w:pPr>
+      <w:r>
+        <w:t>A</w:t>
+      </w:r>
+      <w:r>
+        <w:t xml:space="preserve">s part of the </w:t>
+      </w:r>
+      <w:r>
+        <w:t>current a</w:t>
+      </w:r>
+      <w:r>
+        <w:t>utomation</w:t>
+      </w:r>
+      <w:r>
+        <w:t xml:space="preserve"> workflow</w:t>
+      </w:r>
+      <w:r>
+        <w:t>, only the deployment of the above is being done</w:t>
+      </w:r>
+      <w:r>
+        <w:t xml:space="preserve"> (NSX configuration continues until step 4 including).</w:t>
+      </w:r>
     </w:p>
     <w:p>
       <w:pPr>
@@ -16436,54 +17028,34 @@
           <w:ilvl w:val="0"/>
           <w:numId w:val="35"/>
         </w:numPr>
-        <w:rPr>
-          <w:ins w:id="132" w:author="Omri Avraham" w:date="2016-07-05T18:25:00Z"/>
-        </w:rPr>
-        <w:pPrChange w:id="133" w:author="Omri Avraham" w:date="2016-07-05T18:25:00Z">
-          <w:pPr>
-            <w:pStyle w:val="Heading1"/>
-          </w:pPr>
-        </w:pPrChange>
-      </w:pPr>
-      <w:ins w:id="134" w:author="Omri Avraham" w:date="2016-07-05T18:25:00Z">
-        <w:r>
-          <w:t>To fully utilize the above, a user must login to each corresponding IP address web and configure the VM.</w:t>
-        </w:r>
-      </w:ins>
+      </w:pPr>
+      <w:r>
+        <w:t>To fully utilize the above, a user must login to each corresponding IP address web and configure the VM.</w:t>
+      </w:r>
     </w:p>
     <w:p>
       <w:pPr>
         <w:pStyle w:val="nnormal"/>
         <w:ind w:left="720"/>
-        <w:rPr>
-          <w:ins w:id="135" w:author="Omri Avraham" w:date="2016-07-05T18:24:00Z"/>
-          <w:rPrChange w:id="136" w:author="Omri Avraham" w:date="2016-07-05T18:25:00Z">
-            <w:rPr>
-              <w:ins w:id="137" w:author="Omri Avraham" w:date="2016-07-05T18:24:00Z"/>
-            </w:rPr>
-          </w:rPrChange>
-        </w:rPr>
-        <w:pPrChange w:id="138" w:author="Omri Avraham" w:date="2016-07-05T18:26:00Z">
-          <w:pPr>
-            <w:pStyle w:val="Heading1"/>
-          </w:pPr>
-        </w:pPrChange>
-      </w:pPr>
+      </w:pPr>
+      <w:bookmarkStart w:id="63" w:name="_GoBack"/>
+      <w:bookmarkEnd w:id="63"/>
     </w:p>
     <w:p>
       <w:pPr>
         <w:pStyle w:val="Heading1"/>
       </w:pPr>
+      <w:bookmarkStart w:id="64" w:name="_Toc455485147"/>
       <w:r>
         <w:lastRenderedPageBreak/>
         <w:t xml:space="preserve">Known </w:t>
       </w:r>
+      <w:bookmarkEnd w:id="57"/>
       <w:bookmarkEnd w:id="58"/>
-      <w:bookmarkEnd w:id="59"/>
       <w:r>
         <w:t>Gaps</w:t>
       </w:r>
-      <w:bookmarkEnd w:id="60"/>
+      <w:bookmarkEnd w:id="64"/>
     </w:p>
     <w:p>
       <w:pPr>
@@ -16615,7 +17187,23 @@
                 <w:rFonts w:eastAsia="Times New Roman"/>
                 <w:sz w:val="22"/>
               </w:rPr>
-              <w:t>The order of each Shell, i.e. deploying the NSX before SIO is not supported, due to the fact that each step depends on the step before, for example, vROPS require SIO storage to be present for the deployment.</w:t>
+              <w:t xml:space="preserve">The order of each Shell, i.e. deploying the NSX before SIO is not supported, due to the fact that each step depends on the step before, for example, </w:t>
+            </w:r>
+            <w:proofErr w:type="spellStart"/>
+            <w:r>
+              <w:rPr>
+                <w:rFonts w:eastAsia="Times New Roman"/>
+                <w:sz w:val="22"/>
+              </w:rPr>
+              <w:t>vROPS</w:t>
+            </w:r>
+            <w:proofErr w:type="spellEnd"/>
+            <w:r>
+              <w:rPr>
+                <w:rFonts w:eastAsia="Times New Roman"/>
+                <w:sz w:val="22"/>
+              </w:rPr>
+              <w:t xml:space="preserve"> require SIO storage to be present for the deployment.</w:t>
             </w:r>
           </w:p>
         </w:tc>
@@ -16745,13 +17333,13 @@
       <w:pPr>
         <w:pStyle w:val="Heading2"/>
       </w:pPr>
-      <w:bookmarkStart w:id="139" w:name="_Toc454211974"/>
+      <w:bookmarkStart w:id="65" w:name="_Toc455485148"/>
       <w:bookmarkEnd w:id="1"/>
       <w:bookmarkEnd w:id="52"/>
       <w:r>
         <w:t>Versa Gaps</w:t>
       </w:r>
-      <w:bookmarkEnd w:id="139"/>
+      <w:bookmarkEnd w:id="65"/>
     </w:p>
     <w:tbl>
       <w:tblPr>
@@ -17014,11 +17602,11 @@
       <w:pPr>
         <w:pStyle w:val="Heading2"/>
       </w:pPr>
-      <w:bookmarkStart w:id="140" w:name="_Toc454211975"/>
+      <w:bookmarkStart w:id="66" w:name="_Toc455485149"/>
       <w:r>
         <w:t>vCenter Gaps</w:t>
       </w:r>
-      <w:bookmarkEnd w:id="140"/>
+      <w:bookmarkEnd w:id="66"/>
     </w:p>
     <w:tbl>
       <w:tblPr>
@@ -17307,11 +17895,11 @@
       <w:pPr>
         <w:pStyle w:val="Heading2"/>
       </w:pPr>
-      <w:bookmarkStart w:id="141" w:name="_Toc454211976"/>
+      <w:bookmarkStart w:id="67" w:name="_Toc455485150"/>
       <w:r>
         <w:t>Nagios Gaps</w:t>
       </w:r>
-      <w:bookmarkEnd w:id="141"/>
+      <w:bookmarkEnd w:id="67"/>
     </w:p>
     <w:tbl>
       <w:tblPr>
@@ -17574,35 +18162,27 @@
       <w:pPr>
         <w:pStyle w:val="Heading2"/>
       </w:pPr>
-      <w:bookmarkStart w:id="142" w:name="_Toc454211977"/>
+      <w:bookmarkStart w:id="68" w:name="_Toc455485151"/>
+      <w:proofErr w:type="spellStart"/>
       <w:r>
         <w:lastRenderedPageBreak/>
-        <w:t>ScaleIO Gaps</w:t>
-      </w:r>
-      <w:bookmarkEnd w:id="142"/>
+        <w:t>ScaleIO</w:t>
+      </w:r>
+      <w:proofErr w:type="spellEnd"/>
+      <w:r>
+        <w:t xml:space="preserve"> Gaps</w:t>
+      </w:r>
+      <w:bookmarkEnd w:id="68"/>
     </w:p>
     <w:tbl>
       <w:tblPr>
         <w:tblStyle w:val="TestShell1"/>
         <w:tblW w:w="10411" w:type="dxa"/>
         <w:tblLook w:val="04A0" w:firstRow="1" w:lastRow="0" w:firstColumn="1" w:lastColumn="0" w:noHBand="0" w:noVBand="1"/>
-        <w:tblPrChange w:id="143" w:author="Omri Avraham" w:date="2016-07-05T18:33:00Z">
-          <w:tblPr>
-            <w:tblStyle w:val="TestShell1"/>
-            <w:tblW w:w="8640" w:type="dxa"/>
-            <w:tblLook w:val="04A0" w:firstRow="1" w:lastRow="0" w:firstColumn="1" w:lastColumn="0" w:noHBand="0" w:noVBand="1"/>
-          </w:tblPr>
-        </w:tblPrChange>
       </w:tblPr>
       <w:tblGrid>
         <w:gridCol w:w="1525"/>
         <w:gridCol w:w="8886"/>
-        <w:tblGridChange w:id="144">
-          <w:tblGrid>
-            <w:gridCol w:w="1525"/>
-            <w:gridCol w:w="8886"/>
-          </w:tblGrid>
-        </w:tblGridChange>
       </w:tblGrid>
       <w:tr>
         <w:trPr>
@@ -17611,16 +18191,10 @@
         <w:tc>
           <w:tcPr>
             <w:tcW w:w="732" w:type="pct"/>
-            <w:tcPrChange w:id="145" w:author="Omri Avraham" w:date="2016-07-05T18:33:00Z">
-              <w:tcPr>
-                <w:tcW w:w="2445" w:type="pct"/>
-              </w:tcPr>
-            </w:tcPrChange>
           </w:tcPr>
           <w:p>
             <w:pPr>
               <w:pStyle w:val="tabletext"/>
-              <w:cnfStyle w:val="100000000000" w:firstRow="1" w:lastRow="0" w:firstColumn="0" w:lastColumn="0" w:oddVBand="0" w:evenVBand="0" w:oddHBand="0" w:evenHBand="0" w:firstRowFirstColumn="0" w:firstRowLastColumn="0" w:lastRowFirstColumn="0" w:lastRowLastColumn="0"/>
             </w:pPr>
             <w:r>
               <w:t>Gap</w:t>
@@ -17630,16 +18204,10 @@
         <w:tc>
           <w:tcPr>
             <w:tcW w:w="4268" w:type="pct"/>
-            <w:tcPrChange w:id="146" w:author="Omri Avraham" w:date="2016-07-05T18:33:00Z">
-              <w:tcPr>
-                <w:tcW w:w="2555" w:type="pct"/>
-              </w:tcPr>
-            </w:tcPrChange>
           </w:tcPr>
           <w:p>
             <w:pPr>
               <w:pStyle w:val="tabletext"/>
-              <w:cnfStyle w:val="100000000000" w:firstRow="1" w:lastRow="0" w:firstColumn="0" w:lastColumn="0" w:oddVBand="0" w:evenVBand="0" w:oddHBand="0" w:evenHBand="0" w:firstRowFirstColumn="0" w:firstRowLastColumn="0" w:lastRowFirstColumn="0" w:lastRowLastColumn="0"/>
             </w:pPr>
             <w:r>
               <w:t>Description</w:t>
@@ -17651,11 +18219,6 @@
         <w:tc>
           <w:tcPr>
             <w:tcW w:w="732" w:type="pct"/>
-            <w:tcPrChange w:id="147" w:author="Omri Avraham" w:date="2016-07-05T18:33:00Z">
-              <w:tcPr>
-                <w:tcW w:w="2445" w:type="pct"/>
-              </w:tcPr>
-            </w:tcPrChange>
           </w:tcPr>
           <w:p>
             <w:pPr>
@@ -17677,11 +18240,6 @@
         <w:tc>
           <w:tcPr>
             <w:tcW w:w="4268" w:type="pct"/>
-            <w:tcPrChange w:id="148" w:author="Omri Avraham" w:date="2016-07-05T18:33:00Z">
-              <w:tcPr>
-                <w:tcW w:w="2555" w:type="pct"/>
-              </w:tcPr>
-            </w:tcPrChange>
           </w:tcPr>
           <w:p>
             <w:pPr>
@@ -17724,8 +18282,17 @@
                 <w:rFonts w:eastAsia="Times New Roman"/>
                 <w:sz w:val="22"/>
               </w:rPr>
-              <w:t>already configured Datastore</w:t>
-            </w:r>
+              <w:t xml:space="preserve">already configured </w:t>
+            </w:r>
+            <w:proofErr w:type="spellStart"/>
+            <w:r>
+              <w:rPr>
+                <w:rFonts w:eastAsia="Times New Roman"/>
+                <w:sz w:val="22"/>
+              </w:rPr>
+              <w:t>Datastore</w:t>
+            </w:r>
+            <w:proofErr w:type="spellEnd"/>
             <w:r>
               <w:rPr>
                 <w:rFonts w:eastAsia="Times New Roman"/>
@@ -17740,11 +18307,6 @@
         <w:tc>
           <w:tcPr>
             <w:tcW w:w="732" w:type="pct"/>
-            <w:tcPrChange w:id="149" w:author="Omri Avraham" w:date="2016-07-05T18:33:00Z">
-              <w:tcPr>
-                <w:tcW w:w="2445" w:type="pct"/>
-              </w:tcPr>
-            </w:tcPrChange>
           </w:tcPr>
           <w:p>
             <w:pPr>
@@ -17759,18 +18321,29 @@
                 <w:rFonts w:eastAsia="Times New Roman"/>
                 <w:sz w:val="22"/>
               </w:rPr>
-              <w:t>Required Faultsets number must match the amount of SDS in the SIO system</w:t>
+              <w:t xml:space="preserve">Required </w:t>
+            </w:r>
+            <w:proofErr w:type="spellStart"/>
+            <w:r>
+              <w:rPr>
+                <w:rFonts w:eastAsia="Times New Roman"/>
+                <w:sz w:val="22"/>
+              </w:rPr>
+              <w:t>Faultsets</w:t>
+            </w:r>
+            <w:proofErr w:type="spellEnd"/>
+            <w:r>
+              <w:rPr>
+                <w:rFonts w:eastAsia="Times New Roman"/>
+                <w:sz w:val="22"/>
+              </w:rPr>
+              <w:t xml:space="preserve"> number must match the amount of SDS in the SIO system</w:t>
             </w:r>
           </w:p>
         </w:tc>
         <w:tc>
           <w:tcPr>
             <w:tcW w:w="4268" w:type="pct"/>
-            <w:tcPrChange w:id="150" w:author="Omri Avraham" w:date="2016-07-05T18:33:00Z">
-              <w:tcPr>
-                <w:tcW w:w="2555" w:type="pct"/>
-              </w:tcPr>
-            </w:tcPrChange>
           </w:tcPr>
           <w:p>
             <w:pPr>
@@ -17785,7 +18358,39 @@
                 <w:rFonts w:eastAsia="Times New Roman"/>
                 <w:sz w:val="22"/>
               </w:rPr>
-              <w:t>For Faultset use, there must be an exact match in the number of SDS VMs and the number of desired Faultsets.</w:t>
+              <w:t xml:space="preserve">For </w:t>
+            </w:r>
+            <w:proofErr w:type="spellStart"/>
+            <w:r>
+              <w:rPr>
+                <w:rFonts w:eastAsia="Times New Roman"/>
+                <w:sz w:val="22"/>
+              </w:rPr>
+              <w:t>Faultset</w:t>
+            </w:r>
+            <w:proofErr w:type="spellEnd"/>
+            <w:r>
+              <w:rPr>
+                <w:rFonts w:eastAsia="Times New Roman"/>
+                <w:sz w:val="22"/>
+              </w:rPr>
+              <w:t xml:space="preserve"> use, there must be an exact match in the number of SDS VMs and the number of desired </w:t>
+            </w:r>
+            <w:proofErr w:type="spellStart"/>
+            <w:r>
+              <w:rPr>
+                <w:rFonts w:eastAsia="Times New Roman"/>
+                <w:sz w:val="22"/>
+              </w:rPr>
+              <w:t>Faultsets</w:t>
+            </w:r>
+            <w:proofErr w:type="spellEnd"/>
+            <w:r>
+              <w:rPr>
+                <w:rFonts w:eastAsia="Times New Roman"/>
+                <w:sz w:val="22"/>
+              </w:rPr>
+              <w:t>.</w:t>
             </w:r>
           </w:p>
         </w:tc>
@@ -17794,137 +18399,6 @@
         <w:tc>
           <w:tcPr>
             <w:tcW w:w="732" w:type="pct"/>
-            <w:tcPrChange w:id="151" w:author="Omri Avraham" w:date="2016-07-05T18:33:00Z">
-              <w:tcPr>
-                <w:tcW w:w="2445" w:type="pct"/>
-              </w:tcPr>
-            </w:tcPrChange>
-          </w:tcPr>
-          <w:p>
-            <w:pPr>
-              <w:pStyle w:val="tabletext"/>
-              <w:rPr>
-                <w:rFonts w:eastAsia="Times New Roman"/>
-                <w:sz w:val="22"/>
-              </w:rPr>
-            </w:pPr>
-            <w:bookmarkStart w:id="152" w:name="_GoBack"/>
-            <w:bookmarkEnd w:id="152"/>
-            <w:del w:id="153" w:author="Omri Avraham" w:date="2016-07-05T18:33:00Z">
-              <w:r>
-                <w:rPr>
-                  <w:rFonts w:eastAsia="Times New Roman"/>
-                  <w:sz w:val="22"/>
-                </w:rPr>
-                <w:delText>vCenter ScaleIO Plugin is not aware of the deployed environment.</w:delText>
-              </w:r>
-            </w:del>
-          </w:p>
-        </w:tc>
-        <w:tc>
-          <w:tcPr>
-            <w:tcW w:w="4268" w:type="pct"/>
-            <w:tcPrChange w:id="154" w:author="Omri Avraham" w:date="2016-07-05T18:33:00Z">
-              <w:tcPr>
-                <w:tcW w:w="2555" w:type="pct"/>
-              </w:tcPr>
-            </w:tcPrChange>
-          </w:tcPr>
-          <w:p>
-            <w:pPr>
-              <w:pStyle w:val="tabletext"/>
-              <w:rPr>
-                <w:del w:id="155" w:author="Omri Avraham" w:date="2016-07-05T18:33:00Z"/>
-                <w:rFonts w:eastAsia="Times New Roman"/>
-                <w:sz w:val="22"/>
-              </w:rPr>
-            </w:pPr>
-            <w:del w:id="156" w:author="Omri Avraham" w:date="2016-07-05T18:33:00Z">
-              <w:r>
-                <w:rPr>
-                  <w:rFonts w:eastAsia="Times New Roman"/>
-                  <w:sz w:val="22"/>
-                </w:rPr>
-                <w:delText xml:space="preserve">ScaleIO doesn’t support updating the vCenter plugin with an API. Post ScaleIO deployment a user needs to go to the vCenter web and manually register the environment with the plugin. </w:delText>
-              </w:r>
-            </w:del>
-          </w:p>
-          <w:p>
-            <w:pPr>
-              <w:pStyle w:val="tabletext"/>
-              <w:rPr>
-                <w:rFonts w:eastAsia="Times New Roman"/>
-                <w:sz w:val="22"/>
-              </w:rPr>
-            </w:pPr>
-            <w:del w:id="157" w:author="Omri Avraham" w:date="2016-07-05T18:03:00Z">
-              <w:r>
-                <w:rPr>
-                  <w:noProof/>
-                  <w:lang w:eastAsia="en-US"/>
-                </w:rPr>
-                <w:drawing>
-                  <wp:inline distT="0" distB="0" distL="0" distR="0" wp14:anchorId="00A97C3C" wp14:editId="55791DD0">
-                    <wp:extent cx="5505450" cy="2019300"/>
-                    <wp:effectExtent l="0" t="0" r="0" b="0"/>
-                    <wp:docPr id="32" name="Picture 32" descr="cid:image001.jpg@01D1D613.B39C4260"/>
-                    <wp:cNvGraphicFramePr>
-                      <a:graphicFrameLocks xmlns:a="http://schemas.openxmlformats.org/drawingml/2006/main" noChangeAspect="1"/>
-                    </wp:cNvGraphicFramePr>
-                    <a:graphic xmlns:a="http://schemas.openxmlformats.org/drawingml/2006/main">
-                      <a:graphicData uri="http://schemas.openxmlformats.org/drawingml/2006/picture">
-                        <pic:pic xmlns:pic="http://schemas.openxmlformats.org/drawingml/2006/picture">
-                          <pic:nvPicPr>
-                            <pic:cNvPr id="0" name="Picture 1" descr="cid:image001.jpg@01D1D613.B39C4260"/>
-                            <pic:cNvPicPr>
-                              <a:picLocks noChangeAspect="1" noChangeArrowheads="1"/>
-                            </pic:cNvPicPr>
-                          </pic:nvPicPr>
-                          <pic:blipFill>
-                            <a:blip r:embed="rId47" r:link="rId48">
-                              <a:extLst>
-                                <a:ext uri="{28A0092B-C50C-407E-A947-70E740481C1C}">
-                                  <a14:useLocalDpi xmlns:a14="http://schemas.microsoft.com/office/drawing/2010/main" val="0"/>
-                                </a:ext>
-                              </a:extLst>
-                            </a:blip>
-                            <a:srcRect/>
-                            <a:stretch>
-                              <a:fillRect/>
-                            </a:stretch>
-                          </pic:blipFill>
-                          <pic:spPr bwMode="auto">
-                            <a:xfrm>
-                              <a:off x="0" y="0"/>
-                              <a:ext cx="5505450" cy="2019300"/>
-                            </a:xfrm>
-                            <a:prstGeom prst="rect">
-                              <a:avLst/>
-                            </a:prstGeom>
-                            <a:noFill/>
-                            <a:ln>
-                              <a:noFill/>
-                            </a:ln>
-                          </pic:spPr>
-                        </pic:pic>
-                      </a:graphicData>
-                    </a:graphic>
-                  </wp:inline>
-                </w:drawing>
-              </w:r>
-            </w:del>
-          </w:p>
-        </w:tc>
-      </w:tr>
-      <w:tr>
-        <w:tc>
-          <w:tcPr>
-            <w:tcW w:w="732" w:type="pct"/>
-            <w:tcPrChange w:id="158" w:author="Omri Avraham" w:date="2016-07-05T18:33:00Z">
-              <w:tcPr>
-                <w:tcW w:w="2445" w:type="pct"/>
-              </w:tcPr>
-            </w:tcPrChange>
           </w:tcPr>
           <w:p>
             <w:pPr>
@@ -17939,11 +18413,6 @@
         <w:tc>
           <w:tcPr>
             <w:tcW w:w="4268" w:type="pct"/>
-            <w:tcPrChange w:id="159" w:author="Omri Avraham" w:date="2016-07-05T18:33:00Z">
-              <w:tcPr>
-                <w:tcW w:w="2555" w:type="pct"/>
-              </w:tcPr>
-            </w:tcPrChange>
           </w:tcPr>
           <w:p>
             <w:pPr>
@@ -17960,11 +18429,6 @@
         <w:tc>
           <w:tcPr>
             <w:tcW w:w="732" w:type="pct"/>
-            <w:tcPrChange w:id="160" w:author="Omri Avraham" w:date="2016-07-05T18:33:00Z">
-              <w:tcPr>
-                <w:tcW w:w="2445" w:type="pct"/>
-              </w:tcPr>
-            </w:tcPrChange>
           </w:tcPr>
           <w:p>
             <w:pPr>
@@ -17979,11 +18443,6 @@
         <w:tc>
           <w:tcPr>
             <w:tcW w:w="4268" w:type="pct"/>
-            <w:tcPrChange w:id="161" w:author="Omri Avraham" w:date="2016-07-05T18:33:00Z">
-              <w:tcPr>
-                <w:tcW w:w="2555" w:type="pct"/>
-              </w:tcPr>
-            </w:tcPrChange>
           </w:tcPr>
           <w:p>
             <w:pPr>
@@ -18000,11 +18459,6 @@
         <w:tc>
           <w:tcPr>
             <w:tcW w:w="732" w:type="pct"/>
-            <w:tcPrChange w:id="162" w:author="Omri Avraham" w:date="2016-07-05T18:33:00Z">
-              <w:tcPr>
-                <w:tcW w:w="2445" w:type="pct"/>
-              </w:tcPr>
-            </w:tcPrChange>
           </w:tcPr>
           <w:p>
             <w:pPr>
@@ -18019,11 +18473,36 @@
         <w:tc>
           <w:tcPr>
             <w:tcW w:w="4268" w:type="pct"/>
-            <w:tcPrChange w:id="163" w:author="Omri Avraham" w:date="2016-07-05T18:33:00Z">
-              <w:tcPr>
-                <w:tcW w:w="2555" w:type="pct"/>
-              </w:tcPr>
-            </w:tcPrChange>
+          </w:tcPr>
+          <w:p>
+            <w:pPr>
+              <w:pStyle w:val="tabletext"/>
+              <w:rPr>
+                <w:rFonts w:eastAsia="Times New Roman"/>
+                <w:sz w:val="22"/>
+              </w:rPr>
+            </w:pPr>
+          </w:p>
+        </w:tc>
+      </w:tr>
+      <w:tr>
+        <w:tc>
+          <w:tcPr>
+            <w:tcW w:w="732" w:type="pct"/>
+          </w:tcPr>
+          <w:p>
+            <w:pPr>
+              <w:pStyle w:val="tabletext"/>
+              <w:rPr>
+                <w:rFonts w:eastAsia="Times New Roman"/>
+                <w:sz w:val="22"/>
+              </w:rPr>
+            </w:pPr>
+          </w:p>
+        </w:tc>
+        <w:tc>
+          <w:tcPr>
+            <w:tcW w:w="4268" w:type="pct"/>
           </w:tcPr>
           <w:p>
             <w:pPr>
@@ -18041,12 +18520,12 @@
       <w:pPr>
         <w:pStyle w:val="Heading1"/>
       </w:pPr>
-      <w:bookmarkStart w:id="164" w:name="_Toc454211978"/>
+      <w:bookmarkStart w:id="69" w:name="_Toc455485152"/>
       <w:r>
         <w:lastRenderedPageBreak/>
         <w:t>Known Issues</w:t>
       </w:r>
-      <w:bookmarkEnd w:id="164"/>
+      <w:bookmarkEnd w:id="69"/>
     </w:p>
     <w:tbl>
       <w:tblPr>
@@ -18130,7 +18609,23 @@
                 <w:rFonts w:eastAsia="Times New Roman"/>
                 <w:sz w:val="22"/>
               </w:rPr>
-              <w:t>Due to unknown issue, the controller sometimes shows as “Out of Sync” and is unable to process any additional commands. The Workaround for it, until Versa will release a fix, is to delete the Controller from the Versa Director WebGUI (</w:t>
+              <w:t xml:space="preserve">Due to unknown issue, the controller sometimes shows as “Out of Sync” and is unable to process any additional commands. The Workaround for it, until Versa will release a fix, is to delete the Controller from the Versa Director </w:t>
+            </w:r>
+            <w:proofErr w:type="spellStart"/>
+            <w:r>
+              <w:rPr>
+                <w:rFonts w:eastAsia="Times New Roman"/>
+                <w:sz w:val="22"/>
+              </w:rPr>
+              <w:t>WebGUI</w:t>
+            </w:r>
+            <w:proofErr w:type="spellEnd"/>
+            <w:r>
+              <w:rPr>
+                <w:rFonts w:eastAsia="Times New Roman"/>
+                <w:sz w:val="22"/>
+              </w:rPr>
+              <w:t xml:space="preserve"> (</w:t>
             </w:r>
             <w:proofErr w:type="spellStart"/>
             <w:r>
@@ -18167,72 +18662,6 @@
                   <wp:extent cx="5486400" cy="2713355"/>
                   <wp:effectExtent l="0" t="0" r="0" b="0"/>
                   <wp:docPr id="6" name="Picture 6"/>
-                  <wp:cNvGraphicFramePr>
-                    <a:graphicFrameLocks xmlns:a="http://schemas.openxmlformats.org/drawingml/2006/main" noChangeAspect="1"/>
-                  </wp:cNvGraphicFramePr>
-                  <a:graphic xmlns:a="http://schemas.openxmlformats.org/drawingml/2006/main">
-                    <a:graphicData uri="http://schemas.openxmlformats.org/drawingml/2006/picture">
-                      <pic:pic xmlns:pic="http://schemas.openxmlformats.org/drawingml/2006/picture">
-                        <pic:nvPicPr>
-                          <pic:cNvPr id="1" name=""/>
-                          <pic:cNvPicPr/>
-                        </pic:nvPicPr>
-                        <pic:blipFill>
-                          <a:blip r:embed="rId50"/>
-                          <a:stretch>
-                            <a:fillRect/>
-                          </a:stretch>
-                        </pic:blipFill>
-                        <pic:spPr>
-                          <a:xfrm>
-                            <a:off x="0" y="0"/>
-                            <a:ext cx="5486400" cy="2713355"/>
-                          </a:xfrm>
-                          <a:prstGeom prst="rect">
-                            <a:avLst/>
-                          </a:prstGeom>
-                        </pic:spPr>
-                      </pic:pic>
-                    </a:graphicData>
-                  </a:graphic>
-                </wp:inline>
-              </w:drawing>
-            </w:r>
-          </w:p>
-          <w:p>
-            <w:pPr>
-              <w:pStyle w:val="tabletext"/>
-              <w:rPr>
-                <w:rFonts w:eastAsia="Times New Roman"/>
-                <w:sz w:val="22"/>
-              </w:rPr>
-            </w:pPr>
-            <w:r>
-              <w:rPr>
-                <w:rFonts w:eastAsia="Times New Roman"/>
-                <w:sz w:val="22"/>
-              </w:rPr>
-              <w:t>And from the Resource Pool under the same subtree</w:t>
-            </w:r>
-          </w:p>
-          <w:p>
-            <w:pPr>
-              <w:pStyle w:val="tabletext"/>
-              <w:rPr>
-                <w:rFonts w:eastAsia="Times New Roman"/>
-                <w:sz w:val="22"/>
-              </w:rPr>
-            </w:pPr>
-            <w:r>
-              <w:rPr>
-                <w:noProof/>
-                <w:lang w:eastAsia="en-US"/>
-              </w:rPr>
-              <w:drawing>
-                <wp:inline distT="0" distB="0" distL="0" distR="0" wp14:anchorId="428D9D06" wp14:editId="4DCDD575">
-                  <wp:extent cx="5486400" cy="717550"/>
-                  <wp:effectExtent l="0" t="0" r="0" b="6350"/>
-                  <wp:docPr id="7" name="Picture 7"/>
                   <wp:cNvGraphicFramePr>
                     <a:graphicFrameLocks xmlns:a="http://schemas.openxmlformats.org/drawingml/2006/main" noChangeAspect="1"/>
                   </wp:cNvGraphicFramePr>
@@ -18252,6 +18681,72 @@
                         <pic:spPr>
                           <a:xfrm>
                             <a:off x="0" y="0"/>
+                            <a:ext cx="5486400" cy="2713355"/>
+                          </a:xfrm>
+                          <a:prstGeom prst="rect">
+                            <a:avLst/>
+                          </a:prstGeom>
+                        </pic:spPr>
+                      </pic:pic>
+                    </a:graphicData>
+                  </a:graphic>
+                </wp:inline>
+              </w:drawing>
+            </w:r>
+          </w:p>
+          <w:p>
+            <w:pPr>
+              <w:pStyle w:val="tabletext"/>
+              <w:rPr>
+                <w:rFonts w:eastAsia="Times New Roman"/>
+                <w:sz w:val="22"/>
+              </w:rPr>
+            </w:pPr>
+            <w:r>
+              <w:rPr>
+                <w:rFonts w:eastAsia="Times New Roman"/>
+                <w:sz w:val="22"/>
+              </w:rPr>
+              <w:t>And from the Resource Pool under the same subtree</w:t>
+            </w:r>
+          </w:p>
+          <w:p>
+            <w:pPr>
+              <w:pStyle w:val="tabletext"/>
+              <w:rPr>
+                <w:rFonts w:eastAsia="Times New Roman"/>
+                <w:sz w:val="22"/>
+              </w:rPr>
+            </w:pPr>
+            <w:r>
+              <w:rPr>
+                <w:noProof/>
+                <w:lang w:eastAsia="en-US"/>
+              </w:rPr>
+              <w:drawing>
+                <wp:inline distT="0" distB="0" distL="0" distR="0" wp14:anchorId="428D9D06" wp14:editId="4DCDD575">
+                  <wp:extent cx="5486400" cy="717550"/>
+                  <wp:effectExtent l="0" t="0" r="0" b="6350"/>
+                  <wp:docPr id="7" name="Picture 7"/>
+                  <wp:cNvGraphicFramePr>
+                    <a:graphicFrameLocks xmlns:a="http://schemas.openxmlformats.org/drawingml/2006/main" noChangeAspect="1"/>
+                  </wp:cNvGraphicFramePr>
+                  <a:graphic xmlns:a="http://schemas.openxmlformats.org/drawingml/2006/main">
+                    <a:graphicData uri="http://schemas.openxmlformats.org/drawingml/2006/picture">
+                      <pic:pic xmlns:pic="http://schemas.openxmlformats.org/drawingml/2006/picture">
+                        <pic:nvPicPr>
+                          <pic:cNvPr id="1" name=""/>
+                          <pic:cNvPicPr/>
+                        </pic:nvPicPr>
+                        <pic:blipFill>
+                          <a:blip r:embed="rId52"/>
+                          <a:stretch>
+                            <a:fillRect/>
+                          </a:stretch>
+                        </pic:blipFill>
+                        <pic:spPr>
+                          <a:xfrm>
+                            <a:off x="0" y="0"/>
                             <a:ext cx="5486400" cy="717550"/>
                           </a:xfrm>
                           <a:prstGeom prst="rect">
@@ -18297,7 +18792,7 @@
       <w:pPr>
         <w:pStyle w:val="Heading1"/>
       </w:pPr>
-      <w:bookmarkStart w:id="165" w:name="_Toc454211979"/>
+      <w:bookmarkStart w:id="70" w:name="_Toc455485153"/>
       <w:r>
         <w:lastRenderedPageBreak/>
         <w:t xml:space="preserve">Changes from the previous </w:t>
@@ -18308,7 +18803,7 @@
       <w:r>
         <w:t>release</w:t>
       </w:r>
-      <w:bookmarkEnd w:id="165"/>
+      <w:bookmarkEnd w:id="70"/>
     </w:p>
     <w:tbl>
       <w:tblPr>
@@ -18421,7 +18916,7 @@
         </w:numPr>
         <w:ind w:left="432" w:hanging="432"/>
       </w:pPr>
-      <w:bookmarkStart w:id="166" w:name="_Toc454211980"/>
+      <w:bookmarkStart w:id="71" w:name="_Toc455485154"/>
       <w:r>
         <w:lastRenderedPageBreak/>
         <w:t>L</w:t>
@@ -18429,7 +18924,7 @@
       <w:r>
         <w:t>egal Notice</w:t>
       </w:r>
-      <w:bookmarkEnd w:id="166"/>
+      <w:bookmarkEnd w:id="71"/>
     </w:p>
     <w:p>
       <w:pPr>
@@ -18513,8 +19008,8 @@
       </w:r>
     </w:p>
     <w:sectPr>
-      <w:headerReference w:type="default" r:id="rId52"/>
-      <w:footerReference w:type="default" r:id="rId53"/>
+      <w:headerReference w:type="default" r:id="rId53"/>
+      <w:footerReference w:type="default" r:id="rId54"/>
       <w:footnotePr>
         <w:pos w:val="beneathText"/>
       </w:footnotePr>
@@ -18540,7 +19035,7 @@
 </file>
 
 <file path=word/endnotes.xml><?xml version="1.0" encoding="utf-8"?>
-<w:endnotes xmlns:wpc="http://schemas.microsoft.com/office/word/2010/wordprocessingCanvas" xmlns:cx="http://schemas.microsoft.com/office/drawing/2014/chartex" xmlns:cx1="http://schemas.microsoft.com/office/drawing/2015/9/8/chartex" xmlns:mc="http://schemas.openxmlformats.org/markup-compatibility/2006" xmlns:o="urn:schemas-microsoft-com:office:office" xmlns:r="http://schemas.openxmlformats.org/officeDocument/2006/relationships" xmlns:m="http://schemas.openxmlformats.org/officeDocument/2006/math" xmlns:v="urn:schemas-microsoft-com:vml" xmlns:wp14="http://schemas.microsoft.com/office/word/2010/wordprocessingDrawing" xmlns:wp="http://schemas.openxmlformats.org/drawingml/2006/wordprocessingDrawing" xmlns:w10="urn:schemas-microsoft-com:office:word" xmlns:w="http://schemas.openxmlformats.org/wordprocessingml/2006/main" xmlns:w14="http://schemas.microsoft.com/office/word/2010/wordml" xmlns:w15="http://schemas.microsoft.com/office/word/2012/wordml" xmlns:w16se="http://schemas.microsoft.com/office/word/2015/wordml/symex" xmlns:wpg="http://schemas.microsoft.com/office/word/2010/wordprocessingGroup" xmlns:wpi="http://schemas.microsoft.com/office/word/2010/wordprocessingInk" xmlns:wne="http://schemas.microsoft.com/office/word/2006/wordml" xmlns:wps="http://schemas.microsoft.com/office/word/2010/wordprocessingShape" mc:Ignorable="w14 w15 w16se wp14">
+<w:endnotes xmlns:wpc="http://schemas.microsoft.com/office/word/2010/wordprocessingCanvas" xmlns:cx="http://schemas.microsoft.com/office/drawing/2014/chartex" xmlns:mc="http://schemas.openxmlformats.org/markup-compatibility/2006" xmlns:o="urn:schemas-microsoft-com:office:office" xmlns:r="http://schemas.openxmlformats.org/officeDocument/2006/relationships" xmlns:m="http://schemas.openxmlformats.org/officeDocument/2006/math" xmlns:v="urn:schemas-microsoft-com:vml" xmlns:wp14="http://schemas.microsoft.com/office/word/2010/wordprocessingDrawing" xmlns:wp="http://schemas.openxmlformats.org/drawingml/2006/wordprocessingDrawing" xmlns:w10="urn:schemas-microsoft-com:office:word" xmlns:w="http://schemas.openxmlformats.org/wordprocessingml/2006/main" xmlns:w14="http://schemas.microsoft.com/office/word/2010/wordml" xmlns:w15="http://schemas.microsoft.com/office/word/2012/wordml" xmlns:w16se="http://schemas.microsoft.com/office/word/2015/wordml/symex" xmlns:wpg="http://schemas.microsoft.com/office/word/2010/wordprocessingGroup" xmlns:wpi="http://schemas.microsoft.com/office/word/2010/wordprocessingInk" xmlns:wne="http://schemas.microsoft.com/office/word/2006/wordml" xmlns:wps="http://schemas.microsoft.com/office/word/2010/wordprocessingShape" mc:Ignorable="w14 w15 w16se wp14">
   <w:endnote w:type="separator" w:id="-1">
     <w:p>
       <w:r>
@@ -18559,7 +19054,7 @@
 </file>
 
 <file path=word/footer1.xml><?xml version="1.0" encoding="utf-8"?>
-<w:ftr xmlns:wpc="http://schemas.microsoft.com/office/word/2010/wordprocessingCanvas" xmlns:cx="http://schemas.microsoft.com/office/drawing/2014/chartex" xmlns:cx1="http://schemas.microsoft.com/office/drawing/2015/9/8/chartex" xmlns:mc="http://schemas.openxmlformats.org/markup-compatibility/2006" xmlns:o="urn:schemas-microsoft-com:office:office" xmlns:r="http://schemas.openxmlformats.org/officeDocument/2006/relationships" xmlns:m="http://schemas.openxmlformats.org/officeDocument/2006/math" xmlns:v="urn:schemas-microsoft-com:vml" xmlns:wp14="http://schemas.microsoft.com/office/word/2010/wordprocessingDrawing" xmlns:wp="http://schemas.openxmlformats.org/drawingml/2006/wordprocessingDrawing" xmlns:w10="urn:schemas-microsoft-com:office:word" xmlns:w="http://schemas.openxmlformats.org/wordprocessingml/2006/main" xmlns:w14="http://schemas.microsoft.com/office/word/2010/wordml" xmlns:w15="http://schemas.microsoft.com/office/word/2012/wordml" xmlns:w16se="http://schemas.microsoft.com/office/word/2015/wordml/symex" xmlns:wpg="http://schemas.microsoft.com/office/word/2010/wordprocessingGroup" xmlns:wpi="http://schemas.microsoft.com/office/word/2010/wordprocessingInk" xmlns:wne="http://schemas.microsoft.com/office/word/2006/wordml" xmlns:wps="http://schemas.microsoft.com/office/word/2010/wordprocessingShape" mc:Ignorable="w14 w15 w16se wp14">
+<w:ftr xmlns:wpc="http://schemas.microsoft.com/office/word/2010/wordprocessingCanvas" xmlns:cx="http://schemas.microsoft.com/office/drawing/2014/chartex" xmlns:mc="http://schemas.openxmlformats.org/markup-compatibility/2006" xmlns:o="urn:schemas-microsoft-com:office:office" xmlns:r="http://schemas.openxmlformats.org/officeDocument/2006/relationships" xmlns:m="http://schemas.openxmlformats.org/officeDocument/2006/math" xmlns:v="urn:schemas-microsoft-com:vml" xmlns:wp14="http://schemas.microsoft.com/office/word/2010/wordprocessingDrawing" xmlns:wp="http://schemas.openxmlformats.org/drawingml/2006/wordprocessingDrawing" xmlns:w10="urn:schemas-microsoft-com:office:word" xmlns:w="http://schemas.openxmlformats.org/wordprocessingml/2006/main" xmlns:w14="http://schemas.microsoft.com/office/word/2010/wordml" xmlns:w15="http://schemas.microsoft.com/office/word/2012/wordml" xmlns:w16se="http://schemas.microsoft.com/office/word/2015/wordml/symex" xmlns:wpg="http://schemas.microsoft.com/office/word/2010/wordprocessingGroup" xmlns:wpi="http://schemas.microsoft.com/office/word/2010/wordprocessingInk" xmlns:wne="http://schemas.microsoft.com/office/word/2006/wordml" xmlns:wps="http://schemas.microsoft.com/office/word/2010/wordprocessingShape" mc:Ignorable="w14 w15 w16se wp14">
   <w:p>
     <w:pPr>
       <w:pStyle w:val="Footer"/>
@@ -18572,7 +19067,7 @@
 </file>
 
 <file path=word/footnotes.xml><?xml version="1.0" encoding="utf-8"?>
-<w:footnotes xmlns:wpc="http://schemas.microsoft.com/office/word/2010/wordprocessingCanvas" xmlns:cx="http://schemas.microsoft.com/office/drawing/2014/chartex" xmlns:cx1="http://schemas.microsoft.com/office/drawing/2015/9/8/chartex" xmlns:mc="http://schemas.openxmlformats.org/markup-compatibility/2006" xmlns:o="urn:schemas-microsoft-com:office:office" xmlns:r="http://schemas.openxmlformats.org/officeDocument/2006/relationships" xmlns:m="http://schemas.openxmlformats.org/officeDocument/2006/math" xmlns:v="urn:schemas-microsoft-com:vml" xmlns:wp14="http://schemas.microsoft.com/office/word/2010/wordprocessingDrawing" xmlns:wp="http://schemas.openxmlformats.org/drawingml/2006/wordprocessingDrawing" xmlns:w10="urn:schemas-microsoft-com:office:word" xmlns:w="http://schemas.openxmlformats.org/wordprocessingml/2006/main" xmlns:w14="http://schemas.microsoft.com/office/word/2010/wordml" xmlns:w15="http://schemas.microsoft.com/office/word/2012/wordml" xmlns:w16se="http://schemas.microsoft.com/office/word/2015/wordml/symex" xmlns:wpg="http://schemas.microsoft.com/office/word/2010/wordprocessingGroup" xmlns:wpi="http://schemas.microsoft.com/office/word/2010/wordprocessingInk" xmlns:wne="http://schemas.microsoft.com/office/word/2006/wordml" xmlns:wps="http://schemas.microsoft.com/office/word/2010/wordprocessingShape" mc:Ignorable="w14 w15 w16se wp14">
+<w:footnotes xmlns:wpc="http://schemas.microsoft.com/office/word/2010/wordprocessingCanvas" xmlns:cx="http://schemas.microsoft.com/office/drawing/2014/chartex" xmlns:mc="http://schemas.openxmlformats.org/markup-compatibility/2006" xmlns:o="urn:schemas-microsoft-com:office:office" xmlns:r="http://schemas.openxmlformats.org/officeDocument/2006/relationships" xmlns:m="http://schemas.openxmlformats.org/officeDocument/2006/math" xmlns:v="urn:schemas-microsoft-com:vml" xmlns:wp14="http://schemas.microsoft.com/office/word/2010/wordprocessingDrawing" xmlns:wp="http://schemas.openxmlformats.org/drawingml/2006/wordprocessingDrawing" xmlns:w10="urn:schemas-microsoft-com:office:word" xmlns:w="http://schemas.openxmlformats.org/wordprocessingml/2006/main" xmlns:w14="http://schemas.microsoft.com/office/word/2010/wordml" xmlns:w15="http://schemas.microsoft.com/office/word/2012/wordml" xmlns:w16se="http://schemas.microsoft.com/office/word/2015/wordml/symex" xmlns:wpg="http://schemas.microsoft.com/office/word/2010/wordprocessingGroup" xmlns:wpi="http://schemas.microsoft.com/office/word/2010/wordprocessingInk" xmlns:wne="http://schemas.microsoft.com/office/word/2006/wordml" xmlns:wps="http://schemas.microsoft.com/office/word/2010/wordprocessingShape" mc:Ignorable="w14 w15 w16se wp14">
   <w:footnote w:type="separator" w:id="-1">
     <w:p>
       <w:r>
@@ -18591,7 +19086,7 @@
 </file>
 
 <file path=word/header1.xml><?xml version="1.0" encoding="utf-8"?>
-<w:hdr xmlns:wpc="http://schemas.microsoft.com/office/word/2010/wordprocessingCanvas" xmlns:cx="http://schemas.microsoft.com/office/drawing/2014/chartex" xmlns:cx1="http://schemas.microsoft.com/office/drawing/2015/9/8/chartex" xmlns:mc="http://schemas.openxmlformats.org/markup-compatibility/2006" xmlns:o="urn:schemas-microsoft-com:office:office" xmlns:r="http://schemas.openxmlformats.org/officeDocument/2006/relationships" xmlns:m="http://schemas.openxmlformats.org/officeDocument/2006/math" xmlns:v="urn:schemas-microsoft-com:vml" xmlns:wp14="http://schemas.microsoft.com/office/word/2010/wordprocessingDrawing" xmlns:wp="http://schemas.openxmlformats.org/drawingml/2006/wordprocessingDrawing" xmlns:w10="urn:schemas-microsoft-com:office:word" xmlns:w="http://schemas.openxmlformats.org/wordprocessingml/2006/main" xmlns:w14="http://schemas.microsoft.com/office/word/2010/wordml" xmlns:w15="http://schemas.microsoft.com/office/word/2012/wordml" xmlns:w16se="http://schemas.microsoft.com/office/word/2015/wordml/symex" xmlns:wpg="http://schemas.microsoft.com/office/word/2010/wordprocessingGroup" xmlns:wpi="http://schemas.microsoft.com/office/word/2010/wordprocessingInk" xmlns:wne="http://schemas.microsoft.com/office/word/2006/wordml" xmlns:wps="http://schemas.microsoft.com/office/word/2010/wordprocessingShape" mc:Ignorable="w14 w15 w16se wp14">
+<w:hdr xmlns:wpc="http://schemas.microsoft.com/office/word/2010/wordprocessingCanvas" xmlns:cx="http://schemas.microsoft.com/office/drawing/2014/chartex" xmlns:mc="http://schemas.openxmlformats.org/markup-compatibility/2006" xmlns:o="urn:schemas-microsoft-com:office:office" xmlns:r="http://schemas.openxmlformats.org/officeDocument/2006/relationships" xmlns:m="http://schemas.openxmlformats.org/officeDocument/2006/math" xmlns:v="urn:schemas-microsoft-com:vml" xmlns:wp14="http://schemas.microsoft.com/office/word/2010/wordprocessingDrawing" xmlns:wp="http://schemas.openxmlformats.org/drawingml/2006/wordprocessingDrawing" xmlns:w10="urn:schemas-microsoft-com:office:word" xmlns:w="http://schemas.openxmlformats.org/wordprocessingml/2006/main" xmlns:w14="http://schemas.microsoft.com/office/word/2010/wordml" xmlns:w15="http://schemas.microsoft.com/office/word/2012/wordml" xmlns:w16se="http://schemas.microsoft.com/office/word/2015/wordml/symex" xmlns:wpg="http://schemas.microsoft.com/office/word/2010/wordprocessingGroup" xmlns:wpi="http://schemas.microsoft.com/office/word/2010/wordprocessingInk" xmlns:wne="http://schemas.microsoft.com/office/word/2006/wordml" xmlns:wps="http://schemas.microsoft.com/office/word/2010/wordprocessingShape" mc:Ignorable="w14 w15 w16se wp14">
   <w:p>
     <w:pPr>
       <w:pStyle w:val="Header"/>
@@ -18610,7 +19105,7 @@
 </file>
 
 <file path=word/numbering.xml><?xml version="1.0" encoding="utf-8"?>
-<w:numbering xmlns:wpc="http://schemas.microsoft.com/office/word/2010/wordprocessingCanvas" xmlns:cx="http://schemas.microsoft.com/office/drawing/2014/chartex" xmlns:cx1="http://schemas.microsoft.com/office/drawing/2015/9/8/chartex" xmlns:mc="http://schemas.openxmlformats.org/markup-compatibility/2006" xmlns:o="urn:schemas-microsoft-com:office:office" xmlns:r="http://schemas.openxmlformats.org/officeDocument/2006/relationships" xmlns:m="http://schemas.openxmlformats.org/officeDocument/2006/math" xmlns:v="urn:schemas-microsoft-com:vml" xmlns:wp14="http://schemas.microsoft.com/office/word/2010/wordprocessingDrawing" xmlns:wp="http://schemas.openxmlformats.org/drawingml/2006/wordprocessingDrawing" xmlns:w10="urn:schemas-microsoft-com:office:word" xmlns:w="http://schemas.openxmlformats.org/wordprocessingml/2006/main" xmlns:w14="http://schemas.microsoft.com/office/word/2010/wordml" xmlns:w15="http://schemas.microsoft.com/office/word/2012/wordml" xmlns:w16se="http://schemas.microsoft.com/office/word/2015/wordml/symex" xmlns:wpg="http://schemas.microsoft.com/office/word/2010/wordprocessingGroup" xmlns:wpi="http://schemas.microsoft.com/office/word/2010/wordprocessingInk" xmlns:wne="http://schemas.microsoft.com/office/word/2006/wordml" xmlns:wps="http://schemas.microsoft.com/office/word/2010/wordprocessingShape" mc:Ignorable="w14 w15 w16se wp14">
+<w:numbering xmlns:wpc="http://schemas.microsoft.com/office/word/2010/wordprocessingCanvas" xmlns:cx="http://schemas.microsoft.com/office/drawing/2014/chartex" xmlns:mc="http://schemas.openxmlformats.org/markup-compatibility/2006" xmlns:o="urn:schemas-microsoft-com:office:office" xmlns:r="http://schemas.openxmlformats.org/officeDocument/2006/relationships" xmlns:m="http://schemas.openxmlformats.org/officeDocument/2006/math" xmlns:v="urn:schemas-microsoft-com:vml" xmlns:wp14="http://schemas.microsoft.com/office/word/2010/wordprocessingDrawing" xmlns:wp="http://schemas.openxmlformats.org/drawingml/2006/wordprocessingDrawing" xmlns:w10="urn:schemas-microsoft-com:office:word" xmlns:w="http://schemas.openxmlformats.org/wordprocessingml/2006/main" xmlns:w14="http://schemas.microsoft.com/office/word/2010/wordml" xmlns:w15="http://schemas.microsoft.com/office/word/2012/wordml" xmlns:w16se="http://schemas.microsoft.com/office/word/2015/wordml/symex" xmlns:wpg="http://schemas.microsoft.com/office/word/2010/wordprocessingGroup" xmlns:wpi="http://schemas.microsoft.com/office/word/2010/wordprocessingInk" xmlns:wne="http://schemas.microsoft.com/office/word/2006/wordml" xmlns:wps="http://schemas.microsoft.com/office/word/2010/wordprocessingShape" mc:Ignorable="w14 w15 w16se wp14">
   <w:abstractNum w:abstractNumId="0" w15:restartNumberingAfterBreak="0">
     <w:nsid w:val="009C1EE5"/>
     <w:multiLevelType w:val="hybridMultilevel"/>
@@ -23570,14 +24065,6 @@
   </w:num>
   <w:numIdMacAtCleanup w:val="2"/>
 </w:numbering>
-</file>
-
-<file path=word/people.xml><?xml version="1.0" encoding="utf-8"?>
-<w15:people xmlns:wpc="http://schemas.microsoft.com/office/word/2010/wordprocessingCanvas" xmlns:cx="http://schemas.microsoft.com/office/drawing/2014/chartex" xmlns:cx1="http://schemas.microsoft.com/office/drawing/2015/9/8/chartex" xmlns:mc="http://schemas.openxmlformats.org/markup-compatibility/2006" xmlns:o="urn:schemas-microsoft-com:office:office" xmlns:r="http://schemas.openxmlformats.org/officeDocument/2006/relationships" xmlns:m="http://schemas.openxmlformats.org/officeDocument/2006/math" xmlns:v="urn:schemas-microsoft-com:vml" xmlns:wp14="http://schemas.microsoft.com/office/word/2010/wordprocessingDrawing" xmlns:wp="http://schemas.openxmlformats.org/drawingml/2006/wordprocessingDrawing" xmlns:w10="urn:schemas-microsoft-com:office:word" xmlns:w="http://schemas.openxmlformats.org/wordprocessingml/2006/main" xmlns:w14="http://schemas.microsoft.com/office/word/2010/wordml" xmlns:w15="http://schemas.microsoft.com/office/word/2012/wordml" xmlns:w16se="http://schemas.microsoft.com/office/word/2015/wordml/symex" xmlns:wpg="http://schemas.microsoft.com/office/word/2010/wordprocessingGroup" xmlns:wpi="http://schemas.microsoft.com/office/word/2010/wordprocessingInk" xmlns:wne="http://schemas.microsoft.com/office/word/2006/wordml" xmlns:wps="http://schemas.microsoft.com/office/word/2010/wordprocessingShape" mc:Ignorable="w14 w15 w16se wp14">
-  <w15:person w15:author="Omri Avraham">
-    <w15:presenceInfo w15:providerId="AD" w15:userId="S-1-5-21-1487810946-2753822684-3978873285-6294"/>
-  </w15:person>
-</w15:people>
 </file>
 
 <file path=word/styles.xml><?xml version="1.0" encoding="utf-8"?>
@@ -29550,7 +30037,7 @@
 </file>
 
 <file path=customXml/itemProps3.xml><?xml version="1.0" encoding="utf-8"?>
-<ds:datastoreItem xmlns:ds="http://schemas.openxmlformats.org/officeDocument/2006/customXml" ds:itemID="{7BB8FD65-2FF4-44FE-A77A-3E412B9BBB84}">
+<ds:datastoreItem xmlns:ds="http://schemas.openxmlformats.org/officeDocument/2006/customXml" ds:itemID="{1A5A5443-8E13-418D-A00E-792856D71C2F}">
   <ds:schemaRefs>
     <ds:schemaRef ds:uri="http://schemas.openxmlformats.org/officeDocument/2006/bibliography"/>
   </ds:schemaRefs>

</xml_diff>

<commit_message>
document known issue with vra poweron
</commit_message>
<xml_diff>
--- a/Documentation/EMC NFV Installation Automation - User Guide.docx
+++ b/Documentation/EMC NFV Installation Automation - User Guide.docx
@@ -1,14 +1,16 @@
 
 <file path=word/document.xml><?xml version="1.0" encoding="utf-8"?>
-<w:document xmlns:wpc="http://schemas.microsoft.com/office/word/2010/wordprocessingCanvas" xmlns:cx="http://schemas.microsoft.com/office/drawing/2014/chartex" xmlns:mc="http://schemas.openxmlformats.org/markup-compatibility/2006" xmlns:o="urn:schemas-microsoft-com:office:office" xmlns:r="http://schemas.openxmlformats.org/officeDocument/2006/relationships" xmlns:m="http://schemas.openxmlformats.org/officeDocument/2006/math" xmlns:v="urn:schemas-microsoft-com:vml" xmlns:wp14="http://schemas.microsoft.com/office/word/2010/wordprocessingDrawing" xmlns:wp="http://schemas.openxmlformats.org/drawingml/2006/wordprocessingDrawing" xmlns:w10="urn:schemas-microsoft-com:office:word" xmlns:w="http://schemas.openxmlformats.org/wordprocessingml/2006/main" xmlns:w14="http://schemas.microsoft.com/office/word/2010/wordml" xmlns:w15="http://schemas.microsoft.com/office/word/2012/wordml" xmlns:w16se="http://schemas.microsoft.com/office/word/2015/wordml/symex" xmlns:wpg="http://schemas.microsoft.com/office/word/2010/wordprocessingGroup" xmlns:wpi="http://schemas.microsoft.com/office/word/2010/wordprocessingInk" xmlns:wne="http://schemas.microsoft.com/office/word/2006/wordml" xmlns:wps="http://schemas.microsoft.com/office/word/2010/wordprocessingShape" mc:Ignorable="w14 w15 w16se wp14">
+<w:document xmlns:wpc="http://schemas.microsoft.com/office/word/2010/wordprocessingCanvas" xmlns:cx="http://schemas.microsoft.com/office/drawing/2014/chartex" xmlns:cx1="http://schemas.microsoft.com/office/drawing/2015/9/8/chartex" xmlns:cx2="http://schemas.microsoft.com/office/drawing/2015/10/21/chartex" xmlns:cx3="http://schemas.microsoft.com/office/drawing/2016/5/9/chartex" xmlns:cx4="http://schemas.microsoft.com/office/drawing/2016/5/10/chartex" xmlns:cx5="http://schemas.microsoft.com/office/drawing/2016/5/11/chartex" xmlns:mc="http://schemas.openxmlformats.org/markup-compatibility/2006" xmlns:o="urn:schemas-microsoft-com:office:office" xmlns:r="http://schemas.openxmlformats.org/officeDocument/2006/relationships" xmlns:m="http://schemas.openxmlformats.org/officeDocument/2006/math" xmlns:v="urn:schemas-microsoft-com:vml" xmlns:wp14="http://schemas.microsoft.com/office/word/2010/wordprocessingDrawing" xmlns:wp="http://schemas.openxmlformats.org/drawingml/2006/wordprocessingDrawing" xmlns:w10="urn:schemas-microsoft-com:office:word" xmlns:w="http://schemas.openxmlformats.org/wordprocessingml/2006/main" xmlns:w14="http://schemas.microsoft.com/office/word/2010/wordml" xmlns:w15="http://schemas.microsoft.com/office/word/2012/wordml" xmlns:w16se="http://schemas.microsoft.com/office/word/2015/wordml/symex" xmlns:wpg="http://schemas.microsoft.com/office/word/2010/wordprocessingGroup" xmlns:wpi="http://schemas.microsoft.com/office/word/2010/wordprocessingInk" xmlns:wne="http://schemas.microsoft.com/office/word/2006/wordml" xmlns:wps="http://schemas.microsoft.com/office/word/2010/wordprocessingShape" mc:Ignorable="w14 w15 w16se wp14">
   <w:body>
     <w:p>
       <w:pPr>
         <w:pStyle w:val="CoverTitle1"/>
       </w:pPr>
+      <w:proofErr w:type="spellStart"/>
       <w:r>
         <w:t>QualiSystems</w:t>
       </w:r>
+      <w:proofErr w:type="spellEnd"/>
       <w:r>
         <w:t xml:space="preserve"> </w:t>
       </w:r>
@@ -56,51 +58,51 @@
       <w:r>
         <w:t xml:space="preserve">ersion </w:t>
       </w:r>
-      <w:fldSimple w:instr=" KEYWORDS   ">
-        <w:r>
-          <w:t>1.0.0</w:t>
+      <w:r>
+        <w:fldChar w:fldCharType="begin"/>
+      </w:r>
+      <w:r>
+        <w:instrText xml:space="preserve"> KEYWORDS   </w:instrText>
+      </w:r>
+      <w:r>
+        <w:fldChar w:fldCharType="separate"/>
+      </w:r>
+      <w:r>
+        <w:t>1.0.0</w:t>
+      </w:r>
+      <w:r>
+        <w:fldChar w:fldCharType="end"/>
+      </w:r>
+    </w:p>
+    <w:p>
+      <w:pPr>
+        <w:pStyle w:val="CoverTitle33"/>
+      </w:pPr>
+      <w:r>
+        <w:t xml:space="preserve">Release date: </w:t>
+      </w:r>
+      <w:r>
+        <w:t xml:space="preserve">July </w:t>
+      </w:r>
+      <w:r>
+        <w:t>2016</w:t>
+      </w:r>
+    </w:p>
+    <w:p>
+      <w:pPr>
+        <w:pStyle w:val="CoverTitle4"/>
+      </w:pPr>
+      <w:r>
+        <w:t>Document version (</w:t>
+      </w:r>
+      <w:fldSimple w:instr=" DOCPROPERTY  &quot;Document number&quot;  \* MERGEFORMAT ">
+        <w:r>
+          <w:t>Rev A.</w:t>
+        </w:r>
+        <w:r>
+          <w:t>06</w:t>
         </w:r>
       </w:fldSimple>
-    </w:p>
-    <w:p>
-      <w:pPr>
-        <w:pStyle w:val="CoverTitle33"/>
-      </w:pPr>
-      <w:r>
-        <w:t xml:space="preserve">Release date: </w:t>
-      </w:r>
-      <w:r>
-        <w:t xml:space="preserve">July </w:t>
-      </w:r>
-      <w:r>
-        <w:t>2016</w:t>
-      </w:r>
-    </w:p>
-    <w:p>
-      <w:pPr>
-        <w:pStyle w:val="CoverTitle4"/>
-      </w:pPr>
-      <w:r>
-        <w:t>Document version (</w:t>
-      </w:r>
-      <w:r>
-        <w:fldChar w:fldCharType="begin"/>
-      </w:r>
-      <w:r>
-        <w:instrText xml:space="preserve"> DOCPROPERTY  "Document number"  \* MERGEFORMAT </w:instrText>
-      </w:r>
-      <w:r>
-        <w:fldChar w:fldCharType="separate"/>
-      </w:r>
-      <w:r>
-        <w:t>Rev A.</w:t>
-      </w:r>
-      <w:r>
-        <w:t>06</w:t>
-      </w:r>
-      <w:r>
-        <w:fldChar w:fldCharType="end"/>
-      </w:r>
       <w:r>
         <w:t>)</w:t>
       </w:r>
@@ -4430,75 +4432,70 @@
       <w:bookmarkStart w:id="4" w:name="_Toc466640198"/>
       <w:r>
         <w:lastRenderedPageBreak/>
-        <w:t>Package C</w:t>
-      </w:r>
-      <w:bookmarkStart w:id="5" w:name="_GoBack"/>
+        <w:t>Package Content</w:t>
+      </w:r>
+      <w:bookmarkEnd w:id="4"/>
+    </w:p>
+    <w:p>
+      <w:pPr>
+        <w:pStyle w:val="nnormal"/>
+      </w:pPr>
+      <w:r>
+        <w:t>CloudShell</w:t>
+      </w:r>
+      <w:r>
+        <w:t xml:space="preserve"> </w:t>
+      </w:r>
+      <w:r>
+        <w:t>NFV</w:t>
+      </w:r>
+      <w:r>
+        <w:t xml:space="preserve"> Installation Automation </w:t>
+      </w:r>
+      <w:r>
+        <w:t>package contains the following elements:</w:t>
+      </w:r>
+    </w:p>
+    <w:p>
+      <w:pPr>
+        <w:pStyle w:val="nnormal"/>
+      </w:pPr>
+      <w:r>
+        <w:t xml:space="preserve">CloudShell appliance containing drivers, scripts, and </w:t>
+      </w:r>
+      <w:r>
+        <w:t xml:space="preserve">NFV </w:t>
+      </w:r>
+      <w:r>
+        <w:t xml:space="preserve">installation files </w:t>
+      </w:r>
+    </w:p>
+    <w:p>
+      <w:pPr>
+        <w:pStyle w:val="Heading2"/>
+      </w:pPr>
+      <w:bookmarkStart w:id="5" w:name="_Supporting_Drivers"/>
+      <w:bookmarkStart w:id="6" w:name="_Supporting_Drivers_1"/>
+      <w:bookmarkStart w:id="7" w:name="_Supporting_Drivers_2"/>
+      <w:bookmarkStart w:id="8" w:name="_Supporting_Drivers_3"/>
+      <w:bookmarkStart w:id="9" w:name="_Toc466640199"/>
       <w:bookmarkEnd w:id="5"/>
-      <w:r>
-        <w:t>ontent</w:t>
-      </w:r>
-      <w:bookmarkEnd w:id="4"/>
-    </w:p>
-    <w:p>
-      <w:pPr>
-        <w:pStyle w:val="nnormal"/>
-      </w:pPr>
-      <w:r>
-        <w:t>CloudShell</w:t>
-      </w:r>
-      <w:r>
-        <w:t xml:space="preserve"> </w:t>
-      </w:r>
-      <w:r>
-        <w:t>NFV</w:t>
-      </w:r>
-      <w:r>
-        <w:t xml:space="preserve"> Installation Automation </w:t>
-      </w:r>
-      <w:r>
-        <w:t>package contains the following elements:</w:t>
-      </w:r>
-    </w:p>
-    <w:p>
-      <w:pPr>
-        <w:pStyle w:val="nnormal"/>
-      </w:pPr>
-      <w:r>
-        <w:t xml:space="preserve">CloudShell appliance containing drivers, scripts, and </w:t>
-      </w:r>
-      <w:r>
-        <w:t xml:space="preserve">NFV </w:t>
-      </w:r>
-      <w:r>
-        <w:t xml:space="preserve">installation files </w:t>
-      </w:r>
-    </w:p>
-    <w:p>
-      <w:pPr>
-        <w:pStyle w:val="Heading2"/>
-      </w:pPr>
-      <w:bookmarkStart w:id="6" w:name="_Supporting_Drivers"/>
-      <w:bookmarkStart w:id="7" w:name="_Supporting_Drivers_1"/>
-      <w:bookmarkStart w:id="8" w:name="_Supporting_Drivers_2"/>
-      <w:bookmarkStart w:id="9" w:name="_Supporting_Drivers_3"/>
-      <w:bookmarkStart w:id="10" w:name="_Toc466640199"/>
       <w:bookmarkEnd w:id="6"/>
       <w:bookmarkEnd w:id="7"/>
       <w:bookmarkEnd w:id="8"/>
+      <w:r>
+        <w:t>NFV</w:t>
+      </w:r>
+      <w:r>
+        <w:t xml:space="preserve"> San</w:t>
+      </w:r>
+      <w:r>
+        <w:t>d</w:t>
+      </w:r>
+      <w:r>
+        <w:t>box</w:t>
+      </w:r>
       <w:bookmarkEnd w:id="9"/>
-      <w:r>
-        <w:t>NFV</w:t>
-      </w:r>
-      <w:r>
-        <w:t xml:space="preserve"> San</w:t>
-      </w:r>
-      <w:r>
-        <w:t>d</w:t>
-      </w:r>
-      <w:r>
-        <w:t>box</w:t>
-      </w:r>
-      <w:bookmarkEnd w:id="10"/>
     </w:p>
     <w:p>
       <w:r>
@@ -4582,17 +4579,17 @@
       <w:pPr>
         <w:pStyle w:val="Heading2"/>
       </w:pPr>
-      <w:bookmarkStart w:id="11" w:name="_Orchestration_Driver"/>
-      <w:bookmarkStart w:id="12" w:name="_Orchestration_Driver_1"/>
-      <w:bookmarkStart w:id="13" w:name="_Orchestration_Driver_2"/>
-      <w:bookmarkStart w:id="14" w:name="_Toc466640200"/>
+      <w:bookmarkStart w:id="10" w:name="_Orchestration_Driver"/>
+      <w:bookmarkStart w:id="11" w:name="_Orchestration_Driver_1"/>
+      <w:bookmarkStart w:id="12" w:name="_Orchestration_Driver_2"/>
+      <w:bookmarkStart w:id="13" w:name="_Toc466640200"/>
+      <w:bookmarkEnd w:id="10"/>
       <w:bookmarkEnd w:id="11"/>
       <w:bookmarkEnd w:id="12"/>
+      <w:r>
+        <w:t>Quick Start</w:t>
+      </w:r>
       <w:bookmarkEnd w:id="13"/>
-      <w:r>
-        <w:t>Quick Start</w:t>
-      </w:r>
-      <w:bookmarkEnd w:id="14"/>
     </w:p>
     <w:p>
       <w:pPr>
@@ -4885,7 +4882,15 @@
       </w:r>
       <w:proofErr w:type="spellEnd"/>
       <w:r>
-        <w:t xml:space="preserve"> on them, and sync CloudShell with the </w:t>
+        <w:t xml:space="preserve"> on them, and sync </w:t>
+      </w:r>
+      <w:proofErr w:type="spellStart"/>
+      <w:r>
+        <w:t>CloudShell</w:t>
+      </w:r>
+      <w:proofErr w:type="spellEnd"/>
+      <w:r>
+        <w:t xml:space="preserve"> with the </w:t>
       </w:r>
       <w:proofErr w:type="spellStart"/>
       <w:r>
@@ -4918,11 +4923,11 @@
       <w:pPr>
         <w:pStyle w:val="Heading2"/>
       </w:pPr>
-      <w:bookmarkStart w:id="15" w:name="_Toc466640201"/>
+      <w:bookmarkStart w:id="14" w:name="_Toc466640201"/>
       <w:r>
         <w:t>Deploying the CloudShell appliance</w:t>
       </w:r>
-      <w:bookmarkEnd w:id="15"/>
+      <w:bookmarkEnd w:id="14"/>
     </w:p>
     <w:p>
       <w:pPr>
@@ -5110,7 +5115,7 @@
       <w:r>
         <w:rPr>
           <w:noProof/>
-          <w:lang w:eastAsia="en-US"/>
+          <w:lang w:eastAsia="en-US" w:bidi="ar-SA"/>
         </w:rPr>
         <w:drawing>
           <wp:inline distT="0" distB="0" distL="0" distR="0" wp14:anchorId="3A19103C" wp14:editId="6E909101">
@@ -5389,11 +5394,11 @@
         <w:pStyle w:val="Heading3"/>
         <w:ind w:left="810" w:hanging="810"/>
       </w:pPr>
-      <w:bookmarkStart w:id="16" w:name="_Toc466640202"/>
+      <w:bookmarkStart w:id="15" w:name="_Toc466640202"/>
       <w:r>
         <w:t>Configuring CloudShell VM</w:t>
       </w:r>
-      <w:bookmarkEnd w:id="16"/>
+      <w:bookmarkEnd w:id="15"/>
     </w:p>
     <w:p>
       <w:pPr>
@@ -5424,7 +5429,15 @@
         <w:pStyle w:val="nnormal"/>
       </w:pPr>
       <w:r>
-        <w:t xml:space="preserve">Once the VM has started, open the Console view of it from the vCenter </w:t>
+        <w:t xml:space="preserve">Once the VM has started, open the Console view of it from the </w:t>
+      </w:r>
+      <w:proofErr w:type="spellStart"/>
+      <w:r>
+        <w:t>vCenter</w:t>
+      </w:r>
+      <w:proofErr w:type="spellEnd"/>
+      <w:r>
+        <w:t xml:space="preserve"> </w:t>
       </w:r>
       <w:proofErr w:type="spellStart"/>
       <w:r>
@@ -5445,7 +5458,7 @@
       <w:r>
         <w:rPr>
           <w:noProof/>
-          <w:lang w:eastAsia="en-US"/>
+          <w:lang w:eastAsia="en-US" w:bidi="ar-SA"/>
         </w:rPr>
         <w:drawing>
           <wp:inline distT="0" distB="0" distL="0" distR="0" wp14:anchorId="275ACFB5" wp14:editId="5EAE8985">
@@ -5526,7 +5539,7 @@
       <w:r>
         <w:rPr>
           <w:noProof/>
-          <w:lang w:eastAsia="en-US"/>
+          <w:lang w:eastAsia="en-US" w:bidi="ar-SA"/>
         </w:rPr>
         <w:drawing>
           <wp:inline distT="0" distB="0" distL="0" distR="0" wp14:anchorId="5A8511E6" wp14:editId="7AC9F913">
@@ -5598,7 +5611,7 @@
       <w:r>
         <w:rPr>
           <w:noProof/>
-          <w:lang w:eastAsia="en-US"/>
+          <w:lang w:eastAsia="en-US" w:bidi="ar-SA"/>
         </w:rPr>
         <w:drawing>
           <wp:inline distT="0" distB="0" distL="0" distR="0" wp14:anchorId="04AF9B38" wp14:editId="5FE2737B">
@@ -5662,25 +5675,25 @@
         <w:pStyle w:val="Heading3"/>
         <w:ind w:left="900" w:hanging="900"/>
       </w:pPr>
-      <w:bookmarkStart w:id="17" w:name="_Toc466640203"/>
-      <w:bookmarkStart w:id="18" w:name="_Toc466544750"/>
-      <w:bookmarkStart w:id="19" w:name="_Toc466640206"/>
-      <w:bookmarkStart w:id="20" w:name="_Toc466544751"/>
-      <w:bookmarkStart w:id="21" w:name="_Toc466640207"/>
-      <w:bookmarkStart w:id="22" w:name="_Toc466544752"/>
-      <w:bookmarkStart w:id="23" w:name="_Toc466640208"/>
-      <w:bookmarkStart w:id="24" w:name="_Toc466640209"/>
+      <w:bookmarkStart w:id="16" w:name="_Toc466640203"/>
+      <w:bookmarkStart w:id="17" w:name="_Toc466544750"/>
+      <w:bookmarkStart w:id="18" w:name="_Toc466640206"/>
+      <w:bookmarkStart w:id="19" w:name="_Toc466544751"/>
+      <w:bookmarkStart w:id="20" w:name="_Toc466640207"/>
+      <w:bookmarkStart w:id="21" w:name="_Toc466544752"/>
+      <w:bookmarkStart w:id="22" w:name="_Toc466640208"/>
+      <w:bookmarkStart w:id="23" w:name="_Toc466640209"/>
+      <w:bookmarkEnd w:id="16"/>
       <w:bookmarkEnd w:id="17"/>
       <w:bookmarkEnd w:id="18"/>
       <w:bookmarkEnd w:id="19"/>
       <w:bookmarkEnd w:id="20"/>
       <w:bookmarkEnd w:id="21"/>
       <w:bookmarkEnd w:id="22"/>
+      <w:r>
+        <w:t>Installing CloudShell license token</w:t>
+      </w:r>
       <w:bookmarkEnd w:id="23"/>
-      <w:r>
-        <w:t>Installing CloudShell license token</w:t>
-      </w:r>
-      <w:bookmarkEnd w:id="24"/>
     </w:p>
     <w:p>
       <w:pPr>
@@ -5705,7 +5718,7 @@
       <w:r>
         <w:rPr>
           <w:noProof/>
-          <w:lang w:eastAsia="en-US"/>
+          <w:lang w:eastAsia="en-US" w:bidi="ar-SA"/>
         </w:rPr>
         <w:drawing>
           <wp:inline distT="0" distB="0" distL="0" distR="0" wp14:anchorId="6FC0EC3E" wp14:editId="5733EBD3">
@@ -5768,11 +5781,11 @@
         <w:pStyle w:val="Heading3"/>
         <w:ind w:left="810" w:hanging="810"/>
       </w:pPr>
-      <w:bookmarkStart w:id="25" w:name="_Toc466640210"/>
+      <w:bookmarkStart w:id="24" w:name="_Toc466640210"/>
       <w:r>
         <w:t>CloudShell Services overview</w:t>
       </w:r>
-      <w:bookmarkEnd w:id="25"/>
+      <w:bookmarkEnd w:id="24"/>
     </w:p>
     <w:p>
       <w:pPr>
@@ -5898,6 +5911,7 @@
       <w:r>
         <w:rPr>
           <w:noProof/>
+          <w:lang w:bidi="ar-SA"/>
         </w:rPr>
         <w:drawing>
           <wp:inline distT="0" distB="0" distL="0" distR="0" wp14:anchorId="036FDAC3" wp14:editId="40408C78">
@@ -5985,7 +5999,35 @@
         <w:rPr>
           <w:lang w:eastAsia="zh-CN"/>
         </w:rPr>
-        <w:t>86)\Qualisystems\TestShell\</w:t>
+        <w:t>86)\</w:t>
+      </w:r>
+      <w:proofErr w:type="spellStart"/>
+      <w:r>
+        <w:rPr>
+          <w:lang w:eastAsia="zh-CN"/>
+        </w:rPr>
+        <w:t>Qualisystems</w:t>
+      </w:r>
+      <w:proofErr w:type="spellEnd"/>
+      <w:r>
+        <w:rPr>
+          <w:lang w:eastAsia="zh-CN"/>
+        </w:rPr>
+        <w:t>\</w:t>
+      </w:r>
+      <w:proofErr w:type="spellStart"/>
+      <w:r>
+        <w:rPr>
+          <w:lang w:eastAsia="zh-CN"/>
+        </w:rPr>
+        <w:t>TestShell</w:t>
+      </w:r>
+      <w:proofErr w:type="spellEnd"/>
+      <w:r>
+        <w:rPr>
+          <w:lang w:eastAsia="zh-CN"/>
+        </w:rPr>
+        <w:t>\</w:t>
       </w:r>
       <w:proofErr w:type="spellStart"/>
       <w:r>
@@ -6075,12 +6117,12 @@
       <w:pPr>
         <w:pStyle w:val="Heading2"/>
       </w:pPr>
-      <w:bookmarkStart w:id="26" w:name="_Toc466640211"/>
+      <w:bookmarkStart w:id="25" w:name="_Toc466640211"/>
       <w:r>
         <w:lastRenderedPageBreak/>
         <w:t>CloudShell Portal</w:t>
       </w:r>
-      <w:bookmarkEnd w:id="26"/>
+      <w:bookmarkEnd w:id="25"/>
     </w:p>
     <w:p>
       <w:pPr>
@@ -6097,7 +6139,7 @@
       <w:r>
         <w:rPr>
           <w:noProof/>
-          <w:lang w:eastAsia="en-US"/>
+          <w:lang w:eastAsia="en-US" w:bidi="ar-SA"/>
         </w:rPr>
         <w:drawing>
           <wp:inline distT="0" distB="0" distL="0" distR="0" wp14:anchorId="3CA38F97" wp14:editId="691E94DC">
@@ -6198,7 +6240,7 @@
       <w:r>
         <w:rPr>
           <w:noProof/>
-          <w:lang w:eastAsia="en-US"/>
+          <w:lang w:eastAsia="en-US" w:bidi="ar-SA"/>
         </w:rPr>
         <w:drawing>
           <wp:inline distT="0" distB="0" distL="0" distR="0" wp14:anchorId="4280DFC9" wp14:editId="70E6E4FF">
@@ -6283,7 +6325,7 @@
       <w:r>
         <w:rPr>
           <w:noProof/>
-          <w:lang w:eastAsia="en-US"/>
+          <w:lang w:eastAsia="en-US" w:bidi="ar-SA"/>
         </w:rPr>
         <w:drawing>
           <wp:inline distT="0" distB="0" distL="0" distR="0" wp14:anchorId="0BA07EDB" wp14:editId="0FFE770A">
@@ -6339,7 +6381,7 @@
       <w:r>
         <w:rPr>
           <w:noProof/>
-          <w:lang w:eastAsia="en-US"/>
+          <w:lang w:eastAsia="en-US" w:bidi="ar-SA"/>
         </w:rPr>
         <w:drawing>
           <wp:inline distT="0" distB="0" distL="0" distR="0" wp14:anchorId="217DA5F7" wp14:editId="1CAD6139">
@@ -6425,7 +6467,7 @@
       <w:r>
         <w:rPr>
           <w:noProof/>
-          <w:lang w:eastAsia="en-US"/>
+          <w:lang w:eastAsia="en-US" w:bidi="ar-SA"/>
         </w:rPr>
         <w:drawing>
           <wp:inline distT="0" distB="0" distL="0" distR="0" wp14:anchorId="59E1252F" wp14:editId="7B98862A">
@@ -6469,11 +6511,11 @@
         <w:pStyle w:val="Heading2"/>
         <w:ind w:left="630" w:hanging="630"/>
       </w:pPr>
-      <w:bookmarkStart w:id="27" w:name="_Toc466640212"/>
+      <w:bookmarkStart w:id="26" w:name="_Toc466640212"/>
       <w:r>
         <w:t>Importing the NFV Package</w:t>
       </w:r>
-      <w:bookmarkEnd w:id="27"/>
+      <w:bookmarkEnd w:id="26"/>
     </w:p>
     <w:p>
       <w:pPr>
@@ -6488,7 +6530,7 @@
         <w:pStyle w:val="Heading3"/>
         <w:ind w:left="810" w:hanging="810"/>
       </w:pPr>
-      <w:bookmarkStart w:id="28" w:name="_Toc466640213"/>
+      <w:bookmarkStart w:id="27" w:name="_Toc466640213"/>
       <w:r>
         <w:t>I</w:t>
       </w:r>
@@ -6507,7 +6549,7 @@
       <w:r>
         <w:t>VM</w:t>
       </w:r>
-      <w:bookmarkEnd w:id="28"/>
+      <w:bookmarkEnd w:id="27"/>
     </w:p>
     <w:p>
       <w:pPr>
@@ -6635,11 +6677,11 @@
       <w:pPr>
         <w:pStyle w:val="Heading2"/>
       </w:pPr>
-      <w:bookmarkStart w:id="29" w:name="_Toc466640214"/>
+      <w:bookmarkStart w:id="28" w:name="_Toc466640214"/>
       <w:r>
         <w:t>Inputs</w:t>
       </w:r>
-      <w:bookmarkEnd w:id="29"/>
+      <w:bookmarkEnd w:id="28"/>
       <w:r>
         <w:t xml:space="preserve"> </w:t>
       </w:r>
@@ -6680,15 +6722,15 @@
       <w:pPr>
         <w:pStyle w:val="Heading2"/>
       </w:pPr>
-      <w:bookmarkStart w:id="30" w:name="_Toc466640215"/>
-      <w:bookmarkStart w:id="31" w:name="_Toc466640216"/>
-      <w:bookmarkStart w:id="32" w:name="_Toc466640218"/>
+      <w:bookmarkStart w:id="29" w:name="_Toc466640215"/>
+      <w:bookmarkStart w:id="30" w:name="_Toc466640216"/>
+      <w:bookmarkStart w:id="31" w:name="_Toc466640218"/>
+      <w:bookmarkEnd w:id="29"/>
       <w:bookmarkEnd w:id="30"/>
+      <w:r>
+        <w:t>Logs</w:t>
+      </w:r>
       <w:bookmarkEnd w:id="31"/>
-      <w:r>
-        <w:t>Logs</w:t>
-      </w:r>
-      <w:bookmarkEnd w:id="32"/>
     </w:p>
     <w:p>
       <w:pPr>
@@ -6814,15 +6856,7 @@
         <w:t>F</w:t>
       </w:r>
       <w:r>
-        <w:t xml:space="preserve">ull contents of generated </w:t>
-      </w:r>
-      <w:proofErr w:type="spellStart"/>
-      <w:r>
-        <w:t>config</w:t>
-      </w:r>
-      <w:proofErr w:type="spellEnd"/>
-      <w:r>
-        <w:t xml:space="preserve"> files uploaded to remote machines</w:t>
+        <w:t>ull contents of generated config files uploaded to remote machines</w:t>
       </w:r>
       <w:r>
         <w:t>.</w:t>
@@ -6892,7 +6926,15 @@
         <w:t xml:space="preserve"> function zips all logs related to the current reservation and attaches logs.zip to the reservation. After running, refresh the page and download logs.zip using the paperclip icon near the upper right corner.</w:t>
       </w:r>
       <w:r>
-        <w:t xml:space="preserve"> This can help you get the relevant logs without logging into the CloudShell </w:t>
+        <w:t xml:space="preserve"> This can help you get the relevant logs without logging into the </w:t>
+      </w:r>
+      <w:proofErr w:type="spellStart"/>
+      <w:r>
+        <w:t>CloudShell</w:t>
+      </w:r>
+      <w:proofErr w:type="spellEnd"/>
+      <w:r>
+        <w:t xml:space="preserve"> </w:t>
       </w:r>
       <w:proofErr w:type="spellStart"/>
       <w:r>
@@ -6936,11 +6978,11 @@
       <w:pPr>
         <w:pStyle w:val="Heading2"/>
       </w:pPr>
-      <w:bookmarkStart w:id="33" w:name="_Toc466640219"/>
+      <w:bookmarkStart w:id="32" w:name="_Toc466640219"/>
       <w:r>
         <w:t>Executing in steps</w:t>
       </w:r>
-      <w:bookmarkEnd w:id="33"/>
+      <w:bookmarkEnd w:id="32"/>
     </w:p>
     <w:p>
       <w:pPr>
@@ -7077,7 +7119,7 @@
       <w:r>
         <w:rPr>
           <w:noProof/>
-          <w:lang w:eastAsia="en-US"/>
+          <w:lang w:eastAsia="en-US" w:bidi="ar-SA"/>
         </w:rPr>
         <w:drawing>
           <wp:inline distT="0" distB="0" distL="0" distR="0" wp14:anchorId="68A2503B" wp14:editId="02032064">
@@ -7123,7 +7165,7 @@
       <w:r>
         <w:rPr>
           <w:noProof/>
-          <w:lang w:eastAsia="en-US"/>
+          <w:lang w:eastAsia="en-US" w:bidi="ar-SA"/>
         </w:rPr>
         <w:lastRenderedPageBreak/>
         <w:drawing>
@@ -7198,7 +7240,7 @@
       <w:r>
         <w:rPr>
           <w:noProof/>
-          <w:lang w:eastAsia="en-US"/>
+          <w:lang w:eastAsia="en-US" w:bidi="ar-SA"/>
         </w:rPr>
         <w:drawing>
           <wp:inline distT="0" distB="0" distL="0" distR="0" wp14:anchorId="78C86EF7" wp14:editId="76299CC5">
@@ -7244,7 +7286,7 @@
       <w:r>
         <w:rPr>
           <w:noProof/>
-          <w:lang w:eastAsia="en-US"/>
+          <w:lang w:eastAsia="en-US" w:bidi="ar-SA"/>
         </w:rPr>
         <w:lastRenderedPageBreak/>
         <w:drawing>
@@ -7293,13 +7335,13 @@
       <w:pPr>
         <w:pStyle w:val="Heading1"/>
       </w:pPr>
-      <w:bookmarkStart w:id="34" w:name="_Toc351902881"/>
-      <w:bookmarkStart w:id="35" w:name="_Toc354056683"/>
+      <w:bookmarkStart w:id="33" w:name="_Toc351902881"/>
+      <w:bookmarkStart w:id="34" w:name="_Toc354056683"/>
+      <w:bookmarkStart w:id="35" w:name="_Toc466640220"/>
       <w:bookmarkStart w:id="36" w:name="_Toc183505668"/>
       <w:bookmarkStart w:id="37" w:name="_Toc204410912"/>
       <w:bookmarkStart w:id="38" w:name="_Toc333422504"/>
       <w:bookmarkStart w:id="39" w:name="_Toc333422511"/>
-      <w:bookmarkStart w:id="40" w:name="_Toc466640220"/>
       <w:bookmarkEnd w:id="0"/>
       <w:r>
         <w:lastRenderedPageBreak/>
@@ -7308,22 +7350,22 @@
       <w:r>
         <w:t>ompatibility</w:t>
       </w:r>
+      <w:bookmarkEnd w:id="33"/>
       <w:bookmarkEnd w:id="34"/>
       <w:bookmarkEnd w:id="35"/>
+    </w:p>
+    <w:p>
+      <w:pPr>
+        <w:pStyle w:val="Heading2"/>
+      </w:pPr>
+      <w:bookmarkStart w:id="40" w:name="_Toc466640221"/>
+      <w:r>
+        <w:t>CloudShell</w:t>
+      </w:r>
+      <w:r>
+        <w:t xml:space="preserve"> compatibility</w:t>
+      </w:r>
       <w:bookmarkEnd w:id="40"/>
-    </w:p>
-    <w:p>
-      <w:pPr>
-        <w:pStyle w:val="Heading2"/>
-      </w:pPr>
-      <w:bookmarkStart w:id="41" w:name="_Toc466640221"/>
-      <w:r>
-        <w:t>CloudShell</w:t>
-      </w:r>
-      <w:r>
-        <w:t xml:space="preserve"> compatibility</w:t>
-      </w:r>
-      <w:bookmarkEnd w:id="41"/>
     </w:p>
     <w:p>
       <w:pPr>
@@ -7761,7 +7803,7 @@
       <w:pPr>
         <w:pStyle w:val="Heading1"/>
       </w:pPr>
-      <w:bookmarkStart w:id="42" w:name="_Toc466640222"/>
+      <w:bookmarkStart w:id="41" w:name="_Toc466640222"/>
       <w:r>
         <w:lastRenderedPageBreak/>
         <w:t>Technical</w:t>
@@ -7769,100 +7811,100 @@
       <w:r>
         <w:t xml:space="preserve"> Guide</w:t>
       </w:r>
+      <w:bookmarkEnd w:id="41"/>
+    </w:p>
+    <w:p>
+      <w:r>
+        <w:t xml:space="preserve">The NFV deployment is subdivided into workflows and shell functions. A top-level Setup workflow function executes smaller workflows, which execute shell functions. </w:t>
+      </w:r>
+    </w:p>
+    <w:p>
+      <w:pPr>
+        <w:pStyle w:val="Heading2"/>
+      </w:pPr>
+      <w:bookmarkStart w:id="42" w:name="_Toc466640223"/>
+      <w:bookmarkStart w:id="43" w:name="_Toc444692085"/>
+      <w:proofErr w:type="spellStart"/>
+      <w:r>
+        <w:t>OnRack</w:t>
+      </w:r>
+      <w:proofErr w:type="spellEnd"/>
+      <w:r>
+        <w:t xml:space="preserve"> Discovery Workflow</w:t>
+      </w:r>
       <w:bookmarkEnd w:id="42"/>
     </w:p>
     <w:p>
-      <w:r>
-        <w:t xml:space="preserve">The NFV deployment is subdivided into workflows and shell functions. A top-level Setup workflow function executes smaller workflows, which execute shell functions. </w:t>
+      <w:pPr>
+        <w:pStyle w:val="nnormal"/>
+      </w:pPr>
+      <w:r>
+        <w:t xml:space="preserve">Create an </w:t>
+      </w:r>
+      <w:proofErr w:type="spellStart"/>
+      <w:r>
+        <w:t>OnRackShell</w:t>
+      </w:r>
+      <w:proofErr w:type="spellEnd"/>
+      <w:r>
+        <w:t xml:space="preserve"> resource and set the IP and credentials. Then reserve the environment </w:t>
+      </w:r>
+      <w:r>
+        <w:t>‘</w:t>
+      </w:r>
+      <w:proofErr w:type="spellStart"/>
+      <w:r>
+        <w:t>OnRack</w:t>
+      </w:r>
+      <w:proofErr w:type="spellEnd"/>
+      <w:r>
+        <w:t xml:space="preserve"> Discovery</w:t>
+      </w:r>
+      <w:r>
+        <w:t>’</w:t>
+      </w:r>
+      <w:r>
+        <w:t xml:space="preserve">. This environment will automatically load all </w:t>
+      </w:r>
+      <w:proofErr w:type="spellStart"/>
+      <w:r>
+        <w:t>OnRackShell</w:t>
+      </w:r>
+      <w:proofErr w:type="spellEnd"/>
+      <w:r>
+        <w:t xml:space="preserve"> resources and run an auto</w:t>
+      </w:r>
+      <w:r>
+        <w:t>-load</w:t>
+      </w:r>
+      <w:r>
+        <w:t xml:space="preserve"> </w:t>
+      </w:r>
+      <w:r>
+        <w:t>operation</w:t>
+      </w:r>
+      <w:r>
+        <w:t xml:space="preserve">. The latest server inventory from </w:t>
+      </w:r>
+      <w:proofErr w:type="spellStart"/>
+      <w:r>
+        <w:t>OnRack</w:t>
+      </w:r>
+      <w:proofErr w:type="spellEnd"/>
+      <w:r>
+        <w:t xml:space="preserve"> will be synced to CloudShell resources. </w:t>
       </w:r>
     </w:p>
     <w:p>
       <w:pPr>
         <w:pStyle w:val="Heading2"/>
       </w:pPr>
-      <w:bookmarkStart w:id="43" w:name="_Toc444692085"/>
-      <w:bookmarkStart w:id="44" w:name="_Toc466640223"/>
-      <w:proofErr w:type="spellStart"/>
-      <w:r>
-        <w:t>OnRack</w:t>
-      </w:r>
-      <w:proofErr w:type="spellEnd"/>
-      <w:r>
-        <w:t xml:space="preserve"> Discovery Workflow</w:t>
-      </w:r>
+      <w:bookmarkStart w:id="44" w:name="_Toc466640224"/>
+      <w:r>
+        <w:t>Main Workflow</w:t>
+      </w:r>
+      <w:bookmarkEnd w:id="43"/>
       <w:bookmarkEnd w:id="44"/>
-    </w:p>
-    <w:p>
-      <w:pPr>
-        <w:pStyle w:val="nnormal"/>
-      </w:pPr>
-      <w:r>
-        <w:t xml:space="preserve">Create an </w:t>
-      </w:r>
-      <w:proofErr w:type="spellStart"/>
-      <w:r>
-        <w:t>OnRackShell</w:t>
-      </w:r>
-      <w:proofErr w:type="spellEnd"/>
-      <w:r>
-        <w:t xml:space="preserve"> resource and set the IP and credentials. Then reserve the environment </w:t>
-      </w:r>
-      <w:r>
-        <w:t>‘</w:t>
-      </w:r>
-      <w:proofErr w:type="spellStart"/>
-      <w:r>
-        <w:t>OnRack</w:t>
-      </w:r>
-      <w:proofErr w:type="spellEnd"/>
-      <w:r>
-        <w:t xml:space="preserve"> Discovery</w:t>
-      </w:r>
-      <w:r>
-        <w:t>’</w:t>
-      </w:r>
-      <w:r>
-        <w:t xml:space="preserve">. This environment will automatically load all </w:t>
-      </w:r>
-      <w:proofErr w:type="spellStart"/>
-      <w:r>
-        <w:t>OnRackShell</w:t>
-      </w:r>
-      <w:proofErr w:type="spellEnd"/>
-      <w:r>
-        <w:t xml:space="preserve"> resources and run an auto</w:t>
-      </w:r>
-      <w:r>
-        <w:t>-load</w:t>
-      </w:r>
-      <w:r>
-        <w:t xml:space="preserve"> </w:t>
-      </w:r>
-      <w:r>
-        <w:t>operation</w:t>
-      </w:r>
-      <w:r>
-        <w:t xml:space="preserve">. The latest server inventory from </w:t>
-      </w:r>
-      <w:proofErr w:type="spellStart"/>
-      <w:r>
-        <w:t>OnRack</w:t>
-      </w:r>
-      <w:proofErr w:type="spellEnd"/>
-      <w:r>
-        <w:t xml:space="preserve"> will be synced to CloudShell resources. </w:t>
-      </w:r>
-    </w:p>
-    <w:p>
-      <w:pPr>
-        <w:pStyle w:val="Heading2"/>
-      </w:pPr>
-      <w:bookmarkStart w:id="45" w:name="_Toc466640224"/>
-      <w:r>
-        <w:t>Main Workflow</w:t>
-      </w:r>
-      <w:bookmarkEnd w:id="43"/>
-      <w:bookmarkEnd w:id="45"/>
     </w:p>
     <w:p>
       <w:pPr>
@@ -8086,13 +8128,13 @@
       <w:pPr>
         <w:pStyle w:val="Heading2"/>
       </w:pPr>
-      <w:bookmarkStart w:id="46" w:name="_Toc444692083"/>
-      <w:bookmarkStart w:id="47" w:name="_Toc466640225"/>
+      <w:bookmarkStart w:id="45" w:name="_Toc444692083"/>
+      <w:bookmarkStart w:id="46" w:name="_Toc466640225"/>
       <w:r>
         <w:t>Shells &amp; Functions</w:t>
       </w:r>
+      <w:bookmarkEnd w:id="45"/>
       <w:bookmarkEnd w:id="46"/>
-      <w:bookmarkEnd w:id="47"/>
     </w:p>
     <w:p/>
     <w:tbl>
@@ -11608,8 +11650,18 @@
                 <w:color w:val="000000"/>
                 <w:lang w:bidi="ar-SA"/>
               </w:rPr>
-              <w:t xml:space="preserve"> With vCenter</w:t>
-            </w:r>
+              <w:t xml:space="preserve"> With </w:t>
+            </w:r>
+            <w:proofErr w:type="spellStart"/>
+            <w:r>
+              <w:rPr>
+                <w:rFonts w:ascii="Calibri" w:eastAsia="Times New Roman" w:hAnsi="Calibri" w:cs="Calibri"/>
+                <w:color w:val="000000"/>
+                <w:lang w:bidi="ar-SA"/>
+              </w:rPr>
+              <w:t>vCenter</w:t>
+            </w:r>
+            <w:proofErr w:type="spellEnd"/>
           </w:p>
         </w:tc>
         <w:tc>
@@ -13460,23 +13512,13 @@
                 <w:lang w:bidi="ar-SA"/>
               </w:rPr>
             </w:pPr>
-            <w:proofErr w:type="spellStart"/>
-            <w:r>
-              <w:rPr>
-                <w:rFonts w:ascii="Calibri" w:eastAsia="Times New Roman" w:hAnsi="Calibri" w:cs="Calibri"/>
-                <w:color w:val="000000"/>
-                <w:lang w:bidi="ar-SA"/>
-              </w:rPr>
-              <w:t>Config</w:t>
-            </w:r>
-            <w:proofErr w:type="spellEnd"/>
-            <w:r>
-              <w:rPr>
-                <w:rFonts w:ascii="Calibri" w:eastAsia="Times New Roman" w:hAnsi="Calibri" w:cs="Calibri"/>
-                <w:color w:val="000000"/>
-                <w:lang w:bidi="ar-SA"/>
-              </w:rPr>
-              <w:t xml:space="preserve"> the Branch VMs with basic </w:t>
+            <w:r>
+              <w:rPr>
+                <w:rFonts w:ascii="Calibri" w:eastAsia="Times New Roman" w:hAnsi="Calibri" w:cs="Calibri"/>
+                <w:color w:val="000000"/>
+                <w:lang w:bidi="ar-SA"/>
+              </w:rPr>
+              <w:t xml:space="preserve">Config the Branch VMs with basic </w:t>
             </w:r>
             <w:proofErr w:type="spellStart"/>
             <w:r>
@@ -13602,11 +13644,11 @@
       <w:pPr>
         <w:pStyle w:val="Heading2"/>
       </w:pPr>
-      <w:bookmarkStart w:id="48" w:name="_Toc466640226"/>
+      <w:bookmarkStart w:id="47" w:name="_Toc466640226"/>
       <w:r>
         <w:t>vCenter Configuration</w:t>
       </w:r>
-      <w:bookmarkEnd w:id="48"/>
+      <w:bookmarkEnd w:id="47"/>
     </w:p>
     <w:p>
       <w:pPr>
@@ -13705,11 +13747,11 @@
       <w:r>
         <w:t xml:space="preserve"> </w:t>
       </w:r>
-      <w:bookmarkStart w:id="49" w:name="_Toc466640227"/>
+      <w:bookmarkStart w:id="48" w:name="_Toc466640227"/>
       <w:r>
         <w:t>vCenter Configuration breakdown</w:t>
       </w:r>
-      <w:bookmarkEnd w:id="49"/>
+      <w:bookmarkEnd w:id="48"/>
     </w:p>
     <w:p>
       <w:pPr>
@@ -13720,15 +13762,31 @@
         </w:numPr>
       </w:pPr>
       <w:r>
-        <w:t xml:space="preserve">Deployment of the vCenter appliance using </w:t>
+        <w:t xml:space="preserve">Deployment of the </w:t>
       </w:r>
       <w:proofErr w:type="spellStart"/>
       <w:r>
+        <w:t>vCenter</w:t>
+      </w:r>
+      <w:proofErr w:type="spellEnd"/>
+      <w:r>
+        <w:t xml:space="preserve"> appliance using </w:t>
+      </w:r>
+      <w:proofErr w:type="spellStart"/>
+      <w:r>
         <w:t>ovftools</w:t>
       </w:r>
       <w:proofErr w:type="spellEnd"/>
       <w:r>
-        <w:t xml:space="preserve">, the vCenter will be deployed on the master </w:t>
+        <w:t xml:space="preserve">, the </w:t>
+      </w:r>
+      <w:proofErr w:type="spellStart"/>
+      <w:r>
+        <w:t>vCenter</w:t>
+      </w:r>
+      <w:proofErr w:type="spellEnd"/>
+      <w:r>
+        <w:t xml:space="preserve"> will be deployed on the master </w:t>
       </w:r>
       <w:proofErr w:type="spellStart"/>
       <w:r>
@@ -13838,11 +13896,11 @@
       <w:pPr>
         <w:pStyle w:val="Heading2"/>
       </w:pPr>
-      <w:bookmarkStart w:id="50" w:name="_Toc466640228"/>
+      <w:bookmarkStart w:id="49" w:name="_Toc466640228"/>
       <w:r>
         <w:t>Versa configuration &amp; workflow</w:t>
       </w:r>
-      <w:bookmarkEnd w:id="50"/>
+      <w:bookmarkEnd w:id="49"/>
     </w:p>
     <w:p>
       <w:pPr>
@@ -13873,7 +13931,7 @@
       <w:r>
         <w:rPr>
           <w:noProof/>
-          <w:lang w:eastAsia="en-US"/>
+          <w:lang w:eastAsia="en-US" w:bidi="ar-SA"/>
         </w:rPr>
         <w:lastRenderedPageBreak/>
         <w:drawing>
@@ -13948,7 +14006,7 @@
       <w:r>
         <w:rPr>
           <w:noProof/>
-          <w:lang w:eastAsia="en-US"/>
+          <w:lang w:eastAsia="en-US" w:bidi="ar-SA"/>
         </w:rPr>
         <w:drawing>
           <wp:inline distT="0" distB="0" distL="0" distR="0" wp14:anchorId="619BC40A" wp14:editId="2FBC90FF">
@@ -13988,11 +14046,11 @@
         <w:lastRenderedPageBreak/>
         <w:t xml:space="preserve"> </w:t>
       </w:r>
-      <w:bookmarkStart w:id="51" w:name="_Toc466640229"/>
+      <w:bookmarkStart w:id="50" w:name="_Toc466640229"/>
       <w:r>
         <w:t>Versa Configuration breakdown</w:t>
       </w:r>
-      <w:bookmarkEnd w:id="51"/>
+      <w:bookmarkEnd w:id="50"/>
     </w:p>
     <w:p>
       <w:pPr>
@@ -14109,15 +14167,7 @@
         </w:numPr>
       </w:pPr>
       <w:r>
-        <w:t xml:space="preserve">Configuring Versa Controller, Branch1 &amp; Branch2 using Versa CLI to use the static management IP. (Default behavior is DHCP), rewriting the Ubuntu OS network </w:t>
-      </w:r>
-      <w:proofErr w:type="spellStart"/>
-      <w:r>
-        <w:t>config</w:t>
-      </w:r>
-      <w:proofErr w:type="spellEnd"/>
-      <w:r>
-        <w:t xml:space="preserve"> file &amp; rebooting the VMs </w:t>
+        <w:t xml:space="preserve">Configuring Versa Controller, Branch1 &amp; Branch2 using Versa CLI to use the static management IP. (Default behavior is DHCP), rewriting the Ubuntu OS network config file &amp; rebooting the VMs </w:t>
       </w:r>
     </w:p>
     <w:p>
@@ -14132,15 +14182,7 @@
         <w:t>Restarting the Analyt</w:t>
       </w:r>
       <w:r>
-        <w:t xml:space="preserve">ics Database for new deployment and doing basic log-gathering </w:t>
-      </w:r>
-      <w:proofErr w:type="spellStart"/>
-      <w:r>
-        <w:t>configs</w:t>
-      </w:r>
-      <w:proofErr w:type="spellEnd"/>
-      <w:r>
-        <w:t>.</w:t>
+        <w:t>ics Database for new deployment and doing basic log-gathering configs.</w:t>
       </w:r>
     </w:p>
     <w:p>
@@ -14192,13 +14234,8 @@
       </w:r>
       <w:proofErr w:type="gramEnd"/>
       <w:r>
-        <w:t xml:space="preserve"> Administrator, 4.Organization </w:t>
-      </w:r>
-      <w:proofErr w:type="spellStart"/>
-      <w:r>
-        <w:t>Configs</w:t>
-      </w:r>
-      <w:proofErr w:type="spellEnd"/>
+        <w:t xml:space="preserve"> Administrator, 4.Organization Configs</w:t>
+      </w:r>
     </w:p>
     <w:p>
       <w:pPr>
@@ -14533,15 +14570,7 @@
       </w:r>
       <w:proofErr w:type="gramEnd"/>
       <w:r>
-        <w:t xml:space="preserve"> </w:t>
-      </w:r>
-      <w:proofErr w:type="spellStart"/>
-      <w:r>
-        <w:t>configs</w:t>
-      </w:r>
-      <w:proofErr w:type="spellEnd"/>
-      <w:r>
-        <w:t>, 9.Template config_part2</w:t>
+        <w:t xml:space="preserve"> configs, 9.Template config_part2</w:t>
       </w:r>
     </w:p>
     <w:p>
@@ -14553,15 +14582,7 @@
         </w:numPr>
       </w:pPr>
       <w:r>
-        <w:t xml:space="preserve">Adding network settings, interfaces </w:t>
-      </w:r>
-      <w:proofErr w:type="spellStart"/>
-      <w:r>
-        <w:t>configs</w:t>
-      </w:r>
-      <w:proofErr w:type="spellEnd"/>
-      <w:r>
-        <w:t xml:space="preserve">, </w:t>
+        <w:t xml:space="preserve">Adding network settings, interfaces configs, </w:t>
       </w:r>
       <w:proofErr w:type="spellStart"/>
       <w:r>
@@ -14621,13 +14642,8 @@
       </w:r>
       <w:proofErr w:type="gramEnd"/>
       <w:r>
-        <w:t xml:space="preserve"> Start-up </w:t>
-      </w:r>
-      <w:proofErr w:type="spellStart"/>
-      <w:r>
-        <w:t>config</w:t>
-      </w:r>
-      <w:proofErr w:type="spellEnd"/>
+        <w:t xml:space="preserve"> Start-up config</w:t>
+      </w:r>
     </w:p>
     <w:p>
       <w:pPr>
@@ -14680,11 +14696,11 @@
       <w:pPr>
         <w:pStyle w:val="Heading2"/>
       </w:pPr>
-      <w:bookmarkStart w:id="52" w:name="_Toc466640230"/>
+      <w:bookmarkStart w:id="51" w:name="_Toc466640230"/>
       <w:r>
         <w:t>Nagios</w:t>
       </w:r>
-      <w:bookmarkEnd w:id="52"/>
+      <w:bookmarkEnd w:id="51"/>
       <w:r>
         <w:t xml:space="preserve"> </w:t>
       </w:r>
@@ -14772,11 +14788,11 @@
         <w:pStyle w:val="Heading3"/>
         <w:ind w:left="810" w:hanging="810"/>
       </w:pPr>
-      <w:bookmarkStart w:id="53" w:name="_Toc466640231"/>
+      <w:bookmarkStart w:id="52" w:name="_Toc466640231"/>
       <w:r>
         <w:t>Nagios relationship with CloudShell</w:t>
       </w:r>
-      <w:bookmarkEnd w:id="53"/>
+      <w:bookmarkEnd w:id="52"/>
     </w:p>
     <w:p>
       <w:pPr>
@@ -14822,11 +14838,11 @@
         </w:tabs>
         <w:ind w:left="810" w:hanging="810"/>
       </w:pPr>
-      <w:bookmarkStart w:id="54" w:name="_Toc466640232"/>
+      <w:bookmarkStart w:id="53" w:name="_Toc466640232"/>
       <w:r>
         <w:t>Quick overview on Nagios component &amp; how-to</w:t>
       </w:r>
-      <w:bookmarkEnd w:id="54"/>
+      <w:bookmarkEnd w:id="53"/>
     </w:p>
     <w:p>
       <w:pPr>
@@ -14973,12 +14989,12 @@
       <w:pPr>
         <w:pStyle w:val="Heading2"/>
       </w:pPr>
-      <w:bookmarkStart w:id="55" w:name="_Toc466640233"/>
+      <w:bookmarkStart w:id="54" w:name="_Toc466640233"/>
       <w:proofErr w:type="spellStart"/>
       <w:r>
         <w:t>vROPS</w:t>
       </w:r>
-      <w:bookmarkEnd w:id="55"/>
+      <w:bookmarkEnd w:id="54"/>
       <w:proofErr w:type="spellEnd"/>
     </w:p>
     <w:p>
@@ -15183,8 +15199,13 @@
       </w:r>
       <w:proofErr w:type="spellEnd"/>
       <w:r>
-        <w:t xml:space="preserve"> with vCenter</w:t>
-      </w:r>
+        <w:t xml:space="preserve"> with </w:t>
+      </w:r>
+      <w:proofErr w:type="spellStart"/>
+      <w:r>
+        <w:t>vCenter</w:t>
+      </w:r>
+      <w:proofErr w:type="spellEnd"/>
     </w:p>
     <w:p>
       <w:pPr>
@@ -15227,7 +15248,7 @@
       <w:pPr>
         <w:pStyle w:val="Heading2"/>
       </w:pPr>
-      <w:bookmarkStart w:id="56" w:name="_Toc466640234"/>
+      <w:bookmarkStart w:id="55" w:name="_Toc466640234"/>
       <w:proofErr w:type="spellStart"/>
       <w:r>
         <w:t>vLog</w:t>
@@ -15236,7 +15257,7 @@
       <w:r>
         <w:t xml:space="preserve"> Insight</w:t>
       </w:r>
-      <w:bookmarkEnd w:id="56"/>
+      <w:bookmarkEnd w:id="55"/>
     </w:p>
     <w:p>
       <w:pPr>
@@ -15400,8 +15421,13 @@
       </w:r>
       <w:proofErr w:type="spellEnd"/>
       <w:r>
-        <w:t xml:space="preserve"> with vCenter</w:t>
-      </w:r>
+        <w:t xml:space="preserve"> with </w:t>
+      </w:r>
+      <w:proofErr w:type="spellStart"/>
+      <w:r>
+        <w:t>vCenter</w:t>
+      </w:r>
+      <w:proofErr w:type="spellEnd"/>
     </w:p>
     <w:p>
       <w:pPr>
@@ -15504,11 +15530,11 @@
       <w:pPr>
         <w:pStyle w:val="Heading2"/>
       </w:pPr>
-      <w:bookmarkStart w:id="57" w:name="_Toc466640235"/>
+      <w:bookmarkStart w:id="56" w:name="_Toc466640235"/>
       <w:r>
         <w:t>NSX</w:t>
       </w:r>
-      <w:bookmarkEnd w:id="57"/>
+      <w:bookmarkEnd w:id="56"/>
     </w:p>
     <w:p>
       <w:pPr>
@@ -15777,12 +15803,12 @@
       <w:pPr>
         <w:pStyle w:val="Heading1"/>
       </w:pPr>
-      <w:bookmarkStart w:id="58" w:name="_Toc466640236"/>
+      <w:bookmarkStart w:id="57" w:name="_Toc466640236"/>
       <w:r>
         <w:lastRenderedPageBreak/>
         <w:t>Relevant HW/SW compatibility</w:t>
       </w:r>
-      <w:bookmarkEnd w:id="58"/>
+      <w:bookmarkEnd w:id="57"/>
     </w:p>
     <w:p>
       <w:pPr>
@@ -15876,12 +15902,12 @@
       <w:pPr>
         <w:pStyle w:val="Heading1"/>
       </w:pPr>
-      <w:bookmarkStart w:id="59" w:name="_Toc466640237"/>
+      <w:bookmarkStart w:id="58" w:name="_Toc466640237"/>
       <w:r>
         <w:lastRenderedPageBreak/>
         <w:t>Managing scripts and drivers</w:t>
       </w:r>
-      <w:bookmarkEnd w:id="59"/>
+      <w:bookmarkEnd w:id="58"/>
     </w:p>
     <w:p>
       <w:pPr>
@@ -15897,9 +15923,9 @@
       <w:pPr>
         <w:pStyle w:val="nnormal"/>
       </w:pPr>
-      <w:bookmarkStart w:id="60" w:name="_Toc354056032"/>
-      <w:bookmarkStart w:id="61" w:name="_Toc354056685"/>
-      <w:bookmarkStart w:id="62" w:name="_Toc333422506"/>
+      <w:bookmarkStart w:id="59" w:name="_Toc354056032"/>
+      <w:bookmarkStart w:id="60" w:name="_Toc354056685"/>
+      <w:bookmarkStart w:id="61" w:name="_Toc333422506"/>
       <w:bookmarkEnd w:id="36"/>
       <w:bookmarkEnd w:id="37"/>
       <w:bookmarkEnd w:id="38"/>
@@ -15923,7 +15949,7 @@
       <w:r>
         <w:rPr>
           <w:noProof/>
-          <w:lang w:eastAsia="en-US"/>
+          <w:lang w:eastAsia="en-US" w:bidi="ar-SA"/>
         </w:rPr>
         <w:drawing>
           <wp:inline distT="0" distB="0" distL="0" distR="0" wp14:anchorId="39181070" wp14:editId="6B3B73F3">
@@ -15977,7 +16003,7 @@
       <w:r>
         <w:rPr>
           <w:noProof/>
-          <w:lang w:eastAsia="en-US"/>
+          <w:lang w:eastAsia="en-US" w:bidi="ar-SA"/>
         </w:rPr>
         <w:drawing>
           <wp:inline distT="0" distB="0" distL="0" distR="0" wp14:anchorId="21376C4C" wp14:editId="6642746D">
@@ -16037,7 +16063,7 @@
       <w:r>
         <w:rPr>
           <w:noProof/>
-          <w:lang w:eastAsia="en-US"/>
+          <w:lang w:eastAsia="en-US" w:bidi="ar-SA"/>
         </w:rPr>
         <w:drawing>
           <wp:inline distT="0" distB="0" distL="0" distR="0" wp14:anchorId="6450B81A" wp14:editId="6BF78327">
@@ -16105,7 +16131,7 @@
       <w:pPr>
         <w:pStyle w:val="Heading2"/>
       </w:pPr>
-      <w:bookmarkStart w:id="63" w:name="_Toc466640238"/>
+      <w:bookmarkStart w:id="62" w:name="_Toc466640238"/>
       <w:r>
         <w:t>Downloading a script</w:t>
       </w:r>
@@ -16115,7 +16141,7 @@
       <w:r>
         <w:t xml:space="preserve"> file from CloudShell</w:t>
       </w:r>
-      <w:bookmarkEnd w:id="63"/>
+      <w:bookmarkEnd w:id="62"/>
     </w:p>
     <w:p>
       <w:pPr>
@@ -16140,7 +16166,7 @@
       <w:r>
         <w:rPr>
           <w:noProof/>
-          <w:lang w:eastAsia="en-US"/>
+          <w:lang w:eastAsia="en-US" w:bidi="ar-SA"/>
         </w:rPr>
         <w:drawing>
           <wp:inline distT="0" distB="0" distL="0" distR="0" wp14:anchorId="2A531CC9" wp14:editId="6D3A5E4F">
@@ -16183,51 +16209,51 @@
       <w:pPr>
         <w:pStyle w:val="Heading2"/>
       </w:pPr>
-      <w:bookmarkStart w:id="64" w:name="_Toc466640239"/>
+      <w:bookmarkStart w:id="63" w:name="_Toc466640239"/>
       <w:r>
         <w:t>Updating a script file</w:t>
       </w:r>
+      <w:bookmarkEnd w:id="63"/>
+      <w:r>
+        <w:t xml:space="preserve"> </w:t>
+      </w:r>
+    </w:p>
+    <w:p>
+      <w:pPr>
+        <w:pStyle w:val="nnormal"/>
+      </w:pPr>
+      <w:r>
+        <w:t>If you got a new version of a script file, or would like to update one of the script files, open the properties windows of that script as shown above, then press on the browse button in the “Script file” field and select a .</w:t>
+      </w:r>
+      <w:proofErr w:type="spellStart"/>
+      <w:r>
+        <w:t>py</w:t>
+      </w:r>
+      <w:proofErr w:type="spellEnd"/>
+      <w:r>
+        <w:t xml:space="preserve"> or .zip file.</w:t>
+      </w:r>
+    </w:p>
+    <w:p>
+      <w:pPr>
+        <w:pStyle w:val="nnormal"/>
+      </w:pPr>
+      <w:r>
+        <w:t>When</w:t>
+      </w:r>
+      <w:r>
+        <w:t xml:space="preserve"> done, click on the Save button to upload the new file.</w:t>
+      </w:r>
+    </w:p>
+    <w:p>
+      <w:pPr>
+        <w:pStyle w:val="Heading2"/>
+      </w:pPr>
+      <w:bookmarkStart w:id="64" w:name="_Toc466640240"/>
+      <w:r>
+        <w:t>Updating a driver</w:t>
+      </w:r>
       <w:bookmarkEnd w:id="64"/>
-      <w:r>
-        <w:t xml:space="preserve"> </w:t>
-      </w:r>
-    </w:p>
-    <w:p>
-      <w:pPr>
-        <w:pStyle w:val="nnormal"/>
-      </w:pPr>
-      <w:r>
-        <w:t>If you got a new version of a script file, or would like to update one of the script files, open the properties windows of that script as shown above, then press on the browse button in the “Script file” field and select a .</w:t>
-      </w:r>
-      <w:proofErr w:type="spellStart"/>
-      <w:r>
-        <w:t>py</w:t>
-      </w:r>
-      <w:proofErr w:type="spellEnd"/>
-      <w:r>
-        <w:t xml:space="preserve"> or .zip file.</w:t>
-      </w:r>
-    </w:p>
-    <w:p>
-      <w:pPr>
-        <w:pStyle w:val="nnormal"/>
-      </w:pPr>
-      <w:r>
-        <w:t>When</w:t>
-      </w:r>
-      <w:r>
-        <w:t xml:space="preserve"> done, click on the Save button to upload the new file.</w:t>
-      </w:r>
-    </w:p>
-    <w:p>
-      <w:pPr>
-        <w:pStyle w:val="Heading2"/>
-      </w:pPr>
-      <w:bookmarkStart w:id="65" w:name="_Toc466640240"/>
-      <w:r>
-        <w:t>Updating a driver</w:t>
-      </w:r>
-      <w:bookmarkEnd w:id="65"/>
     </w:p>
     <w:p>
       <w:pPr>
@@ -16274,7 +16300,7 @@
       <w:r>
         <w:rPr>
           <w:noProof/>
-          <w:lang w:eastAsia="en-US"/>
+          <w:lang w:eastAsia="en-US" w:bidi="ar-SA"/>
         </w:rPr>
         <w:drawing>
           <wp:inline distT="0" distB="0" distL="0" distR="0" wp14:anchorId="784FBE3B" wp14:editId="2641D7B8">
@@ -16356,7 +16382,7 @@
       <w:r>
         <w:rPr>
           <w:noProof/>
-          <w:lang w:eastAsia="en-US"/>
+          <w:lang w:eastAsia="en-US" w:bidi="ar-SA"/>
         </w:rPr>
         <w:drawing>
           <wp:inline distT="0" distB="0" distL="0" distR="0" wp14:anchorId="434A79FC" wp14:editId="1B369875">
@@ -16404,31 +16430,48 @@
       <w:pPr>
         <w:pStyle w:val="Heading1"/>
       </w:pPr>
-      <w:bookmarkStart w:id="66" w:name="_Known_Gaps"/>
+      <w:bookmarkStart w:id="65" w:name="_Known_Gaps"/>
+      <w:bookmarkStart w:id="66" w:name="_Toc466640241"/>
       <w:bookmarkStart w:id="67" w:name="_Toc354056033"/>
       <w:bookmarkStart w:id="68" w:name="_Toc354056686"/>
-      <w:bookmarkStart w:id="69" w:name="_Toc466640241"/>
+      <w:bookmarkEnd w:id="59"/>
       <w:bookmarkEnd w:id="60"/>
-      <w:bookmarkEnd w:id="61"/>
-      <w:bookmarkEnd w:id="66"/>
+      <w:bookmarkEnd w:id="65"/>
       <w:r>
         <w:lastRenderedPageBreak/>
         <w:t>Post-Deployment How-to and extra steps</w:t>
       </w:r>
+      <w:bookmarkEnd w:id="66"/>
+    </w:p>
+    <w:p>
+      <w:pPr>
+        <w:pStyle w:val="nnormal"/>
+      </w:pPr>
+    </w:p>
+    <w:p>
+      <w:pPr>
+        <w:pStyle w:val="Heading2"/>
+      </w:pPr>
+      <w:bookmarkStart w:id="69" w:name="_Toc466640242"/>
+      <w:r>
+        <w:t xml:space="preserve">Using the </w:t>
+      </w:r>
+      <w:proofErr w:type="spellStart"/>
+      <w:r>
+        <w:t>ScaleIO</w:t>
+      </w:r>
+      <w:proofErr w:type="spellEnd"/>
+      <w:r>
+        <w:t xml:space="preserve"> web plugin</w:t>
+      </w:r>
       <w:bookmarkEnd w:id="69"/>
     </w:p>
     <w:p>
       <w:pPr>
         <w:pStyle w:val="nnormal"/>
       </w:pPr>
-    </w:p>
-    <w:p>
-      <w:pPr>
-        <w:pStyle w:val="Heading2"/>
-      </w:pPr>
-      <w:bookmarkStart w:id="70" w:name="_Toc466640242"/>
-      <w:r>
-        <w:t xml:space="preserve">Using the </w:t>
+      <w:r>
+        <w:t xml:space="preserve">In order to use the </w:t>
       </w:r>
       <w:proofErr w:type="spellStart"/>
       <w:r>
@@ -16436,16 +16479,7 @@
       </w:r>
       <w:proofErr w:type="spellEnd"/>
       <w:r>
-        <w:t xml:space="preserve"> web plugin</w:t>
-      </w:r>
-      <w:bookmarkEnd w:id="70"/>
-    </w:p>
-    <w:p>
-      <w:pPr>
-        <w:pStyle w:val="nnormal"/>
-      </w:pPr>
-      <w:r>
-        <w:t xml:space="preserve">In order to use the </w:t>
+        <w:t xml:space="preserve"> web plugin, you first need to register manually the deployed </w:t>
       </w:r>
       <w:proofErr w:type="spellStart"/>
       <w:r>
@@ -16453,7 +16487,15 @@
       </w:r>
       <w:proofErr w:type="spellEnd"/>
       <w:r>
-        <w:t xml:space="preserve"> web plugin, you first need to register manually the deployed </w:t>
+        <w:t xml:space="preserve"> environment with the vCenter. </w:t>
+      </w:r>
+    </w:p>
+    <w:p>
+      <w:pPr>
+        <w:pStyle w:val="nnormal"/>
+      </w:pPr>
+      <w:r>
+        <w:t xml:space="preserve">To register the deployed </w:t>
       </w:r>
       <w:proofErr w:type="spellStart"/>
       <w:r>
@@ -16461,23 +16503,15 @@
       </w:r>
       <w:proofErr w:type="spellEnd"/>
       <w:r>
-        <w:t xml:space="preserve"> environment with the vCenter. </w:t>
-      </w:r>
-    </w:p>
-    <w:p>
-      <w:pPr>
-        <w:pStyle w:val="nnormal"/>
-      </w:pPr>
-      <w:r>
-        <w:t xml:space="preserve">To register the deployed </w:t>
+        <w:t xml:space="preserve"> environment with the installed </w:t>
       </w:r>
       <w:proofErr w:type="spellStart"/>
       <w:r>
-        <w:t>ScaleIO</w:t>
+        <w:t>vCenter</w:t>
       </w:r>
       <w:proofErr w:type="spellEnd"/>
       <w:r>
-        <w:t xml:space="preserve"> environment with the installed vCenter </w:t>
+        <w:t xml:space="preserve"> </w:t>
       </w:r>
       <w:proofErr w:type="spellStart"/>
       <w:r>
@@ -16531,7 +16565,7 @@
       <w:r>
         <w:rPr>
           <w:noProof/>
-          <w:lang w:eastAsia="en-US"/>
+          <w:lang w:eastAsia="en-US" w:bidi="ar-SA"/>
         </w:rPr>
         <w:drawing>
           <wp:inline distT="0" distB="0" distL="0" distR="0" wp14:anchorId="7447EB68" wp14:editId="061EEAB9">
@@ -16641,7 +16675,7 @@
       <w:r>
         <w:rPr>
           <w:noProof/>
-          <w:lang w:eastAsia="en-US"/>
+          <w:lang w:eastAsia="en-US" w:bidi="ar-SA"/>
         </w:rPr>
         <w:drawing>
           <wp:inline distT="0" distB="0" distL="0" distR="0" wp14:anchorId="532BC9A5" wp14:editId="601E40AC">
@@ -16697,11 +16731,11 @@
       <w:pPr>
         <w:pStyle w:val="Heading2"/>
       </w:pPr>
-      <w:bookmarkStart w:id="71" w:name="_Toc466640243"/>
+      <w:bookmarkStart w:id="70" w:name="_Toc466640243"/>
       <w:r>
         <w:t>Nagios</w:t>
       </w:r>
-      <w:bookmarkEnd w:id="71"/>
+      <w:bookmarkEnd w:id="70"/>
     </w:p>
     <w:p>
       <w:pPr>
@@ -16801,7 +16835,7 @@
       <w:r>
         <w:rPr>
           <w:noProof/>
-          <w:lang w:eastAsia="en-US"/>
+          <w:lang w:eastAsia="en-US" w:bidi="ar-SA"/>
         </w:rPr>
         <w:drawing>
           <wp:inline distT="0" distB="0" distL="0" distR="0" wp14:anchorId="0E48DF33" wp14:editId="1CA76C64">
@@ -16875,7 +16909,7 @@
       <w:r>
         <w:rPr>
           <w:noProof/>
-          <w:lang w:eastAsia="en-US"/>
+          <w:lang w:eastAsia="en-US" w:bidi="ar-SA"/>
         </w:rPr>
         <w:drawing>
           <wp:inline distT="0" distB="0" distL="0" distR="0" wp14:anchorId="76C9D542" wp14:editId="29473BB0">
@@ -16941,7 +16975,7 @@
       <w:pPr>
         <w:pStyle w:val="Heading2"/>
       </w:pPr>
-      <w:bookmarkStart w:id="72" w:name="_Toc466640244"/>
+      <w:bookmarkStart w:id="71" w:name="_Toc466640244"/>
       <w:proofErr w:type="spellStart"/>
       <w:r>
         <w:t>vLog</w:t>
@@ -16969,7 +17003,7 @@
       <w:r>
         <w:t xml:space="preserve"> &amp; NSX</w:t>
       </w:r>
-      <w:bookmarkEnd w:id="72"/>
+      <w:bookmarkEnd w:id="71"/>
     </w:p>
     <w:p>
       <w:pPr>
@@ -17029,7 +17063,7 @@
       <w:pPr>
         <w:pStyle w:val="Heading1"/>
       </w:pPr>
-      <w:bookmarkStart w:id="73" w:name="_Toc466640245"/>
+      <w:bookmarkStart w:id="72" w:name="_Toc466640245"/>
       <w:r>
         <w:lastRenderedPageBreak/>
         <w:t xml:space="preserve">Known </w:t>
@@ -17039,7 +17073,7 @@
       <w:r>
         <w:t>Gaps</w:t>
       </w:r>
-      <w:bookmarkEnd w:id="73"/>
+      <w:bookmarkEnd w:id="72"/>
     </w:p>
     <w:p>
       <w:pPr>
@@ -17227,19 +17261,19 @@
       <w:pPr>
         <w:pStyle w:val="Heading2"/>
       </w:pPr>
-      <w:bookmarkStart w:id="74" w:name="_Toc458420465"/>
-      <w:bookmarkStart w:id="75" w:name="_Toc458420468"/>
-      <w:bookmarkStart w:id="76" w:name="_Toc458420471"/>
-      <w:bookmarkStart w:id="77" w:name="_Toc466640246"/>
+      <w:bookmarkStart w:id="73" w:name="_Toc458420465"/>
+      <w:bookmarkStart w:id="74" w:name="_Toc458420468"/>
+      <w:bookmarkStart w:id="75" w:name="_Toc458420471"/>
+      <w:bookmarkStart w:id="76" w:name="_Toc466640246"/>
       <w:bookmarkEnd w:id="1"/>
-      <w:bookmarkEnd w:id="62"/>
+      <w:bookmarkEnd w:id="61"/>
+      <w:bookmarkEnd w:id="73"/>
       <w:bookmarkEnd w:id="74"/>
       <w:bookmarkEnd w:id="75"/>
+      <w:r>
+        <w:t>Versa Gaps</w:t>
+      </w:r>
       <w:bookmarkEnd w:id="76"/>
-      <w:r>
-        <w:t>Versa Gaps</w:t>
-      </w:r>
-      <w:bookmarkEnd w:id="77"/>
     </w:p>
     <w:tbl>
       <w:tblPr>
@@ -17382,11 +17416,11 @@
       <w:pPr>
         <w:pStyle w:val="Heading2"/>
       </w:pPr>
-      <w:bookmarkStart w:id="78" w:name="_Toc466640247"/>
+      <w:bookmarkStart w:id="77" w:name="_Toc466640247"/>
       <w:r>
         <w:t>vCenter Gaps</w:t>
       </w:r>
-      <w:bookmarkEnd w:id="78"/>
+      <w:bookmarkEnd w:id="77"/>
     </w:p>
     <w:tbl>
       <w:tblPr>
@@ -17585,11 +17619,11 @@
       <w:pPr>
         <w:pStyle w:val="Heading2"/>
       </w:pPr>
-      <w:bookmarkStart w:id="79" w:name="_Toc466640248"/>
+      <w:bookmarkStart w:id="78" w:name="_Toc466640248"/>
       <w:r>
         <w:t>Nagios Gaps</w:t>
       </w:r>
-      <w:bookmarkEnd w:id="79"/>
+      <w:bookmarkEnd w:id="78"/>
     </w:p>
     <w:tbl>
       <w:tblPr>
@@ -17732,7 +17766,7 @@
       <w:pPr>
         <w:pStyle w:val="Heading2"/>
       </w:pPr>
-      <w:bookmarkStart w:id="80" w:name="_Toc466640249"/>
+      <w:bookmarkStart w:id="79" w:name="_Toc466640249"/>
       <w:proofErr w:type="spellStart"/>
       <w:r>
         <w:t>ScaleIO</w:t>
@@ -17741,7 +17775,7 @@
       <w:r>
         <w:t xml:space="preserve"> Gaps</w:t>
       </w:r>
-      <w:bookmarkEnd w:id="80"/>
+      <w:bookmarkEnd w:id="79"/>
     </w:p>
     <w:tbl>
       <w:tblPr>
@@ -18022,18 +18056,18 @@
       <w:pPr>
         <w:pStyle w:val="Heading1"/>
       </w:pPr>
-      <w:bookmarkStart w:id="81" w:name="_Toc458420478"/>
-      <w:bookmarkStart w:id="82" w:name="_Toc458420481"/>
-      <w:bookmarkStart w:id="83" w:name="_Toc458420484"/>
-      <w:bookmarkStart w:id="84" w:name="_Toc466640250"/>
+      <w:bookmarkStart w:id="80" w:name="_Toc458420478"/>
+      <w:bookmarkStart w:id="81" w:name="_Toc458420481"/>
+      <w:bookmarkStart w:id="82" w:name="_Toc458420484"/>
+      <w:bookmarkStart w:id="83" w:name="_Toc466640250"/>
+      <w:bookmarkEnd w:id="80"/>
       <w:bookmarkEnd w:id="81"/>
       <w:bookmarkEnd w:id="82"/>
-      <w:bookmarkEnd w:id="83"/>
       <w:r>
         <w:lastRenderedPageBreak/>
         <w:t>Known Issues</w:t>
       </w:r>
-      <w:bookmarkEnd w:id="84"/>
+      <w:bookmarkEnd w:id="83"/>
     </w:p>
     <w:tbl>
       <w:tblPr>
@@ -18043,7 +18077,7 @@
       </w:tblPr>
       <w:tblGrid>
         <w:gridCol w:w="1329"/>
-        <w:gridCol w:w="8856"/>
+        <w:gridCol w:w="10716"/>
       </w:tblGrid>
       <w:tr>
         <w:trPr>
@@ -18163,7 +18197,7 @@
             <w:r>
               <w:rPr>
                 <w:noProof/>
-                <w:lang w:eastAsia="en-US"/>
+                <w:lang w:eastAsia="en-US" w:bidi="ar-SA"/>
               </w:rPr>
               <w:drawing>
                 <wp:inline distT="0" distB="0" distL="0" distR="0" wp14:anchorId="53754743" wp14:editId="553BAA02">
@@ -18229,7 +18263,7 @@
             <w:r>
               <w:rPr>
                 <w:noProof/>
-                <w:lang w:eastAsia="en-US"/>
+                <w:lang w:eastAsia="en-US" w:bidi="ar-SA"/>
               </w:rPr>
               <w:drawing>
                 <wp:inline distT="0" distB="0" distL="0" distR="0" wp14:anchorId="428D9D06" wp14:editId="4DCDD575">
@@ -18295,12 +18329,190 @@
           </w:p>
         </w:tc>
       </w:tr>
+      <w:tr>
+        <w:trPr>
+          <w:ins w:id="84" w:author="Eric Rosenquist" w:date="2016-11-11T21:07:00Z"/>
+        </w:trPr>
+        <w:tc>
+          <w:tcPr>
+            <w:tcW w:w="1521" w:type="pct"/>
+          </w:tcPr>
+          <w:p>
+            <w:pPr>
+              <w:pStyle w:val="tabletext"/>
+              <w:rPr>
+                <w:ins w:id="85" w:author="Eric Rosenquist" w:date="2016-11-11T21:07:00Z"/>
+                <w:rFonts w:eastAsia="Times New Roman"/>
+                <w:sz w:val="22"/>
+              </w:rPr>
+            </w:pPr>
+            <w:proofErr w:type="spellStart"/>
+            <w:ins w:id="86" w:author="Eric Rosenquist" w:date="2016-11-11T21:08:00Z">
+              <w:r>
+                <w:rPr>
+                  <w:rFonts w:eastAsia="Times New Roman"/>
+                  <w:sz w:val="22"/>
+                </w:rPr>
+                <w:lastRenderedPageBreak/>
+                <w:t>vRA</w:t>
+              </w:r>
+              <w:proofErr w:type="spellEnd"/>
+              <w:r>
+                <w:rPr>
+                  <w:rFonts w:eastAsia="Times New Roman"/>
+                  <w:sz w:val="22"/>
+                </w:rPr>
+                <w:t xml:space="preserve"> Automation appliance is left powered off</w:t>
+              </w:r>
+            </w:ins>
+          </w:p>
+        </w:tc>
+        <w:tc>
+          <w:tcPr>
+            <w:tcW w:w="3479" w:type="pct"/>
+          </w:tcPr>
+          <w:p>
+            <w:pPr>
+              <w:pStyle w:val="tabletext"/>
+              <w:rPr>
+                <w:ins w:id="87" w:author="Eric Rosenquist" w:date="2016-11-11T21:09:00Z"/>
+                <w:rFonts w:eastAsia="Times New Roman"/>
+                <w:sz w:val="22"/>
+              </w:rPr>
+            </w:pPr>
+            <w:ins w:id="88" w:author="Eric Rosenquist" w:date="2016-11-11T21:08:00Z">
+              <w:r>
+                <w:rPr>
+                  <w:rFonts w:eastAsia="Times New Roman"/>
+                  <w:sz w:val="22"/>
+                </w:rPr>
+                <w:t>There may be a compatibility issue on some hosts</w:t>
+              </w:r>
+            </w:ins>
+            <w:ins w:id="89" w:author="Eric Rosenquist" w:date="2016-11-11T21:09:00Z">
+              <w:r>
+                <w:rPr>
+                  <w:rFonts w:eastAsia="Times New Roman"/>
+                  <w:sz w:val="22"/>
+                </w:rPr>
+                <w:t xml:space="preserve"> that blocks the VM from powering on.</w:t>
+              </w:r>
+            </w:ins>
+          </w:p>
+          <w:p>
+            <w:pPr>
+              <w:pStyle w:val="tabletext"/>
+              <w:rPr>
+                <w:ins w:id="90" w:author="Eric Rosenquist" w:date="2016-11-11T21:09:00Z"/>
+                <w:rFonts w:eastAsia="Times New Roman"/>
+                <w:sz w:val="22"/>
+              </w:rPr>
+            </w:pPr>
+            <w:ins w:id="91" w:author="Eric Rosenquist" w:date="2016-11-11T21:09:00Z">
+              <w:r>
+                <w:rPr>
+                  <w:rFonts w:eastAsia="Times New Roman"/>
+                  <w:sz w:val="22"/>
+                </w:rPr>
+                <w:t xml:space="preserve">It may be possible to respond to this prompt programmatically in the future. </w:t>
+              </w:r>
+              <w:bookmarkStart w:id="92" w:name="_GoBack"/>
+              <w:bookmarkEnd w:id="92"/>
+            </w:ins>
+          </w:p>
+          <w:p>
+            <w:pPr>
+              <w:pStyle w:val="tabletext"/>
+              <w:rPr>
+                <w:ins w:id="93" w:author="Eric Rosenquist" w:date="2016-11-11T21:08:00Z"/>
+                <w:rFonts w:eastAsia="Times New Roman"/>
+                <w:sz w:val="22"/>
+              </w:rPr>
+            </w:pPr>
+            <w:ins w:id="94" w:author="Eric Rosenquist" w:date="2016-11-11T21:09:00Z">
+              <w:r>
+                <w:rPr>
+                  <w:rFonts w:eastAsia="Times New Roman"/>
+                  <w:sz w:val="22"/>
+                </w:rPr>
+                <w:t>For now, manually power on the VM and answer Yes to the prompt when it appears:</w:t>
+              </w:r>
+            </w:ins>
+            <w:ins w:id="95" w:author="Eric Rosenquist" w:date="2016-11-11T21:08:00Z">
+              <w:r>
+                <w:rPr>
+                  <w:noProof/>
+                  <w:lang w:eastAsia="en-US" w:bidi="ar-SA"/>
+                </w:rPr>
+                <w:drawing>
+                  <wp:inline distT="0" distB="0" distL="0" distR="0" wp14:anchorId="7679C590" wp14:editId="5B5E58A8">
+                    <wp:extent cx="6667500" cy="6076533"/>
+                    <wp:effectExtent l="0" t="0" r="0" b="635"/>
+                    <wp:docPr id="9" name="Picture 9" descr="cid:image001.png@01D23C5E.68548E50"/>
+                    <wp:cNvGraphicFramePr>
+                      <a:graphicFrameLocks xmlns:a="http://schemas.openxmlformats.org/drawingml/2006/main" noChangeAspect="1"/>
+                    </wp:cNvGraphicFramePr>
+                    <a:graphic xmlns:a="http://schemas.openxmlformats.org/drawingml/2006/main">
+                      <a:graphicData uri="http://schemas.openxmlformats.org/drawingml/2006/picture">
+                        <pic:pic xmlns:pic="http://schemas.openxmlformats.org/drawingml/2006/picture">
+                          <pic:nvPicPr>
+                            <pic:cNvPr id="0" name="Picture 1" descr="cid:image001.png@01D23C5E.68548E50"/>
+                            <pic:cNvPicPr>
+                              <a:picLocks noChangeAspect="1" noChangeArrowheads="1"/>
+                            </pic:cNvPicPr>
+                          </pic:nvPicPr>
+                          <pic:blipFill>
+                            <a:blip r:embed="rId47" r:link="rId48">
+                              <a:extLst>
+                                <a:ext uri="{28A0092B-C50C-407E-A947-70E740481C1C}">
+                                  <a14:useLocalDpi xmlns:a14="http://schemas.microsoft.com/office/drawing/2010/main" val="0"/>
+                                </a:ext>
+                              </a:extLst>
+                            </a:blip>
+                            <a:srcRect/>
+                            <a:stretch>
+                              <a:fillRect/>
+                            </a:stretch>
+                          </pic:blipFill>
+                          <pic:spPr bwMode="auto">
+                            <a:xfrm>
+                              <a:off x="0" y="0"/>
+                              <a:ext cx="6669679" cy="6078519"/>
+                            </a:xfrm>
+                            <a:prstGeom prst="rect">
+                              <a:avLst/>
+                            </a:prstGeom>
+                            <a:noFill/>
+                            <a:ln>
+                              <a:noFill/>
+                            </a:ln>
+                          </pic:spPr>
+                        </pic:pic>
+                      </a:graphicData>
+                    </a:graphic>
+                  </wp:inline>
+                </w:drawing>
+              </w:r>
+            </w:ins>
+          </w:p>
+          <w:p>
+            <w:pPr>
+              <w:pStyle w:val="tabletext"/>
+              <w:rPr>
+                <w:ins w:id="96" w:author="Eric Rosenquist" w:date="2016-11-11T21:07:00Z"/>
+                <w:rFonts w:eastAsia="Times New Roman"/>
+                <w:sz w:val="22"/>
+              </w:rPr>
+            </w:pPr>
+          </w:p>
+        </w:tc>
+      </w:tr>
     </w:tbl>
     <w:p>
       <w:pPr>
         <w:pStyle w:val="Heading1"/>
       </w:pPr>
-      <w:bookmarkStart w:id="85" w:name="_Toc466640251"/>
+      <w:bookmarkStart w:id="97" w:name="_Toc466640251"/>
       <w:r>
         <w:lastRenderedPageBreak/>
         <w:t xml:space="preserve">Changes from the previous </w:t>
@@ -18311,7 +18523,7 @@
       <w:r>
         <w:t>release</w:t>
       </w:r>
-      <w:bookmarkEnd w:id="85"/>
+      <w:bookmarkEnd w:id="97"/>
     </w:p>
     <w:tbl>
       <w:tblPr>
@@ -18424,7 +18636,7 @@
         </w:numPr>
         <w:ind w:left="432" w:hanging="432"/>
       </w:pPr>
-      <w:bookmarkStart w:id="86" w:name="_Toc466640252"/>
+      <w:bookmarkStart w:id="98" w:name="_Toc466640252"/>
       <w:r>
         <w:lastRenderedPageBreak/>
         <w:t>L</w:t>
@@ -18432,7 +18644,7 @@
       <w:r>
         <w:t>egal Notice</w:t>
       </w:r>
-      <w:bookmarkEnd w:id="86"/>
+      <w:bookmarkEnd w:id="98"/>
     </w:p>
     <w:p>
       <w:pPr>
@@ -18516,8 +18728,8 @@
       </w:r>
     </w:p>
     <w:sectPr>
-      <w:headerReference w:type="default" r:id="rId47"/>
-      <w:footerReference w:type="default" r:id="rId48"/>
+      <w:headerReference w:type="default" r:id="rId49"/>
+      <w:footerReference w:type="default" r:id="rId50"/>
       <w:footnotePr>
         <w:pos w:val="beneathText"/>
       </w:footnotePr>
@@ -18543,7 +18755,7 @@
 </file>
 
 <file path=word/endnotes.xml><?xml version="1.0" encoding="utf-8"?>
-<w:endnotes xmlns:wpc="http://schemas.microsoft.com/office/word/2010/wordprocessingCanvas" xmlns:cx="http://schemas.microsoft.com/office/drawing/2014/chartex" xmlns:mc="http://schemas.openxmlformats.org/markup-compatibility/2006" xmlns:o="urn:schemas-microsoft-com:office:office" xmlns:r="http://schemas.openxmlformats.org/officeDocument/2006/relationships" xmlns:m="http://schemas.openxmlformats.org/officeDocument/2006/math" xmlns:v="urn:schemas-microsoft-com:vml" xmlns:wp14="http://schemas.microsoft.com/office/word/2010/wordprocessingDrawing" xmlns:wp="http://schemas.openxmlformats.org/drawingml/2006/wordprocessingDrawing" xmlns:w10="urn:schemas-microsoft-com:office:word" xmlns:w="http://schemas.openxmlformats.org/wordprocessingml/2006/main" xmlns:w14="http://schemas.microsoft.com/office/word/2010/wordml" xmlns:w15="http://schemas.microsoft.com/office/word/2012/wordml" xmlns:w16se="http://schemas.microsoft.com/office/word/2015/wordml/symex" xmlns:wpg="http://schemas.microsoft.com/office/word/2010/wordprocessingGroup" xmlns:wpi="http://schemas.microsoft.com/office/word/2010/wordprocessingInk" xmlns:wne="http://schemas.microsoft.com/office/word/2006/wordml" xmlns:wps="http://schemas.microsoft.com/office/word/2010/wordprocessingShape" mc:Ignorable="w14 w15 w16se wp14">
+<w:endnotes xmlns:wpc="http://schemas.microsoft.com/office/word/2010/wordprocessingCanvas" xmlns:cx="http://schemas.microsoft.com/office/drawing/2014/chartex" xmlns:cx1="http://schemas.microsoft.com/office/drawing/2015/9/8/chartex" xmlns:cx2="http://schemas.microsoft.com/office/drawing/2015/10/21/chartex" xmlns:cx3="http://schemas.microsoft.com/office/drawing/2016/5/9/chartex" xmlns:cx4="http://schemas.microsoft.com/office/drawing/2016/5/10/chartex" xmlns:cx5="http://schemas.microsoft.com/office/drawing/2016/5/11/chartex" xmlns:mc="http://schemas.openxmlformats.org/markup-compatibility/2006" xmlns:o="urn:schemas-microsoft-com:office:office" xmlns:r="http://schemas.openxmlformats.org/officeDocument/2006/relationships" xmlns:m="http://schemas.openxmlformats.org/officeDocument/2006/math" xmlns:v="urn:schemas-microsoft-com:vml" xmlns:wp14="http://schemas.microsoft.com/office/word/2010/wordprocessingDrawing" xmlns:wp="http://schemas.openxmlformats.org/drawingml/2006/wordprocessingDrawing" xmlns:w10="urn:schemas-microsoft-com:office:word" xmlns:w="http://schemas.openxmlformats.org/wordprocessingml/2006/main" xmlns:w14="http://schemas.microsoft.com/office/word/2010/wordml" xmlns:w15="http://schemas.microsoft.com/office/word/2012/wordml" xmlns:w16se="http://schemas.microsoft.com/office/word/2015/wordml/symex" xmlns:wpg="http://schemas.microsoft.com/office/word/2010/wordprocessingGroup" xmlns:wpi="http://schemas.microsoft.com/office/word/2010/wordprocessingInk" xmlns:wne="http://schemas.microsoft.com/office/word/2006/wordml" xmlns:wps="http://schemas.microsoft.com/office/word/2010/wordprocessingShape" mc:Ignorable="w14 w15 w16se wp14">
   <w:endnote w:type="separator" w:id="-1">
     <w:p>
       <w:r>
@@ -18562,7 +18774,7 @@
 </file>
 
 <file path=word/footer1.xml><?xml version="1.0" encoding="utf-8"?>
-<w:ftr xmlns:wpc="http://schemas.microsoft.com/office/word/2010/wordprocessingCanvas" xmlns:cx="http://schemas.microsoft.com/office/drawing/2014/chartex" xmlns:mc="http://schemas.openxmlformats.org/markup-compatibility/2006" xmlns:o="urn:schemas-microsoft-com:office:office" xmlns:r="http://schemas.openxmlformats.org/officeDocument/2006/relationships" xmlns:m="http://schemas.openxmlformats.org/officeDocument/2006/math" xmlns:v="urn:schemas-microsoft-com:vml" xmlns:wp14="http://schemas.microsoft.com/office/word/2010/wordprocessingDrawing" xmlns:wp="http://schemas.openxmlformats.org/drawingml/2006/wordprocessingDrawing" xmlns:w10="urn:schemas-microsoft-com:office:word" xmlns:w="http://schemas.openxmlformats.org/wordprocessingml/2006/main" xmlns:w14="http://schemas.microsoft.com/office/word/2010/wordml" xmlns:w15="http://schemas.microsoft.com/office/word/2012/wordml" xmlns:w16se="http://schemas.microsoft.com/office/word/2015/wordml/symex" xmlns:wpg="http://schemas.microsoft.com/office/word/2010/wordprocessingGroup" xmlns:wpi="http://schemas.microsoft.com/office/word/2010/wordprocessingInk" xmlns:wne="http://schemas.microsoft.com/office/word/2006/wordml" xmlns:wps="http://schemas.microsoft.com/office/word/2010/wordprocessingShape" mc:Ignorable="w14 w15 w16se wp14">
+<w:ftr xmlns:wpc="http://schemas.microsoft.com/office/word/2010/wordprocessingCanvas" xmlns:cx="http://schemas.microsoft.com/office/drawing/2014/chartex" xmlns:cx1="http://schemas.microsoft.com/office/drawing/2015/9/8/chartex" xmlns:cx2="http://schemas.microsoft.com/office/drawing/2015/10/21/chartex" xmlns:cx3="http://schemas.microsoft.com/office/drawing/2016/5/9/chartex" xmlns:cx4="http://schemas.microsoft.com/office/drawing/2016/5/10/chartex" xmlns:cx5="http://schemas.microsoft.com/office/drawing/2016/5/11/chartex" xmlns:mc="http://schemas.openxmlformats.org/markup-compatibility/2006" xmlns:o="urn:schemas-microsoft-com:office:office" xmlns:r="http://schemas.openxmlformats.org/officeDocument/2006/relationships" xmlns:m="http://schemas.openxmlformats.org/officeDocument/2006/math" xmlns:v="urn:schemas-microsoft-com:vml" xmlns:wp14="http://schemas.microsoft.com/office/word/2010/wordprocessingDrawing" xmlns:wp="http://schemas.openxmlformats.org/drawingml/2006/wordprocessingDrawing" xmlns:w10="urn:schemas-microsoft-com:office:word" xmlns:w="http://schemas.openxmlformats.org/wordprocessingml/2006/main" xmlns:w14="http://schemas.microsoft.com/office/word/2010/wordml" xmlns:w15="http://schemas.microsoft.com/office/word/2012/wordml" xmlns:w16se="http://schemas.microsoft.com/office/word/2015/wordml/symex" xmlns:wpg="http://schemas.microsoft.com/office/word/2010/wordprocessingGroup" xmlns:wpi="http://schemas.microsoft.com/office/word/2010/wordprocessingInk" xmlns:wne="http://schemas.microsoft.com/office/word/2006/wordml" xmlns:wps="http://schemas.microsoft.com/office/word/2010/wordprocessingShape" mc:Ignorable="w14 w15 w16se wp14">
   <w:p>
     <w:pPr>
       <w:pStyle w:val="Footer"/>
@@ -18575,7 +18787,7 @@
 </file>
 
 <file path=word/footnotes.xml><?xml version="1.0" encoding="utf-8"?>
-<w:footnotes xmlns:wpc="http://schemas.microsoft.com/office/word/2010/wordprocessingCanvas" xmlns:cx="http://schemas.microsoft.com/office/drawing/2014/chartex" xmlns:mc="http://schemas.openxmlformats.org/markup-compatibility/2006" xmlns:o="urn:schemas-microsoft-com:office:office" xmlns:r="http://schemas.openxmlformats.org/officeDocument/2006/relationships" xmlns:m="http://schemas.openxmlformats.org/officeDocument/2006/math" xmlns:v="urn:schemas-microsoft-com:vml" xmlns:wp14="http://schemas.microsoft.com/office/word/2010/wordprocessingDrawing" xmlns:wp="http://schemas.openxmlformats.org/drawingml/2006/wordprocessingDrawing" xmlns:w10="urn:schemas-microsoft-com:office:word" xmlns:w="http://schemas.openxmlformats.org/wordprocessingml/2006/main" xmlns:w14="http://schemas.microsoft.com/office/word/2010/wordml" xmlns:w15="http://schemas.microsoft.com/office/word/2012/wordml" xmlns:w16se="http://schemas.microsoft.com/office/word/2015/wordml/symex" xmlns:wpg="http://schemas.microsoft.com/office/word/2010/wordprocessingGroup" xmlns:wpi="http://schemas.microsoft.com/office/word/2010/wordprocessingInk" xmlns:wne="http://schemas.microsoft.com/office/word/2006/wordml" xmlns:wps="http://schemas.microsoft.com/office/word/2010/wordprocessingShape" mc:Ignorable="w14 w15 w16se wp14">
+<w:footnotes xmlns:wpc="http://schemas.microsoft.com/office/word/2010/wordprocessingCanvas" xmlns:cx="http://schemas.microsoft.com/office/drawing/2014/chartex" xmlns:cx1="http://schemas.microsoft.com/office/drawing/2015/9/8/chartex" xmlns:cx2="http://schemas.microsoft.com/office/drawing/2015/10/21/chartex" xmlns:cx3="http://schemas.microsoft.com/office/drawing/2016/5/9/chartex" xmlns:cx4="http://schemas.microsoft.com/office/drawing/2016/5/10/chartex" xmlns:cx5="http://schemas.microsoft.com/office/drawing/2016/5/11/chartex" xmlns:mc="http://schemas.openxmlformats.org/markup-compatibility/2006" xmlns:o="urn:schemas-microsoft-com:office:office" xmlns:r="http://schemas.openxmlformats.org/officeDocument/2006/relationships" xmlns:m="http://schemas.openxmlformats.org/officeDocument/2006/math" xmlns:v="urn:schemas-microsoft-com:vml" xmlns:wp14="http://schemas.microsoft.com/office/word/2010/wordprocessingDrawing" xmlns:wp="http://schemas.openxmlformats.org/drawingml/2006/wordprocessingDrawing" xmlns:w10="urn:schemas-microsoft-com:office:word" xmlns:w="http://schemas.openxmlformats.org/wordprocessingml/2006/main" xmlns:w14="http://schemas.microsoft.com/office/word/2010/wordml" xmlns:w15="http://schemas.microsoft.com/office/word/2012/wordml" xmlns:w16se="http://schemas.microsoft.com/office/word/2015/wordml/symex" xmlns:wpg="http://schemas.microsoft.com/office/word/2010/wordprocessingGroup" xmlns:wpi="http://schemas.microsoft.com/office/word/2010/wordprocessingInk" xmlns:wne="http://schemas.microsoft.com/office/word/2006/wordml" xmlns:wps="http://schemas.microsoft.com/office/word/2010/wordprocessingShape" mc:Ignorable="w14 w15 w16se wp14">
   <w:footnote w:type="separator" w:id="-1">
     <w:p>
       <w:r>
@@ -18594,7 +18806,7 @@
 </file>
 
 <file path=word/header1.xml><?xml version="1.0" encoding="utf-8"?>
-<w:hdr xmlns:wpc="http://schemas.microsoft.com/office/word/2010/wordprocessingCanvas" xmlns:cx="http://schemas.microsoft.com/office/drawing/2014/chartex" xmlns:mc="http://schemas.openxmlformats.org/markup-compatibility/2006" xmlns:o="urn:schemas-microsoft-com:office:office" xmlns:r="http://schemas.openxmlformats.org/officeDocument/2006/relationships" xmlns:m="http://schemas.openxmlformats.org/officeDocument/2006/math" xmlns:v="urn:schemas-microsoft-com:vml" xmlns:wp14="http://schemas.microsoft.com/office/word/2010/wordprocessingDrawing" xmlns:wp="http://schemas.openxmlformats.org/drawingml/2006/wordprocessingDrawing" xmlns:w10="urn:schemas-microsoft-com:office:word" xmlns:w="http://schemas.openxmlformats.org/wordprocessingml/2006/main" xmlns:w14="http://schemas.microsoft.com/office/word/2010/wordml" xmlns:w15="http://schemas.microsoft.com/office/word/2012/wordml" xmlns:w16se="http://schemas.microsoft.com/office/word/2015/wordml/symex" xmlns:wpg="http://schemas.microsoft.com/office/word/2010/wordprocessingGroup" xmlns:wpi="http://schemas.microsoft.com/office/word/2010/wordprocessingInk" xmlns:wne="http://schemas.microsoft.com/office/word/2006/wordml" xmlns:wps="http://schemas.microsoft.com/office/word/2010/wordprocessingShape" mc:Ignorable="w14 w15 w16se wp14">
+<w:hdr xmlns:wpc="http://schemas.microsoft.com/office/word/2010/wordprocessingCanvas" xmlns:cx="http://schemas.microsoft.com/office/drawing/2014/chartex" xmlns:cx1="http://schemas.microsoft.com/office/drawing/2015/9/8/chartex" xmlns:cx2="http://schemas.microsoft.com/office/drawing/2015/10/21/chartex" xmlns:cx3="http://schemas.microsoft.com/office/drawing/2016/5/9/chartex" xmlns:cx4="http://schemas.microsoft.com/office/drawing/2016/5/10/chartex" xmlns:cx5="http://schemas.microsoft.com/office/drawing/2016/5/11/chartex" xmlns:mc="http://schemas.openxmlformats.org/markup-compatibility/2006" xmlns:o="urn:schemas-microsoft-com:office:office" xmlns:r="http://schemas.openxmlformats.org/officeDocument/2006/relationships" xmlns:m="http://schemas.openxmlformats.org/officeDocument/2006/math" xmlns:v="urn:schemas-microsoft-com:vml" xmlns:wp14="http://schemas.microsoft.com/office/word/2010/wordprocessingDrawing" xmlns:wp="http://schemas.openxmlformats.org/drawingml/2006/wordprocessingDrawing" xmlns:w10="urn:schemas-microsoft-com:office:word" xmlns:w="http://schemas.openxmlformats.org/wordprocessingml/2006/main" xmlns:w14="http://schemas.microsoft.com/office/word/2010/wordml" xmlns:w15="http://schemas.microsoft.com/office/word/2012/wordml" xmlns:w16se="http://schemas.microsoft.com/office/word/2015/wordml/symex" xmlns:wpg="http://schemas.microsoft.com/office/word/2010/wordprocessingGroup" xmlns:wpi="http://schemas.microsoft.com/office/word/2010/wordprocessingInk" xmlns:wne="http://schemas.microsoft.com/office/word/2006/wordml" xmlns:wps="http://schemas.microsoft.com/office/word/2010/wordprocessingShape" mc:Ignorable="w14 w15 w16se wp14">
   <w:p>
     <w:pPr>
       <w:pStyle w:val="Header"/>
@@ -18613,7 +18825,7 @@
 </file>
 
 <file path=word/numbering.xml><?xml version="1.0" encoding="utf-8"?>
-<w:numbering xmlns:wpc="http://schemas.microsoft.com/office/word/2010/wordprocessingCanvas" xmlns:cx="http://schemas.microsoft.com/office/drawing/2014/chartex" xmlns:mc="http://schemas.openxmlformats.org/markup-compatibility/2006" xmlns:o="urn:schemas-microsoft-com:office:office" xmlns:r="http://schemas.openxmlformats.org/officeDocument/2006/relationships" xmlns:m="http://schemas.openxmlformats.org/officeDocument/2006/math" xmlns:v="urn:schemas-microsoft-com:vml" xmlns:wp14="http://schemas.microsoft.com/office/word/2010/wordprocessingDrawing" xmlns:wp="http://schemas.openxmlformats.org/drawingml/2006/wordprocessingDrawing" xmlns:w10="urn:schemas-microsoft-com:office:word" xmlns:w="http://schemas.openxmlformats.org/wordprocessingml/2006/main" xmlns:w14="http://schemas.microsoft.com/office/word/2010/wordml" xmlns:w15="http://schemas.microsoft.com/office/word/2012/wordml" xmlns:w16se="http://schemas.microsoft.com/office/word/2015/wordml/symex" xmlns:wpg="http://schemas.microsoft.com/office/word/2010/wordprocessingGroup" xmlns:wpi="http://schemas.microsoft.com/office/word/2010/wordprocessingInk" xmlns:wne="http://schemas.microsoft.com/office/word/2006/wordml" xmlns:wps="http://schemas.microsoft.com/office/word/2010/wordprocessingShape" mc:Ignorable="w14 w15 w16se wp14">
+<w:numbering xmlns:wpc="http://schemas.microsoft.com/office/word/2010/wordprocessingCanvas" xmlns:cx="http://schemas.microsoft.com/office/drawing/2014/chartex" xmlns:cx1="http://schemas.microsoft.com/office/drawing/2015/9/8/chartex" xmlns:cx2="http://schemas.microsoft.com/office/drawing/2015/10/21/chartex" xmlns:cx3="http://schemas.microsoft.com/office/drawing/2016/5/9/chartex" xmlns:cx4="http://schemas.microsoft.com/office/drawing/2016/5/10/chartex" xmlns:cx5="http://schemas.microsoft.com/office/drawing/2016/5/11/chartex" xmlns:mc="http://schemas.openxmlformats.org/markup-compatibility/2006" xmlns:o="urn:schemas-microsoft-com:office:office" xmlns:r="http://schemas.openxmlformats.org/officeDocument/2006/relationships" xmlns:m="http://schemas.openxmlformats.org/officeDocument/2006/math" xmlns:v="urn:schemas-microsoft-com:vml" xmlns:wp14="http://schemas.microsoft.com/office/word/2010/wordprocessingDrawing" xmlns:wp="http://schemas.openxmlformats.org/drawingml/2006/wordprocessingDrawing" xmlns:w10="urn:schemas-microsoft-com:office:word" xmlns:w="http://schemas.openxmlformats.org/wordprocessingml/2006/main" xmlns:w14="http://schemas.microsoft.com/office/word/2010/wordml" xmlns:w15="http://schemas.microsoft.com/office/word/2012/wordml" xmlns:w16se="http://schemas.microsoft.com/office/word/2015/wordml/symex" xmlns:wpg="http://schemas.microsoft.com/office/word/2010/wordprocessingGroup" xmlns:wpi="http://schemas.microsoft.com/office/word/2010/wordprocessingInk" xmlns:wne="http://schemas.microsoft.com/office/word/2006/wordml" xmlns:wps="http://schemas.microsoft.com/office/word/2010/wordprocessingShape" mc:Ignorable="w14 w15 w16se wp14">
   <w:abstractNum w:abstractNumId="0" w15:restartNumberingAfterBreak="0">
     <w:nsid w:val="009C1EE5"/>
     <w:multiLevelType w:val="hybridMultilevel"/>
@@ -23667,6 +23879,14 @@
 </w:numbering>
 </file>
 
+<file path=word/people.xml><?xml version="1.0" encoding="utf-8"?>
+<w15:people xmlns:wpc="http://schemas.microsoft.com/office/word/2010/wordprocessingCanvas" xmlns:cx="http://schemas.microsoft.com/office/drawing/2014/chartex" xmlns:cx1="http://schemas.microsoft.com/office/drawing/2015/9/8/chartex" xmlns:cx2="http://schemas.microsoft.com/office/drawing/2015/10/21/chartex" xmlns:cx3="http://schemas.microsoft.com/office/drawing/2016/5/9/chartex" xmlns:cx4="http://schemas.microsoft.com/office/drawing/2016/5/10/chartex" xmlns:cx5="http://schemas.microsoft.com/office/drawing/2016/5/11/chartex" xmlns:mc="http://schemas.openxmlformats.org/markup-compatibility/2006" xmlns:o="urn:schemas-microsoft-com:office:office" xmlns:r="http://schemas.openxmlformats.org/officeDocument/2006/relationships" xmlns:m="http://schemas.openxmlformats.org/officeDocument/2006/math" xmlns:v="urn:schemas-microsoft-com:vml" xmlns:wp14="http://schemas.microsoft.com/office/word/2010/wordprocessingDrawing" xmlns:wp="http://schemas.openxmlformats.org/drawingml/2006/wordprocessingDrawing" xmlns:w10="urn:schemas-microsoft-com:office:word" xmlns:w="http://schemas.openxmlformats.org/wordprocessingml/2006/main" xmlns:w14="http://schemas.microsoft.com/office/word/2010/wordml" xmlns:w15="http://schemas.microsoft.com/office/word/2012/wordml" xmlns:w16se="http://schemas.microsoft.com/office/word/2015/wordml/symex" xmlns:wpg="http://schemas.microsoft.com/office/word/2010/wordprocessingGroup" xmlns:wpi="http://schemas.microsoft.com/office/word/2010/wordprocessingInk" xmlns:wne="http://schemas.microsoft.com/office/word/2006/wordml" xmlns:wps="http://schemas.microsoft.com/office/word/2010/wordprocessingShape" mc:Ignorable="w14 w15 w16se wp14">
+  <w15:person w15:author="Eric Rosenquist">
+    <w15:presenceInfo w15:providerId="Windows Live" w15:userId="6e4df630ab61ecb7"/>
+  </w15:person>
+</w15:people>
+</file>
+
 <file path=word/styles.xml><?xml version="1.0" encoding="utf-8"?>
 <w:styles xmlns:mc="http://schemas.openxmlformats.org/markup-compatibility/2006" xmlns:r="http://schemas.openxmlformats.org/officeDocument/2006/relationships" xmlns:w="http://schemas.openxmlformats.org/wordprocessingml/2006/main" xmlns:w14="http://schemas.microsoft.com/office/word/2010/wordml" xmlns:w15="http://schemas.microsoft.com/office/word/2012/wordml" xmlns:w16se="http://schemas.microsoft.com/office/word/2015/wordml/symex" mc:Ignorable="w14 w15 w16se">
   <w:docDefaults>
@@ -23685,7 +23905,7 @@
       </w:pPr>
     </w:pPrDefault>
   </w:docDefaults>
-  <w:latentStyles w:defLockedState="0" w:defUIPriority="99" w:defSemiHidden="0" w:defUnhideWhenUsed="0" w:defQFormat="0" w:count="371">
+  <w:latentStyles w:defLockedState="0" w:defUIPriority="99" w:defSemiHidden="0" w:defUnhideWhenUsed="0" w:defQFormat="0" w:count="374">
     <w:lsdException w:name="Normal" w:uiPriority="0"/>
     <w:lsdException w:name="heading 1" w:uiPriority="9" w:qFormat="1"/>
     <w:lsdException w:name="heading 2" w:qFormat="1"/>
@@ -23785,7 +24005,7 @@
     <w:lsdException w:name="HTML Sample" w:semiHidden="1" w:uiPriority="0" w:unhideWhenUsed="1"/>
     <w:lsdException w:name="HTML Typewriter" w:semiHidden="1" w:uiPriority="0" w:unhideWhenUsed="1"/>
     <w:lsdException w:name="HTML Variable" w:semiHidden="1" w:uiPriority="0" w:unhideWhenUsed="1"/>
-    <w:lsdException w:name="Normal Table" w:semiHidden="1" w:uiPriority="0" w:unhideWhenUsed="1"/>
+    <w:lsdException w:name="Normal Table" w:uiPriority="0"/>
     <w:lsdException w:name="annotation subject" w:semiHidden="1" w:unhideWhenUsed="1"/>
     <w:lsdException w:name="No List" w:semiHidden="1" w:unhideWhenUsed="1"/>
     <w:lsdException w:name="Outline List 1" w:semiHidden="1" w:uiPriority="0" w:unhideWhenUsed="1"/>
@@ -23830,7 +24050,7 @@
     <w:lsdException w:name="Table Professional" w:semiHidden="1" w:uiPriority="0" w:unhideWhenUsed="1"/>
     <w:lsdException w:name="Table Subtle 1" w:semiHidden="1" w:uiPriority="0" w:unhideWhenUsed="1"/>
     <w:lsdException w:name="Table Subtle 2" w:semiHidden="1" w:uiPriority="0" w:unhideWhenUsed="1"/>
-    <w:lsdException w:name="Table Web 1" w:semiHidden="1" w:uiPriority="0" w:unhideWhenUsed="1"/>
+    <w:lsdException w:name="Table Web 1" w:uiPriority="0"/>
     <w:lsdException w:name="Table Web 2" w:semiHidden="1" w:uiPriority="0" w:unhideWhenUsed="1"/>
     <w:lsdException w:name="Table Web 3" w:semiHidden="1" w:uiPriority="0" w:unhideWhenUsed="1"/>
     <w:lsdException w:name="Balloon Text" w:semiHidden="1" w:unhideWhenUsed="1"/>
@@ -24041,6 +24261,9 @@
     <w:lsdException w:name="List Table 5 Dark Accent 6" w:uiPriority="50"/>
     <w:lsdException w:name="List Table 6 Colorful Accent 6" w:uiPriority="51"/>
     <w:lsdException w:name="List Table 7 Colorful Accent 6" w:uiPriority="52"/>
+    <w:lsdException w:name="Mention" w:semiHidden="1" w:unhideWhenUsed="1"/>
+    <w:lsdException w:name="Smart Hyperlink" w:semiHidden="1" w:unhideWhenUsed="1"/>
+    <w:lsdException w:name="Hashtag" w:semiHidden="1" w:unhideWhenUsed="1"/>
   </w:latentStyles>
   <w:style w:type="paragraph" w:default="1" w:styleId="Normal">
     <w:name w:val="Normal"/>
@@ -27362,13 +27585,6 @@
         </dgm:presLayoutVars>
       </dgm:prSet>
       <dgm:spPr/>
-      <dgm:t>
-        <a:bodyPr/>
-        <a:lstStyle/>
-        <a:p>
-          <a:endParaRPr lang="en-US"/>
-        </a:p>
-      </dgm:t>
     </dgm:pt>
     <dgm:pt modelId="{3B3AFEA7-4370-4962-9DF3-B20989499B70}" type="pres">
       <dgm:prSet presAssocID="{4E2E805E-FA33-4D3D-A7D6-69DABC8C65F0}" presName="node" presStyleLbl="node1" presStyleIdx="0" presStyleCnt="4">
@@ -27377,35 +27593,14 @@
         </dgm:presLayoutVars>
       </dgm:prSet>
       <dgm:spPr/>
-      <dgm:t>
-        <a:bodyPr/>
-        <a:lstStyle/>
-        <a:p>
-          <a:endParaRPr lang="en-US"/>
-        </a:p>
-      </dgm:t>
     </dgm:pt>
     <dgm:pt modelId="{524AC020-AA24-469E-B18D-62489D23D477}" type="pres">
       <dgm:prSet presAssocID="{8DD71AAF-5214-4D30-9C51-4BF9812A5B96}" presName="sibTrans" presStyleLbl="sibTrans1D1" presStyleIdx="0" presStyleCnt="3"/>
       <dgm:spPr/>
-      <dgm:t>
-        <a:bodyPr/>
-        <a:lstStyle/>
-        <a:p>
-          <a:endParaRPr lang="en-US"/>
-        </a:p>
-      </dgm:t>
     </dgm:pt>
     <dgm:pt modelId="{16362CEE-9293-4966-995B-1B6EA48442A5}" type="pres">
       <dgm:prSet presAssocID="{8DD71AAF-5214-4D30-9C51-4BF9812A5B96}" presName="connectorText" presStyleLbl="sibTrans1D1" presStyleIdx="0" presStyleCnt="3"/>
       <dgm:spPr/>
-      <dgm:t>
-        <a:bodyPr/>
-        <a:lstStyle/>
-        <a:p>
-          <a:endParaRPr lang="en-US"/>
-        </a:p>
-      </dgm:t>
     </dgm:pt>
     <dgm:pt modelId="{3EF8D23D-5A2E-487D-B7FE-59A361D5C494}" type="pres">
       <dgm:prSet presAssocID="{DE7A9225-B880-4D44-BEB5-8C785B550B3E}" presName="node" presStyleLbl="node1" presStyleIdx="1" presStyleCnt="4">
@@ -27414,35 +27609,14 @@
         </dgm:presLayoutVars>
       </dgm:prSet>
       <dgm:spPr/>
-      <dgm:t>
-        <a:bodyPr/>
-        <a:lstStyle/>
-        <a:p>
-          <a:endParaRPr lang="en-US"/>
-        </a:p>
-      </dgm:t>
     </dgm:pt>
     <dgm:pt modelId="{FDE9ED68-76D1-41EA-8E70-BD5296329355}" type="pres">
       <dgm:prSet presAssocID="{F8ECD8B3-80F1-4BB9-B949-9DC20FD5253C}" presName="sibTrans" presStyleLbl="sibTrans1D1" presStyleIdx="1" presStyleCnt="3"/>
       <dgm:spPr/>
-      <dgm:t>
-        <a:bodyPr/>
-        <a:lstStyle/>
-        <a:p>
-          <a:endParaRPr lang="en-US"/>
-        </a:p>
-      </dgm:t>
     </dgm:pt>
     <dgm:pt modelId="{7C247AEF-CF70-4492-AE30-308E9CF598F4}" type="pres">
       <dgm:prSet presAssocID="{F8ECD8B3-80F1-4BB9-B949-9DC20FD5253C}" presName="connectorText" presStyleLbl="sibTrans1D1" presStyleIdx="1" presStyleCnt="3"/>
       <dgm:spPr/>
-      <dgm:t>
-        <a:bodyPr/>
-        <a:lstStyle/>
-        <a:p>
-          <a:endParaRPr lang="en-US"/>
-        </a:p>
-      </dgm:t>
     </dgm:pt>
     <dgm:pt modelId="{6520BD51-772E-49C3-9440-D1D0EE2BC596}" type="pres">
       <dgm:prSet presAssocID="{5D51E802-63C6-4FA1-B834-E63D7610F58A}" presName="node" presStyleLbl="node1" presStyleIdx="2" presStyleCnt="4">
@@ -27451,35 +27625,14 @@
         </dgm:presLayoutVars>
       </dgm:prSet>
       <dgm:spPr/>
-      <dgm:t>
-        <a:bodyPr/>
-        <a:lstStyle/>
-        <a:p>
-          <a:endParaRPr lang="en-US"/>
-        </a:p>
-      </dgm:t>
     </dgm:pt>
     <dgm:pt modelId="{AB548658-CD08-439C-9ADE-3A38AEDFC542}" type="pres">
       <dgm:prSet presAssocID="{700C5023-003A-48F0-9CEF-ED085FFF7780}" presName="sibTrans" presStyleLbl="sibTrans1D1" presStyleIdx="2" presStyleCnt="3"/>
       <dgm:spPr/>
-      <dgm:t>
-        <a:bodyPr/>
-        <a:lstStyle/>
-        <a:p>
-          <a:endParaRPr lang="en-US"/>
-        </a:p>
-      </dgm:t>
     </dgm:pt>
     <dgm:pt modelId="{25C37991-11D2-453C-AD61-D1B2D006C219}" type="pres">
       <dgm:prSet presAssocID="{700C5023-003A-48F0-9CEF-ED085FFF7780}" presName="connectorText" presStyleLbl="sibTrans1D1" presStyleIdx="2" presStyleCnt="3"/>
       <dgm:spPr/>
-      <dgm:t>
-        <a:bodyPr/>
-        <a:lstStyle/>
-        <a:p>
-          <a:endParaRPr lang="en-US"/>
-        </a:p>
-      </dgm:t>
     </dgm:pt>
     <dgm:pt modelId="{172D476E-776D-490C-8F5B-BC150556D9ED}" type="pres">
       <dgm:prSet presAssocID="{CD0A3085-1B84-4C4D-AEBF-FA8EED2B556B}" presName="node" presStyleLbl="node1" presStyleIdx="3" presStyleCnt="4">
@@ -27488,13 +27641,6 @@
         </dgm:presLayoutVars>
       </dgm:prSet>
       <dgm:spPr/>
-      <dgm:t>
-        <a:bodyPr/>
-        <a:lstStyle/>
-        <a:p>
-          <a:endParaRPr lang="en-US"/>
-        </a:p>
-      </dgm:t>
     </dgm:pt>
   </dgm:ptLst>
   <dgm:cxnLst>
@@ -27602,7 +27748,7 @@
         </a:bodyPr>
         <a:lstStyle/>
         <a:p>
-          <a:pPr lvl="0" algn="ctr" defTabSz="222250">
+          <a:pPr marL="0" lvl="0" indent="0" algn="ctr" defTabSz="222250">
             <a:lnSpc>
               <a:spcPct val="90000"/>
             </a:lnSpc>
@@ -27612,6 +27758,7 @@
             <a:spcAft>
               <a:spcPct val="35000"/>
             </a:spcAft>
+            <a:buNone/>
           </a:pPr>
           <a:endParaRPr lang="en-US" sz="500" kern="1200"/>
         </a:p>
@@ -27675,7 +27822,7 @@
         </a:bodyPr>
         <a:lstStyle/>
         <a:p>
-          <a:pPr lvl="0" algn="ctr" defTabSz="444500">
+          <a:pPr marL="0" lvl="0" indent="0" algn="ctr" defTabSz="444500">
             <a:lnSpc>
               <a:spcPct val="90000"/>
             </a:lnSpc>
@@ -27685,6 +27832,7 @@
             <a:spcAft>
               <a:spcPct val="35000"/>
             </a:spcAft>
+            <a:buNone/>
           </a:pPr>
           <a:r>
             <a:rPr lang="en-US" sz="1000" kern="1200"/>
@@ -27763,7 +27911,7 @@
         </a:bodyPr>
         <a:lstStyle/>
         <a:p>
-          <a:pPr lvl="0" algn="ctr" defTabSz="222250">
+          <a:pPr marL="0" lvl="0" indent="0" algn="ctr" defTabSz="222250">
             <a:lnSpc>
               <a:spcPct val="90000"/>
             </a:lnSpc>
@@ -27773,6 +27921,7 @@
             <a:spcAft>
               <a:spcPct val="35000"/>
             </a:spcAft>
+            <a:buNone/>
           </a:pPr>
           <a:endParaRPr lang="en-US" sz="500" kern="1200"/>
         </a:p>
@@ -27836,7 +27985,7 @@
         </a:bodyPr>
         <a:lstStyle/>
         <a:p>
-          <a:pPr lvl="0" algn="ctr" defTabSz="444500">
+          <a:pPr marL="0" lvl="0" indent="0" algn="ctr" defTabSz="444500">
             <a:lnSpc>
               <a:spcPct val="90000"/>
             </a:lnSpc>
@@ -27846,6 +27995,7 @@
             <a:spcAft>
               <a:spcPct val="35000"/>
             </a:spcAft>
+            <a:buNone/>
           </a:pPr>
           <a:r>
             <a:rPr lang="en-US" sz="1000" kern="1200"/>
@@ -27918,7 +28068,7 @@
         </a:bodyPr>
         <a:lstStyle/>
         <a:p>
-          <a:pPr lvl="0" algn="ctr" defTabSz="222250">
+          <a:pPr marL="0" lvl="0" indent="0" algn="ctr" defTabSz="222250">
             <a:lnSpc>
               <a:spcPct val="90000"/>
             </a:lnSpc>
@@ -27928,6 +28078,7 @@
             <a:spcAft>
               <a:spcPct val="35000"/>
             </a:spcAft>
+            <a:buNone/>
           </a:pPr>
           <a:endParaRPr lang="en-US" sz="500" kern="1200"/>
         </a:p>
@@ -27991,7 +28142,7 @@
         </a:bodyPr>
         <a:lstStyle/>
         <a:p>
-          <a:pPr lvl="0" algn="ctr" defTabSz="444500">
+          <a:pPr marL="0" lvl="0" indent="0" algn="ctr" defTabSz="444500">
             <a:lnSpc>
               <a:spcPct val="90000"/>
             </a:lnSpc>
@@ -28001,6 +28152,7 @@
             <a:spcAft>
               <a:spcPct val="35000"/>
             </a:spcAft>
+            <a:buNone/>
           </a:pPr>
           <a:r>
             <a:rPr lang="en-US" sz="1000" kern="1200"/>
@@ -28067,7 +28219,7 @@
         </a:bodyPr>
         <a:lstStyle/>
         <a:p>
-          <a:pPr lvl="0" algn="ctr" defTabSz="444500">
+          <a:pPr marL="0" lvl="0" indent="0" algn="ctr" defTabSz="444500">
             <a:lnSpc>
               <a:spcPct val="90000"/>
             </a:lnSpc>
@@ -28077,6 +28229,7 @@
             <a:spcAft>
               <a:spcPct val="35000"/>
             </a:spcAft>
+            <a:buNone/>
           </a:pPr>
           <a:r>
             <a:rPr lang="en-US" sz="1000" kern="1200"/>
@@ -29637,7 +29790,7 @@
 </file>
 
 <file path=customXml/itemProps3.xml><?xml version="1.0" encoding="utf-8"?>
-<ds:datastoreItem xmlns:ds="http://schemas.openxmlformats.org/officeDocument/2006/customXml" ds:itemID="{B5FBA7A8-411D-4D63-9176-39AD36204180}">
+<ds:datastoreItem xmlns:ds="http://schemas.openxmlformats.org/officeDocument/2006/customXml" ds:itemID="{B4C0E561-F91C-493F-B443-1CB33329295D}">
   <ds:schemaRefs>
     <ds:schemaRef ds:uri="http://schemas.openxmlformats.org/officeDocument/2006/bibliography"/>
   </ds:schemaRefs>

</xml_diff>

<commit_message>
accept changes in the doc
</commit_message>
<xml_diff>
--- a/Documentation/EMC NFV Installation Automation - User Guide.docx
+++ b/Documentation/EMC NFV Installation Automation - User Guide.docx
@@ -1,16 +1,14 @@
 
 <file path=word/document.xml><?xml version="1.0" encoding="utf-8"?>
-<w:document xmlns:wpc="http://schemas.microsoft.com/office/word/2010/wordprocessingCanvas" xmlns:cx="http://schemas.microsoft.com/office/drawing/2014/chartex" xmlns:cx1="http://schemas.microsoft.com/office/drawing/2015/9/8/chartex" xmlns:cx2="http://schemas.microsoft.com/office/drawing/2015/10/21/chartex" xmlns:cx3="http://schemas.microsoft.com/office/drawing/2016/5/9/chartex" xmlns:cx4="http://schemas.microsoft.com/office/drawing/2016/5/10/chartex" xmlns:cx5="http://schemas.microsoft.com/office/drawing/2016/5/11/chartex" xmlns:mc="http://schemas.openxmlformats.org/markup-compatibility/2006" xmlns:o="urn:schemas-microsoft-com:office:office" xmlns:r="http://schemas.openxmlformats.org/officeDocument/2006/relationships" xmlns:m="http://schemas.openxmlformats.org/officeDocument/2006/math" xmlns:v="urn:schemas-microsoft-com:vml" xmlns:wp14="http://schemas.microsoft.com/office/word/2010/wordprocessingDrawing" xmlns:wp="http://schemas.openxmlformats.org/drawingml/2006/wordprocessingDrawing" xmlns:w10="urn:schemas-microsoft-com:office:word" xmlns:w="http://schemas.openxmlformats.org/wordprocessingml/2006/main" xmlns:w14="http://schemas.microsoft.com/office/word/2010/wordml" xmlns:w15="http://schemas.microsoft.com/office/word/2012/wordml" xmlns:w16se="http://schemas.microsoft.com/office/word/2015/wordml/symex" xmlns:wpg="http://schemas.microsoft.com/office/word/2010/wordprocessingGroup" xmlns:wpi="http://schemas.microsoft.com/office/word/2010/wordprocessingInk" xmlns:wne="http://schemas.microsoft.com/office/word/2006/wordml" xmlns:wps="http://schemas.microsoft.com/office/word/2010/wordprocessingShape" mc:Ignorable="w14 w15 w16se wp14">
+<w:document xmlns:wpc="http://schemas.microsoft.com/office/word/2010/wordprocessingCanvas" xmlns:cx="http://schemas.microsoft.com/office/drawing/2014/chartex" xmlns:mc="http://schemas.openxmlformats.org/markup-compatibility/2006" xmlns:o="urn:schemas-microsoft-com:office:office" xmlns:r="http://schemas.openxmlformats.org/officeDocument/2006/relationships" xmlns:m="http://schemas.openxmlformats.org/officeDocument/2006/math" xmlns:v="urn:schemas-microsoft-com:vml" xmlns:wp14="http://schemas.microsoft.com/office/word/2010/wordprocessingDrawing" xmlns:wp="http://schemas.openxmlformats.org/drawingml/2006/wordprocessingDrawing" xmlns:w10="urn:schemas-microsoft-com:office:word" xmlns:w="http://schemas.openxmlformats.org/wordprocessingml/2006/main" xmlns:w14="http://schemas.microsoft.com/office/word/2010/wordml" xmlns:w15="http://schemas.microsoft.com/office/word/2012/wordml" xmlns:w16se="http://schemas.microsoft.com/office/word/2015/wordml/symex" xmlns:wpg="http://schemas.microsoft.com/office/word/2010/wordprocessingGroup" xmlns:wpi="http://schemas.microsoft.com/office/word/2010/wordprocessingInk" xmlns:wne="http://schemas.microsoft.com/office/word/2006/wordml" xmlns:wps="http://schemas.microsoft.com/office/word/2010/wordprocessingShape" mc:Ignorable="w14 w15 w16se wp14">
   <w:body>
     <w:p>
       <w:pPr>
         <w:pStyle w:val="CoverTitle1"/>
       </w:pPr>
-      <w:proofErr w:type="spellStart"/>
       <w:r>
         <w:t>QualiSystems</w:t>
       </w:r>
-      <w:proofErr w:type="spellEnd"/>
       <w:r>
         <w:t xml:space="preserve"> </w:t>
       </w:r>
@@ -58,21 +56,11 @@
       <w:r>
         <w:t xml:space="preserve">ersion </w:t>
       </w:r>
-      <w:r>
-        <w:fldChar w:fldCharType="begin"/>
-      </w:r>
-      <w:r>
-        <w:instrText xml:space="preserve"> KEYWORDS   </w:instrText>
-      </w:r>
-      <w:r>
-        <w:fldChar w:fldCharType="separate"/>
-      </w:r>
-      <w:r>
-        <w:t>1.0.0</w:t>
-      </w:r>
-      <w:r>
-        <w:fldChar w:fldCharType="end"/>
-      </w:r>
+      <w:fldSimple w:instr=" KEYWORDS   ">
+        <w:r>
+          <w:t>1.0.0</w:t>
+        </w:r>
+      </w:fldSimple>
     </w:p>
     <w:p>
       <w:pPr>
@@ -161,7 +149,7 @@
       <w:r>
         <w:fldChar w:fldCharType="separate"/>
       </w:r>
-      <w:hyperlink w:anchor="_Toc466640197" w:history="1">
+      <w:hyperlink w:anchor="_Toc466652842" w:history="1">
         <w:r>
           <w:rPr>
             <w:rStyle w:val="Hyperlink"/>
@@ -206,7 +194,7 @@
             <w:noProof/>
             <w:webHidden/>
           </w:rPr>
-          <w:instrText xml:space="preserve"> PAGEREF _Toc466640197 \h </w:instrText>
+          <w:instrText xml:space="preserve"> PAGEREF _Toc466652842 \h </w:instrText>
         </w:r>
         <w:r>
           <w:rPr>
@@ -253,7 +241,7 @@
           <w:szCs w:val="22"/>
         </w:rPr>
       </w:pPr>
-      <w:hyperlink w:anchor="_Toc466640198" w:history="1">
+      <w:hyperlink w:anchor="_Toc466652843" w:history="1">
         <w:r>
           <w:rPr>
             <w:rStyle w:val="Hyperlink"/>
@@ -298,7 +286,7 @@
             <w:noProof/>
             <w:webHidden/>
           </w:rPr>
-          <w:instrText xml:space="preserve"> PAGEREF _Toc466640198 \h </w:instrText>
+          <w:instrText xml:space="preserve"> PAGEREF _Toc466652843 \h </w:instrText>
         </w:r>
         <w:r>
           <w:rPr>
@@ -343,7 +331,7 @@
           <w:color w:val="auto"/>
         </w:rPr>
       </w:pPr>
-      <w:hyperlink w:anchor="_Toc466640199" w:history="1">
+      <w:hyperlink w:anchor="_Toc466652844" w:history="1">
         <w:r>
           <w:rPr>
             <w:rStyle w:val="Hyperlink"/>
@@ -386,7 +374,7 @@
             <w:noProof/>
             <w:webHidden/>
           </w:rPr>
-          <w:instrText xml:space="preserve"> PAGEREF _Toc466640199 \h </w:instrText>
+          <w:instrText xml:space="preserve"> PAGEREF _Toc466652844 \h </w:instrText>
         </w:r>
         <w:r>
           <w:rPr>
@@ -431,7 +419,7 @@
           <w:color w:val="auto"/>
         </w:rPr>
       </w:pPr>
-      <w:hyperlink w:anchor="_Toc466640200" w:history="1">
+      <w:hyperlink w:anchor="_Toc466652845" w:history="1">
         <w:r>
           <w:rPr>
             <w:rStyle w:val="Hyperlink"/>
@@ -474,7 +462,7 @@
             <w:noProof/>
             <w:webHidden/>
           </w:rPr>
-          <w:instrText xml:space="preserve"> PAGEREF _Toc466640200 \h </w:instrText>
+          <w:instrText xml:space="preserve"> PAGEREF _Toc466652845 \h </w:instrText>
         </w:r>
         <w:r>
           <w:rPr>
@@ -519,7 +507,7 @@
           <w:color w:val="auto"/>
         </w:rPr>
       </w:pPr>
-      <w:hyperlink w:anchor="_Toc466640201" w:history="1">
+      <w:hyperlink w:anchor="_Toc466652846" w:history="1">
         <w:r>
           <w:rPr>
             <w:rStyle w:val="Hyperlink"/>
@@ -562,7 +550,7 @@
             <w:noProof/>
             <w:webHidden/>
           </w:rPr>
-          <w:instrText xml:space="preserve"> PAGEREF _Toc466640201 \h </w:instrText>
+          <w:instrText xml:space="preserve"> PAGEREF _Toc466652846 \h </w:instrText>
         </w:r>
         <w:r>
           <w:rPr>
@@ -606,7 +594,7 @@
           <w:color w:val="auto"/>
         </w:rPr>
       </w:pPr>
-      <w:hyperlink w:anchor="_Toc466640202" w:history="1">
+      <w:hyperlink w:anchor="_Toc466652847" w:history="1">
         <w:r>
           <w:rPr>
             <w:rStyle w:val="Hyperlink"/>
@@ -648,7 +636,7 @@
             <w:noProof/>
             <w:webHidden/>
           </w:rPr>
-          <w:instrText xml:space="preserve"> PAGEREF _Toc466640202 \h </w:instrText>
+          <w:instrText xml:space="preserve"> PAGEREF _Toc466652847 \h </w:instrText>
         </w:r>
         <w:r>
           <w:rPr>
@@ -692,7 +680,7 @@
           <w:color w:val="auto"/>
         </w:rPr>
       </w:pPr>
-      <w:hyperlink w:anchor="_Toc466640209" w:history="1">
+      <w:hyperlink w:anchor="_Toc466652848" w:history="1">
         <w:r>
           <w:rPr>
             <w:rStyle w:val="Hyperlink"/>
@@ -734,7 +722,7 @@
             <w:noProof/>
             <w:webHidden/>
           </w:rPr>
-          <w:instrText xml:space="preserve"> PAGEREF _Toc466640209 \h </w:instrText>
+          <w:instrText xml:space="preserve"> PAGEREF _Toc466652848 \h </w:instrText>
         </w:r>
         <w:r>
           <w:rPr>
@@ -778,7 +766,7 @@
           <w:color w:val="auto"/>
         </w:rPr>
       </w:pPr>
-      <w:hyperlink w:anchor="_Toc466640210" w:history="1">
+      <w:hyperlink w:anchor="_Toc466652849" w:history="1">
         <w:r>
           <w:rPr>
             <w:rStyle w:val="Hyperlink"/>
@@ -820,7 +808,7 @@
             <w:noProof/>
             <w:webHidden/>
           </w:rPr>
-          <w:instrText xml:space="preserve"> PAGEREF _Toc466640210 \h </w:instrText>
+          <w:instrText xml:space="preserve"> PAGEREF _Toc466652849 \h </w:instrText>
         </w:r>
         <w:r>
           <w:rPr>
@@ -865,7 +853,7 @@
           <w:color w:val="auto"/>
         </w:rPr>
       </w:pPr>
-      <w:hyperlink w:anchor="_Toc466640211" w:history="1">
+      <w:hyperlink w:anchor="_Toc466652850" w:history="1">
         <w:r>
           <w:rPr>
             <w:rStyle w:val="Hyperlink"/>
@@ -908,7 +896,7 @@
             <w:noProof/>
             <w:webHidden/>
           </w:rPr>
-          <w:instrText xml:space="preserve"> PAGEREF _Toc466640211 \h </w:instrText>
+          <w:instrText xml:space="preserve"> PAGEREF _Toc466652850 \h </w:instrText>
         </w:r>
         <w:r>
           <w:rPr>
@@ -938,6 +926,8 @@
           <w:fldChar w:fldCharType="end"/>
         </w:r>
       </w:hyperlink>
+      <w:bookmarkStart w:id="3" w:name="_GoBack"/>
+      <w:bookmarkEnd w:id="3"/>
     </w:p>
     <w:p>
       <w:pPr>
@@ -953,7 +943,7 @@
           <w:color w:val="auto"/>
         </w:rPr>
       </w:pPr>
-      <w:hyperlink w:anchor="_Toc466640212" w:history="1">
+      <w:hyperlink w:anchor="_Toc466652851" w:history="1">
         <w:r>
           <w:rPr>
             <w:rStyle w:val="Hyperlink"/>
@@ -996,7 +986,7 @@
             <w:noProof/>
             <w:webHidden/>
           </w:rPr>
-          <w:instrText xml:space="preserve"> PAGEREF _Toc466640212 \h </w:instrText>
+          <w:instrText xml:space="preserve"> PAGEREF _Toc466652851 \h </w:instrText>
         </w:r>
         <w:r>
           <w:rPr>
@@ -1040,7 +1030,7 @@
           <w:color w:val="auto"/>
         </w:rPr>
       </w:pPr>
-      <w:hyperlink w:anchor="_Toc466640213" w:history="1">
+      <w:hyperlink w:anchor="_Toc466652852" w:history="1">
         <w:r>
           <w:rPr>
             <w:rStyle w:val="Hyperlink"/>
@@ -1082,7 +1072,7 @@
             <w:noProof/>
             <w:webHidden/>
           </w:rPr>
-          <w:instrText xml:space="preserve"> PAGEREF _Toc466640213 \h </w:instrText>
+          <w:instrText xml:space="preserve"> PAGEREF _Toc466652852 \h </w:instrText>
         </w:r>
         <w:r>
           <w:rPr>
@@ -1127,7 +1117,7 @@
           <w:color w:val="auto"/>
         </w:rPr>
       </w:pPr>
-      <w:hyperlink w:anchor="_Toc466640214" w:history="1">
+      <w:hyperlink w:anchor="_Toc466652853" w:history="1">
         <w:r>
           <w:rPr>
             <w:rStyle w:val="Hyperlink"/>
@@ -1170,7 +1160,7 @@
             <w:noProof/>
             <w:webHidden/>
           </w:rPr>
-          <w:instrText xml:space="preserve"> PAGEREF _Toc466640214 \h </w:instrText>
+          <w:instrText xml:space="preserve"> PAGEREF _Toc466652853 \h </w:instrText>
         </w:r>
         <w:r>
           <w:rPr>
@@ -1215,7 +1205,7 @@
           <w:color w:val="auto"/>
         </w:rPr>
       </w:pPr>
-      <w:hyperlink w:anchor="_Toc466640218" w:history="1">
+      <w:hyperlink w:anchor="_Toc466652854" w:history="1">
         <w:r>
           <w:rPr>
             <w:rStyle w:val="Hyperlink"/>
@@ -1258,7 +1248,7 @@
             <w:noProof/>
             <w:webHidden/>
           </w:rPr>
-          <w:instrText xml:space="preserve"> PAGEREF _Toc466640218 \h </w:instrText>
+          <w:instrText xml:space="preserve"> PAGEREF _Toc466652854 \h </w:instrText>
         </w:r>
         <w:r>
           <w:rPr>
@@ -1303,7 +1293,7 @@
           <w:color w:val="auto"/>
         </w:rPr>
       </w:pPr>
-      <w:hyperlink w:anchor="_Toc466640219" w:history="1">
+      <w:hyperlink w:anchor="_Toc466652855" w:history="1">
         <w:r>
           <w:rPr>
             <w:rStyle w:val="Hyperlink"/>
@@ -1346,7 +1336,7 @@
             <w:noProof/>
             <w:webHidden/>
           </w:rPr>
-          <w:instrText xml:space="preserve"> PAGEREF _Toc466640219 \h </w:instrText>
+          <w:instrText xml:space="preserve"> PAGEREF _Toc466652855 \h </w:instrText>
         </w:r>
         <w:r>
           <w:rPr>
@@ -1393,7 +1383,7 @@
           <w:szCs w:val="22"/>
         </w:rPr>
       </w:pPr>
-      <w:hyperlink w:anchor="_Toc466640220" w:history="1">
+      <w:hyperlink w:anchor="_Toc466652856" w:history="1">
         <w:r>
           <w:rPr>
             <w:rStyle w:val="Hyperlink"/>
@@ -1438,7 +1428,7 @@
             <w:noProof/>
             <w:webHidden/>
           </w:rPr>
-          <w:instrText xml:space="preserve"> PAGEREF _Toc466640220 \h </w:instrText>
+          <w:instrText xml:space="preserve"> PAGEREF _Toc466652856 \h </w:instrText>
         </w:r>
         <w:r>
           <w:rPr>
@@ -1483,7 +1473,7 @@
           <w:color w:val="auto"/>
         </w:rPr>
       </w:pPr>
-      <w:hyperlink w:anchor="_Toc466640221" w:history="1">
+      <w:hyperlink w:anchor="_Toc466652857" w:history="1">
         <w:r>
           <w:rPr>
             <w:rStyle w:val="Hyperlink"/>
@@ -1526,7 +1516,7 @@
             <w:noProof/>
             <w:webHidden/>
           </w:rPr>
-          <w:instrText xml:space="preserve"> PAGEREF _Toc466640221 \h </w:instrText>
+          <w:instrText xml:space="preserve"> PAGEREF _Toc466652857 \h </w:instrText>
         </w:r>
         <w:r>
           <w:rPr>
@@ -1573,7 +1563,7 @@
           <w:szCs w:val="22"/>
         </w:rPr>
       </w:pPr>
-      <w:hyperlink w:anchor="_Toc466640222" w:history="1">
+      <w:hyperlink w:anchor="_Toc466652858" w:history="1">
         <w:r>
           <w:rPr>
             <w:rStyle w:val="Hyperlink"/>
@@ -1618,7 +1608,7 @@
             <w:noProof/>
             <w:webHidden/>
           </w:rPr>
-          <w:instrText xml:space="preserve"> PAGEREF _Toc466640222 \h </w:instrText>
+          <w:instrText xml:space="preserve"> PAGEREF _Toc466652858 \h </w:instrText>
         </w:r>
         <w:r>
           <w:rPr>
@@ -1663,7 +1653,7 @@
           <w:color w:val="auto"/>
         </w:rPr>
       </w:pPr>
-      <w:hyperlink w:anchor="_Toc466640223" w:history="1">
+      <w:hyperlink w:anchor="_Toc466652859" w:history="1">
         <w:r>
           <w:rPr>
             <w:rStyle w:val="Hyperlink"/>
@@ -1706,7 +1696,7 @@
             <w:noProof/>
             <w:webHidden/>
           </w:rPr>
-          <w:instrText xml:space="preserve"> PAGEREF _Toc466640223 \h </w:instrText>
+          <w:instrText xml:space="preserve"> PAGEREF _Toc466652859 \h </w:instrText>
         </w:r>
         <w:r>
           <w:rPr>
@@ -1751,7 +1741,7 @@
           <w:color w:val="auto"/>
         </w:rPr>
       </w:pPr>
-      <w:hyperlink w:anchor="_Toc466640224" w:history="1">
+      <w:hyperlink w:anchor="_Toc466652860" w:history="1">
         <w:r>
           <w:rPr>
             <w:rStyle w:val="Hyperlink"/>
@@ -1794,7 +1784,7 @@
             <w:noProof/>
             <w:webHidden/>
           </w:rPr>
-          <w:instrText xml:space="preserve"> PAGEREF _Toc466640224 \h </w:instrText>
+          <w:instrText xml:space="preserve"> PAGEREF _Toc466652860 \h </w:instrText>
         </w:r>
         <w:r>
           <w:rPr>
@@ -1839,7 +1829,7 @@
           <w:color w:val="auto"/>
         </w:rPr>
       </w:pPr>
-      <w:hyperlink w:anchor="_Toc466640225" w:history="1">
+      <w:hyperlink w:anchor="_Toc466652861" w:history="1">
         <w:r>
           <w:rPr>
             <w:rStyle w:val="Hyperlink"/>
@@ -1882,7 +1872,7 @@
             <w:noProof/>
             <w:webHidden/>
           </w:rPr>
-          <w:instrText xml:space="preserve"> PAGEREF _Toc466640225 \h </w:instrText>
+          <w:instrText xml:space="preserve"> PAGEREF _Toc466652861 \h </w:instrText>
         </w:r>
         <w:r>
           <w:rPr>
@@ -1927,7 +1917,7 @@
           <w:color w:val="auto"/>
         </w:rPr>
       </w:pPr>
-      <w:hyperlink w:anchor="_Toc466640226" w:history="1">
+      <w:hyperlink w:anchor="_Toc466652862" w:history="1">
         <w:r>
           <w:rPr>
             <w:rStyle w:val="Hyperlink"/>
@@ -1970,7 +1960,7 @@
             <w:noProof/>
             <w:webHidden/>
           </w:rPr>
-          <w:instrText xml:space="preserve"> PAGEREF _Toc466640226 \h </w:instrText>
+          <w:instrText xml:space="preserve"> PAGEREF _Toc466652862 \h </w:instrText>
         </w:r>
         <w:r>
           <w:rPr>
@@ -2014,7 +2004,7 @@
           <w:color w:val="auto"/>
         </w:rPr>
       </w:pPr>
-      <w:hyperlink w:anchor="_Toc466640227" w:history="1">
+      <w:hyperlink w:anchor="_Toc466652863" w:history="1">
         <w:r>
           <w:rPr>
             <w:rStyle w:val="Hyperlink"/>
@@ -2056,7 +2046,7 @@
             <w:noProof/>
             <w:webHidden/>
           </w:rPr>
-          <w:instrText xml:space="preserve"> PAGEREF _Toc466640227 \h </w:instrText>
+          <w:instrText xml:space="preserve"> PAGEREF _Toc466652863 \h </w:instrText>
         </w:r>
         <w:r>
           <w:rPr>
@@ -2101,7 +2091,7 @@
           <w:color w:val="auto"/>
         </w:rPr>
       </w:pPr>
-      <w:hyperlink w:anchor="_Toc466640228" w:history="1">
+      <w:hyperlink w:anchor="_Toc466652864" w:history="1">
         <w:r>
           <w:rPr>
             <w:rStyle w:val="Hyperlink"/>
@@ -2144,7 +2134,7 @@
             <w:noProof/>
             <w:webHidden/>
           </w:rPr>
-          <w:instrText xml:space="preserve"> PAGEREF _Toc466640228 \h </w:instrText>
+          <w:instrText xml:space="preserve"> PAGEREF _Toc466652864 \h </w:instrText>
         </w:r>
         <w:r>
           <w:rPr>
@@ -2188,7 +2178,7 @@
           <w:color w:val="auto"/>
         </w:rPr>
       </w:pPr>
-      <w:hyperlink w:anchor="_Toc466640229" w:history="1">
+      <w:hyperlink w:anchor="_Toc466652865" w:history="1">
         <w:r>
           <w:rPr>
             <w:rStyle w:val="Hyperlink"/>
@@ -2230,7 +2220,7 @@
             <w:noProof/>
             <w:webHidden/>
           </w:rPr>
-          <w:instrText xml:space="preserve"> PAGEREF _Toc466640229 \h </w:instrText>
+          <w:instrText xml:space="preserve"> PAGEREF _Toc466652865 \h </w:instrText>
         </w:r>
         <w:r>
           <w:rPr>
@@ -2275,7 +2265,7 @@
           <w:color w:val="auto"/>
         </w:rPr>
       </w:pPr>
-      <w:hyperlink w:anchor="_Toc466640230" w:history="1">
+      <w:hyperlink w:anchor="_Toc466652866" w:history="1">
         <w:r>
           <w:rPr>
             <w:rStyle w:val="Hyperlink"/>
@@ -2318,7 +2308,7 @@
             <w:noProof/>
             <w:webHidden/>
           </w:rPr>
-          <w:instrText xml:space="preserve"> PAGEREF _Toc466640230 \h </w:instrText>
+          <w:instrText xml:space="preserve"> PAGEREF _Toc466652866 \h </w:instrText>
         </w:r>
         <w:r>
           <w:rPr>
@@ -2362,7 +2352,7 @@
           <w:color w:val="auto"/>
         </w:rPr>
       </w:pPr>
-      <w:hyperlink w:anchor="_Toc466640231" w:history="1">
+      <w:hyperlink w:anchor="_Toc466652867" w:history="1">
         <w:r>
           <w:rPr>
             <w:rStyle w:val="Hyperlink"/>
@@ -2404,7 +2394,7 @@
             <w:noProof/>
             <w:webHidden/>
           </w:rPr>
-          <w:instrText xml:space="preserve"> PAGEREF _Toc466640231 \h </w:instrText>
+          <w:instrText xml:space="preserve"> PAGEREF _Toc466652867 \h </w:instrText>
         </w:r>
         <w:r>
           <w:rPr>
@@ -2448,7 +2438,7 @@
           <w:color w:val="auto"/>
         </w:rPr>
       </w:pPr>
-      <w:hyperlink w:anchor="_Toc466640232" w:history="1">
+      <w:hyperlink w:anchor="_Toc466652868" w:history="1">
         <w:r>
           <w:rPr>
             <w:rStyle w:val="Hyperlink"/>
@@ -2490,7 +2480,7 @@
             <w:noProof/>
             <w:webHidden/>
           </w:rPr>
-          <w:instrText xml:space="preserve"> PAGEREF _Toc466640232 \h </w:instrText>
+          <w:instrText xml:space="preserve"> PAGEREF _Toc466652868 \h </w:instrText>
         </w:r>
         <w:r>
           <w:rPr>
@@ -2535,7 +2525,7 @@
           <w:color w:val="auto"/>
         </w:rPr>
       </w:pPr>
-      <w:hyperlink w:anchor="_Toc466640233" w:history="1">
+      <w:hyperlink w:anchor="_Toc466652869" w:history="1">
         <w:r>
           <w:rPr>
             <w:rStyle w:val="Hyperlink"/>
@@ -2578,7 +2568,7 @@
             <w:noProof/>
             <w:webHidden/>
           </w:rPr>
-          <w:instrText xml:space="preserve"> PAGEREF _Toc466640233 \h </w:instrText>
+          <w:instrText xml:space="preserve"> PAGEREF _Toc466652869 \h </w:instrText>
         </w:r>
         <w:r>
           <w:rPr>
@@ -2623,7 +2613,7 @@
           <w:color w:val="auto"/>
         </w:rPr>
       </w:pPr>
-      <w:hyperlink w:anchor="_Toc466640234" w:history="1">
+      <w:hyperlink w:anchor="_Toc466652870" w:history="1">
         <w:r>
           <w:rPr>
             <w:rStyle w:val="Hyperlink"/>
@@ -2666,7 +2656,7 @@
             <w:noProof/>
             <w:webHidden/>
           </w:rPr>
-          <w:instrText xml:space="preserve"> PAGEREF _Toc466640234 \h </w:instrText>
+          <w:instrText xml:space="preserve"> PAGEREF _Toc466652870 \h </w:instrText>
         </w:r>
         <w:r>
           <w:rPr>
@@ -2711,7 +2701,7 @@
           <w:color w:val="auto"/>
         </w:rPr>
       </w:pPr>
-      <w:hyperlink w:anchor="_Toc466640235" w:history="1">
+      <w:hyperlink w:anchor="_Toc466652871" w:history="1">
         <w:r>
           <w:rPr>
             <w:rStyle w:val="Hyperlink"/>
@@ -2754,7 +2744,7 @@
             <w:noProof/>
             <w:webHidden/>
           </w:rPr>
-          <w:instrText xml:space="preserve"> PAGEREF _Toc466640235 \h </w:instrText>
+          <w:instrText xml:space="preserve"> PAGEREF _Toc466652871 \h </w:instrText>
         </w:r>
         <w:r>
           <w:rPr>
@@ -2801,7 +2791,7 @@
           <w:szCs w:val="22"/>
         </w:rPr>
       </w:pPr>
-      <w:hyperlink w:anchor="_Toc466640236" w:history="1">
+      <w:hyperlink w:anchor="_Toc466652872" w:history="1">
         <w:r>
           <w:rPr>
             <w:rStyle w:val="Hyperlink"/>
@@ -2846,7 +2836,7 @@
             <w:noProof/>
             <w:webHidden/>
           </w:rPr>
-          <w:instrText xml:space="preserve"> PAGEREF _Toc466640236 \h </w:instrText>
+          <w:instrText xml:space="preserve"> PAGEREF _Toc466652872 \h </w:instrText>
         </w:r>
         <w:r>
           <w:rPr>
@@ -2893,7 +2883,7 @@
           <w:szCs w:val="22"/>
         </w:rPr>
       </w:pPr>
-      <w:hyperlink w:anchor="_Toc466640237" w:history="1">
+      <w:hyperlink w:anchor="_Toc466652873" w:history="1">
         <w:r>
           <w:rPr>
             <w:rStyle w:val="Hyperlink"/>
@@ -2938,7 +2928,7 @@
             <w:noProof/>
             <w:webHidden/>
           </w:rPr>
-          <w:instrText xml:space="preserve"> PAGEREF _Toc466640237 \h </w:instrText>
+          <w:instrText xml:space="preserve"> PAGEREF _Toc466652873 \h </w:instrText>
         </w:r>
         <w:r>
           <w:rPr>
@@ -2983,7 +2973,7 @@
           <w:color w:val="auto"/>
         </w:rPr>
       </w:pPr>
-      <w:hyperlink w:anchor="_Toc466640238" w:history="1">
+      <w:hyperlink w:anchor="_Toc466652874" w:history="1">
         <w:r>
           <w:rPr>
             <w:rStyle w:val="Hyperlink"/>
@@ -3026,7 +3016,7 @@
             <w:noProof/>
             <w:webHidden/>
           </w:rPr>
-          <w:instrText xml:space="preserve"> PAGEREF _Toc466640238 \h </w:instrText>
+          <w:instrText xml:space="preserve"> PAGEREF _Toc466652874 \h </w:instrText>
         </w:r>
         <w:r>
           <w:rPr>
@@ -3071,7 +3061,7 @@
           <w:color w:val="auto"/>
         </w:rPr>
       </w:pPr>
-      <w:hyperlink w:anchor="_Toc466640239" w:history="1">
+      <w:hyperlink w:anchor="_Toc466652875" w:history="1">
         <w:r>
           <w:rPr>
             <w:rStyle w:val="Hyperlink"/>
@@ -3114,7 +3104,7 @@
             <w:noProof/>
             <w:webHidden/>
           </w:rPr>
-          <w:instrText xml:space="preserve"> PAGEREF _Toc466640239 \h </w:instrText>
+          <w:instrText xml:space="preserve"> PAGEREF _Toc466652875 \h </w:instrText>
         </w:r>
         <w:r>
           <w:rPr>
@@ -3159,7 +3149,7 @@
           <w:color w:val="auto"/>
         </w:rPr>
       </w:pPr>
-      <w:hyperlink w:anchor="_Toc466640240" w:history="1">
+      <w:hyperlink w:anchor="_Toc466652876" w:history="1">
         <w:r>
           <w:rPr>
             <w:rStyle w:val="Hyperlink"/>
@@ -3202,7 +3192,7 @@
             <w:noProof/>
             <w:webHidden/>
           </w:rPr>
-          <w:instrText xml:space="preserve"> PAGEREF _Toc466640240 \h </w:instrText>
+          <w:instrText xml:space="preserve"> PAGEREF _Toc466652876 \h </w:instrText>
         </w:r>
         <w:r>
           <w:rPr>
@@ -3249,7 +3239,7 @@
           <w:szCs w:val="22"/>
         </w:rPr>
       </w:pPr>
-      <w:hyperlink w:anchor="_Toc466640241" w:history="1">
+      <w:hyperlink w:anchor="_Toc466652877" w:history="1">
         <w:r>
           <w:rPr>
             <w:rStyle w:val="Hyperlink"/>
@@ -3294,7 +3284,7 @@
             <w:noProof/>
             <w:webHidden/>
           </w:rPr>
-          <w:instrText xml:space="preserve"> PAGEREF _Toc466640241 \h </w:instrText>
+          <w:instrText xml:space="preserve"> PAGEREF _Toc466652877 \h </w:instrText>
         </w:r>
         <w:r>
           <w:rPr>
@@ -3339,7 +3329,7 @@
           <w:color w:val="auto"/>
         </w:rPr>
       </w:pPr>
-      <w:hyperlink w:anchor="_Toc466640242" w:history="1">
+      <w:hyperlink w:anchor="_Toc466652878" w:history="1">
         <w:r>
           <w:rPr>
             <w:rStyle w:val="Hyperlink"/>
@@ -3382,7 +3372,7 @@
             <w:noProof/>
             <w:webHidden/>
           </w:rPr>
-          <w:instrText xml:space="preserve"> PAGEREF _Toc466640242 \h </w:instrText>
+          <w:instrText xml:space="preserve"> PAGEREF _Toc466652878 \h </w:instrText>
         </w:r>
         <w:r>
           <w:rPr>
@@ -3427,7 +3417,7 @@
           <w:color w:val="auto"/>
         </w:rPr>
       </w:pPr>
-      <w:hyperlink w:anchor="_Toc466640243" w:history="1">
+      <w:hyperlink w:anchor="_Toc466652879" w:history="1">
         <w:r>
           <w:rPr>
             <w:rStyle w:val="Hyperlink"/>
@@ -3470,7 +3460,7 @@
             <w:noProof/>
             <w:webHidden/>
           </w:rPr>
-          <w:instrText xml:space="preserve"> PAGEREF _Toc466640243 \h </w:instrText>
+          <w:instrText xml:space="preserve"> PAGEREF _Toc466652879 \h </w:instrText>
         </w:r>
         <w:r>
           <w:rPr>
@@ -3515,7 +3505,7 @@
           <w:color w:val="auto"/>
         </w:rPr>
       </w:pPr>
-      <w:hyperlink w:anchor="_Toc466640244" w:history="1">
+      <w:hyperlink w:anchor="_Toc466652880" w:history="1">
         <w:r>
           <w:rPr>
             <w:rStyle w:val="Hyperlink"/>
@@ -3558,7 +3548,7 @@
             <w:noProof/>
             <w:webHidden/>
           </w:rPr>
-          <w:instrText xml:space="preserve"> PAGEREF _Toc466640244 \h </w:instrText>
+          <w:instrText xml:space="preserve"> PAGEREF _Toc466652880 \h </w:instrText>
         </w:r>
         <w:r>
           <w:rPr>
@@ -3605,7 +3595,7 @@
           <w:szCs w:val="22"/>
         </w:rPr>
       </w:pPr>
-      <w:hyperlink w:anchor="_Toc466640245" w:history="1">
+      <w:hyperlink w:anchor="_Toc466652881" w:history="1">
         <w:r>
           <w:rPr>
             <w:rStyle w:val="Hyperlink"/>
@@ -3650,7 +3640,7 @@
             <w:noProof/>
             <w:webHidden/>
           </w:rPr>
-          <w:instrText xml:space="preserve"> PAGEREF _Toc466640245 \h </w:instrText>
+          <w:instrText xml:space="preserve"> PAGEREF _Toc466652881 \h </w:instrText>
         </w:r>
         <w:r>
           <w:rPr>
@@ -3695,7 +3685,7 @@
           <w:color w:val="auto"/>
         </w:rPr>
       </w:pPr>
-      <w:hyperlink w:anchor="_Toc466640246" w:history="1">
+      <w:hyperlink w:anchor="_Toc466652882" w:history="1">
         <w:r>
           <w:rPr>
             <w:rStyle w:val="Hyperlink"/>
@@ -3738,7 +3728,7 @@
             <w:noProof/>
             <w:webHidden/>
           </w:rPr>
-          <w:instrText xml:space="preserve"> PAGEREF _Toc466640246 \h </w:instrText>
+          <w:instrText xml:space="preserve"> PAGEREF _Toc466652882 \h </w:instrText>
         </w:r>
         <w:r>
           <w:rPr>
@@ -3783,7 +3773,7 @@
           <w:color w:val="auto"/>
         </w:rPr>
       </w:pPr>
-      <w:hyperlink w:anchor="_Toc466640247" w:history="1">
+      <w:hyperlink w:anchor="_Toc466652883" w:history="1">
         <w:r>
           <w:rPr>
             <w:rStyle w:val="Hyperlink"/>
@@ -3826,7 +3816,7 @@
             <w:noProof/>
             <w:webHidden/>
           </w:rPr>
-          <w:instrText xml:space="preserve"> PAGEREF _Toc466640247 \h </w:instrText>
+          <w:instrText xml:space="preserve"> PAGEREF _Toc466652883 \h </w:instrText>
         </w:r>
         <w:r>
           <w:rPr>
@@ -3871,7 +3861,7 @@
           <w:color w:val="auto"/>
         </w:rPr>
       </w:pPr>
-      <w:hyperlink w:anchor="_Toc466640248" w:history="1">
+      <w:hyperlink w:anchor="_Toc466652884" w:history="1">
         <w:r>
           <w:rPr>
             <w:rStyle w:val="Hyperlink"/>
@@ -3914,7 +3904,7 @@
             <w:noProof/>
             <w:webHidden/>
           </w:rPr>
-          <w:instrText xml:space="preserve"> PAGEREF _Toc466640248 \h </w:instrText>
+          <w:instrText xml:space="preserve"> PAGEREF _Toc466652884 \h </w:instrText>
         </w:r>
         <w:r>
           <w:rPr>
@@ -3959,7 +3949,7 @@
           <w:color w:val="auto"/>
         </w:rPr>
       </w:pPr>
-      <w:hyperlink w:anchor="_Toc466640249" w:history="1">
+      <w:hyperlink w:anchor="_Toc466652885" w:history="1">
         <w:r>
           <w:rPr>
             <w:rStyle w:val="Hyperlink"/>
@@ -4002,7 +3992,7 @@
             <w:noProof/>
             <w:webHidden/>
           </w:rPr>
-          <w:instrText xml:space="preserve"> PAGEREF _Toc466640249 \h </w:instrText>
+          <w:instrText xml:space="preserve"> PAGEREF _Toc466652885 \h </w:instrText>
         </w:r>
         <w:r>
           <w:rPr>
@@ -4049,7 +4039,7 @@
           <w:szCs w:val="22"/>
         </w:rPr>
       </w:pPr>
-      <w:hyperlink w:anchor="_Toc466640250" w:history="1">
+      <w:hyperlink w:anchor="_Toc466652886" w:history="1">
         <w:r>
           <w:rPr>
             <w:rStyle w:val="Hyperlink"/>
@@ -4094,7 +4084,7 @@
             <w:noProof/>
             <w:webHidden/>
           </w:rPr>
-          <w:instrText xml:space="preserve"> PAGEREF _Toc466640250 \h </w:instrText>
+          <w:instrText xml:space="preserve"> PAGEREF _Toc466652886 \h </w:instrText>
         </w:r>
         <w:r>
           <w:rPr>
@@ -4141,7 +4131,7 @@
           <w:szCs w:val="22"/>
         </w:rPr>
       </w:pPr>
-      <w:hyperlink w:anchor="_Toc466640251" w:history="1">
+      <w:hyperlink w:anchor="_Toc466652887" w:history="1">
         <w:r>
           <w:rPr>
             <w:rStyle w:val="Hyperlink"/>
@@ -4186,7 +4176,7 @@
             <w:noProof/>
             <w:webHidden/>
           </w:rPr>
-          <w:instrText xml:space="preserve"> PAGEREF _Toc466640251 \h </w:instrText>
+          <w:instrText xml:space="preserve"> PAGEREF _Toc466652887 \h </w:instrText>
         </w:r>
         <w:r>
           <w:rPr>
@@ -4206,7 +4196,7 @@
             <w:noProof/>
             <w:webHidden/>
           </w:rPr>
-          <w:t>38</w:t>
+          <w:t>39</w:t>
         </w:r>
         <w:r>
           <w:rPr>
@@ -4232,7 +4222,7 @@
           <w:szCs w:val="22"/>
         </w:rPr>
       </w:pPr>
-      <w:hyperlink w:anchor="_Toc466640252" w:history="1">
+      <w:hyperlink w:anchor="_Toc466652888" w:history="1">
         <w:r>
           <w:rPr>
             <w:rStyle w:val="Hyperlink"/>
@@ -4259,7 +4249,7 @@
             <w:noProof/>
             <w:webHidden/>
           </w:rPr>
-          <w:instrText xml:space="preserve"> PAGEREF _Toc466640252 \h </w:instrText>
+          <w:instrText xml:space="preserve"> PAGEREF _Toc466652888 \h </w:instrText>
         </w:r>
         <w:r>
           <w:rPr>
@@ -4279,7 +4269,7 @@
             <w:noProof/>
             <w:webHidden/>
           </w:rPr>
-          <w:t>39</w:t>
+          <w:t>40</w:t>
         </w:r>
         <w:r>
           <w:rPr>
@@ -4298,12 +4288,12 @@
         <w:lastRenderedPageBreak/>
         <w:fldChar w:fldCharType="end"/>
       </w:r>
-      <w:bookmarkStart w:id="3" w:name="_Toc466640197"/>
+      <w:bookmarkStart w:id="4" w:name="_Toc466652842"/>
       <w:r>
         <w:t>Overview</w:t>
       </w:r>
       <w:bookmarkEnd w:id="2"/>
-      <w:bookmarkEnd w:id="3"/>
+      <w:bookmarkEnd w:id="4"/>
     </w:p>
     <w:p>
       <w:pPr>
@@ -4429,12 +4419,12 @@
       <w:pPr>
         <w:pStyle w:val="Heading1"/>
       </w:pPr>
-      <w:bookmarkStart w:id="4" w:name="_Toc466640198"/>
+      <w:bookmarkStart w:id="5" w:name="_Toc466652843"/>
       <w:r>
         <w:lastRenderedPageBreak/>
         <w:t>Package Content</w:t>
       </w:r>
-      <w:bookmarkEnd w:id="4"/>
+      <w:bookmarkEnd w:id="5"/>
     </w:p>
     <w:p>
       <w:pPr>
@@ -4474,15 +4464,15 @@
       <w:pPr>
         <w:pStyle w:val="Heading2"/>
       </w:pPr>
-      <w:bookmarkStart w:id="5" w:name="_Supporting_Drivers"/>
-      <w:bookmarkStart w:id="6" w:name="_Supporting_Drivers_1"/>
-      <w:bookmarkStart w:id="7" w:name="_Supporting_Drivers_2"/>
-      <w:bookmarkStart w:id="8" w:name="_Supporting_Drivers_3"/>
-      <w:bookmarkStart w:id="9" w:name="_Toc466640199"/>
-      <w:bookmarkEnd w:id="5"/>
+      <w:bookmarkStart w:id="6" w:name="_Supporting_Drivers"/>
+      <w:bookmarkStart w:id="7" w:name="_Supporting_Drivers_1"/>
+      <w:bookmarkStart w:id="8" w:name="_Supporting_Drivers_2"/>
+      <w:bookmarkStart w:id="9" w:name="_Supporting_Drivers_3"/>
+      <w:bookmarkStart w:id="10" w:name="_Toc466652844"/>
       <w:bookmarkEnd w:id="6"/>
       <w:bookmarkEnd w:id="7"/>
       <w:bookmarkEnd w:id="8"/>
+      <w:bookmarkEnd w:id="9"/>
       <w:r>
         <w:t>NFV</w:t>
       </w:r>
@@ -4495,7 +4485,7 @@
       <w:r>
         <w:t>box</w:t>
       </w:r>
-      <w:bookmarkEnd w:id="9"/>
+      <w:bookmarkEnd w:id="10"/>
     </w:p>
     <w:p>
       <w:r>
@@ -4579,17 +4569,17 @@
       <w:pPr>
         <w:pStyle w:val="Heading2"/>
       </w:pPr>
-      <w:bookmarkStart w:id="10" w:name="_Orchestration_Driver"/>
-      <w:bookmarkStart w:id="11" w:name="_Orchestration_Driver_1"/>
-      <w:bookmarkStart w:id="12" w:name="_Orchestration_Driver_2"/>
-      <w:bookmarkStart w:id="13" w:name="_Toc466640200"/>
-      <w:bookmarkEnd w:id="10"/>
+      <w:bookmarkStart w:id="11" w:name="_Orchestration_Driver"/>
+      <w:bookmarkStart w:id="12" w:name="_Orchestration_Driver_1"/>
+      <w:bookmarkStart w:id="13" w:name="_Orchestration_Driver_2"/>
+      <w:bookmarkStart w:id="14" w:name="_Toc466652845"/>
       <w:bookmarkEnd w:id="11"/>
       <w:bookmarkEnd w:id="12"/>
+      <w:bookmarkEnd w:id="13"/>
       <w:r>
         <w:t>Quick Start</w:t>
       </w:r>
-      <w:bookmarkEnd w:id="13"/>
+      <w:bookmarkEnd w:id="14"/>
     </w:p>
     <w:p>
       <w:pPr>
@@ -4882,15 +4872,7 @@
       </w:r>
       <w:proofErr w:type="spellEnd"/>
       <w:r>
-        <w:t xml:space="preserve"> on them, and sync </w:t>
-      </w:r>
-      <w:proofErr w:type="spellStart"/>
-      <w:r>
-        <w:t>CloudShell</w:t>
-      </w:r>
-      <w:proofErr w:type="spellEnd"/>
-      <w:r>
-        <w:t xml:space="preserve"> with the </w:t>
+        <w:t xml:space="preserve"> on them, and sync CloudShell with the </w:t>
       </w:r>
       <w:proofErr w:type="spellStart"/>
       <w:r>
@@ -4923,11 +4905,11 @@
       <w:pPr>
         <w:pStyle w:val="Heading2"/>
       </w:pPr>
-      <w:bookmarkStart w:id="14" w:name="_Toc466640201"/>
+      <w:bookmarkStart w:id="15" w:name="_Toc466652846"/>
       <w:r>
         <w:t>Deploying the CloudShell appliance</w:t>
       </w:r>
-      <w:bookmarkEnd w:id="14"/>
+      <w:bookmarkEnd w:id="15"/>
     </w:p>
     <w:p>
       <w:pPr>
@@ -5115,7 +5097,7 @@
       <w:r>
         <w:rPr>
           <w:noProof/>
-          <w:lang w:eastAsia="en-US" w:bidi="ar-SA"/>
+          <w:lang w:eastAsia="en-US"/>
         </w:rPr>
         <w:drawing>
           <wp:inline distT="0" distB="0" distL="0" distR="0" wp14:anchorId="3A19103C" wp14:editId="6E909101">
@@ -5394,11 +5376,11 @@
         <w:pStyle w:val="Heading3"/>
         <w:ind w:left="810" w:hanging="810"/>
       </w:pPr>
-      <w:bookmarkStart w:id="15" w:name="_Toc466640202"/>
+      <w:bookmarkStart w:id="16" w:name="_Toc466652847"/>
       <w:r>
         <w:t>Configuring CloudShell VM</w:t>
       </w:r>
-      <w:bookmarkEnd w:id="15"/>
+      <w:bookmarkEnd w:id="16"/>
     </w:p>
     <w:p>
       <w:pPr>
@@ -5429,15 +5411,7 @@
         <w:pStyle w:val="nnormal"/>
       </w:pPr>
       <w:r>
-        <w:t xml:space="preserve">Once the VM has started, open the Console view of it from the </w:t>
-      </w:r>
-      <w:proofErr w:type="spellStart"/>
-      <w:r>
-        <w:t>vCenter</w:t>
-      </w:r>
-      <w:proofErr w:type="spellEnd"/>
-      <w:r>
-        <w:t xml:space="preserve"> </w:t>
+        <w:t xml:space="preserve">Once the VM has started, open the Console view of it from the vCenter </w:t>
       </w:r>
       <w:proofErr w:type="spellStart"/>
       <w:r>
@@ -5458,7 +5432,7 @@
       <w:r>
         <w:rPr>
           <w:noProof/>
-          <w:lang w:eastAsia="en-US" w:bidi="ar-SA"/>
+          <w:lang w:eastAsia="en-US"/>
         </w:rPr>
         <w:drawing>
           <wp:inline distT="0" distB="0" distL="0" distR="0" wp14:anchorId="275ACFB5" wp14:editId="5EAE8985">
@@ -5539,7 +5513,7 @@
       <w:r>
         <w:rPr>
           <w:noProof/>
-          <w:lang w:eastAsia="en-US" w:bidi="ar-SA"/>
+          <w:lang w:eastAsia="en-US"/>
         </w:rPr>
         <w:drawing>
           <wp:inline distT="0" distB="0" distL="0" distR="0" wp14:anchorId="5A8511E6" wp14:editId="7AC9F913">
@@ -5611,7 +5585,7 @@
       <w:r>
         <w:rPr>
           <w:noProof/>
-          <w:lang w:eastAsia="en-US" w:bidi="ar-SA"/>
+          <w:lang w:eastAsia="en-US"/>
         </w:rPr>
         <w:drawing>
           <wp:inline distT="0" distB="0" distL="0" distR="0" wp14:anchorId="04AF9B38" wp14:editId="5FE2737B">
@@ -5675,25 +5649,25 @@
         <w:pStyle w:val="Heading3"/>
         <w:ind w:left="900" w:hanging="900"/>
       </w:pPr>
-      <w:bookmarkStart w:id="16" w:name="_Toc466640203"/>
-      <w:bookmarkStart w:id="17" w:name="_Toc466544750"/>
-      <w:bookmarkStart w:id="18" w:name="_Toc466640206"/>
-      <w:bookmarkStart w:id="19" w:name="_Toc466544751"/>
-      <w:bookmarkStart w:id="20" w:name="_Toc466640207"/>
-      <w:bookmarkStart w:id="21" w:name="_Toc466544752"/>
-      <w:bookmarkStart w:id="22" w:name="_Toc466640208"/>
-      <w:bookmarkStart w:id="23" w:name="_Toc466640209"/>
-      <w:bookmarkEnd w:id="16"/>
+      <w:bookmarkStart w:id="17" w:name="_Toc466640203"/>
+      <w:bookmarkStart w:id="18" w:name="_Toc466544750"/>
+      <w:bookmarkStart w:id="19" w:name="_Toc466640206"/>
+      <w:bookmarkStart w:id="20" w:name="_Toc466544751"/>
+      <w:bookmarkStart w:id="21" w:name="_Toc466640207"/>
+      <w:bookmarkStart w:id="22" w:name="_Toc466544752"/>
+      <w:bookmarkStart w:id="23" w:name="_Toc466640208"/>
+      <w:bookmarkStart w:id="24" w:name="_Toc466652848"/>
       <w:bookmarkEnd w:id="17"/>
       <w:bookmarkEnd w:id="18"/>
       <w:bookmarkEnd w:id="19"/>
       <w:bookmarkEnd w:id="20"/>
       <w:bookmarkEnd w:id="21"/>
       <w:bookmarkEnd w:id="22"/>
+      <w:bookmarkEnd w:id="23"/>
       <w:r>
         <w:t>Installing CloudShell license token</w:t>
       </w:r>
-      <w:bookmarkEnd w:id="23"/>
+      <w:bookmarkEnd w:id="24"/>
     </w:p>
     <w:p>
       <w:pPr>
@@ -5718,7 +5692,7 @@
       <w:r>
         <w:rPr>
           <w:noProof/>
-          <w:lang w:eastAsia="en-US" w:bidi="ar-SA"/>
+          <w:lang w:eastAsia="en-US"/>
         </w:rPr>
         <w:drawing>
           <wp:inline distT="0" distB="0" distL="0" distR="0" wp14:anchorId="6FC0EC3E" wp14:editId="5733EBD3">
@@ -5781,11 +5755,11 @@
         <w:pStyle w:val="Heading3"/>
         <w:ind w:left="810" w:hanging="810"/>
       </w:pPr>
-      <w:bookmarkStart w:id="24" w:name="_Toc466640210"/>
+      <w:bookmarkStart w:id="25" w:name="_Toc466652849"/>
       <w:r>
         <w:t>CloudShell Services overview</w:t>
       </w:r>
-      <w:bookmarkEnd w:id="24"/>
+      <w:bookmarkEnd w:id="25"/>
     </w:p>
     <w:p>
       <w:pPr>
@@ -5911,7 +5885,6 @@
       <w:r>
         <w:rPr>
           <w:noProof/>
-          <w:lang w:bidi="ar-SA"/>
         </w:rPr>
         <w:drawing>
           <wp:inline distT="0" distB="0" distL="0" distR="0" wp14:anchorId="036FDAC3" wp14:editId="40408C78">
@@ -5999,35 +5972,7 @@
         <w:rPr>
           <w:lang w:eastAsia="zh-CN"/>
         </w:rPr>
-        <w:t>86)\</w:t>
-      </w:r>
-      <w:proofErr w:type="spellStart"/>
-      <w:r>
-        <w:rPr>
-          <w:lang w:eastAsia="zh-CN"/>
-        </w:rPr>
-        <w:t>Qualisystems</w:t>
-      </w:r>
-      <w:proofErr w:type="spellEnd"/>
-      <w:r>
-        <w:rPr>
-          <w:lang w:eastAsia="zh-CN"/>
-        </w:rPr>
-        <w:t>\</w:t>
-      </w:r>
-      <w:proofErr w:type="spellStart"/>
-      <w:r>
-        <w:rPr>
-          <w:lang w:eastAsia="zh-CN"/>
-        </w:rPr>
-        <w:t>TestShell</w:t>
-      </w:r>
-      <w:proofErr w:type="spellEnd"/>
-      <w:r>
-        <w:rPr>
-          <w:lang w:eastAsia="zh-CN"/>
-        </w:rPr>
-        <w:t>\</w:t>
+        <w:t>86)\Qualisystems\TestShell\</w:t>
       </w:r>
       <w:proofErr w:type="spellStart"/>
       <w:r>
@@ -6117,12 +6062,12 @@
       <w:pPr>
         <w:pStyle w:val="Heading2"/>
       </w:pPr>
-      <w:bookmarkStart w:id="25" w:name="_Toc466640211"/>
+      <w:bookmarkStart w:id="26" w:name="_Toc466652850"/>
       <w:r>
         <w:lastRenderedPageBreak/>
         <w:t>CloudShell Portal</w:t>
       </w:r>
-      <w:bookmarkEnd w:id="25"/>
+      <w:bookmarkEnd w:id="26"/>
     </w:p>
     <w:p>
       <w:pPr>
@@ -6139,7 +6084,7 @@
       <w:r>
         <w:rPr>
           <w:noProof/>
-          <w:lang w:eastAsia="en-US" w:bidi="ar-SA"/>
+          <w:lang w:eastAsia="en-US"/>
         </w:rPr>
         <w:drawing>
           <wp:inline distT="0" distB="0" distL="0" distR="0" wp14:anchorId="3CA38F97" wp14:editId="691E94DC">
@@ -6240,7 +6185,7 @@
       <w:r>
         <w:rPr>
           <w:noProof/>
-          <w:lang w:eastAsia="en-US" w:bidi="ar-SA"/>
+          <w:lang w:eastAsia="en-US"/>
         </w:rPr>
         <w:drawing>
           <wp:inline distT="0" distB="0" distL="0" distR="0" wp14:anchorId="4280DFC9" wp14:editId="70E6E4FF">
@@ -6325,7 +6270,7 @@
       <w:r>
         <w:rPr>
           <w:noProof/>
-          <w:lang w:eastAsia="en-US" w:bidi="ar-SA"/>
+          <w:lang w:eastAsia="en-US"/>
         </w:rPr>
         <w:drawing>
           <wp:inline distT="0" distB="0" distL="0" distR="0" wp14:anchorId="0BA07EDB" wp14:editId="0FFE770A">
@@ -6381,7 +6326,7 @@
       <w:r>
         <w:rPr>
           <w:noProof/>
-          <w:lang w:eastAsia="en-US" w:bidi="ar-SA"/>
+          <w:lang w:eastAsia="en-US"/>
         </w:rPr>
         <w:drawing>
           <wp:inline distT="0" distB="0" distL="0" distR="0" wp14:anchorId="217DA5F7" wp14:editId="1CAD6139">
@@ -6467,7 +6412,7 @@
       <w:r>
         <w:rPr>
           <w:noProof/>
-          <w:lang w:eastAsia="en-US" w:bidi="ar-SA"/>
+          <w:lang w:eastAsia="en-US"/>
         </w:rPr>
         <w:drawing>
           <wp:inline distT="0" distB="0" distL="0" distR="0" wp14:anchorId="59E1252F" wp14:editId="7B98862A">
@@ -6511,11 +6456,11 @@
         <w:pStyle w:val="Heading2"/>
         <w:ind w:left="630" w:hanging="630"/>
       </w:pPr>
-      <w:bookmarkStart w:id="26" w:name="_Toc466640212"/>
+      <w:bookmarkStart w:id="27" w:name="_Toc466652851"/>
       <w:r>
         <w:t>Importing the NFV Package</w:t>
       </w:r>
-      <w:bookmarkEnd w:id="26"/>
+      <w:bookmarkEnd w:id="27"/>
     </w:p>
     <w:p>
       <w:pPr>
@@ -6530,7 +6475,7 @@
         <w:pStyle w:val="Heading3"/>
         <w:ind w:left="810" w:hanging="810"/>
       </w:pPr>
-      <w:bookmarkStart w:id="27" w:name="_Toc466640213"/>
+      <w:bookmarkStart w:id="28" w:name="_Toc466652852"/>
       <w:r>
         <w:t>I</w:t>
       </w:r>
@@ -6549,7 +6494,7 @@
       <w:r>
         <w:t>VM</w:t>
       </w:r>
-      <w:bookmarkEnd w:id="27"/>
+      <w:bookmarkEnd w:id="28"/>
     </w:p>
     <w:p>
       <w:pPr>
@@ -6677,11 +6622,11 @@
       <w:pPr>
         <w:pStyle w:val="Heading2"/>
       </w:pPr>
-      <w:bookmarkStart w:id="28" w:name="_Toc466640214"/>
+      <w:bookmarkStart w:id="29" w:name="_Toc466652853"/>
       <w:r>
         <w:t>Inputs</w:t>
       </w:r>
-      <w:bookmarkEnd w:id="28"/>
+      <w:bookmarkEnd w:id="29"/>
       <w:r>
         <w:t xml:space="preserve"> </w:t>
       </w:r>
@@ -6722,15 +6667,15 @@
       <w:pPr>
         <w:pStyle w:val="Heading2"/>
       </w:pPr>
-      <w:bookmarkStart w:id="29" w:name="_Toc466640215"/>
-      <w:bookmarkStart w:id="30" w:name="_Toc466640216"/>
-      <w:bookmarkStart w:id="31" w:name="_Toc466640218"/>
-      <w:bookmarkEnd w:id="29"/>
+      <w:bookmarkStart w:id="30" w:name="_Toc466640215"/>
+      <w:bookmarkStart w:id="31" w:name="_Toc466640216"/>
+      <w:bookmarkStart w:id="32" w:name="_Toc466652854"/>
       <w:bookmarkEnd w:id="30"/>
+      <w:bookmarkEnd w:id="31"/>
       <w:r>
         <w:t>Logs</w:t>
       </w:r>
-      <w:bookmarkEnd w:id="31"/>
+      <w:bookmarkEnd w:id="32"/>
     </w:p>
     <w:p>
       <w:pPr>
@@ -6856,7 +6801,15 @@
         <w:t>F</w:t>
       </w:r>
       <w:r>
-        <w:t>ull contents of generated config files uploaded to remote machines</w:t>
+        <w:t xml:space="preserve">ull contents of generated </w:t>
+      </w:r>
+      <w:proofErr w:type="spellStart"/>
+      <w:r>
+        <w:t>config</w:t>
+      </w:r>
+      <w:proofErr w:type="spellEnd"/>
+      <w:r>
+        <w:t xml:space="preserve"> files uploaded to remote machines</w:t>
       </w:r>
       <w:r>
         <w:t>.</w:t>
@@ -6926,15 +6879,7 @@
         <w:t xml:space="preserve"> function zips all logs related to the current reservation and attaches logs.zip to the reservation. After running, refresh the page and download logs.zip using the paperclip icon near the upper right corner.</w:t>
       </w:r>
       <w:r>
-        <w:t xml:space="preserve"> This can help you get the relevant logs without logging into the </w:t>
-      </w:r>
-      <w:proofErr w:type="spellStart"/>
-      <w:r>
-        <w:t>CloudShell</w:t>
-      </w:r>
-      <w:proofErr w:type="spellEnd"/>
-      <w:r>
-        <w:t xml:space="preserve"> </w:t>
+        <w:t xml:space="preserve"> This can help you get the relevant logs without logging into the CloudShell </w:t>
       </w:r>
       <w:proofErr w:type="spellStart"/>
       <w:r>
@@ -6978,11 +6923,11 @@
       <w:pPr>
         <w:pStyle w:val="Heading2"/>
       </w:pPr>
-      <w:bookmarkStart w:id="32" w:name="_Toc466640219"/>
+      <w:bookmarkStart w:id="33" w:name="_Toc466652855"/>
       <w:r>
         <w:t>Executing in steps</w:t>
       </w:r>
-      <w:bookmarkEnd w:id="32"/>
+      <w:bookmarkEnd w:id="33"/>
     </w:p>
     <w:p>
       <w:pPr>
@@ -7119,7 +7064,7 @@
       <w:r>
         <w:rPr>
           <w:noProof/>
-          <w:lang w:eastAsia="en-US" w:bidi="ar-SA"/>
+          <w:lang w:eastAsia="en-US"/>
         </w:rPr>
         <w:drawing>
           <wp:inline distT="0" distB="0" distL="0" distR="0" wp14:anchorId="68A2503B" wp14:editId="02032064">
@@ -7165,7 +7110,7 @@
       <w:r>
         <w:rPr>
           <w:noProof/>
-          <w:lang w:eastAsia="en-US" w:bidi="ar-SA"/>
+          <w:lang w:eastAsia="en-US"/>
         </w:rPr>
         <w:lastRenderedPageBreak/>
         <w:drawing>
@@ -7240,7 +7185,7 @@
       <w:r>
         <w:rPr>
           <w:noProof/>
-          <w:lang w:eastAsia="en-US" w:bidi="ar-SA"/>
+          <w:lang w:eastAsia="en-US"/>
         </w:rPr>
         <w:drawing>
           <wp:inline distT="0" distB="0" distL="0" distR="0" wp14:anchorId="78C86EF7" wp14:editId="76299CC5">
@@ -7286,7 +7231,7 @@
       <w:r>
         <w:rPr>
           <w:noProof/>
-          <w:lang w:eastAsia="en-US" w:bidi="ar-SA"/>
+          <w:lang w:eastAsia="en-US"/>
         </w:rPr>
         <w:lastRenderedPageBreak/>
         <w:drawing>
@@ -7335,13 +7280,13 @@
       <w:pPr>
         <w:pStyle w:val="Heading1"/>
       </w:pPr>
-      <w:bookmarkStart w:id="33" w:name="_Toc351902881"/>
-      <w:bookmarkStart w:id="34" w:name="_Toc354056683"/>
-      <w:bookmarkStart w:id="35" w:name="_Toc466640220"/>
+      <w:bookmarkStart w:id="34" w:name="_Toc351902881"/>
+      <w:bookmarkStart w:id="35" w:name="_Toc354056683"/>
       <w:bookmarkStart w:id="36" w:name="_Toc183505668"/>
       <w:bookmarkStart w:id="37" w:name="_Toc204410912"/>
       <w:bookmarkStart w:id="38" w:name="_Toc333422504"/>
       <w:bookmarkStart w:id="39" w:name="_Toc333422511"/>
+      <w:bookmarkStart w:id="40" w:name="_Toc466652856"/>
       <w:bookmarkEnd w:id="0"/>
       <w:r>
         <w:lastRenderedPageBreak/>
@@ -7350,22 +7295,22 @@
       <w:r>
         <w:t>ompatibility</w:t>
       </w:r>
-      <w:bookmarkEnd w:id="33"/>
       <w:bookmarkEnd w:id="34"/>
       <w:bookmarkEnd w:id="35"/>
+      <w:bookmarkEnd w:id="40"/>
     </w:p>
     <w:p>
       <w:pPr>
         <w:pStyle w:val="Heading2"/>
       </w:pPr>
-      <w:bookmarkStart w:id="40" w:name="_Toc466640221"/>
+      <w:bookmarkStart w:id="41" w:name="_Toc466652857"/>
       <w:r>
         <w:t>CloudShell</w:t>
       </w:r>
       <w:r>
         <w:t xml:space="preserve"> compatibility</w:t>
       </w:r>
-      <w:bookmarkEnd w:id="40"/>
+      <w:bookmarkEnd w:id="41"/>
     </w:p>
     <w:p>
       <w:pPr>
@@ -7803,7 +7748,7 @@
       <w:pPr>
         <w:pStyle w:val="Heading1"/>
       </w:pPr>
-      <w:bookmarkStart w:id="41" w:name="_Toc466640222"/>
+      <w:bookmarkStart w:id="42" w:name="_Toc466652858"/>
       <w:r>
         <w:lastRenderedPageBreak/>
         <w:t>Technical</w:t>
@@ -7811,7 +7756,7 @@
       <w:r>
         <w:t xml:space="preserve"> Guide</w:t>
       </w:r>
-      <w:bookmarkEnd w:id="41"/>
+      <w:bookmarkEnd w:id="42"/>
     </w:p>
     <w:p>
       <w:r>
@@ -7822,8 +7767,8 @@
       <w:pPr>
         <w:pStyle w:val="Heading2"/>
       </w:pPr>
-      <w:bookmarkStart w:id="42" w:name="_Toc466640223"/>
       <w:bookmarkStart w:id="43" w:name="_Toc444692085"/>
+      <w:bookmarkStart w:id="44" w:name="_Toc466652859"/>
       <w:proofErr w:type="spellStart"/>
       <w:r>
         <w:t>OnRack</w:t>
@@ -7832,7 +7777,7 @@
       <w:r>
         <w:t xml:space="preserve"> Discovery Workflow</w:t>
       </w:r>
-      <w:bookmarkEnd w:id="42"/>
+      <w:bookmarkEnd w:id="44"/>
     </w:p>
     <w:p>
       <w:pPr>
@@ -7899,12 +7844,12 @@
       <w:pPr>
         <w:pStyle w:val="Heading2"/>
       </w:pPr>
-      <w:bookmarkStart w:id="44" w:name="_Toc466640224"/>
+      <w:bookmarkStart w:id="45" w:name="_Toc466652860"/>
       <w:r>
         <w:t>Main Workflow</w:t>
       </w:r>
       <w:bookmarkEnd w:id="43"/>
-      <w:bookmarkEnd w:id="44"/>
+      <w:bookmarkEnd w:id="45"/>
     </w:p>
     <w:p>
       <w:pPr>
@@ -8128,13 +8073,13 @@
       <w:pPr>
         <w:pStyle w:val="Heading2"/>
       </w:pPr>
-      <w:bookmarkStart w:id="45" w:name="_Toc444692083"/>
-      <w:bookmarkStart w:id="46" w:name="_Toc466640225"/>
+      <w:bookmarkStart w:id="46" w:name="_Toc444692083"/>
+      <w:bookmarkStart w:id="47" w:name="_Toc466652861"/>
       <w:r>
         <w:t>Shells &amp; Functions</w:t>
       </w:r>
-      <w:bookmarkEnd w:id="45"/>
       <w:bookmarkEnd w:id="46"/>
+      <w:bookmarkEnd w:id="47"/>
     </w:p>
     <w:p/>
     <w:tbl>
@@ -11650,18 +11595,8 @@
                 <w:color w:val="000000"/>
                 <w:lang w:bidi="ar-SA"/>
               </w:rPr>
-              <w:t xml:space="preserve"> With </w:t>
-            </w:r>
-            <w:proofErr w:type="spellStart"/>
-            <w:r>
-              <w:rPr>
-                <w:rFonts w:ascii="Calibri" w:eastAsia="Times New Roman" w:hAnsi="Calibri" w:cs="Calibri"/>
-                <w:color w:val="000000"/>
-                <w:lang w:bidi="ar-SA"/>
-              </w:rPr>
-              <w:t>vCenter</w:t>
-            </w:r>
-            <w:proofErr w:type="spellEnd"/>
+              <w:t xml:space="preserve"> With vCenter</w:t>
+            </w:r>
           </w:p>
         </w:tc>
         <w:tc>
@@ -13512,13 +13447,23 @@
                 <w:lang w:bidi="ar-SA"/>
               </w:rPr>
             </w:pPr>
-            <w:r>
-              <w:rPr>
-                <w:rFonts w:ascii="Calibri" w:eastAsia="Times New Roman" w:hAnsi="Calibri" w:cs="Calibri"/>
-                <w:color w:val="000000"/>
-                <w:lang w:bidi="ar-SA"/>
-              </w:rPr>
-              <w:t xml:space="preserve">Config the Branch VMs with basic </w:t>
+            <w:proofErr w:type="spellStart"/>
+            <w:r>
+              <w:rPr>
+                <w:rFonts w:ascii="Calibri" w:eastAsia="Times New Roman" w:hAnsi="Calibri" w:cs="Calibri"/>
+                <w:color w:val="000000"/>
+                <w:lang w:bidi="ar-SA"/>
+              </w:rPr>
+              <w:t>Config</w:t>
+            </w:r>
+            <w:proofErr w:type="spellEnd"/>
+            <w:r>
+              <w:rPr>
+                <w:rFonts w:ascii="Calibri" w:eastAsia="Times New Roman" w:hAnsi="Calibri" w:cs="Calibri"/>
+                <w:color w:val="000000"/>
+                <w:lang w:bidi="ar-SA"/>
+              </w:rPr>
+              <w:t xml:space="preserve"> the Branch VMs with basic </w:t>
             </w:r>
             <w:proofErr w:type="spellStart"/>
             <w:r>
@@ -13644,11 +13589,11 @@
       <w:pPr>
         <w:pStyle w:val="Heading2"/>
       </w:pPr>
-      <w:bookmarkStart w:id="47" w:name="_Toc466640226"/>
+      <w:bookmarkStart w:id="48" w:name="_Toc466652862"/>
       <w:r>
         <w:t>vCenter Configuration</w:t>
       </w:r>
-      <w:bookmarkEnd w:id="47"/>
+      <w:bookmarkEnd w:id="48"/>
     </w:p>
     <w:p>
       <w:pPr>
@@ -13747,11 +13692,11 @@
       <w:r>
         <w:t xml:space="preserve"> </w:t>
       </w:r>
-      <w:bookmarkStart w:id="48" w:name="_Toc466640227"/>
+      <w:bookmarkStart w:id="49" w:name="_Toc466652863"/>
       <w:r>
         <w:t>vCenter Configuration breakdown</w:t>
       </w:r>
-      <w:bookmarkEnd w:id="48"/>
+      <w:bookmarkEnd w:id="49"/>
     </w:p>
     <w:p>
       <w:pPr>
@@ -13762,31 +13707,15 @@
         </w:numPr>
       </w:pPr>
       <w:r>
-        <w:t xml:space="preserve">Deployment of the </w:t>
+        <w:t xml:space="preserve">Deployment of the vCenter appliance using </w:t>
       </w:r>
       <w:proofErr w:type="spellStart"/>
       <w:r>
-        <w:t>vCenter</w:t>
+        <w:t>ovftools</w:t>
       </w:r>
       <w:proofErr w:type="spellEnd"/>
       <w:r>
-        <w:t xml:space="preserve"> appliance using </w:t>
-      </w:r>
-      <w:proofErr w:type="spellStart"/>
-      <w:r>
-        <w:t>ovftools</w:t>
-      </w:r>
-      <w:proofErr w:type="spellEnd"/>
-      <w:r>
-        <w:t xml:space="preserve">, the </w:t>
-      </w:r>
-      <w:proofErr w:type="spellStart"/>
-      <w:r>
-        <w:t>vCenter</w:t>
-      </w:r>
-      <w:proofErr w:type="spellEnd"/>
-      <w:r>
-        <w:t xml:space="preserve"> will be deployed on the master </w:t>
+        <w:t xml:space="preserve">, the vCenter will be deployed on the master </w:t>
       </w:r>
       <w:proofErr w:type="spellStart"/>
       <w:r>
@@ -13896,11 +13825,11 @@
       <w:pPr>
         <w:pStyle w:val="Heading2"/>
       </w:pPr>
-      <w:bookmarkStart w:id="49" w:name="_Toc466640228"/>
+      <w:bookmarkStart w:id="50" w:name="_Toc466652864"/>
       <w:r>
         <w:t>Versa configuration &amp; workflow</w:t>
       </w:r>
-      <w:bookmarkEnd w:id="49"/>
+      <w:bookmarkEnd w:id="50"/>
     </w:p>
     <w:p>
       <w:pPr>
@@ -13931,7 +13860,7 @@
       <w:r>
         <w:rPr>
           <w:noProof/>
-          <w:lang w:eastAsia="en-US" w:bidi="ar-SA"/>
+          <w:lang w:eastAsia="en-US"/>
         </w:rPr>
         <w:lastRenderedPageBreak/>
         <w:drawing>
@@ -14006,7 +13935,7 @@
       <w:r>
         <w:rPr>
           <w:noProof/>
-          <w:lang w:eastAsia="en-US" w:bidi="ar-SA"/>
+          <w:lang w:eastAsia="en-US"/>
         </w:rPr>
         <w:drawing>
           <wp:inline distT="0" distB="0" distL="0" distR="0" wp14:anchorId="619BC40A" wp14:editId="2FBC90FF">
@@ -14046,11 +13975,11 @@
         <w:lastRenderedPageBreak/>
         <w:t xml:space="preserve"> </w:t>
       </w:r>
-      <w:bookmarkStart w:id="50" w:name="_Toc466640229"/>
+      <w:bookmarkStart w:id="51" w:name="_Toc466652865"/>
       <w:r>
         <w:t>Versa Configuration breakdown</w:t>
       </w:r>
-      <w:bookmarkEnd w:id="50"/>
+      <w:bookmarkEnd w:id="51"/>
     </w:p>
     <w:p>
       <w:pPr>
@@ -14167,7 +14096,15 @@
         </w:numPr>
       </w:pPr>
       <w:r>
-        <w:t xml:space="preserve">Configuring Versa Controller, Branch1 &amp; Branch2 using Versa CLI to use the static management IP. (Default behavior is DHCP), rewriting the Ubuntu OS network config file &amp; rebooting the VMs </w:t>
+        <w:t xml:space="preserve">Configuring Versa Controller, Branch1 &amp; Branch2 using Versa CLI to use the static management IP. (Default behavior is DHCP), rewriting the Ubuntu OS network </w:t>
+      </w:r>
+      <w:proofErr w:type="spellStart"/>
+      <w:r>
+        <w:t>config</w:t>
+      </w:r>
+      <w:proofErr w:type="spellEnd"/>
+      <w:r>
+        <w:t xml:space="preserve"> file &amp; rebooting the VMs </w:t>
       </w:r>
     </w:p>
     <w:p>
@@ -14182,7 +14119,15 @@
         <w:t>Restarting the Analyt</w:t>
       </w:r>
       <w:r>
-        <w:t>ics Database for new deployment and doing basic log-gathering configs.</w:t>
+        <w:t xml:space="preserve">ics Database for new deployment and doing basic log-gathering </w:t>
+      </w:r>
+      <w:proofErr w:type="spellStart"/>
+      <w:r>
+        <w:t>configs</w:t>
+      </w:r>
+      <w:proofErr w:type="spellEnd"/>
+      <w:r>
+        <w:t>.</w:t>
       </w:r>
     </w:p>
     <w:p>
@@ -14234,8 +14179,13 @@
       </w:r>
       <w:proofErr w:type="gramEnd"/>
       <w:r>
-        <w:t xml:space="preserve"> Administrator, 4.Organization Configs</w:t>
-      </w:r>
+        <w:t xml:space="preserve"> Administrator, 4.Organization </w:t>
+      </w:r>
+      <w:proofErr w:type="spellStart"/>
+      <w:r>
+        <w:t>Configs</w:t>
+      </w:r>
+      <w:proofErr w:type="spellEnd"/>
     </w:p>
     <w:p>
       <w:pPr>
@@ -14570,7 +14520,15 @@
       </w:r>
       <w:proofErr w:type="gramEnd"/>
       <w:r>
-        <w:t xml:space="preserve"> configs, 9.Template config_part2</w:t>
+        <w:t xml:space="preserve"> </w:t>
+      </w:r>
+      <w:proofErr w:type="spellStart"/>
+      <w:r>
+        <w:t>configs</w:t>
+      </w:r>
+      <w:proofErr w:type="spellEnd"/>
+      <w:r>
+        <w:t>, 9.Template config_part2</w:t>
       </w:r>
     </w:p>
     <w:p>
@@ -14582,7 +14540,15 @@
         </w:numPr>
       </w:pPr>
       <w:r>
-        <w:t xml:space="preserve">Adding network settings, interfaces configs, </w:t>
+        <w:t xml:space="preserve">Adding network settings, interfaces </w:t>
+      </w:r>
+      <w:proofErr w:type="spellStart"/>
+      <w:r>
+        <w:t>configs</w:t>
+      </w:r>
+      <w:proofErr w:type="spellEnd"/>
+      <w:r>
+        <w:t xml:space="preserve">, </w:t>
       </w:r>
       <w:proofErr w:type="spellStart"/>
       <w:r>
@@ -14642,8 +14608,13 @@
       </w:r>
       <w:proofErr w:type="gramEnd"/>
       <w:r>
-        <w:t xml:space="preserve"> Start-up config</w:t>
-      </w:r>
+        <w:t xml:space="preserve"> Start-up </w:t>
+      </w:r>
+      <w:proofErr w:type="spellStart"/>
+      <w:r>
+        <w:t>config</w:t>
+      </w:r>
+      <w:proofErr w:type="spellEnd"/>
     </w:p>
     <w:p>
       <w:pPr>
@@ -14696,11 +14667,11 @@
       <w:pPr>
         <w:pStyle w:val="Heading2"/>
       </w:pPr>
-      <w:bookmarkStart w:id="51" w:name="_Toc466640230"/>
+      <w:bookmarkStart w:id="52" w:name="_Toc466652866"/>
       <w:r>
         <w:t>Nagios</w:t>
       </w:r>
-      <w:bookmarkEnd w:id="51"/>
+      <w:bookmarkEnd w:id="52"/>
       <w:r>
         <w:t xml:space="preserve"> </w:t>
       </w:r>
@@ -14788,11 +14759,11 @@
         <w:pStyle w:val="Heading3"/>
         <w:ind w:left="810" w:hanging="810"/>
       </w:pPr>
-      <w:bookmarkStart w:id="52" w:name="_Toc466640231"/>
+      <w:bookmarkStart w:id="53" w:name="_Toc466652867"/>
       <w:r>
         <w:t>Nagios relationship with CloudShell</w:t>
       </w:r>
-      <w:bookmarkEnd w:id="52"/>
+      <w:bookmarkEnd w:id="53"/>
     </w:p>
     <w:p>
       <w:pPr>
@@ -14838,11 +14809,11 @@
         </w:tabs>
         <w:ind w:left="810" w:hanging="810"/>
       </w:pPr>
-      <w:bookmarkStart w:id="53" w:name="_Toc466640232"/>
+      <w:bookmarkStart w:id="54" w:name="_Toc466652868"/>
       <w:r>
         <w:t>Quick overview on Nagios component &amp; how-to</w:t>
       </w:r>
-      <w:bookmarkEnd w:id="53"/>
+      <w:bookmarkEnd w:id="54"/>
     </w:p>
     <w:p>
       <w:pPr>
@@ -14989,12 +14960,12 @@
       <w:pPr>
         <w:pStyle w:val="Heading2"/>
       </w:pPr>
-      <w:bookmarkStart w:id="54" w:name="_Toc466640233"/>
+      <w:bookmarkStart w:id="55" w:name="_Toc466652869"/>
       <w:proofErr w:type="spellStart"/>
       <w:r>
         <w:t>vROPS</w:t>
       </w:r>
-      <w:bookmarkEnd w:id="54"/>
+      <w:bookmarkEnd w:id="55"/>
       <w:proofErr w:type="spellEnd"/>
     </w:p>
     <w:p>
@@ -15199,13 +15170,8 @@
       </w:r>
       <w:proofErr w:type="spellEnd"/>
       <w:r>
-        <w:t xml:space="preserve"> with </w:t>
-      </w:r>
-      <w:proofErr w:type="spellStart"/>
-      <w:r>
-        <w:t>vCenter</w:t>
-      </w:r>
-      <w:proofErr w:type="spellEnd"/>
+        <w:t xml:space="preserve"> with vCenter</w:t>
+      </w:r>
     </w:p>
     <w:p>
       <w:pPr>
@@ -15248,7 +15214,7 @@
       <w:pPr>
         <w:pStyle w:val="Heading2"/>
       </w:pPr>
-      <w:bookmarkStart w:id="55" w:name="_Toc466640234"/>
+      <w:bookmarkStart w:id="56" w:name="_Toc466652870"/>
       <w:proofErr w:type="spellStart"/>
       <w:r>
         <w:t>vLog</w:t>
@@ -15257,7 +15223,7 @@
       <w:r>
         <w:t xml:space="preserve"> Insight</w:t>
       </w:r>
-      <w:bookmarkEnd w:id="55"/>
+      <w:bookmarkEnd w:id="56"/>
     </w:p>
     <w:p>
       <w:pPr>
@@ -15421,13 +15387,8 @@
       </w:r>
       <w:proofErr w:type="spellEnd"/>
       <w:r>
-        <w:t xml:space="preserve"> with </w:t>
-      </w:r>
-      <w:proofErr w:type="spellStart"/>
-      <w:r>
-        <w:t>vCenter</w:t>
-      </w:r>
-      <w:proofErr w:type="spellEnd"/>
+        <w:t xml:space="preserve"> with vCenter</w:t>
+      </w:r>
     </w:p>
     <w:p>
       <w:pPr>
@@ -15530,11 +15491,11 @@
       <w:pPr>
         <w:pStyle w:val="Heading2"/>
       </w:pPr>
-      <w:bookmarkStart w:id="56" w:name="_Toc466640235"/>
+      <w:bookmarkStart w:id="57" w:name="_Toc466652871"/>
       <w:r>
         <w:t>NSX</w:t>
       </w:r>
-      <w:bookmarkEnd w:id="56"/>
+      <w:bookmarkEnd w:id="57"/>
     </w:p>
     <w:p>
       <w:pPr>
@@ -15803,12 +15764,12 @@
       <w:pPr>
         <w:pStyle w:val="Heading1"/>
       </w:pPr>
-      <w:bookmarkStart w:id="57" w:name="_Toc466640236"/>
+      <w:bookmarkStart w:id="58" w:name="_Toc466652872"/>
       <w:r>
         <w:lastRenderedPageBreak/>
         <w:t>Relevant HW/SW compatibility</w:t>
       </w:r>
-      <w:bookmarkEnd w:id="57"/>
+      <w:bookmarkEnd w:id="58"/>
     </w:p>
     <w:p>
       <w:pPr>
@@ -15902,12 +15863,12 @@
       <w:pPr>
         <w:pStyle w:val="Heading1"/>
       </w:pPr>
-      <w:bookmarkStart w:id="58" w:name="_Toc466640237"/>
+      <w:bookmarkStart w:id="59" w:name="_Toc466652873"/>
       <w:r>
         <w:lastRenderedPageBreak/>
         <w:t>Managing scripts and drivers</w:t>
       </w:r>
-      <w:bookmarkEnd w:id="58"/>
+      <w:bookmarkEnd w:id="59"/>
     </w:p>
     <w:p>
       <w:pPr>
@@ -15923,9 +15884,9 @@
       <w:pPr>
         <w:pStyle w:val="nnormal"/>
       </w:pPr>
-      <w:bookmarkStart w:id="59" w:name="_Toc354056032"/>
-      <w:bookmarkStart w:id="60" w:name="_Toc354056685"/>
-      <w:bookmarkStart w:id="61" w:name="_Toc333422506"/>
+      <w:bookmarkStart w:id="60" w:name="_Toc354056032"/>
+      <w:bookmarkStart w:id="61" w:name="_Toc354056685"/>
+      <w:bookmarkStart w:id="62" w:name="_Toc333422506"/>
       <w:bookmarkEnd w:id="36"/>
       <w:bookmarkEnd w:id="37"/>
       <w:bookmarkEnd w:id="38"/>
@@ -15949,7 +15910,7 @@
       <w:r>
         <w:rPr>
           <w:noProof/>
-          <w:lang w:eastAsia="en-US" w:bidi="ar-SA"/>
+          <w:lang w:eastAsia="en-US"/>
         </w:rPr>
         <w:drawing>
           <wp:inline distT="0" distB="0" distL="0" distR="0" wp14:anchorId="39181070" wp14:editId="6B3B73F3">
@@ -16003,7 +15964,7 @@
       <w:r>
         <w:rPr>
           <w:noProof/>
-          <w:lang w:eastAsia="en-US" w:bidi="ar-SA"/>
+          <w:lang w:eastAsia="en-US"/>
         </w:rPr>
         <w:drawing>
           <wp:inline distT="0" distB="0" distL="0" distR="0" wp14:anchorId="21376C4C" wp14:editId="6642746D">
@@ -16063,7 +16024,7 @@
       <w:r>
         <w:rPr>
           <w:noProof/>
-          <w:lang w:eastAsia="en-US" w:bidi="ar-SA"/>
+          <w:lang w:eastAsia="en-US"/>
         </w:rPr>
         <w:drawing>
           <wp:inline distT="0" distB="0" distL="0" distR="0" wp14:anchorId="6450B81A" wp14:editId="6BF78327">
@@ -16131,7 +16092,7 @@
       <w:pPr>
         <w:pStyle w:val="Heading2"/>
       </w:pPr>
-      <w:bookmarkStart w:id="62" w:name="_Toc466640238"/>
+      <w:bookmarkStart w:id="63" w:name="_Toc466652874"/>
       <w:r>
         <w:t>Downloading a script</w:t>
       </w:r>
@@ -16141,7 +16102,7 @@
       <w:r>
         <w:t xml:space="preserve"> file from CloudShell</w:t>
       </w:r>
-      <w:bookmarkEnd w:id="62"/>
+      <w:bookmarkEnd w:id="63"/>
     </w:p>
     <w:p>
       <w:pPr>
@@ -16166,7 +16127,7 @@
       <w:r>
         <w:rPr>
           <w:noProof/>
-          <w:lang w:eastAsia="en-US" w:bidi="ar-SA"/>
+          <w:lang w:eastAsia="en-US"/>
         </w:rPr>
         <w:drawing>
           <wp:inline distT="0" distB="0" distL="0" distR="0" wp14:anchorId="2A531CC9" wp14:editId="6D3A5E4F">
@@ -16209,11 +16170,11 @@
       <w:pPr>
         <w:pStyle w:val="Heading2"/>
       </w:pPr>
-      <w:bookmarkStart w:id="63" w:name="_Toc466640239"/>
+      <w:bookmarkStart w:id="64" w:name="_Toc466652875"/>
       <w:r>
         <w:t>Updating a script file</w:t>
       </w:r>
-      <w:bookmarkEnd w:id="63"/>
+      <w:bookmarkEnd w:id="64"/>
       <w:r>
         <w:t xml:space="preserve"> </w:t>
       </w:r>
@@ -16249,11 +16210,11 @@
       <w:pPr>
         <w:pStyle w:val="Heading2"/>
       </w:pPr>
-      <w:bookmarkStart w:id="64" w:name="_Toc466640240"/>
+      <w:bookmarkStart w:id="65" w:name="_Toc466652876"/>
       <w:r>
         <w:t>Updating a driver</w:t>
       </w:r>
-      <w:bookmarkEnd w:id="64"/>
+      <w:bookmarkEnd w:id="65"/>
     </w:p>
     <w:p>
       <w:pPr>
@@ -16300,7 +16261,7 @@
       <w:r>
         <w:rPr>
           <w:noProof/>
-          <w:lang w:eastAsia="en-US" w:bidi="ar-SA"/>
+          <w:lang w:eastAsia="en-US"/>
         </w:rPr>
         <w:drawing>
           <wp:inline distT="0" distB="0" distL="0" distR="0" wp14:anchorId="784FBE3B" wp14:editId="2641D7B8">
@@ -16382,7 +16343,7 @@
       <w:r>
         <w:rPr>
           <w:noProof/>
-          <w:lang w:eastAsia="en-US" w:bidi="ar-SA"/>
+          <w:lang w:eastAsia="en-US"/>
         </w:rPr>
         <w:drawing>
           <wp:inline distT="0" distB="0" distL="0" distR="0" wp14:anchorId="434A79FC" wp14:editId="1B369875">
@@ -16430,18 +16391,18 @@
       <w:pPr>
         <w:pStyle w:val="Heading1"/>
       </w:pPr>
-      <w:bookmarkStart w:id="65" w:name="_Known_Gaps"/>
-      <w:bookmarkStart w:id="66" w:name="_Toc466640241"/>
+      <w:bookmarkStart w:id="66" w:name="_Known_Gaps"/>
       <w:bookmarkStart w:id="67" w:name="_Toc354056033"/>
       <w:bookmarkStart w:id="68" w:name="_Toc354056686"/>
-      <w:bookmarkEnd w:id="59"/>
+      <w:bookmarkStart w:id="69" w:name="_Toc466652877"/>
       <w:bookmarkEnd w:id="60"/>
-      <w:bookmarkEnd w:id="65"/>
+      <w:bookmarkEnd w:id="61"/>
+      <w:bookmarkEnd w:id="66"/>
       <w:r>
         <w:lastRenderedPageBreak/>
         <w:t>Post-Deployment How-to and extra steps</w:t>
       </w:r>
-      <w:bookmarkEnd w:id="66"/>
+      <w:bookmarkEnd w:id="69"/>
     </w:p>
     <w:p>
       <w:pPr>
@@ -16452,7 +16413,7 @@
       <w:pPr>
         <w:pStyle w:val="Heading2"/>
       </w:pPr>
-      <w:bookmarkStart w:id="69" w:name="_Toc466640242"/>
+      <w:bookmarkStart w:id="70" w:name="_Toc466652878"/>
       <w:r>
         <w:t xml:space="preserve">Using the </w:t>
       </w:r>
@@ -16464,7 +16425,7 @@
       <w:r>
         <w:t xml:space="preserve"> web plugin</w:t>
       </w:r>
-      <w:bookmarkEnd w:id="69"/>
+      <w:bookmarkEnd w:id="70"/>
     </w:p>
     <w:p>
       <w:pPr>
@@ -16503,15 +16464,7 @@
       </w:r>
       <w:proofErr w:type="spellEnd"/>
       <w:r>
-        <w:t xml:space="preserve"> environment with the installed </w:t>
-      </w:r>
-      <w:proofErr w:type="spellStart"/>
-      <w:r>
-        <w:t>vCenter</w:t>
-      </w:r>
-      <w:proofErr w:type="spellEnd"/>
-      <w:r>
-        <w:t xml:space="preserve"> </w:t>
+        <w:t xml:space="preserve"> environment with the installed vCenter </w:t>
       </w:r>
       <w:proofErr w:type="spellStart"/>
       <w:r>
@@ -16565,7 +16518,7 @@
       <w:r>
         <w:rPr>
           <w:noProof/>
-          <w:lang w:eastAsia="en-US" w:bidi="ar-SA"/>
+          <w:lang w:eastAsia="en-US"/>
         </w:rPr>
         <w:drawing>
           <wp:inline distT="0" distB="0" distL="0" distR="0" wp14:anchorId="7447EB68" wp14:editId="061EEAB9">
@@ -16675,7 +16628,7 @@
       <w:r>
         <w:rPr>
           <w:noProof/>
-          <w:lang w:eastAsia="en-US" w:bidi="ar-SA"/>
+          <w:lang w:eastAsia="en-US"/>
         </w:rPr>
         <w:drawing>
           <wp:inline distT="0" distB="0" distL="0" distR="0" wp14:anchorId="532BC9A5" wp14:editId="601E40AC">
@@ -16731,11 +16684,11 @@
       <w:pPr>
         <w:pStyle w:val="Heading2"/>
       </w:pPr>
-      <w:bookmarkStart w:id="70" w:name="_Toc466640243"/>
+      <w:bookmarkStart w:id="71" w:name="_Toc466652879"/>
       <w:r>
         <w:t>Nagios</w:t>
       </w:r>
-      <w:bookmarkEnd w:id="70"/>
+      <w:bookmarkEnd w:id="71"/>
     </w:p>
     <w:p>
       <w:pPr>
@@ -16835,7 +16788,7 @@
       <w:r>
         <w:rPr>
           <w:noProof/>
-          <w:lang w:eastAsia="en-US" w:bidi="ar-SA"/>
+          <w:lang w:eastAsia="en-US"/>
         </w:rPr>
         <w:drawing>
           <wp:inline distT="0" distB="0" distL="0" distR="0" wp14:anchorId="0E48DF33" wp14:editId="1CA76C64">
@@ -16909,7 +16862,7 @@
       <w:r>
         <w:rPr>
           <w:noProof/>
-          <w:lang w:eastAsia="en-US" w:bidi="ar-SA"/>
+          <w:lang w:eastAsia="en-US"/>
         </w:rPr>
         <w:drawing>
           <wp:inline distT="0" distB="0" distL="0" distR="0" wp14:anchorId="76C9D542" wp14:editId="29473BB0">
@@ -16975,7 +16928,7 @@
       <w:pPr>
         <w:pStyle w:val="Heading2"/>
       </w:pPr>
-      <w:bookmarkStart w:id="71" w:name="_Toc466640244"/>
+      <w:bookmarkStart w:id="72" w:name="_Toc466652880"/>
       <w:proofErr w:type="spellStart"/>
       <w:r>
         <w:t>vLog</w:t>
@@ -17003,7 +16956,7 @@
       <w:r>
         <w:t xml:space="preserve"> &amp; NSX</w:t>
       </w:r>
-      <w:bookmarkEnd w:id="71"/>
+      <w:bookmarkEnd w:id="72"/>
     </w:p>
     <w:p>
       <w:pPr>
@@ -17063,7 +17016,7 @@
       <w:pPr>
         <w:pStyle w:val="Heading1"/>
       </w:pPr>
-      <w:bookmarkStart w:id="72" w:name="_Toc466640245"/>
+      <w:bookmarkStart w:id="73" w:name="_Toc466652881"/>
       <w:r>
         <w:lastRenderedPageBreak/>
         <w:t xml:space="preserve">Known </w:t>
@@ -17073,7 +17026,7 @@
       <w:r>
         <w:t>Gaps</w:t>
       </w:r>
-      <w:bookmarkEnd w:id="72"/>
+      <w:bookmarkEnd w:id="73"/>
     </w:p>
     <w:p>
       <w:pPr>
@@ -17261,19 +17214,19 @@
       <w:pPr>
         <w:pStyle w:val="Heading2"/>
       </w:pPr>
-      <w:bookmarkStart w:id="73" w:name="_Toc458420465"/>
-      <w:bookmarkStart w:id="74" w:name="_Toc458420468"/>
-      <w:bookmarkStart w:id="75" w:name="_Toc458420471"/>
-      <w:bookmarkStart w:id="76" w:name="_Toc466640246"/>
+      <w:bookmarkStart w:id="74" w:name="_Toc458420465"/>
+      <w:bookmarkStart w:id="75" w:name="_Toc458420468"/>
+      <w:bookmarkStart w:id="76" w:name="_Toc458420471"/>
+      <w:bookmarkStart w:id="77" w:name="_Toc466652882"/>
       <w:bookmarkEnd w:id="1"/>
-      <w:bookmarkEnd w:id="61"/>
-      <w:bookmarkEnd w:id="73"/>
+      <w:bookmarkEnd w:id="62"/>
       <w:bookmarkEnd w:id="74"/>
       <w:bookmarkEnd w:id="75"/>
+      <w:bookmarkEnd w:id="76"/>
       <w:r>
         <w:t>Versa Gaps</w:t>
       </w:r>
-      <w:bookmarkEnd w:id="76"/>
+      <w:bookmarkEnd w:id="77"/>
     </w:p>
     <w:tbl>
       <w:tblPr>
@@ -17416,11 +17369,11 @@
       <w:pPr>
         <w:pStyle w:val="Heading2"/>
       </w:pPr>
-      <w:bookmarkStart w:id="77" w:name="_Toc466640247"/>
+      <w:bookmarkStart w:id="78" w:name="_Toc466652883"/>
       <w:r>
         <w:t>vCenter Gaps</w:t>
       </w:r>
-      <w:bookmarkEnd w:id="77"/>
+      <w:bookmarkEnd w:id="78"/>
     </w:p>
     <w:tbl>
       <w:tblPr>
@@ -17619,11 +17572,11 @@
       <w:pPr>
         <w:pStyle w:val="Heading2"/>
       </w:pPr>
-      <w:bookmarkStart w:id="78" w:name="_Toc466640248"/>
+      <w:bookmarkStart w:id="79" w:name="_Toc466652884"/>
       <w:r>
         <w:t>Nagios Gaps</w:t>
       </w:r>
-      <w:bookmarkEnd w:id="78"/>
+      <w:bookmarkEnd w:id="79"/>
     </w:p>
     <w:tbl>
       <w:tblPr>
@@ -17766,7 +17719,7 @@
       <w:pPr>
         <w:pStyle w:val="Heading2"/>
       </w:pPr>
-      <w:bookmarkStart w:id="79" w:name="_Toc466640249"/>
+      <w:bookmarkStart w:id="80" w:name="_Toc466652885"/>
       <w:proofErr w:type="spellStart"/>
       <w:r>
         <w:t>ScaleIO</w:t>
@@ -17775,7 +17728,7 @@
       <w:r>
         <w:t xml:space="preserve"> Gaps</w:t>
       </w:r>
-      <w:bookmarkEnd w:id="79"/>
+      <w:bookmarkEnd w:id="80"/>
     </w:p>
     <w:tbl>
       <w:tblPr>
@@ -18056,18 +18009,18 @@
       <w:pPr>
         <w:pStyle w:val="Heading1"/>
       </w:pPr>
-      <w:bookmarkStart w:id="80" w:name="_Toc458420478"/>
-      <w:bookmarkStart w:id="81" w:name="_Toc458420481"/>
-      <w:bookmarkStart w:id="82" w:name="_Toc458420484"/>
-      <w:bookmarkStart w:id="83" w:name="_Toc466640250"/>
-      <w:bookmarkEnd w:id="80"/>
+      <w:bookmarkStart w:id="81" w:name="_Toc458420478"/>
+      <w:bookmarkStart w:id="82" w:name="_Toc458420481"/>
+      <w:bookmarkStart w:id="83" w:name="_Toc458420484"/>
+      <w:bookmarkStart w:id="84" w:name="_Toc466652886"/>
       <w:bookmarkEnd w:id="81"/>
       <w:bookmarkEnd w:id="82"/>
+      <w:bookmarkEnd w:id="83"/>
       <w:r>
         <w:lastRenderedPageBreak/>
         <w:t>Known Issues</w:t>
       </w:r>
-      <w:bookmarkEnd w:id="83"/>
+      <w:bookmarkEnd w:id="84"/>
     </w:p>
     <w:tbl>
       <w:tblPr>
@@ -18077,7 +18030,7 @@
       </w:tblPr>
       <w:tblGrid>
         <w:gridCol w:w="1329"/>
-        <w:gridCol w:w="10716"/>
+        <w:gridCol w:w="8886"/>
       </w:tblGrid>
       <w:tr>
         <w:trPr>
@@ -18197,7 +18150,7 @@
             <w:r>
               <w:rPr>
                 <w:noProof/>
-                <w:lang w:eastAsia="en-US" w:bidi="ar-SA"/>
+                <w:lang w:eastAsia="en-US"/>
               </w:rPr>
               <w:drawing>
                 <wp:inline distT="0" distB="0" distL="0" distR="0" wp14:anchorId="53754743" wp14:editId="553BAA02">
@@ -18263,7 +18216,7 @@
             <w:r>
               <w:rPr>
                 <w:noProof/>
-                <w:lang w:eastAsia="en-US" w:bidi="ar-SA"/>
+                <w:lang w:eastAsia="en-US"/>
               </w:rPr>
               <w:drawing>
                 <wp:inline distT="0" distB="0" distL="0" distR="0" wp14:anchorId="428D9D06" wp14:editId="4DCDD575">
@@ -18330,9 +18283,6 @@
         </w:tc>
       </w:tr>
       <w:tr>
-        <w:trPr>
-          <w:ins w:id="84" w:author="Eric Rosenquist" w:date="2016-11-11T21:07:00Z"/>
-        </w:trPr>
         <w:tc>
           <w:tcPr>
             <w:tcW w:w="1521" w:type="pct"/>
@@ -18341,30 +18291,27 @@
             <w:pPr>
               <w:pStyle w:val="tabletext"/>
               <w:rPr>
-                <w:ins w:id="85" w:author="Eric Rosenquist" w:date="2016-11-11T21:07:00Z"/>
                 <w:rFonts w:eastAsia="Times New Roman"/>
                 <w:sz w:val="22"/>
               </w:rPr>
             </w:pPr>
             <w:proofErr w:type="spellStart"/>
-            <w:ins w:id="86" w:author="Eric Rosenquist" w:date="2016-11-11T21:08:00Z">
-              <w:r>
-                <w:rPr>
-                  <w:rFonts w:eastAsia="Times New Roman"/>
-                  <w:sz w:val="22"/>
-                </w:rPr>
-                <w:lastRenderedPageBreak/>
-                <w:t>vRA</w:t>
-              </w:r>
-              <w:proofErr w:type="spellEnd"/>
-              <w:r>
-                <w:rPr>
-                  <w:rFonts w:eastAsia="Times New Roman"/>
-                  <w:sz w:val="22"/>
-                </w:rPr>
-                <w:t xml:space="preserve"> Automation appliance is left powered off</w:t>
-              </w:r>
-            </w:ins>
+            <w:r>
+              <w:rPr>
+                <w:rFonts w:eastAsia="Times New Roman"/>
+                <w:sz w:val="22"/>
+              </w:rPr>
+              <w:lastRenderedPageBreak/>
+              <w:t>vRA</w:t>
+            </w:r>
+            <w:proofErr w:type="spellEnd"/>
+            <w:r>
+              <w:rPr>
+                <w:rFonts w:eastAsia="Times New Roman"/>
+                <w:sz w:val="22"/>
+              </w:rPr>
+              <w:t xml:space="preserve"> Automation appliance is left powered off</w:t>
+            </w:r>
           </w:p>
         </w:tc>
         <w:tc>
@@ -18375,131 +18322,108 @@
             <w:pPr>
               <w:pStyle w:val="tabletext"/>
               <w:rPr>
-                <w:ins w:id="87" w:author="Eric Rosenquist" w:date="2016-11-11T21:09:00Z"/>
                 <w:rFonts w:eastAsia="Times New Roman"/>
                 <w:sz w:val="22"/>
               </w:rPr>
             </w:pPr>
-            <w:ins w:id="88" w:author="Eric Rosenquist" w:date="2016-11-11T21:08:00Z">
-              <w:r>
-                <w:rPr>
-                  <w:rFonts w:eastAsia="Times New Roman"/>
-                  <w:sz w:val="22"/>
-                </w:rPr>
-                <w:t>There may be a compatibility issue on some hosts</w:t>
-              </w:r>
-            </w:ins>
-            <w:ins w:id="89" w:author="Eric Rosenquist" w:date="2016-11-11T21:09:00Z">
-              <w:r>
-                <w:rPr>
-                  <w:rFonts w:eastAsia="Times New Roman"/>
-                  <w:sz w:val="22"/>
-                </w:rPr>
-                <w:t xml:space="preserve"> that blocks the VM from powering on.</w:t>
-              </w:r>
-            </w:ins>
+            <w:r>
+              <w:rPr>
+                <w:rFonts w:eastAsia="Times New Roman"/>
+                <w:sz w:val="22"/>
+              </w:rPr>
+              <w:t>There may be a compatibility issue on some hosts that blocks the VM from powering on.</w:t>
+            </w:r>
           </w:p>
           <w:p>
             <w:pPr>
               <w:pStyle w:val="tabletext"/>
               <w:rPr>
-                <w:ins w:id="90" w:author="Eric Rosenquist" w:date="2016-11-11T21:09:00Z"/>
                 <w:rFonts w:eastAsia="Times New Roman"/>
                 <w:sz w:val="22"/>
               </w:rPr>
             </w:pPr>
-            <w:ins w:id="91" w:author="Eric Rosenquist" w:date="2016-11-11T21:09:00Z">
-              <w:r>
-                <w:rPr>
-                  <w:rFonts w:eastAsia="Times New Roman"/>
-                  <w:sz w:val="22"/>
-                </w:rPr>
-                <w:t xml:space="preserve">It may be possible to respond to this prompt programmatically in the future. </w:t>
-              </w:r>
-              <w:bookmarkStart w:id="92" w:name="_GoBack"/>
-              <w:bookmarkEnd w:id="92"/>
-            </w:ins>
+            <w:r>
+              <w:rPr>
+                <w:rFonts w:eastAsia="Times New Roman"/>
+                <w:sz w:val="22"/>
+              </w:rPr>
+              <w:t xml:space="preserve">It may be possible to respond to this prompt programmatically in the future. </w:t>
+            </w:r>
           </w:p>
           <w:p>
             <w:pPr>
               <w:pStyle w:val="tabletext"/>
               <w:rPr>
-                <w:ins w:id="93" w:author="Eric Rosenquist" w:date="2016-11-11T21:08:00Z"/>
                 <w:rFonts w:eastAsia="Times New Roman"/>
                 <w:sz w:val="22"/>
               </w:rPr>
             </w:pPr>
-            <w:ins w:id="94" w:author="Eric Rosenquist" w:date="2016-11-11T21:09:00Z">
-              <w:r>
-                <w:rPr>
-                  <w:rFonts w:eastAsia="Times New Roman"/>
-                  <w:sz w:val="22"/>
-                </w:rPr>
-                <w:t>For now, manually power on the VM and answer Yes to the prompt when it appears:</w:t>
-              </w:r>
-            </w:ins>
-            <w:ins w:id="95" w:author="Eric Rosenquist" w:date="2016-11-11T21:08:00Z">
-              <w:r>
-                <w:rPr>
-                  <w:noProof/>
-                  <w:lang w:eastAsia="en-US" w:bidi="ar-SA"/>
-                </w:rPr>
-                <w:drawing>
-                  <wp:inline distT="0" distB="0" distL="0" distR="0" wp14:anchorId="7679C590" wp14:editId="5B5E58A8">
-                    <wp:extent cx="6667500" cy="6076533"/>
-                    <wp:effectExtent l="0" t="0" r="0" b="635"/>
-                    <wp:docPr id="9" name="Picture 9" descr="cid:image001.png@01D23C5E.68548E50"/>
-                    <wp:cNvGraphicFramePr>
-                      <a:graphicFrameLocks xmlns:a="http://schemas.openxmlformats.org/drawingml/2006/main" noChangeAspect="1"/>
-                    </wp:cNvGraphicFramePr>
-                    <a:graphic xmlns:a="http://schemas.openxmlformats.org/drawingml/2006/main">
-                      <a:graphicData uri="http://schemas.openxmlformats.org/drawingml/2006/picture">
-                        <pic:pic xmlns:pic="http://schemas.openxmlformats.org/drawingml/2006/picture">
-                          <pic:nvPicPr>
-                            <pic:cNvPr id="0" name="Picture 1" descr="cid:image001.png@01D23C5E.68548E50"/>
-                            <pic:cNvPicPr>
-                              <a:picLocks noChangeAspect="1" noChangeArrowheads="1"/>
-                            </pic:cNvPicPr>
-                          </pic:nvPicPr>
-                          <pic:blipFill>
-                            <a:blip r:embed="rId47" r:link="rId48">
-                              <a:extLst>
-                                <a:ext uri="{28A0092B-C50C-407E-A947-70E740481C1C}">
-                                  <a14:useLocalDpi xmlns:a14="http://schemas.microsoft.com/office/drawing/2010/main" val="0"/>
-                                </a:ext>
-                              </a:extLst>
-                            </a:blip>
-                            <a:srcRect/>
-                            <a:stretch>
-                              <a:fillRect/>
-                            </a:stretch>
-                          </pic:blipFill>
-                          <pic:spPr bwMode="auto">
-                            <a:xfrm>
-                              <a:off x="0" y="0"/>
-                              <a:ext cx="6669679" cy="6078519"/>
-                            </a:xfrm>
-                            <a:prstGeom prst="rect">
-                              <a:avLst/>
-                            </a:prstGeom>
+            <w:r>
+              <w:rPr>
+                <w:rFonts w:eastAsia="Times New Roman"/>
+                <w:sz w:val="22"/>
+              </w:rPr>
+              <w:t>For now, manually power on the VM and answer Yes to the prompt when it appears:</w:t>
+            </w:r>
+            <w:r>
+              <w:rPr>
+                <w:noProof/>
+                <w:lang w:eastAsia="en-US"/>
+              </w:rPr>
+              <w:drawing>
+                <wp:inline distT="0" distB="0" distL="0" distR="0" wp14:anchorId="7679C590" wp14:editId="1AE46768">
+                  <wp:extent cx="5505222" cy="5017273"/>
+                  <wp:effectExtent l="0" t="0" r="635" b="0"/>
+                  <wp:docPr id="9" name="Picture 9" descr="cid:image001.png@01D23C5E.68548E50"/>
+                  <wp:cNvGraphicFramePr>
+                    <a:graphicFrameLocks xmlns:a="http://schemas.openxmlformats.org/drawingml/2006/main" noChangeAspect="1"/>
+                  </wp:cNvGraphicFramePr>
+                  <a:graphic xmlns:a="http://schemas.openxmlformats.org/drawingml/2006/main">
+                    <a:graphicData uri="http://schemas.openxmlformats.org/drawingml/2006/picture">
+                      <pic:pic xmlns:pic="http://schemas.openxmlformats.org/drawingml/2006/picture">
+                        <pic:nvPicPr>
+                          <pic:cNvPr id="0" name="Picture 1" descr="cid:image001.png@01D23C5E.68548E50"/>
+                          <pic:cNvPicPr>
+                            <a:picLocks noChangeAspect="1" noChangeArrowheads="1"/>
+                          </pic:cNvPicPr>
+                        </pic:nvPicPr>
+                        <pic:blipFill>
+                          <a:blip r:embed="rId47" r:link="rId48">
+                            <a:extLst>
+                              <a:ext uri="{28A0092B-C50C-407E-A947-70E740481C1C}">
+                                <a14:useLocalDpi xmlns:a14="http://schemas.microsoft.com/office/drawing/2010/main" val="0"/>
+                              </a:ext>
+                            </a:extLst>
+                          </a:blip>
+                          <a:srcRect/>
+                          <a:stretch>
+                            <a:fillRect/>
+                          </a:stretch>
+                        </pic:blipFill>
+                        <pic:spPr bwMode="auto">
+                          <a:xfrm>
+                            <a:off x="0" y="0"/>
+                            <a:ext cx="5514135" cy="5025396"/>
+                          </a:xfrm>
+                          <a:prstGeom prst="rect">
+                            <a:avLst/>
+                          </a:prstGeom>
+                          <a:noFill/>
+                          <a:ln>
                             <a:noFill/>
-                            <a:ln>
-                              <a:noFill/>
-                            </a:ln>
-                          </pic:spPr>
-                        </pic:pic>
-                      </a:graphicData>
-                    </a:graphic>
-                  </wp:inline>
-                </w:drawing>
-              </w:r>
-            </w:ins>
+                          </a:ln>
+                        </pic:spPr>
+                      </pic:pic>
+                    </a:graphicData>
+                  </a:graphic>
+                </wp:inline>
+              </w:drawing>
+            </w:r>
           </w:p>
           <w:p>
             <w:pPr>
               <w:pStyle w:val="tabletext"/>
               <w:rPr>
-                <w:ins w:id="96" w:author="Eric Rosenquist" w:date="2016-11-11T21:07:00Z"/>
                 <w:rFonts w:eastAsia="Times New Roman"/>
                 <w:sz w:val="22"/>
               </w:rPr>
@@ -18512,7 +18436,7 @@
       <w:pPr>
         <w:pStyle w:val="Heading1"/>
       </w:pPr>
-      <w:bookmarkStart w:id="97" w:name="_Toc466640251"/>
+      <w:bookmarkStart w:id="85" w:name="_Toc466652887"/>
       <w:r>
         <w:lastRenderedPageBreak/>
         <w:t xml:space="preserve">Changes from the previous </w:t>
@@ -18523,7 +18447,7 @@
       <w:r>
         <w:t>release</w:t>
       </w:r>
-      <w:bookmarkEnd w:id="97"/>
+      <w:bookmarkEnd w:id="85"/>
     </w:p>
     <w:tbl>
       <w:tblPr>
@@ -18636,7 +18560,7 @@
         </w:numPr>
         <w:ind w:left="432" w:hanging="432"/>
       </w:pPr>
-      <w:bookmarkStart w:id="98" w:name="_Toc466640252"/>
+      <w:bookmarkStart w:id="86" w:name="_Toc466652888"/>
       <w:r>
         <w:lastRenderedPageBreak/>
         <w:t>L</w:t>
@@ -18644,7 +18568,7 @@
       <w:r>
         <w:t>egal Notice</w:t>
       </w:r>
-      <w:bookmarkEnd w:id="98"/>
+      <w:bookmarkEnd w:id="86"/>
     </w:p>
     <w:p>
       <w:pPr>
@@ -18755,7 +18679,7 @@
 </file>
 
 <file path=word/endnotes.xml><?xml version="1.0" encoding="utf-8"?>
-<w:endnotes xmlns:wpc="http://schemas.microsoft.com/office/word/2010/wordprocessingCanvas" xmlns:cx="http://schemas.microsoft.com/office/drawing/2014/chartex" xmlns:cx1="http://schemas.microsoft.com/office/drawing/2015/9/8/chartex" xmlns:cx2="http://schemas.microsoft.com/office/drawing/2015/10/21/chartex" xmlns:cx3="http://schemas.microsoft.com/office/drawing/2016/5/9/chartex" xmlns:cx4="http://schemas.microsoft.com/office/drawing/2016/5/10/chartex" xmlns:cx5="http://schemas.microsoft.com/office/drawing/2016/5/11/chartex" xmlns:mc="http://schemas.openxmlformats.org/markup-compatibility/2006" xmlns:o="urn:schemas-microsoft-com:office:office" xmlns:r="http://schemas.openxmlformats.org/officeDocument/2006/relationships" xmlns:m="http://schemas.openxmlformats.org/officeDocument/2006/math" xmlns:v="urn:schemas-microsoft-com:vml" xmlns:wp14="http://schemas.microsoft.com/office/word/2010/wordprocessingDrawing" xmlns:wp="http://schemas.openxmlformats.org/drawingml/2006/wordprocessingDrawing" xmlns:w10="urn:schemas-microsoft-com:office:word" xmlns:w="http://schemas.openxmlformats.org/wordprocessingml/2006/main" xmlns:w14="http://schemas.microsoft.com/office/word/2010/wordml" xmlns:w15="http://schemas.microsoft.com/office/word/2012/wordml" xmlns:w16se="http://schemas.microsoft.com/office/word/2015/wordml/symex" xmlns:wpg="http://schemas.microsoft.com/office/word/2010/wordprocessingGroup" xmlns:wpi="http://schemas.microsoft.com/office/word/2010/wordprocessingInk" xmlns:wne="http://schemas.microsoft.com/office/word/2006/wordml" xmlns:wps="http://schemas.microsoft.com/office/word/2010/wordprocessingShape" mc:Ignorable="w14 w15 w16se wp14">
+<w:endnotes xmlns:wpc="http://schemas.microsoft.com/office/word/2010/wordprocessingCanvas" xmlns:cx="http://schemas.microsoft.com/office/drawing/2014/chartex" xmlns:mc="http://schemas.openxmlformats.org/markup-compatibility/2006" xmlns:o="urn:schemas-microsoft-com:office:office" xmlns:r="http://schemas.openxmlformats.org/officeDocument/2006/relationships" xmlns:m="http://schemas.openxmlformats.org/officeDocument/2006/math" xmlns:v="urn:schemas-microsoft-com:vml" xmlns:wp14="http://schemas.microsoft.com/office/word/2010/wordprocessingDrawing" xmlns:wp="http://schemas.openxmlformats.org/drawingml/2006/wordprocessingDrawing" xmlns:w10="urn:schemas-microsoft-com:office:word" xmlns:w="http://schemas.openxmlformats.org/wordprocessingml/2006/main" xmlns:w14="http://schemas.microsoft.com/office/word/2010/wordml" xmlns:w15="http://schemas.microsoft.com/office/word/2012/wordml" xmlns:w16se="http://schemas.microsoft.com/office/word/2015/wordml/symex" xmlns:wpg="http://schemas.microsoft.com/office/word/2010/wordprocessingGroup" xmlns:wpi="http://schemas.microsoft.com/office/word/2010/wordprocessingInk" xmlns:wne="http://schemas.microsoft.com/office/word/2006/wordml" xmlns:wps="http://schemas.microsoft.com/office/word/2010/wordprocessingShape" mc:Ignorable="w14 w15 w16se wp14">
   <w:endnote w:type="separator" w:id="-1">
     <w:p>
       <w:r>
@@ -18774,7 +18698,7 @@
 </file>
 
 <file path=word/footer1.xml><?xml version="1.0" encoding="utf-8"?>
-<w:ftr xmlns:wpc="http://schemas.microsoft.com/office/word/2010/wordprocessingCanvas" xmlns:cx="http://schemas.microsoft.com/office/drawing/2014/chartex" xmlns:cx1="http://schemas.microsoft.com/office/drawing/2015/9/8/chartex" xmlns:cx2="http://schemas.microsoft.com/office/drawing/2015/10/21/chartex" xmlns:cx3="http://schemas.microsoft.com/office/drawing/2016/5/9/chartex" xmlns:cx4="http://schemas.microsoft.com/office/drawing/2016/5/10/chartex" xmlns:cx5="http://schemas.microsoft.com/office/drawing/2016/5/11/chartex" xmlns:mc="http://schemas.openxmlformats.org/markup-compatibility/2006" xmlns:o="urn:schemas-microsoft-com:office:office" xmlns:r="http://schemas.openxmlformats.org/officeDocument/2006/relationships" xmlns:m="http://schemas.openxmlformats.org/officeDocument/2006/math" xmlns:v="urn:schemas-microsoft-com:vml" xmlns:wp14="http://schemas.microsoft.com/office/word/2010/wordprocessingDrawing" xmlns:wp="http://schemas.openxmlformats.org/drawingml/2006/wordprocessingDrawing" xmlns:w10="urn:schemas-microsoft-com:office:word" xmlns:w="http://schemas.openxmlformats.org/wordprocessingml/2006/main" xmlns:w14="http://schemas.microsoft.com/office/word/2010/wordml" xmlns:w15="http://schemas.microsoft.com/office/word/2012/wordml" xmlns:w16se="http://schemas.microsoft.com/office/word/2015/wordml/symex" xmlns:wpg="http://schemas.microsoft.com/office/word/2010/wordprocessingGroup" xmlns:wpi="http://schemas.microsoft.com/office/word/2010/wordprocessingInk" xmlns:wne="http://schemas.microsoft.com/office/word/2006/wordml" xmlns:wps="http://schemas.microsoft.com/office/word/2010/wordprocessingShape" mc:Ignorable="w14 w15 w16se wp14">
+<w:ftr xmlns:wpc="http://schemas.microsoft.com/office/word/2010/wordprocessingCanvas" xmlns:cx="http://schemas.microsoft.com/office/drawing/2014/chartex" xmlns:mc="http://schemas.openxmlformats.org/markup-compatibility/2006" xmlns:o="urn:schemas-microsoft-com:office:office" xmlns:r="http://schemas.openxmlformats.org/officeDocument/2006/relationships" xmlns:m="http://schemas.openxmlformats.org/officeDocument/2006/math" xmlns:v="urn:schemas-microsoft-com:vml" xmlns:wp14="http://schemas.microsoft.com/office/word/2010/wordprocessingDrawing" xmlns:wp="http://schemas.openxmlformats.org/drawingml/2006/wordprocessingDrawing" xmlns:w10="urn:schemas-microsoft-com:office:word" xmlns:w="http://schemas.openxmlformats.org/wordprocessingml/2006/main" xmlns:w14="http://schemas.microsoft.com/office/word/2010/wordml" xmlns:w15="http://schemas.microsoft.com/office/word/2012/wordml" xmlns:w16se="http://schemas.microsoft.com/office/word/2015/wordml/symex" xmlns:wpg="http://schemas.microsoft.com/office/word/2010/wordprocessingGroup" xmlns:wpi="http://schemas.microsoft.com/office/word/2010/wordprocessingInk" xmlns:wne="http://schemas.microsoft.com/office/word/2006/wordml" xmlns:wps="http://schemas.microsoft.com/office/word/2010/wordprocessingShape" mc:Ignorable="w14 w15 w16se wp14">
   <w:p>
     <w:pPr>
       <w:pStyle w:val="Footer"/>
@@ -18787,7 +18711,7 @@
 </file>
 
 <file path=word/footnotes.xml><?xml version="1.0" encoding="utf-8"?>
-<w:footnotes xmlns:wpc="http://schemas.microsoft.com/office/word/2010/wordprocessingCanvas" xmlns:cx="http://schemas.microsoft.com/office/drawing/2014/chartex" xmlns:cx1="http://schemas.microsoft.com/office/drawing/2015/9/8/chartex" xmlns:cx2="http://schemas.microsoft.com/office/drawing/2015/10/21/chartex" xmlns:cx3="http://schemas.microsoft.com/office/drawing/2016/5/9/chartex" xmlns:cx4="http://schemas.microsoft.com/office/drawing/2016/5/10/chartex" xmlns:cx5="http://schemas.microsoft.com/office/drawing/2016/5/11/chartex" xmlns:mc="http://schemas.openxmlformats.org/markup-compatibility/2006" xmlns:o="urn:schemas-microsoft-com:office:office" xmlns:r="http://schemas.openxmlformats.org/officeDocument/2006/relationships" xmlns:m="http://schemas.openxmlformats.org/officeDocument/2006/math" xmlns:v="urn:schemas-microsoft-com:vml" xmlns:wp14="http://schemas.microsoft.com/office/word/2010/wordprocessingDrawing" xmlns:wp="http://schemas.openxmlformats.org/drawingml/2006/wordprocessingDrawing" xmlns:w10="urn:schemas-microsoft-com:office:word" xmlns:w="http://schemas.openxmlformats.org/wordprocessingml/2006/main" xmlns:w14="http://schemas.microsoft.com/office/word/2010/wordml" xmlns:w15="http://schemas.microsoft.com/office/word/2012/wordml" xmlns:w16se="http://schemas.microsoft.com/office/word/2015/wordml/symex" xmlns:wpg="http://schemas.microsoft.com/office/word/2010/wordprocessingGroup" xmlns:wpi="http://schemas.microsoft.com/office/word/2010/wordprocessingInk" xmlns:wne="http://schemas.microsoft.com/office/word/2006/wordml" xmlns:wps="http://schemas.microsoft.com/office/word/2010/wordprocessingShape" mc:Ignorable="w14 w15 w16se wp14">
+<w:footnotes xmlns:wpc="http://schemas.microsoft.com/office/word/2010/wordprocessingCanvas" xmlns:cx="http://schemas.microsoft.com/office/drawing/2014/chartex" xmlns:mc="http://schemas.openxmlformats.org/markup-compatibility/2006" xmlns:o="urn:schemas-microsoft-com:office:office" xmlns:r="http://schemas.openxmlformats.org/officeDocument/2006/relationships" xmlns:m="http://schemas.openxmlformats.org/officeDocument/2006/math" xmlns:v="urn:schemas-microsoft-com:vml" xmlns:wp14="http://schemas.microsoft.com/office/word/2010/wordprocessingDrawing" xmlns:wp="http://schemas.openxmlformats.org/drawingml/2006/wordprocessingDrawing" xmlns:w10="urn:schemas-microsoft-com:office:word" xmlns:w="http://schemas.openxmlformats.org/wordprocessingml/2006/main" xmlns:w14="http://schemas.microsoft.com/office/word/2010/wordml" xmlns:w15="http://schemas.microsoft.com/office/word/2012/wordml" xmlns:w16se="http://schemas.microsoft.com/office/word/2015/wordml/symex" xmlns:wpg="http://schemas.microsoft.com/office/word/2010/wordprocessingGroup" xmlns:wpi="http://schemas.microsoft.com/office/word/2010/wordprocessingInk" xmlns:wne="http://schemas.microsoft.com/office/word/2006/wordml" xmlns:wps="http://schemas.microsoft.com/office/word/2010/wordprocessingShape" mc:Ignorable="w14 w15 w16se wp14">
   <w:footnote w:type="separator" w:id="-1">
     <w:p>
       <w:r>
@@ -18806,7 +18730,7 @@
 </file>
 
 <file path=word/header1.xml><?xml version="1.0" encoding="utf-8"?>
-<w:hdr xmlns:wpc="http://schemas.microsoft.com/office/word/2010/wordprocessingCanvas" xmlns:cx="http://schemas.microsoft.com/office/drawing/2014/chartex" xmlns:cx1="http://schemas.microsoft.com/office/drawing/2015/9/8/chartex" xmlns:cx2="http://schemas.microsoft.com/office/drawing/2015/10/21/chartex" xmlns:cx3="http://schemas.microsoft.com/office/drawing/2016/5/9/chartex" xmlns:cx4="http://schemas.microsoft.com/office/drawing/2016/5/10/chartex" xmlns:cx5="http://schemas.microsoft.com/office/drawing/2016/5/11/chartex" xmlns:mc="http://schemas.openxmlformats.org/markup-compatibility/2006" xmlns:o="urn:schemas-microsoft-com:office:office" xmlns:r="http://schemas.openxmlformats.org/officeDocument/2006/relationships" xmlns:m="http://schemas.openxmlformats.org/officeDocument/2006/math" xmlns:v="urn:schemas-microsoft-com:vml" xmlns:wp14="http://schemas.microsoft.com/office/word/2010/wordprocessingDrawing" xmlns:wp="http://schemas.openxmlformats.org/drawingml/2006/wordprocessingDrawing" xmlns:w10="urn:schemas-microsoft-com:office:word" xmlns:w="http://schemas.openxmlformats.org/wordprocessingml/2006/main" xmlns:w14="http://schemas.microsoft.com/office/word/2010/wordml" xmlns:w15="http://schemas.microsoft.com/office/word/2012/wordml" xmlns:w16se="http://schemas.microsoft.com/office/word/2015/wordml/symex" xmlns:wpg="http://schemas.microsoft.com/office/word/2010/wordprocessingGroup" xmlns:wpi="http://schemas.microsoft.com/office/word/2010/wordprocessingInk" xmlns:wne="http://schemas.microsoft.com/office/word/2006/wordml" xmlns:wps="http://schemas.microsoft.com/office/word/2010/wordprocessingShape" mc:Ignorable="w14 w15 w16se wp14">
+<w:hdr xmlns:wpc="http://schemas.microsoft.com/office/word/2010/wordprocessingCanvas" xmlns:cx="http://schemas.microsoft.com/office/drawing/2014/chartex" xmlns:mc="http://schemas.openxmlformats.org/markup-compatibility/2006" xmlns:o="urn:schemas-microsoft-com:office:office" xmlns:r="http://schemas.openxmlformats.org/officeDocument/2006/relationships" xmlns:m="http://schemas.openxmlformats.org/officeDocument/2006/math" xmlns:v="urn:schemas-microsoft-com:vml" xmlns:wp14="http://schemas.microsoft.com/office/word/2010/wordprocessingDrawing" xmlns:wp="http://schemas.openxmlformats.org/drawingml/2006/wordprocessingDrawing" xmlns:w10="urn:schemas-microsoft-com:office:word" xmlns:w="http://schemas.openxmlformats.org/wordprocessingml/2006/main" xmlns:w14="http://schemas.microsoft.com/office/word/2010/wordml" xmlns:w15="http://schemas.microsoft.com/office/word/2012/wordml" xmlns:w16se="http://schemas.microsoft.com/office/word/2015/wordml/symex" xmlns:wpg="http://schemas.microsoft.com/office/word/2010/wordprocessingGroup" xmlns:wpi="http://schemas.microsoft.com/office/word/2010/wordprocessingInk" xmlns:wne="http://schemas.microsoft.com/office/word/2006/wordml" xmlns:wps="http://schemas.microsoft.com/office/word/2010/wordprocessingShape" mc:Ignorable="w14 w15 w16se wp14">
   <w:p>
     <w:pPr>
       <w:pStyle w:val="Header"/>
@@ -18825,7 +18749,7 @@
 </file>
 
 <file path=word/numbering.xml><?xml version="1.0" encoding="utf-8"?>
-<w:numbering xmlns:wpc="http://schemas.microsoft.com/office/word/2010/wordprocessingCanvas" xmlns:cx="http://schemas.microsoft.com/office/drawing/2014/chartex" xmlns:cx1="http://schemas.microsoft.com/office/drawing/2015/9/8/chartex" xmlns:cx2="http://schemas.microsoft.com/office/drawing/2015/10/21/chartex" xmlns:cx3="http://schemas.microsoft.com/office/drawing/2016/5/9/chartex" xmlns:cx4="http://schemas.microsoft.com/office/drawing/2016/5/10/chartex" xmlns:cx5="http://schemas.microsoft.com/office/drawing/2016/5/11/chartex" xmlns:mc="http://schemas.openxmlformats.org/markup-compatibility/2006" xmlns:o="urn:schemas-microsoft-com:office:office" xmlns:r="http://schemas.openxmlformats.org/officeDocument/2006/relationships" xmlns:m="http://schemas.openxmlformats.org/officeDocument/2006/math" xmlns:v="urn:schemas-microsoft-com:vml" xmlns:wp14="http://schemas.microsoft.com/office/word/2010/wordprocessingDrawing" xmlns:wp="http://schemas.openxmlformats.org/drawingml/2006/wordprocessingDrawing" xmlns:w10="urn:schemas-microsoft-com:office:word" xmlns:w="http://schemas.openxmlformats.org/wordprocessingml/2006/main" xmlns:w14="http://schemas.microsoft.com/office/word/2010/wordml" xmlns:w15="http://schemas.microsoft.com/office/word/2012/wordml" xmlns:w16se="http://schemas.microsoft.com/office/word/2015/wordml/symex" xmlns:wpg="http://schemas.microsoft.com/office/word/2010/wordprocessingGroup" xmlns:wpi="http://schemas.microsoft.com/office/word/2010/wordprocessingInk" xmlns:wne="http://schemas.microsoft.com/office/word/2006/wordml" xmlns:wps="http://schemas.microsoft.com/office/word/2010/wordprocessingShape" mc:Ignorable="w14 w15 w16se wp14">
+<w:numbering xmlns:wpc="http://schemas.microsoft.com/office/word/2010/wordprocessingCanvas" xmlns:cx="http://schemas.microsoft.com/office/drawing/2014/chartex" xmlns:mc="http://schemas.openxmlformats.org/markup-compatibility/2006" xmlns:o="urn:schemas-microsoft-com:office:office" xmlns:r="http://schemas.openxmlformats.org/officeDocument/2006/relationships" xmlns:m="http://schemas.openxmlformats.org/officeDocument/2006/math" xmlns:v="urn:schemas-microsoft-com:vml" xmlns:wp14="http://schemas.microsoft.com/office/word/2010/wordprocessingDrawing" xmlns:wp="http://schemas.openxmlformats.org/drawingml/2006/wordprocessingDrawing" xmlns:w10="urn:schemas-microsoft-com:office:word" xmlns:w="http://schemas.openxmlformats.org/wordprocessingml/2006/main" xmlns:w14="http://schemas.microsoft.com/office/word/2010/wordml" xmlns:w15="http://schemas.microsoft.com/office/word/2012/wordml" xmlns:w16se="http://schemas.microsoft.com/office/word/2015/wordml/symex" xmlns:wpg="http://schemas.microsoft.com/office/word/2010/wordprocessingGroup" xmlns:wpi="http://schemas.microsoft.com/office/word/2010/wordprocessingInk" xmlns:wne="http://schemas.microsoft.com/office/word/2006/wordml" xmlns:wps="http://schemas.microsoft.com/office/word/2010/wordprocessingShape" mc:Ignorable="w14 w15 w16se wp14">
   <w:abstractNum w:abstractNumId="0" w15:restartNumberingAfterBreak="0">
     <w:nsid w:val="009C1EE5"/>
     <w:multiLevelType w:val="hybridMultilevel"/>
@@ -23879,14 +23803,6 @@
 </w:numbering>
 </file>
 
-<file path=word/people.xml><?xml version="1.0" encoding="utf-8"?>
-<w15:people xmlns:wpc="http://schemas.microsoft.com/office/word/2010/wordprocessingCanvas" xmlns:cx="http://schemas.microsoft.com/office/drawing/2014/chartex" xmlns:cx1="http://schemas.microsoft.com/office/drawing/2015/9/8/chartex" xmlns:cx2="http://schemas.microsoft.com/office/drawing/2015/10/21/chartex" xmlns:cx3="http://schemas.microsoft.com/office/drawing/2016/5/9/chartex" xmlns:cx4="http://schemas.microsoft.com/office/drawing/2016/5/10/chartex" xmlns:cx5="http://schemas.microsoft.com/office/drawing/2016/5/11/chartex" xmlns:mc="http://schemas.openxmlformats.org/markup-compatibility/2006" xmlns:o="urn:schemas-microsoft-com:office:office" xmlns:r="http://schemas.openxmlformats.org/officeDocument/2006/relationships" xmlns:m="http://schemas.openxmlformats.org/officeDocument/2006/math" xmlns:v="urn:schemas-microsoft-com:vml" xmlns:wp14="http://schemas.microsoft.com/office/word/2010/wordprocessingDrawing" xmlns:wp="http://schemas.openxmlformats.org/drawingml/2006/wordprocessingDrawing" xmlns:w10="urn:schemas-microsoft-com:office:word" xmlns:w="http://schemas.openxmlformats.org/wordprocessingml/2006/main" xmlns:w14="http://schemas.microsoft.com/office/word/2010/wordml" xmlns:w15="http://schemas.microsoft.com/office/word/2012/wordml" xmlns:w16se="http://schemas.microsoft.com/office/word/2015/wordml/symex" xmlns:wpg="http://schemas.microsoft.com/office/word/2010/wordprocessingGroup" xmlns:wpi="http://schemas.microsoft.com/office/word/2010/wordprocessingInk" xmlns:wne="http://schemas.microsoft.com/office/word/2006/wordml" xmlns:wps="http://schemas.microsoft.com/office/word/2010/wordprocessingShape" mc:Ignorable="w14 w15 w16se wp14">
-  <w15:person w15:author="Eric Rosenquist">
-    <w15:presenceInfo w15:providerId="Windows Live" w15:userId="6e4df630ab61ecb7"/>
-  </w15:person>
-</w15:people>
-</file>
-
 <file path=word/styles.xml><?xml version="1.0" encoding="utf-8"?>
 <w:styles xmlns:mc="http://schemas.openxmlformats.org/markup-compatibility/2006" xmlns:r="http://schemas.openxmlformats.org/officeDocument/2006/relationships" xmlns:w="http://schemas.openxmlformats.org/wordprocessingml/2006/main" xmlns:w14="http://schemas.microsoft.com/office/word/2010/wordml" xmlns:w15="http://schemas.microsoft.com/office/word/2012/wordml" xmlns:w16se="http://schemas.microsoft.com/office/word/2015/wordml/symex" mc:Ignorable="w14 w15 w16se">
   <w:docDefaults>
@@ -23905,7 +23821,7 @@
       </w:pPr>
     </w:pPrDefault>
   </w:docDefaults>
-  <w:latentStyles w:defLockedState="0" w:defUIPriority="99" w:defSemiHidden="0" w:defUnhideWhenUsed="0" w:defQFormat="0" w:count="374">
+  <w:latentStyles w:defLockedState="0" w:defUIPriority="99" w:defSemiHidden="0" w:defUnhideWhenUsed="0" w:defQFormat="0" w:count="371">
     <w:lsdException w:name="Normal" w:uiPriority="0"/>
     <w:lsdException w:name="heading 1" w:uiPriority="9" w:qFormat="1"/>
     <w:lsdException w:name="heading 2" w:qFormat="1"/>
@@ -24005,7 +23921,7 @@
     <w:lsdException w:name="HTML Sample" w:semiHidden="1" w:uiPriority="0" w:unhideWhenUsed="1"/>
     <w:lsdException w:name="HTML Typewriter" w:semiHidden="1" w:uiPriority="0" w:unhideWhenUsed="1"/>
     <w:lsdException w:name="HTML Variable" w:semiHidden="1" w:uiPriority="0" w:unhideWhenUsed="1"/>
-    <w:lsdException w:name="Normal Table" w:uiPriority="0"/>
+    <w:lsdException w:name="Normal Table" w:semiHidden="1" w:uiPriority="0" w:unhideWhenUsed="1"/>
     <w:lsdException w:name="annotation subject" w:semiHidden="1" w:unhideWhenUsed="1"/>
     <w:lsdException w:name="No List" w:semiHidden="1" w:unhideWhenUsed="1"/>
     <w:lsdException w:name="Outline List 1" w:semiHidden="1" w:uiPriority="0" w:unhideWhenUsed="1"/>
@@ -24050,7 +23966,7 @@
     <w:lsdException w:name="Table Professional" w:semiHidden="1" w:uiPriority="0" w:unhideWhenUsed="1"/>
     <w:lsdException w:name="Table Subtle 1" w:semiHidden="1" w:uiPriority="0" w:unhideWhenUsed="1"/>
     <w:lsdException w:name="Table Subtle 2" w:semiHidden="1" w:uiPriority="0" w:unhideWhenUsed="1"/>
-    <w:lsdException w:name="Table Web 1" w:uiPriority="0"/>
+    <w:lsdException w:name="Table Web 1" w:semiHidden="1" w:uiPriority="0" w:unhideWhenUsed="1"/>
     <w:lsdException w:name="Table Web 2" w:semiHidden="1" w:uiPriority="0" w:unhideWhenUsed="1"/>
     <w:lsdException w:name="Table Web 3" w:semiHidden="1" w:uiPriority="0" w:unhideWhenUsed="1"/>
     <w:lsdException w:name="Balloon Text" w:semiHidden="1" w:unhideWhenUsed="1"/>
@@ -24261,9 +24177,6 @@
     <w:lsdException w:name="List Table 5 Dark Accent 6" w:uiPriority="50"/>
     <w:lsdException w:name="List Table 6 Colorful Accent 6" w:uiPriority="51"/>
     <w:lsdException w:name="List Table 7 Colorful Accent 6" w:uiPriority="52"/>
-    <w:lsdException w:name="Mention" w:semiHidden="1" w:unhideWhenUsed="1"/>
-    <w:lsdException w:name="Smart Hyperlink" w:semiHidden="1" w:unhideWhenUsed="1"/>
-    <w:lsdException w:name="Hashtag" w:semiHidden="1" w:unhideWhenUsed="1"/>
   </w:latentStyles>
   <w:style w:type="paragraph" w:default="1" w:styleId="Normal">
     <w:name w:val="Normal"/>
@@ -27585,6 +27498,13 @@
         </dgm:presLayoutVars>
       </dgm:prSet>
       <dgm:spPr/>
+      <dgm:t>
+        <a:bodyPr/>
+        <a:lstStyle/>
+        <a:p>
+          <a:endParaRPr lang="en-US"/>
+        </a:p>
+      </dgm:t>
     </dgm:pt>
     <dgm:pt modelId="{3B3AFEA7-4370-4962-9DF3-B20989499B70}" type="pres">
       <dgm:prSet presAssocID="{4E2E805E-FA33-4D3D-A7D6-69DABC8C65F0}" presName="node" presStyleLbl="node1" presStyleIdx="0" presStyleCnt="4">
@@ -27593,14 +27513,35 @@
         </dgm:presLayoutVars>
       </dgm:prSet>
       <dgm:spPr/>
+      <dgm:t>
+        <a:bodyPr/>
+        <a:lstStyle/>
+        <a:p>
+          <a:endParaRPr lang="en-US"/>
+        </a:p>
+      </dgm:t>
     </dgm:pt>
     <dgm:pt modelId="{524AC020-AA24-469E-B18D-62489D23D477}" type="pres">
       <dgm:prSet presAssocID="{8DD71AAF-5214-4D30-9C51-4BF9812A5B96}" presName="sibTrans" presStyleLbl="sibTrans1D1" presStyleIdx="0" presStyleCnt="3"/>
       <dgm:spPr/>
+      <dgm:t>
+        <a:bodyPr/>
+        <a:lstStyle/>
+        <a:p>
+          <a:endParaRPr lang="en-US"/>
+        </a:p>
+      </dgm:t>
     </dgm:pt>
     <dgm:pt modelId="{16362CEE-9293-4966-995B-1B6EA48442A5}" type="pres">
       <dgm:prSet presAssocID="{8DD71AAF-5214-4D30-9C51-4BF9812A5B96}" presName="connectorText" presStyleLbl="sibTrans1D1" presStyleIdx="0" presStyleCnt="3"/>
       <dgm:spPr/>
+      <dgm:t>
+        <a:bodyPr/>
+        <a:lstStyle/>
+        <a:p>
+          <a:endParaRPr lang="en-US"/>
+        </a:p>
+      </dgm:t>
     </dgm:pt>
     <dgm:pt modelId="{3EF8D23D-5A2E-487D-B7FE-59A361D5C494}" type="pres">
       <dgm:prSet presAssocID="{DE7A9225-B880-4D44-BEB5-8C785B550B3E}" presName="node" presStyleLbl="node1" presStyleIdx="1" presStyleCnt="4">
@@ -27609,14 +27550,35 @@
         </dgm:presLayoutVars>
       </dgm:prSet>
       <dgm:spPr/>
+      <dgm:t>
+        <a:bodyPr/>
+        <a:lstStyle/>
+        <a:p>
+          <a:endParaRPr lang="en-US"/>
+        </a:p>
+      </dgm:t>
     </dgm:pt>
     <dgm:pt modelId="{FDE9ED68-76D1-41EA-8E70-BD5296329355}" type="pres">
       <dgm:prSet presAssocID="{F8ECD8B3-80F1-4BB9-B949-9DC20FD5253C}" presName="sibTrans" presStyleLbl="sibTrans1D1" presStyleIdx="1" presStyleCnt="3"/>
       <dgm:spPr/>
+      <dgm:t>
+        <a:bodyPr/>
+        <a:lstStyle/>
+        <a:p>
+          <a:endParaRPr lang="en-US"/>
+        </a:p>
+      </dgm:t>
     </dgm:pt>
     <dgm:pt modelId="{7C247AEF-CF70-4492-AE30-308E9CF598F4}" type="pres">
       <dgm:prSet presAssocID="{F8ECD8B3-80F1-4BB9-B949-9DC20FD5253C}" presName="connectorText" presStyleLbl="sibTrans1D1" presStyleIdx="1" presStyleCnt="3"/>
       <dgm:spPr/>
+      <dgm:t>
+        <a:bodyPr/>
+        <a:lstStyle/>
+        <a:p>
+          <a:endParaRPr lang="en-US"/>
+        </a:p>
+      </dgm:t>
     </dgm:pt>
     <dgm:pt modelId="{6520BD51-772E-49C3-9440-D1D0EE2BC596}" type="pres">
       <dgm:prSet presAssocID="{5D51E802-63C6-4FA1-B834-E63D7610F58A}" presName="node" presStyleLbl="node1" presStyleIdx="2" presStyleCnt="4">
@@ -27625,14 +27587,35 @@
         </dgm:presLayoutVars>
       </dgm:prSet>
       <dgm:spPr/>
+      <dgm:t>
+        <a:bodyPr/>
+        <a:lstStyle/>
+        <a:p>
+          <a:endParaRPr lang="en-US"/>
+        </a:p>
+      </dgm:t>
     </dgm:pt>
     <dgm:pt modelId="{AB548658-CD08-439C-9ADE-3A38AEDFC542}" type="pres">
       <dgm:prSet presAssocID="{700C5023-003A-48F0-9CEF-ED085FFF7780}" presName="sibTrans" presStyleLbl="sibTrans1D1" presStyleIdx="2" presStyleCnt="3"/>
       <dgm:spPr/>
+      <dgm:t>
+        <a:bodyPr/>
+        <a:lstStyle/>
+        <a:p>
+          <a:endParaRPr lang="en-US"/>
+        </a:p>
+      </dgm:t>
     </dgm:pt>
     <dgm:pt modelId="{25C37991-11D2-453C-AD61-D1B2D006C219}" type="pres">
       <dgm:prSet presAssocID="{700C5023-003A-48F0-9CEF-ED085FFF7780}" presName="connectorText" presStyleLbl="sibTrans1D1" presStyleIdx="2" presStyleCnt="3"/>
       <dgm:spPr/>
+      <dgm:t>
+        <a:bodyPr/>
+        <a:lstStyle/>
+        <a:p>
+          <a:endParaRPr lang="en-US"/>
+        </a:p>
+      </dgm:t>
     </dgm:pt>
     <dgm:pt modelId="{172D476E-776D-490C-8F5B-BC150556D9ED}" type="pres">
       <dgm:prSet presAssocID="{CD0A3085-1B84-4C4D-AEBF-FA8EED2B556B}" presName="node" presStyleLbl="node1" presStyleIdx="3" presStyleCnt="4">
@@ -27641,6 +27624,13 @@
         </dgm:presLayoutVars>
       </dgm:prSet>
       <dgm:spPr/>
+      <dgm:t>
+        <a:bodyPr/>
+        <a:lstStyle/>
+        <a:p>
+          <a:endParaRPr lang="en-US"/>
+        </a:p>
+      </dgm:t>
     </dgm:pt>
   </dgm:ptLst>
   <dgm:cxnLst>
@@ -27748,7 +27738,7 @@
         </a:bodyPr>
         <a:lstStyle/>
         <a:p>
-          <a:pPr marL="0" lvl="0" indent="0" algn="ctr" defTabSz="222250">
+          <a:pPr lvl="0" algn="ctr" defTabSz="222250">
             <a:lnSpc>
               <a:spcPct val="90000"/>
             </a:lnSpc>
@@ -27758,7 +27748,6 @@
             <a:spcAft>
               <a:spcPct val="35000"/>
             </a:spcAft>
-            <a:buNone/>
           </a:pPr>
           <a:endParaRPr lang="en-US" sz="500" kern="1200"/>
         </a:p>
@@ -27822,7 +27811,7 @@
         </a:bodyPr>
         <a:lstStyle/>
         <a:p>
-          <a:pPr marL="0" lvl="0" indent="0" algn="ctr" defTabSz="444500">
+          <a:pPr lvl="0" algn="ctr" defTabSz="444500">
             <a:lnSpc>
               <a:spcPct val="90000"/>
             </a:lnSpc>
@@ -27832,7 +27821,6 @@
             <a:spcAft>
               <a:spcPct val="35000"/>
             </a:spcAft>
-            <a:buNone/>
           </a:pPr>
           <a:r>
             <a:rPr lang="en-US" sz="1000" kern="1200"/>
@@ -27911,7 +27899,7 @@
         </a:bodyPr>
         <a:lstStyle/>
         <a:p>
-          <a:pPr marL="0" lvl="0" indent="0" algn="ctr" defTabSz="222250">
+          <a:pPr lvl="0" algn="ctr" defTabSz="222250">
             <a:lnSpc>
               <a:spcPct val="90000"/>
             </a:lnSpc>
@@ -27921,7 +27909,6 @@
             <a:spcAft>
               <a:spcPct val="35000"/>
             </a:spcAft>
-            <a:buNone/>
           </a:pPr>
           <a:endParaRPr lang="en-US" sz="500" kern="1200"/>
         </a:p>
@@ -27985,7 +27972,7 @@
         </a:bodyPr>
         <a:lstStyle/>
         <a:p>
-          <a:pPr marL="0" lvl="0" indent="0" algn="ctr" defTabSz="444500">
+          <a:pPr lvl="0" algn="ctr" defTabSz="444500">
             <a:lnSpc>
               <a:spcPct val="90000"/>
             </a:lnSpc>
@@ -27995,7 +27982,6 @@
             <a:spcAft>
               <a:spcPct val="35000"/>
             </a:spcAft>
-            <a:buNone/>
           </a:pPr>
           <a:r>
             <a:rPr lang="en-US" sz="1000" kern="1200"/>
@@ -28068,7 +28054,7 @@
         </a:bodyPr>
         <a:lstStyle/>
         <a:p>
-          <a:pPr marL="0" lvl="0" indent="0" algn="ctr" defTabSz="222250">
+          <a:pPr lvl="0" algn="ctr" defTabSz="222250">
             <a:lnSpc>
               <a:spcPct val="90000"/>
             </a:lnSpc>
@@ -28078,7 +28064,6 @@
             <a:spcAft>
               <a:spcPct val="35000"/>
             </a:spcAft>
-            <a:buNone/>
           </a:pPr>
           <a:endParaRPr lang="en-US" sz="500" kern="1200"/>
         </a:p>
@@ -28142,7 +28127,7 @@
         </a:bodyPr>
         <a:lstStyle/>
         <a:p>
-          <a:pPr marL="0" lvl="0" indent="0" algn="ctr" defTabSz="444500">
+          <a:pPr lvl="0" algn="ctr" defTabSz="444500">
             <a:lnSpc>
               <a:spcPct val="90000"/>
             </a:lnSpc>
@@ -28152,7 +28137,6 @@
             <a:spcAft>
               <a:spcPct val="35000"/>
             </a:spcAft>
-            <a:buNone/>
           </a:pPr>
           <a:r>
             <a:rPr lang="en-US" sz="1000" kern="1200"/>
@@ -28219,7 +28203,7 @@
         </a:bodyPr>
         <a:lstStyle/>
         <a:p>
-          <a:pPr marL="0" lvl="0" indent="0" algn="ctr" defTabSz="444500">
+          <a:pPr lvl="0" algn="ctr" defTabSz="444500">
             <a:lnSpc>
               <a:spcPct val="90000"/>
             </a:lnSpc>
@@ -28229,7 +28213,6 @@
             <a:spcAft>
               <a:spcPct val="35000"/>
             </a:spcAft>
-            <a:buNone/>
           </a:pPr>
           <a:r>
             <a:rPr lang="en-US" sz="1000" kern="1200"/>
@@ -29790,7 +29773,7 @@
 </file>
 
 <file path=customXml/itemProps3.xml><?xml version="1.0" encoding="utf-8"?>
-<ds:datastoreItem xmlns:ds="http://schemas.openxmlformats.org/officeDocument/2006/customXml" ds:itemID="{B4C0E561-F91C-493F-B443-1CB33329295D}">
+<ds:datastoreItem xmlns:ds="http://schemas.openxmlformats.org/officeDocument/2006/customXml" ds:itemID="{8FD042E5-F00C-48A7-9580-48E4850E5CD8}">
   <ds:schemaRefs>
     <ds:schemaRef ds:uri="http://schemas.openxmlformats.org/officeDocument/2006/bibliography"/>
   </ds:schemaRefs>

</xml_diff>